<commit_message>
Added links for Basic Arithmatics in Encryption
</commit_message>
<xml_diff>
--- a/PSI syllabus Links.docx
+++ b/PSI syllabus Links.docx
@@ -401,47 +401,7 @@
           <w:sz w:val="32"/>
           <w:szCs w:val="32"/>
         </w:rPr>
-        <w:t xml:space="preserve">Technical </w:t>
-      </w:r>
-      <w:proofErr w:type="spellStart"/>
-      <w:r>
-        <w:rPr>
-          <w:rFonts w:ascii="Times New Roman" w:eastAsia="Times New Roman" w:hAnsi="Times New Roman" w:cs="Times New Roman"/>
-          <w:color w:val="000000"/>
-          <w:sz w:val="32"/>
-          <w:szCs w:val="32"/>
-        </w:rPr>
-        <w:t>Guftagu</w:t>
-      </w:r>
-      <w:proofErr w:type="spellEnd"/>
-      <w:r>
-        <w:rPr>
-          <w:rFonts w:ascii="Times New Roman" w:eastAsia="Times New Roman" w:hAnsi="Times New Roman" w:cs="Times New Roman"/>
-          <w:color w:val="000000"/>
-          <w:sz w:val="32"/>
-          <w:szCs w:val="32"/>
-        </w:rPr>
-        <w:t xml:space="preserve"> Whole </w:t>
-      </w:r>
-      <w:proofErr w:type="gramStart"/>
-      <w:r>
-        <w:rPr>
-          <w:rFonts w:ascii="Times New Roman" w:eastAsia="Times New Roman" w:hAnsi="Times New Roman" w:cs="Times New Roman"/>
-          <w:color w:val="000000"/>
-          <w:sz w:val="32"/>
-          <w:szCs w:val="32"/>
-        </w:rPr>
-        <w:t>Playlist :</w:t>
-      </w:r>
-      <w:proofErr w:type="gramEnd"/>
-      <w:r>
-        <w:rPr>
-          <w:rFonts w:ascii="Times New Roman" w:eastAsia="Times New Roman" w:hAnsi="Times New Roman" w:cs="Times New Roman"/>
-          <w:color w:val="000000"/>
-          <w:sz w:val="32"/>
-          <w:szCs w:val="32"/>
-        </w:rPr>
-        <w:t>-</w:t>
+        <w:t>Technical Guftagu Whole Playlist :-</w:t>
       </w:r>
     </w:p>
     <w:p>
@@ -522,27 +482,7 @@
           <w:sz w:val="28"/>
           <w:szCs w:val="28"/>
         </w:rPr>
-        <w:t xml:space="preserve">Network </w:t>
-      </w:r>
-      <w:proofErr w:type="gramStart"/>
-      <w:r>
-        <w:rPr>
-          <w:rFonts w:ascii="Times New Roman" w:eastAsia="Times New Roman" w:hAnsi="Times New Roman" w:cs="Times New Roman"/>
-          <w:color w:val="000000"/>
-          <w:sz w:val="28"/>
-          <w:szCs w:val="28"/>
-        </w:rPr>
-        <w:t>Protocols :</w:t>
-      </w:r>
-      <w:proofErr w:type="gramEnd"/>
-      <w:r>
-        <w:rPr>
-          <w:rFonts w:ascii="Times New Roman" w:eastAsia="Times New Roman" w:hAnsi="Times New Roman" w:cs="Times New Roman"/>
-          <w:color w:val="000000"/>
-          <w:sz w:val="28"/>
-          <w:szCs w:val="28"/>
-        </w:rPr>
-        <w:t>-</w:t>
+        <w:t>Network Protocols :-</w:t>
       </w:r>
     </w:p>
     <w:p>
@@ -619,25 +559,7 @@
           <w:sz w:val="28"/>
           <w:szCs w:val="28"/>
         </w:rPr>
-        <w:t xml:space="preserve">OSI model </w:t>
-      </w:r>
-      <w:proofErr w:type="gramStart"/>
-      <w:r>
-        <w:rPr>
-          <w:rFonts w:ascii="Times New Roman" w:eastAsia="Times New Roman" w:hAnsi="Times New Roman" w:cs="Times New Roman"/>
-          <w:sz w:val="28"/>
-          <w:szCs w:val="28"/>
-        </w:rPr>
-        <w:t>animation :</w:t>
-      </w:r>
-      <w:proofErr w:type="gramEnd"/>
-      <w:r>
-        <w:rPr>
-          <w:rFonts w:ascii="Times New Roman" w:eastAsia="Times New Roman" w:hAnsi="Times New Roman" w:cs="Times New Roman"/>
-          <w:sz w:val="28"/>
-          <w:szCs w:val="28"/>
-        </w:rPr>
-        <w:t xml:space="preserve">- </w:t>
+        <w:t xml:space="preserve">OSI model animation :- </w:t>
       </w:r>
     </w:p>
     <w:p>
@@ -761,7 +683,7 @@
           <w:sz w:val="28"/>
           <w:szCs w:val="28"/>
         </w:rPr>
-        <w:t>s</w:t>
+        <w:t>Other Topics :-</w:t>
       </w:r>
     </w:p>
     <w:p>
@@ -1040,6 +962,44 @@
     </w:p>
     <w:p>
       <w:pPr>
+        <w:pBdr>
+          <w:top w:val="nil"/>
+          <w:left w:val="nil"/>
+          <w:bottom w:val="nil"/>
+          <w:right w:val="nil"/>
+          <w:between w:val="nil"/>
+        </w:pBdr>
+        <w:spacing w:after="0"/>
+        <w:ind w:left="720"/>
+        <w:rPr>
+          <w:rFonts w:ascii="Times New Roman" w:eastAsia="Times New Roman" w:hAnsi="Times New Roman" w:cs="Times New Roman"/>
+          <w:color w:val="000000"/>
+          <w:sz w:val="28"/>
+          <w:szCs w:val="28"/>
+        </w:rPr>
+      </w:pPr>
+    </w:p>
+    <w:p>
+      <w:pPr>
+        <w:pBdr>
+          <w:top w:val="nil"/>
+          <w:left w:val="nil"/>
+          <w:bottom w:val="nil"/>
+          <w:right w:val="nil"/>
+          <w:between w:val="nil"/>
+        </w:pBdr>
+        <w:spacing w:after="0"/>
+        <w:ind w:left="720"/>
+        <w:rPr>
+          <w:rFonts w:ascii="Times New Roman" w:eastAsia="Times New Roman" w:hAnsi="Times New Roman" w:cs="Times New Roman"/>
+          <w:color w:val="000000"/>
+          <w:sz w:val="28"/>
+          <w:szCs w:val="28"/>
+        </w:rPr>
+      </w:pPr>
+    </w:p>
+    <w:p>
+      <w:pPr>
         <w:numPr>
           <w:ilvl w:val="0"/>
           <w:numId w:val="3"/>
@@ -1066,19 +1026,9 @@
           <w:sz w:val="28"/>
           <w:szCs w:val="28"/>
         </w:rPr>
-        <w:t xml:space="preserve">High Speed </w:t>
+        <w:lastRenderedPageBreak/>
+        <w:t>High Speed Networks :</w:t>
       </w:r>
-      <w:proofErr w:type="gramStart"/>
-      <w:r>
-        <w:rPr>
-          <w:rFonts w:ascii="Times New Roman" w:eastAsia="Times New Roman" w:hAnsi="Times New Roman" w:cs="Times New Roman"/>
-          <w:color w:val="000000"/>
-          <w:sz w:val="28"/>
-          <w:szCs w:val="28"/>
-        </w:rPr>
-        <w:t>Networks :</w:t>
-      </w:r>
-      <w:proofErr w:type="gramEnd"/>
     </w:p>
     <w:p>
       <w:pPr>
@@ -1158,27 +1108,7 @@
           <w:sz w:val="28"/>
           <w:szCs w:val="28"/>
         </w:rPr>
-        <w:t xml:space="preserve">Frame Relay &amp; </w:t>
-      </w:r>
-      <w:proofErr w:type="gramStart"/>
-      <w:r>
-        <w:rPr>
-          <w:rFonts w:ascii="Times New Roman" w:eastAsia="Times New Roman" w:hAnsi="Times New Roman" w:cs="Times New Roman"/>
-          <w:color w:val="000000"/>
-          <w:sz w:val="28"/>
-          <w:szCs w:val="28"/>
-        </w:rPr>
-        <w:t>DSL :</w:t>
-      </w:r>
-      <w:proofErr w:type="gramEnd"/>
-      <w:r>
-        <w:rPr>
-          <w:rFonts w:ascii="Times New Roman" w:eastAsia="Times New Roman" w:hAnsi="Times New Roman" w:cs="Times New Roman"/>
-          <w:color w:val="000000"/>
-          <w:sz w:val="28"/>
-          <w:szCs w:val="28"/>
-        </w:rPr>
-        <w:t>-</w:t>
+        <w:t>Frame Relay &amp; DSL :-</w:t>
       </w:r>
     </w:p>
     <w:p>
@@ -1278,27 +1208,7 @@
           <w:sz w:val="28"/>
           <w:szCs w:val="28"/>
         </w:rPr>
-        <w:t xml:space="preserve">ATM </w:t>
-      </w:r>
-      <w:proofErr w:type="gramStart"/>
-      <w:r>
-        <w:rPr>
-          <w:rFonts w:ascii="Times New Roman" w:eastAsia="Times New Roman" w:hAnsi="Times New Roman" w:cs="Times New Roman"/>
-          <w:color w:val="000000"/>
-          <w:sz w:val="28"/>
-          <w:szCs w:val="28"/>
-        </w:rPr>
-        <w:t>Network :</w:t>
-      </w:r>
-      <w:proofErr w:type="gramEnd"/>
-      <w:r>
-        <w:rPr>
-          <w:rFonts w:ascii="Times New Roman" w:eastAsia="Times New Roman" w:hAnsi="Times New Roman" w:cs="Times New Roman"/>
-          <w:color w:val="000000"/>
-          <w:sz w:val="28"/>
-          <w:szCs w:val="28"/>
-        </w:rPr>
-        <w:t>-</w:t>
+        <w:t>ATM Network :-</w:t>
       </w:r>
     </w:p>
     <w:p>
@@ -1429,27 +1339,7 @@
           <w:sz w:val="28"/>
           <w:szCs w:val="28"/>
         </w:rPr>
-        <w:t xml:space="preserve">Internet </w:t>
-      </w:r>
-      <w:proofErr w:type="gramStart"/>
-      <w:r>
-        <w:rPr>
-          <w:rFonts w:ascii="Times New Roman" w:eastAsia="Times New Roman" w:hAnsi="Times New Roman" w:cs="Times New Roman"/>
-          <w:color w:val="000000"/>
-          <w:sz w:val="28"/>
-          <w:szCs w:val="28"/>
-        </w:rPr>
-        <w:t>Applications :</w:t>
-      </w:r>
-      <w:proofErr w:type="gramEnd"/>
-      <w:r>
-        <w:rPr>
-          <w:rFonts w:ascii="Times New Roman" w:eastAsia="Times New Roman" w:hAnsi="Times New Roman" w:cs="Times New Roman"/>
-          <w:color w:val="000000"/>
-          <w:sz w:val="28"/>
-          <w:szCs w:val="28"/>
-        </w:rPr>
-        <w:t>-</w:t>
+        <w:t>Internet Applications :-</w:t>
       </w:r>
     </w:p>
     <w:p>
@@ -1643,6 +1533,15 @@
         </w:rPr>
         <w:t>Introduction of Information Security</w:t>
       </w:r>
+      <w:r>
+        <w:rPr>
+          <w:rFonts w:ascii="Times New Roman" w:eastAsia="Times New Roman" w:hAnsi="Times New Roman" w:cs="Times New Roman"/>
+          <w:color w:val="000000"/>
+          <w:sz w:val="28"/>
+          <w:szCs w:val="28"/>
+        </w:rPr>
+        <w:t xml:space="preserve"> :-</w:t>
+      </w:r>
     </w:p>
     <w:p>
       <w:pPr>
@@ -1658,8 +1557,6 @@
         <w:ind w:left="1080"/>
         <w:rPr>
           <w:rFonts w:ascii="Times New Roman" w:eastAsia="Times New Roman" w:hAnsi="Times New Roman" w:cs="Times New Roman"/>
-          <w:b/>
-          <w:bCs/>
           <w:color w:val="000000"/>
           <w:sz w:val="28"/>
           <w:szCs w:val="28"/>
@@ -1670,8 +1567,6 @@
           <w:rPr>
             <w:rStyle w:val="Hyperlink"/>
             <w:rFonts w:ascii="Times New Roman" w:eastAsia="Times New Roman" w:hAnsi="Times New Roman" w:cs="Times New Roman"/>
-            <w:b/>
-            <w:bCs/>
             <w:sz w:val="28"/>
             <w:szCs w:val="28"/>
           </w:rPr>
@@ -1695,6 +1590,136 @@
           <w:rFonts w:ascii="Times New Roman" w:eastAsia="Times New Roman" w:hAnsi="Times New Roman" w:cs="Times New Roman"/>
           <w:b/>
           <w:bCs/>
+          <w:color w:val="000000"/>
+          <w:sz w:val="32"/>
+          <w:szCs w:val="32"/>
+        </w:rPr>
+      </w:pPr>
+    </w:p>
+    <w:p>
+      <w:pPr>
+        <w:pStyle w:val="ListParagraph"/>
+        <w:numPr>
+          <w:ilvl w:val="0"/>
+          <w:numId w:val="6"/>
+        </w:numPr>
+        <w:pBdr>
+          <w:top w:val="nil"/>
+          <w:left w:val="nil"/>
+          <w:bottom w:val="nil"/>
+          <w:right w:val="nil"/>
+          <w:between w:val="nil"/>
+        </w:pBdr>
+        <w:spacing w:after="0"/>
+        <w:rPr>
+          <w:rFonts w:ascii="Times New Roman" w:eastAsia="Times New Roman" w:hAnsi="Times New Roman" w:cs="Times New Roman"/>
+          <w:color w:val="000000"/>
+          <w:sz w:val="28"/>
+          <w:szCs w:val="28"/>
+        </w:rPr>
+      </w:pPr>
+      <w:r>
+        <w:rPr>
+          <w:rFonts w:ascii="Times New Roman" w:eastAsia="Times New Roman" w:hAnsi="Times New Roman" w:cs="Times New Roman"/>
+          <w:color w:val="000000"/>
+          <w:sz w:val="28"/>
+          <w:szCs w:val="28"/>
+        </w:rPr>
+        <w:t>Basic Arithmetics in Encryption</w:t>
+      </w:r>
+      <w:r>
+        <w:rPr>
+          <w:rFonts w:ascii="Times New Roman" w:eastAsia="Times New Roman" w:hAnsi="Times New Roman" w:cs="Times New Roman"/>
+          <w:color w:val="000000"/>
+          <w:sz w:val="28"/>
+          <w:szCs w:val="28"/>
+        </w:rPr>
+        <w:t xml:space="preserve"> :-</w:t>
+      </w:r>
+    </w:p>
+    <w:p>
+      <w:pPr>
+        <w:pStyle w:val="ListParagraph"/>
+        <w:pBdr>
+          <w:top w:val="nil"/>
+          <w:left w:val="nil"/>
+          <w:bottom w:val="nil"/>
+          <w:right w:val="nil"/>
+          <w:between w:val="nil"/>
+        </w:pBdr>
+        <w:spacing w:after="0"/>
+        <w:ind w:left="1080"/>
+        <w:rPr>
+          <w:rFonts w:ascii="Times New Roman" w:eastAsia="Times New Roman" w:hAnsi="Times New Roman" w:cs="Times New Roman"/>
+          <w:color w:val="000000"/>
+          <w:sz w:val="28"/>
+          <w:szCs w:val="28"/>
+        </w:rPr>
+      </w:pPr>
+      <w:hyperlink r:id="rId21" w:history="1">
+        <w:r>
+          <w:rPr>
+            <w:rStyle w:val="Hyperlink"/>
+            <w:rFonts w:ascii="Times New Roman" w:eastAsia="Times New Roman" w:hAnsi="Times New Roman" w:cs="Times New Roman"/>
+            <w:sz w:val="28"/>
+            <w:szCs w:val="28"/>
+          </w:rPr>
+          <w:t>https://www.khanacademy.org/computing/computer-science/cryptography</w:t>
+        </w:r>
+      </w:hyperlink>
+    </w:p>
+    <w:p>
+      <w:pPr>
+        <w:pStyle w:val="ListParagraph"/>
+        <w:pBdr>
+          <w:top w:val="nil"/>
+          <w:left w:val="nil"/>
+          <w:bottom w:val="nil"/>
+          <w:right w:val="nil"/>
+          <w:between w:val="nil"/>
+        </w:pBdr>
+        <w:spacing w:after="0"/>
+        <w:ind w:left="1080"/>
+        <w:rPr>
+          <w:rFonts w:ascii="Times New Roman" w:eastAsia="Times New Roman" w:hAnsi="Times New Roman" w:cs="Times New Roman"/>
+          <w:color w:val="000000"/>
+          <w:sz w:val="32"/>
+          <w:szCs w:val="32"/>
+        </w:rPr>
+      </w:pPr>
+      <w:r>
+        <w:rPr>
+          <w:rFonts w:ascii="Times New Roman" w:eastAsia="Times New Roman" w:hAnsi="Times New Roman" w:cs="Times New Roman"/>
+          <w:color w:val="EE0000"/>
+          <w:sz w:val="32"/>
+          <w:szCs w:val="32"/>
+        </w:rPr>
+        <w:t>*</w:t>
+      </w:r>
+      <w:r>
+        <w:rPr>
+          <w:rFonts w:ascii="Times New Roman" w:eastAsia="Times New Roman" w:hAnsi="Times New Roman" w:cs="Times New Roman"/>
+          <w:color w:val="000000"/>
+          <w:sz w:val="32"/>
+          <w:szCs w:val="32"/>
+        </w:rPr>
+        <w:t>Complete modular arithmetic &amp; Primality Test from Khan academy.</w:t>
+      </w:r>
+    </w:p>
+    <w:p>
+      <w:pPr>
+        <w:pStyle w:val="ListParagraph"/>
+        <w:pBdr>
+          <w:top w:val="nil"/>
+          <w:left w:val="nil"/>
+          <w:bottom w:val="nil"/>
+          <w:right w:val="nil"/>
+          <w:between w:val="nil"/>
+        </w:pBdr>
+        <w:spacing w:after="0"/>
+        <w:ind w:left="1080"/>
+        <w:rPr>
+          <w:rFonts w:ascii="Times New Roman" w:eastAsia="Times New Roman" w:hAnsi="Times New Roman" w:cs="Times New Roman"/>
           <w:color w:val="000000"/>
           <w:sz w:val="32"/>
           <w:szCs w:val="32"/>
@@ -2035,7 +2060,7 @@
   <w:abstractNum w:abstractNumId="1" w15:restartNumberingAfterBreak="0">
     <w:nsid w:val="290863A0"/>
     <w:multiLevelType w:val="multilevel"/>
-    <w:tmpl w:val="86E0C802"/>
+    <w:tmpl w:val="A80098FE"/>
     <w:lvl w:ilvl="0">
       <w:start w:val="1"/>
       <w:numFmt w:val="bullet"/>
@@ -2046,6 +2071,8 @@
       </w:pPr>
       <w:rPr>
         <w:rFonts w:ascii="Noto Sans Symbols" w:eastAsia="Noto Sans Symbols" w:hAnsi="Noto Sans Symbols" w:cs="Noto Sans Symbols"/>
+        <w:sz w:val="28"/>
+        <w:szCs w:val="28"/>
       </w:rPr>
     </w:lvl>
     <w:lvl w:ilvl="1">

</xml_diff>

<commit_message>
Added Links in 1st chapter of analogue Electronics
</commit_message>
<xml_diff>
--- a/PSI syllabus Links.docx
+++ b/PSI syllabus Links.docx
@@ -100,27 +100,40 @@
         </w:rPr>
         <w:t xml:space="preserve"> </w:t>
       </w:r>
-      <w:r>
-        <w:rPr>
-          <w:rFonts w:ascii="Times New Roman" w:eastAsia="Times New Roman" w:hAnsi="Times New Roman" w:cs="Times New Roman"/>
-          <w:b/>
-          <w:bCs/>
-          <w:color w:val="000000"/>
-          <w:sz w:val="32"/>
-          <w:szCs w:val="32"/>
-        </w:rPr>
-        <w:t>“</w:t>
-      </w:r>
-      <w:r>
-        <w:rPr>
-          <w:rFonts w:ascii="Times New Roman" w:eastAsia="Times New Roman" w:hAnsi="Times New Roman" w:cs="Times New Roman"/>
-          <w:b/>
-          <w:bCs/>
-          <w:color w:val="000000"/>
-          <w:sz w:val="32"/>
-          <w:szCs w:val="32"/>
-        </w:rPr>
-        <w:t>Electronic Principles 8</w:t>
+      <w:proofErr w:type="gramStart"/>
+      <w:r>
+        <w:rPr>
+          <w:rFonts w:ascii="Times New Roman" w:eastAsia="Times New Roman" w:hAnsi="Times New Roman" w:cs="Times New Roman"/>
+          <w:b/>
+          <w:bCs/>
+          <w:color w:val="000000"/>
+          <w:sz w:val="32"/>
+          <w:szCs w:val="32"/>
+        </w:rPr>
+        <w:t>book :</w:t>
+      </w:r>
+      <w:proofErr w:type="gramEnd"/>
+      <w:r>
+        <w:rPr>
+          <w:rFonts w:ascii="Times New Roman" w:eastAsia="Times New Roman" w:hAnsi="Times New Roman" w:cs="Times New Roman"/>
+          <w:b/>
+          <w:bCs/>
+          <w:color w:val="000000"/>
+          <w:sz w:val="32"/>
+          <w:szCs w:val="32"/>
+        </w:rPr>
+        <w:t xml:space="preserve"> </w:t>
+      </w:r>
+      <w:r>
+        <w:rPr>
+          <w:rFonts w:ascii="Times New Roman" w:eastAsia="Times New Roman" w:hAnsi="Times New Roman" w:cs="Times New Roman"/>
+          <w:b/>
+          <w:bCs/>
+          <w:color w:val="000000"/>
+          <w:sz w:val="32"/>
+          <w:szCs w:val="32"/>
+        </w:rPr>
+        <w:t>“Electronic Principles 8</w:t>
       </w:r>
       <w:r>
         <w:rPr>
@@ -143,19 +156,87 @@
           <w:sz w:val="32"/>
           <w:szCs w:val="32"/>
         </w:rPr>
-        <w:t xml:space="preserve"> edition</w:t>
-      </w:r>
-      <w:r>
-        <w:rPr>
-          <w:rFonts w:ascii="Times New Roman" w:eastAsia="Times New Roman" w:hAnsi="Times New Roman" w:cs="Times New Roman"/>
-          <w:b/>
-          <w:bCs/>
-          <w:color w:val="000000"/>
-          <w:sz w:val="32"/>
-          <w:szCs w:val="32"/>
-        </w:rPr>
-        <w:t>”</w:t>
-      </w:r>
+        <w:t xml:space="preserve"> edition”</w:t>
+      </w:r>
+    </w:p>
+    <w:p>
+      <w:pPr>
+        <w:pBdr>
+          <w:top w:val="nil"/>
+          <w:left w:val="nil"/>
+          <w:bottom w:val="nil"/>
+          <w:right w:val="nil"/>
+          <w:between w:val="nil"/>
+        </w:pBdr>
+        <w:spacing w:after="0"/>
+        <w:ind w:left="360"/>
+        <w:rPr>
+          <w:rFonts w:ascii="Times New Roman" w:eastAsia="Times New Roman" w:hAnsi="Times New Roman" w:cs="Times New Roman"/>
+          <w:b/>
+          <w:bCs/>
+          <w:color w:val="000000"/>
+          <w:sz w:val="32"/>
+          <w:szCs w:val="32"/>
+        </w:rPr>
+      </w:pPr>
+      <w:r>
+        <w:rPr>
+          <w:rFonts w:ascii="Times New Roman" w:eastAsia="Times New Roman" w:hAnsi="Times New Roman" w:cs="Times New Roman"/>
+          <w:b/>
+          <w:bCs/>
+          <w:color w:val="EE0000"/>
+          <w:sz w:val="32"/>
+          <w:szCs w:val="32"/>
+        </w:rPr>
+        <w:t>***</w:t>
+      </w:r>
+      <w:proofErr w:type="gramStart"/>
+      <w:r>
+        <w:rPr>
+          <w:rFonts w:ascii="Times New Roman" w:eastAsia="Times New Roman" w:hAnsi="Times New Roman" w:cs="Times New Roman"/>
+          <w:b/>
+          <w:bCs/>
+          <w:sz w:val="32"/>
+          <w:szCs w:val="32"/>
+        </w:rPr>
+        <w:t xml:space="preserve">Visualizations </w:t>
+      </w:r>
+      <w:r>
+        <w:rPr>
+          <w:rFonts w:ascii="Times New Roman" w:eastAsia="Times New Roman" w:hAnsi="Times New Roman" w:cs="Times New Roman"/>
+          <w:b/>
+          <w:bCs/>
+          <w:color w:val="000000"/>
+          <w:sz w:val="32"/>
+          <w:szCs w:val="32"/>
+        </w:rPr>
+        <w:t>:</w:t>
+      </w:r>
+      <w:proofErr w:type="gramEnd"/>
+      <w:r>
+        <w:rPr>
+          <w:rFonts w:ascii="Times New Roman" w:eastAsia="Times New Roman" w:hAnsi="Times New Roman" w:cs="Times New Roman"/>
+          <w:b/>
+          <w:bCs/>
+          <w:color w:val="000000"/>
+          <w:sz w:val="32"/>
+          <w:szCs w:val="32"/>
+        </w:rPr>
+        <w:t xml:space="preserve"> </w:t>
+      </w:r>
+      <w:hyperlink r:id="rId6" w:history="1">
+        <w:r>
+          <w:rPr>
+            <w:rStyle w:val="Hyperlink"/>
+            <w:rFonts w:ascii="Times New Roman" w:eastAsia="Times New Roman" w:hAnsi="Times New Roman" w:cs="Times New Roman"/>
+            <w:b/>
+            <w:bCs/>
+            <w:sz w:val="32"/>
+            <w:szCs w:val="32"/>
+          </w:rPr>
+          <w:t>Learn Quantum Mechanics</w:t>
+        </w:r>
+      </w:hyperlink>
     </w:p>
     <w:p>
       <w:pPr>
@@ -270,7 +351,7 @@
         </w:rPr>
         <w:br/>
       </w:r>
-      <w:hyperlink r:id="rId6" w:history="1">
+      <w:hyperlink r:id="rId7" w:history="1">
         <w:r>
           <w:rPr>
             <w:rStyle w:val="Hyperlink"/>
@@ -331,7 +412,7 @@
         </w:rPr>
         <w:br/>
       </w:r>
-      <w:hyperlink r:id="rId7" w:history="1">
+      <w:hyperlink r:id="rId8" w:history="1">
         <w:r>
           <w:rPr>
             <w:rStyle w:val="Hyperlink"/>
@@ -353,6 +434,143 @@
         </w:rPr>
         <w:br/>
       </w:r>
+      <w:r>
+        <w:rPr>
+          <w:rFonts w:ascii="Times New Roman" w:eastAsia="Times New Roman" w:hAnsi="Times New Roman" w:cs="Times New Roman"/>
+          <w:color w:val="000000"/>
+          <w:sz w:val="32"/>
+          <w:szCs w:val="32"/>
+        </w:rPr>
+        <w:br/>
+      </w:r>
+      <w:r>
+        <w:rPr>
+          <w:rFonts w:ascii="Times New Roman" w:eastAsia="Times New Roman" w:hAnsi="Times New Roman" w:cs="Times New Roman"/>
+          <w:color w:val="EE0000"/>
+          <w:sz w:val="32"/>
+          <w:szCs w:val="32"/>
+        </w:rPr>
+        <w:t>*</w:t>
+      </w:r>
+      <w:r>
+        <w:rPr>
+          <w:rFonts w:ascii="Times New Roman" w:eastAsia="Times New Roman" w:hAnsi="Times New Roman" w:cs="Times New Roman"/>
+          <w:color w:val="000000"/>
+          <w:sz w:val="32"/>
+          <w:szCs w:val="32"/>
+        </w:rPr>
+        <w:t xml:space="preserve">Watch HWR &amp; FWBR from this playlist for deeper </w:t>
+      </w:r>
+      <w:proofErr w:type="spellStart"/>
+      <w:r>
+        <w:rPr>
+          <w:rFonts w:ascii="Times New Roman" w:eastAsia="Times New Roman" w:hAnsi="Times New Roman" w:cs="Times New Roman"/>
+          <w:color w:val="000000"/>
+          <w:sz w:val="32"/>
+          <w:szCs w:val="32"/>
+        </w:rPr>
+        <w:t>understaning</w:t>
+      </w:r>
+      <w:proofErr w:type="spellEnd"/>
+      <w:r>
+        <w:rPr>
+          <w:rFonts w:ascii="Times New Roman" w:eastAsia="Times New Roman" w:hAnsi="Times New Roman" w:cs="Times New Roman"/>
+          <w:color w:val="000000"/>
+          <w:sz w:val="32"/>
+          <w:szCs w:val="32"/>
+        </w:rPr>
+        <w:t xml:space="preserve"> </w:t>
+      </w:r>
+      <w:r>
+        <w:rPr>
+          <w:rFonts w:ascii="Times New Roman" w:eastAsia="Times New Roman" w:hAnsi="Times New Roman" w:cs="Times New Roman"/>
+          <w:color w:val="000000"/>
+          <w:sz w:val="32"/>
+          <w:szCs w:val="32"/>
+        </w:rPr>
+        <w:br/>
+        <w:t xml:space="preserve"> </w:t>
+      </w:r>
+      <w:proofErr w:type="spellStart"/>
+      <w:r>
+        <w:rPr>
+          <w:rFonts w:ascii="Times New Roman" w:eastAsia="Times New Roman" w:hAnsi="Times New Roman" w:cs="Times New Roman"/>
+          <w:color w:val="000000"/>
+          <w:sz w:val="32"/>
+          <w:szCs w:val="32"/>
+        </w:rPr>
+        <w:t>Lec</w:t>
+      </w:r>
+      <w:proofErr w:type="spellEnd"/>
+      <w:r>
+        <w:rPr>
+          <w:rFonts w:ascii="Times New Roman" w:eastAsia="Times New Roman" w:hAnsi="Times New Roman" w:cs="Times New Roman"/>
+          <w:color w:val="000000"/>
+          <w:sz w:val="32"/>
+          <w:szCs w:val="32"/>
+        </w:rPr>
+        <w:t xml:space="preserve">. 29 to </w:t>
+      </w:r>
+      <w:proofErr w:type="gramStart"/>
+      <w:r>
+        <w:rPr>
+          <w:rFonts w:ascii="Times New Roman" w:eastAsia="Times New Roman" w:hAnsi="Times New Roman" w:cs="Times New Roman"/>
+          <w:color w:val="000000"/>
+          <w:sz w:val="32"/>
+          <w:szCs w:val="32"/>
+        </w:rPr>
+        <w:t>40 :</w:t>
+      </w:r>
+      <w:proofErr w:type="gramEnd"/>
+      <w:r>
+        <w:rPr>
+          <w:rFonts w:ascii="Times New Roman" w:eastAsia="Times New Roman" w:hAnsi="Times New Roman" w:cs="Times New Roman"/>
+          <w:color w:val="000000"/>
+          <w:sz w:val="32"/>
+          <w:szCs w:val="32"/>
+        </w:rPr>
+        <w:t xml:space="preserve"> </w:t>
+      </w:r>
+      <w:r>
+        <w:rPr>
+          <w:rFonts w:ascii="Times New Roman" w:eastAsia="Times New Roman" w:hAnsi="Times New Roman" w:cs="Times New Roman"/>
+          <w:color w:val="000000"/>
+          <w:sz w:val="32"/>
+          <w:szCs w:val="32"/>
+        </w:rPr>
+        <w:br/>
+      </w:r>
+      <w:hyperlink r:id="rId9" w:history="1">
+        <w:r>
+          <w:rPr>
+            <w:rStyle w:val="Hyperlink"/>
+            <w:rFonts w:ascii="Times New Roman" w:eastAsia="Times New Roman" w:hAnsi="Times New Roman" w:cs="Times New Roman"/>
+            <w:sz w:val="32"/>
+            <w:szCs w:val="32"/>
+          </w:rPr>
+          <w:t>https://youtu.be/gRyMzKVAO4s?si=bUbPQo75InY96b52</w:t>
+        </w:r>
+      </w:hyperlink>
+    </w:p>
+    <w:p>
+      <w:pPr>
+        <w:pStyle w:val="ListParagraph"/>
+        <w:pBdr>
+          <w:top w:val="nil"/>
+          <w:left w:val="nil"/>
+          <w:bottom w:val="nil"/>
+          <w:right w:val="nil"/>
+          <w:between w:val="nil"/>
+        </w:pBdr>
+        <w:spacing w:after="0"/>
+        <w:ind w:left="1080"/>
+        <w:rPr>
+          <w:rFonts w:ascii="Times New Roman" w:eastAsia="Times New Roman" w:hAnsi="Times New Roman" w:cs="Times New Roman"/>
+          <w:color w:val="000000"/>
+          <w:sz w:val="32"/>
+          <w:szCs w:val="32"/>
+        </w:rPr>
+      </w:pPr>
     </w:p>
     <w:p>
       <w:pPr>
@@ -405,7 +623,7 @@
           <w:szCs w:val="32"/>
         </w:rPr>
       </w:pPr>
-      <w:hyperlink r:id="rId8" w:history="1">
+      <w:hyperlink r:id="rId10" w:history="1">
         <w:r>
           <w:rPr>
             <w:rStyle w:val="Hyperlink"/>
@@ -459,6 +677,15 @@
           <w:szCs w:val="32"/>
         </w:rPr>
       </w:pPr>
+      <w:r>
+        <w:rPr>
+          <w:rFonts w:ascii="Times New Roman" w:eastAsia="Times New Roman" w:hAnsi="Times New Roman" w:cs="Times New Roman"/>
+          <w:color w:val="000000"/>
+          <w:sz w:val="32"/>
+          <w:szCs w:val="32"/>
+        </w:rPr>
+        <w:t>S</w:t>
+      </w:r>
     </w:p>
     <w:p>
       <w:pPr>
@@ -472,6 +699,232 @@
         </w:pBdr>
         <w:spacing w:after="0"/>
         <w:ind w:left="1080"/>
+        <w:rPr>
+          <w:rFonts w:ascii="Times New Roman" w:eastAsia="Times New Roman" w:hAnsi="Times New Roman" w:cs="Times New Roman"/>
+          <w:color w:val="000000"/>
+          <w:sz w:val="32"/>
+          <w:szCs w:val="32"/>
+        </w:rPr>
+      </w:pPr>
+    </w:p>
+    <w:p>
+      <w:pPr>
+        <w:pStyle w:val="ListParagraph"/>
+        <w:numPr>
+          <w:ilvl w:val="0"/>
+          <w:numId w:val="11"/>
+        </w:numPr>
+        <w:pBdr>
+          <w:top w:val="nil"/>
+          <w:left w:val="nil"/>
+          <w:bottom w:val="nil"/>
+          <w:right w:val="nil"/>
+          <w:between w:val="nil"/>
+        </w:pBdr>
+        <w:spacing w:after="0"/>
+        <w:rPr>
+          <w:rFonts w:ascii="Times New Roman" w:eastAsia="Times New Roman" w:hAnsi="Times New Roman" w:cs="Times New Roman"/>
+          <w:b/>
+          <w:bCs/>
+          <w:color w:val="000000"/>
+          <w:sz w:val="32"/>
+          <w:szCs w:val="32"/>
+        </w:rPr>
+      </w:pPr>
+      <w:proofErr w:type="gramStart"/>
+      <w:r>
+        <w:rPr>
+          <w:rFonts w:ascii="Times New Roman" w:eastAsia="Times New Roman" w:hAnsi="Times New Roman" w:cs="Times New Roman"/>
+          <w:b/>
+          <w:bCs/>
+          <w:color w:val="000000"/>
+          <w:sz w:val="32"/>
+          <w:szCs w:val="32"/>
+        </w:rPr>
+        <w:t>Extra :</w:t>
+      </w:r>
+      <w:proofErr w:type="gramEnd"/>
+      <w:r>
+        <w:rPr>
+          <w:rFonts w:ascii="Times New Roman" w:eastAsia="Times New Roman" w:hAnsi="Times New Roman" w:cs="Times New Roman"/>
+          <w:b/>
+          <w:bCs/>
+          <w:color w:val="000000"/>
+          <w:sz w:val="32"/>
+          <w:szCs w:val="32"/>
+        </w:rPr>
+        <w:t>-</w:t>
+      </w:r>
+    </w:p>
+    <w:p>
+      <w:pPr>
+        <w:pStyle w:val="ListParagraph"/>
+        <w:numPr>
+          <w:ilvl w:val="0"/>
+          <w:numId w:val="12"/>
+        </w:numPr>
+        <w:pBdr>
+          <w:top w:val="nil"/>
+          <w:left w:val="nil"/>
+          <w:bottom w:val="nil"/>
+          <w:right w:val="nil"/>
+          <w:between w:val="nil"/>
+        </w:pBdr>
+        <w:spacing w:after="0"/>
+        <w:rPr>
+          <w:rFonts w:ascii="Times New Roman" w:eastAsia="Times New Roman" w:hAnsi="Times New Roman" w:cs="Times New Roman"/>
+          <w:b/>
+          <w:bCs/>
+          <w:color w:val="000000"/>
+          <w:sz w:val="32"/>
+          <w:szCs w:val="32"/>
+        </w:rPr>
+      </w:pPr>
+      <w:r>
+        <w:rPr>
+          <w:rFonts w:ascii="Times New Roman" w:eastAsia="Times New Roman" w:hAnsi="Times New Roman" w:cs="Times New Roman"/>
+          <w:b/>
+          <w:bCs/>
+          <w:color w:val="000000"/>
+          <w:sz w:val="32"/>
+          <w:szCs w:val="32"/>
+        </w:rPr>
+        <w:t xml:space="preserve">Rectifier diode vs. Schottky diode vs. Zener </w:t>
+      </w:r>
+      <w:proofErr w:type="gramStart"/>
+      <w:r>
+        <w:rPr>
+          <w:rFonts w:ascii="Times New Roman" w:eastAsia="Times New Roman" w:hAnsi="Times New Roman" w:cs="Times New Roman"/>
+          <w:b/>
+          <w:bCs/>
+          <w:color w:val="000000"/>
+          <w:sz w:val="32"/>
+          <w:szCs w:val="32"/>
+        </w:rPr>
+        <w:t>Diode :</w:t>
+      </w:r>
+      <w:proofErr w:type="gramEnd"/>
+      <w:r>
+        <w:rPr>
+          <w:rFonts w:ascii="Times New Roman" w:eastAsia="Times New Roman" w:hAnsi="Times New Roman" w:cs="Times New Roman"/>
+          <w:b/>
+          <w:bCs/>
+          <w:color w:val="000000"/>
+          <w:sz w:val="32"/>
+          <w:szCs w:val="32"/>
+        </w:rPr>
+        <w:t>-</w:t>
+      </w:r>
+    </w:p>
+    <w:p>
+      <w:pPr>
+        <w:pStyle w:val="ListParagraph"/>
+        <w:pBdr>
+          <w:top w:val="nil"/>
+          <w:left w:val="nil"/>
+          <w:bottom w:val="nil"/>
+          <w:right w:val="nil"/>
+          <w:between w:val="nil"/>
+        </w:pBdr>
+        <w:spacing w:after="0"/>
+        <w:ind w:left="1080"/>
+        <w:rPr>
+          <w:rFonts w:ascii="Times New Roman" w:eastAsia="Times New Roman" w:hAnsi="Times New Roman" w:cs="Times New Roman"/>
+          <w:b/>
+          <w:bCs/>
+          <w:color w:val="000000"/>
+          <w:sz w:val="32"/>
+          <w:szCs w:val="32"/>
+        </w:rPr>
+      </w:pPr>
+      <w:hyperlink r:id="rId11" w:history="1">
+        <w:r>
+          <w:rPr>
+            <w:rStyle w:val="Hyperlink"/>
+            <w:rFonts w:ascii="Times New Roman" w:eastAsia="Times New Roman" w:hAnsi="Times New Roman" w:cs="Times New Roman"/>
+            <w:b/>
+            <w:bCs/>
+            <w:sz w:val="32"/>
+            <w:szCs w:val="32"/>
+          </w:rPr>
+          <w:t xml:space="preserve">Rectifier vs Zener vs Schottky </w:t>
+        </w:r>
+        <w:proofErr w:type="gramStart"/>
+        <w:r>
+          <w:rPr>
+            <w:rStyle w:val="Hyperlink"/>
+            <w:rFonts w:ascii="Times New Roman" w:eastAsia="Times New Roman" w:hAnsi="Times New Roman" w:cs="Times New Roman"/>
+            <w:b/>
+            <w:bCs/>
+            <w:sz w:val="32"/>
+            <w:szCs w:val="32"/>
+          </w:rPr>
+          <w:t>Diode(</w:t>
+        </w:r>
+        <w:proofErr w:type="gramEnd"/>
+        <w:r>
+          <w:rPr>
+            <w:rStyle w:val="Hyperlink"/>
+            <w:rFonts w:ascii="Times New Roman" w:eastAsia="Times New Roman" w:hAnsi="Times New Roman" w:cs="Times New Roman"/>
+            <w:b/>
+            <w:bCs/>
+            <w:sz w:val="32"/>
+            <w:szCs w:val="32"/>
+          </w:rPr>
+          <w:t>Practical Differences)</w:t>
+        </w:r>
+      </w:hyperlink>
+    </w:p>
+    <w:p>
+      <w:pPr>
+        <w:pStyle w:val="ListParagraph"/>
+        <w:numPr>
+          <w:ilvl w:val="0"/>
+          <w:numId w:val="12"/>
+        </w:numPr>
+        <w:pBdr>
+          <w:top w:val="nil"/>
+          <w:left w:val="nil"/>
+          <w:bottom w:val="nil"/>
+          <w:right w:val="nil"/>
+          <w:between w:val="nil"/>
+        </w:pBdr>
+        <w:spacing w:after="0"/>
+        <w:rPr>
+          <w:rFonts w:ascii="Times New Roman" w:eastAsia="Times New Roman" w:hAnsi="Times New Roman" w:cs="Times New Roman"/>
+          <w:b/>
+          <w:bCs/>
+          <w:color w:val="000000"/>
+          <w:sz w:val="32"/>
+          <w:szCs w:val="32"/>
+        </w:rPr>
+      </w:pPr>
+      <w:proofErr w:type="spellStart"/>
+      <w:r>
+        <w:rPr>
+          <w:rFonts w:ascii="Times New Roman" w:eastAsia="Times New Roman" w:hAnsi="Times New Roman" w:cs="Times New Roman"/>
+          <w:b/>
+          <w:bCs/>
+          <w:color w:val="000000"/>
+          <w:sz w:val="32"/>
+          <w:szCs w:val="32"/>
+        </w:rPr>
+        <w:t>fd</w:t>
+      </w:r>
+      <w:proofErr w:type="spellEnd"/>
+    </w:p>
+    <w:p>
+      <w:pPr>
+        <w:pStyle w:val="ListParagraph"/>
+        <w:pBdr>
+          <w:top w:val="nil"/>
+          <w:left w:val="nil"/>
+          <w:bottom w:val="nil"/>
+          <w:right w:val="nil"/>
+          <w:between w:val="nil"/>
+        </w:pBdr>
+        <w:spacing w:after="0"/>
+        <w:ind w:left="1440"/>
         <w:rPr>
           <w:rFonts w:ascii="Times New Roman" w:eastAsia="Times New Roman" w:hAnsi="Times New Roman" w:cs="Times New Roman"/>
           <w:b/>
@@ -723,7 +1176,7 @@
         </w:rPr>
         <w:br/>
       </w:r>
-      <w:hyperlink r:id="rId9" w:history="1">
+      <w:hyperlink r:id="rId12" w:history="1">
         <w:r>
           <w:rPr>
             <w:rStyle w:val="Hyperlink"/>
@@ -1101,7 +1554,7 @@
           <w:szCs w:val="28"/>
         </w:rPr>
       </w:pPr>
-      <w:hyperlink r:id="rId10">
+      <w:hyperlink r:id="rId13">
         <w:r>
           <w:rPr>
             <w:rFonts w:ascii="Times New Roman" w:eastAsia="Times New Roman" w:hAnsi="Times New Roman" w:cs="Times New Roman"/>
@@ -1180,7 +1633,6 @@
           <w:sz w:val="28"/>
           <w:szCs w:val="28"/>
         </w:rPr>
-        <w:lastRenderedPageBreak/>
         <w:t xml:space="preserve">Network </w:t>
       </w:r>
       <w:proofErr w:type="gramStart"/>
@@ -1221,7 +1673,7 @@
           <w:szCs w:val="28"/>
         </w:rPr>
       </w:pPr>
-      <w:hyperlink r:id="rId11">
+      <w:hyperlink r:id="rId14">
         <w:r>
           <w:rPr>
             <w:rFonts w:ascii="Times New Roman" w:eastAsia="Times New Roman" w:hAnsi="Times New Roman" w:cs="Times New Roman"/>
@@ -1333,7 +1785,7 @@
           <w:szCs w:val="28"/>
         </w:rPr>
       </w:pPr>
-      <w:hyperlink r:id="rId12">
+      <w:hyperlink r:id="rId15">
         <w:r>
           <w:rPr>
             <w:rFonts w:ascii="Times New Roman" w:eastAsia="Times New Roman" w:hAnsi="Times New Roman" w:cs="Times New Roman"/>
@@ -1381,7 +1833,7 @@
           <w:szCs w:val="28"/>
         </w:rPr>
       </w:pPr>
-      <w:hyperlink r:id="rId13">
+      <w:hyperlink r:id="rId16">
         <w:r>
           <w:rPr>
             <w:rFonts w:ascii="Times New Roman" w:eastAsia="Times New Roman" w:hAnsi="Times New Roman" w:cs="Times New Roman"/>
@@ -1557,7 +2009,7 @@
           <w:szCs w:val="28"/>
         </w:rPr>
       </w:pPr>
-      <w:hyperlink r:id="rId14">
+      <w:hyperlink r:id="rId17">
         <w:r>
           <w:rPr>
             <w:rFonts w:ascii="Times New Roman" w:eastAsia="Times New Roman" w:hAnsi="Times New Roman" w:cs="Times New Roman"/>
@@ -1619,7 +2071,7 @@
           <w:szCs w:val="28"/>
         </w:rPr>
       </w:pPr>
-      <w:hyperlink r:id="rId15">
+      <w:hyperlink r:id="rId18">
         <w:r>
           <w:rPr>
             <w:rFonts w:ascii="Times New Roman" w:eastAsia="Times New Roman" w:hAnsi="Times New Roman" w:cs="Times New Roman"/>
@@ -1700,7 +2152,7 @@
           <w:szCs w:val="28"/>
         </w:rPr>
       </w:pPr>
-      <w:hyperlink r:id="rId16">
+      <w:hyperlink r:id="rId19">
         <w:r>
           <w:rPr>
             <w:rFonts w:ascii="Times New Roman" w:eastAsia="Times New Roman" w:hAnsi="Times New Roman" w:cs="Times New Roman"/>
@@ -1834,7 +2286,7 @@
         <w:spacing w:after="0"/>
         <w:ind w:left="1080"/>
       </w:pPr>
-      <w:hyperlink r:id="rId17" w:history="1">
+      <w:hyperlink r:id="rId20" w:history="1">
         <w:r>
           <w:rPr>
             <w:rStyle w:val="Hyperlink"/>
@@ -1934,7 +2386,7 @@
           <w:szCs w:val="28"/>
         </w:rPr>
       </w:pPr>
-      <w:hyperlink r:id="rId18" w:history="1">
+      <w:hyperlink r:id="rId21" w:history="1">
         <w:r>
           <w:rPr>
             <w:rStyle w:val="Hyperlink"/>
@@ -2044,7 +2496,7 @@
           <w:szCs w:val="28"/>
         </w:rPr>
       </w:pPr>
-      <w:hyperlink r:id="rId19" w:history="1">
+      <w:hyperlink r:id="rId22" w:history="1">
         <w:r>
           <w:rPr>
             <w:rStyle w:val="Hyperlink"/>
@@ -2194,7 +2646,7 @@
           <w:szCs w:val="28"/>
         </w:rPr>
       </w:pPr>
-      <w:hyperlink r:id="rId20">
+      <w:hyperlink r:id="rId23">
         <w:r>
           <w:rPr>
             <w:rFonts w:ascii="Times New Roman" w:eastAsia="Times New Roman" w:hAnsi="Times New Roman" w:cs="Times New Roman"/>
@@ -2295,7 +2747,7 @@
           <w:szCs w:val="28"/>
         </w:rPr>
       </w:pPr>
-      <w:hyperlink r:id="rId21">
+      <w:hyperlink r:id="rId24">
         <w:r>
           <w:rPr>
             <w:rFonts w:ascii="Times New Roman" w:eastAsia="Times New Roman" w:hAnsi="Times New Roman" w:cs="Times New Roman"/>
@@ -2415,7 +2867,7 @@
           <w:szCs w:val="28"/>
         </w:rPr>
       </w:pPr>
-      <w:hyperlink r:id="rId22">
+      <w:hyperlink r:id="rId25">
         <w:r>
           <w:rPr>
             <w:rFonts w:ascii="Times New Roman" w:eastAsia="Times New Roman" w:hAnsi="Times New Roman" w:cs="Times New Roman"/>
@@ -2465,7 +2917,7 @@
           <w:szCs w:val="28"/>
         </w:rPr>
       </w:pPr>
-      <w:hyperlink r:id="rId23">
+      <w:hyperlink r:id="rId26">
         <w:r>
           <w:rPr>
             <w:rFonts w:ascii="Times New Roman" w:eastAsia="Times New Roman" w:hAnsi="Times New Roman" w:cs="Times New Roman"/>
@@ -2566,7 +3018,7 @@
           <w:szCs w:val="28"/>
         </w:rPr>
       </w:pPr>
-      <w:hyperlink r:id="rId24">
+      <w:hyperlink r:id="rId27">
         <w:r>
           <w:rPr>
             <w:rFonts w:ascii="Times New Roman" w:eastAsia="Times New Roman" w:hAnsi="Times New Roman" w:cs="Times New Roman"/>
@@ -2591,7 +3043,7 @@
         <w:spacing w:after="0"/>
         <w:ind w:left="1080"/>
       </w:pPr>
-      <w:hyperlink r:id="rId25">
+      <w:hyperlink r:id="rId28">
         <w:r>
           <w:rPr>
             <w:rFonts w:ascii="Times New Roman" w:eastAsia="Times New Roman" w:hAnsi="Times New Roman" w:cs="Times New Roman"/>
@@ -2641,7 +3093,7 @@
           <w:szCs w:val="28"/>
         </w:rPr>
       </w:pPr>
-      <w:hyperlink r:id="rId26">
+      <w:hyperlink r:id="rId29">
         <w:r>
           <w:rPr>
             <w:rFonts w:ascii="Times New Roman" w:eastAsia="Times New Roman" w:hAnsi="Times New Roman" w:cs="Times New Roman"/>
@@ -2826,7 +3278,7 @@
           <w:szCs w:val="28"/>
         </w:rPr>
       </w:pPr>
-      <w:hyperlink r:id="rId27" w:history="1">
+      <w:hyperlink r:id="rId30" w:history="1">
         <w:r>
           <w:rPr>
             <w:rStyle w:val="Hyperlink"/>
@@ -2960,7 +3412,7 @@
           <w:szCs w:val="28"/>
         </w:rPr>
       </w:pPr>
-      <w:hyperlink r:id="rId28" w:history="1">
+      <w:hyperlink r:id="rId31" w:history="1">
         <w:r>
           <w:rPr>
             <w:rStyle w:val="Hyperlink"/>
@@ -3793,6 +4245,92 @@
     </w:lvl>
   </w:abstractNum>
   <w:abstractNum w:abstractNumId="5" w15:restartNumberingAfterBreak="0">
+    <w:nsid w:val="342958CD"/>
+    <w:multiLevelType w:val="hybridMultilevel"/>
+    <w:tmpl w:val="CF745382"/>
+    <w:lvl w:ilvl="0" w:tplc="40090019">
+      <w:start w:val="1"/>
+      <w:numFmt w:val="lowerLetter"/>
+      <w:lvlText w:val="%1."/>
+      <w:lvlJc w:val="left"/>
+      <w:pPr>
+        <w:ind w:left="1080" w:hanging="360"/>
+      </w:pPr>
+    </w:lvl>
+    <w:lvl w:ilvl="1" w:tplc="40090019" w:tentative="1">
+      <w:start w:val="1"/>
+      <w:numFmt w:val="lowerLetter"/>
+      <w:lvlText w:val="%2."/>
+      <w:lvlJc w:val="left"/>
+      <w:pPr>
+        <w:ind w:left="1800" w:hanging="360"/>
+      </w:pPr>
+    </w:lvl>
+    <w:lvl w:ilvl="2" w:tplc="4009001B" w:tentative="1">
+      <w:start w:val="1"/>
+      <w:numFmt w:val="lowerRoman"/>
+      <w:lvlText w:val="%3."/>
+      <w:lvlJc w:val="right"/>
+      <w:pPr>
+        <w:ind w:left="2520" w:hanging="180"/>
+      </w:pPr>
+    </w:lvl>
+    <w:lvl w:ilvl="3" w:tplc="4009000F" w:tentative="1">
+      <w:start w:val="1"/>
+      <w:numFmt w:val="decimal"/>
+      <w:lvlText w:val="%4."/>
+      <w:lvlJc w:val="left"/>
+      <w:pPr>
+        <w:ind w:left="3240" w:hanging="360"/>
+      </w:pPr>
+    </w:lvl>
+    <w:lvl w:ilvl="4" w:tplc="40090019" w:tentative="1">
+      <w:start w:val="1"/>
+      <w:numFmt w:val="lowerLetter"/>
+      <w:lvlText w:val="%5."/>
+      <w:lvlJc w:val="left"/>
+      <w:pPr>
+        <w:ind w:left="3960" w:hanging="360"/>
+      </w:pPr>
+    </w:lvl>
+    <w:lvl w:ilvl="5" w:tplc="4009001B" w:tentative="1">
+      <w:start w:val="1"/>
+      <w:numFmt w:val="lowerRoman"/>
+      <w:lvlText w:val="%6."/>
+      <w:lvlJc w:val="right"/>
+      <w:pPr>
+        <w:ind w:left="4680" w:hanging="180"/>
+      </w:pPr>
+    </w:lvl>
+    <w:lvl w:ilvl="6" w:tplc="4009000F" w:tentative="1">
+      <w:start w:val="1"/>
+      <w:numFmt w:val="decimal"/>
+      <w:lvlText w:val="%7."/>
+      <w:lvlJc w:val="left"/>
+      <w:pPr>
+        <w:ind w:left="5400" w:hanging="360"/>
+      </w:pPr>
+    </w:lvl>
+    <w:lvl w:ilvl="7" w:tplc="40090019" w:tentative="1">
+      <w:start w:val="1"/>
+      <w:numFmt w:val="lowerLetter"/>
+      <w:lvlText w:val="%8."/>
+      <w:lvlJc w:val="left"/>
+      <w:pPr>
+        <w:ind w:left="6120" w:hanging="360"/>
+      </w:pPr>
+    </w:lvl>
+    <w:lvl w:ilvl="8" w:tplc="4009001B" w:tentative="1">
+      <w:start w:val="1"/>
+      <w:numFmt w:val="lowerRoman"/>
+      <w:lvlText w:val="%9."/>
+      <w:lvlJc w:val="right"/>
+      <w:pPr>
+        <w:ind w:left="6840" w:hanging="180"/>
+      </w:pPr>
+    </w:lvl>
+  </w:abstractNum>
+  <w:abstractNum w:abstractNumId="6" w15:restartNumberingAfterBreak="0">
     <w:nsid w:val="4C0D43C3"/>
     <w:multiLevelType w:val="multilevel"/>
     <w:tmpl w:val="C194D866"/>
@@ -3878,7 +4416,7 @@
       </w:pPr>
     </w:lvl>
   </w:abstractNum>
-  <w:abstractNum w:abstractNumId="6" w15:restartNumberingAfterBreak="0">
+  <w:abstractNum w:abstractNumId="7" w15:restartNumberingAfterBreak="0">
     <w:nsid w:val="4FE54EE8"/>
     <w:multiLevelType w:val="multilevel"/>
     <w:tmpl w:val="9F307DE2"/>
@@ -3964,7 +4502,7 @@
       </w:pPr>
     </w:lvl>
   </w:abstractNum>
-  <w:abstractNum w:abstractNumId="7" w15:restartNumberingAfterBreak="0">
+  <w:abstractNum w:abstractNumId="8" w15:restartNumberingAfterBreak="0">
     <w:nsid w:val="546329B7"/>
     <w:multiLevelType w:val="hybridMultilevel"/>
     <w:tmpl w:val="F8DCAF18"/>
@@ -4050,7 +4588,7 @@
       </w:pPr>
     </w:lvl>
   </w:abstractNum>
-  <w:abstractNum w:abstractNumId="8" w15:restartNumberingAfterBreak="0">
+  <w:abstractNum w:abstractNumId="9" w15:restartNumberingAfterBreak="0">
     <w:nsid w:val="58C84917"/>
     <w:multiLevelType w:val="hybridMultilevel"/>
     <w:tmpl w:val="567AFC1A"/>
@@ -4163,7 +4701,7 @@
       </w:rPr>
     </w:lvl>
   </w:abstractNum>
-  <w:abstractNum w:abstractNumId="9" w15:restartNumberingAfterBreak="0">
+  <w:abstractNum w:abstractNumId="10" w15:restartNumberingAfterBreak="0">
     <w:nsid w:val="62872F81"/>
     <w:multiLevelType w:val="hybridMultilevel"/>
     <w:tmpl w:val="09963F74"/>
@@ -4251,16 +4789,129 @@
       <w:pPr>
         <w:ind w:left="6840" w:hanging="180"/>
       </w:pPr>
+    </w:lvl>
+  </w:abstractNum>
+  <w:abstractNum w:abstractNumId="11" w15:restartNumberingAfterBreak="0">
+    <w:nsid w:val="7AB015C5"/>
+    <w:multiLevelType w:val="hybridMultilevel"/>
+    <w:tmpl w:val="AC70AFD6"/>
+    <w:lvl w:ilvl="0" w:tplc="40090009">
+      <w:start w:val="1"/>
+      <w:numFmt w:val="bullet"/>
+      <w:lvlText w:val=""/>
+      <w:lvlJc w:val="left"/>
+      <w:pPr>
+        <w:ind w:left="360" w:hanging="360"/>
+      </w:pPr>
+      <w:rPr>
+        <w:rFonts w:ascii="Wingdings" w:hAnsi="Wingdings" w:hint="default"/>
+      </w:rPr>
+    </w:lvl>
+    <w:lvl w:ilvl="1" w:tplc="40090003" w:tentative="1">
+      <w:start w:val="1"/>
+      <w:numFmt w:val="bullet"/>
+      <w:lvlText w:val="o"/>
+      <w:lvlJc w:val="left"/>
+      <w:pPr>
+        <w:ind w:left="1080" w:hanging="360"/>
+      </w:pPr>
+      <w:rPr>
+        <w:rFonts w:ascii="Courier New" w:hAnsi="Courier New" w:cs="Courier New" w:hint="default"/>
+      </w:rPr>
+    </w:lvl>
+    <w:lvl w:ilvl="2" w:tplc="40090005" w:tentative="1">
+      <w:start w:val="1"/>
+      <w:numFmt w:val="bullet"/>
+      <w:lvlText w:val=""/>
+      <w:lvlJc w:val="left"/>
+      <w:pPr>
+        <w:ind w:left="1800" w:hanging="360"/>
+      </w:pPr>
+      <w:rPr>
+        <w:rFonts w:ascii="Wingdings" w:hAnsi="Wingdings" w:hint="default"/>
+      </w:rPr>
+    </w:lvl>
+    <w:lvl w:ilvl="3" w:tplc="40090001" w:tentative="1">
+      <w:start w:val="1"/>
+      <w:numFmt w:val="bullet"/>
+      <w:lvlText w:val=""/>
+      <w:lvlJc w:val="left"/>
+      <w:pPr>
+        <w:ind w:left="2520" w:hanging="360"/>
+      </w:pPr>
+      <w:rPr>
+        <w:rFonts w:ascii="Symbol" w:hAnsi="Symbol" w:hint="default"/>
+      </w:rPr>
+    </w:lvl>
+    <w:lvl w:ilvl="4" w:tplc="40090003" w:tentative="1">
+      <w:start w:val="1"/>
+      <w:numFmt w:val="bullet"/>
+      <w:lvlText w:val="o"/>
+      <w:lvlJc w:val="left"/>
+      <w:pPr>
+        <w:ind w:left="3240" w:hanging="360"/>
+      </w:pPr>
+      <w:rPr>
+        <w:rFonts w:ascii="Courier New" w:hAnsi="Courier New" w:cs="Courier New" w:hint="default"/>
+      </w:rPr>
+    </w:lvl>
+    <w:lvl w:ilvl="5" w:tplc="40090005" w:tentative="1">
+      <w:start w:val="1"/>
+      <w:numFmt w:val="bullet"/>
+      <w:lvlText w:val=""/>
+      <w:lvlJc w:val="left"/>
+      <w:pPr>
+        <w:ind w:left="3960" w:hanging="360"/>
+      </w:pPr>
+      <w:rPr>
+        <w:rFonts w:ascii="Wingdings" w:hAnsi="Wingdings" w:hint="default"/>
+      </w:rPr>
+    </w:lvl>
+    <w:lvl w:ilvl="6" w:tplc="40090001" w:tentative="1">
+      <w:start w:val="1"/>
+      <w:numFmt w:val="bullet"/>
+      <w:lvlText w:val=""/>
+      <w:lvlJc w:val="left"/>
+      <w:pPr>
+        <w:ind w:left="4680" w:hanging="360"/>
+      </w:pPr>
+      <w:rPr>
+        <w:rFonts w:ascii="Symbol" w:hAnsi="Symbol" w:hint="default"/>
+      </w:rPr>
+    </w:lvl>
+    <w:lvl w:ilvl="7" w:tplc="40090003" w:tentative="1">
+      <w:start w:val="1"/>
+      <w:numFmt w:val="bullet"/>
+      <w:lvlText w:val="o"/>
+      <w:lvlJc w:val="left"/>
+      <w:pPr>
+        <w:ind w:left="5400" w:hanging="360"/>
+      </w:pPr>
+      <w:rPr>
+        <w:rFonts w:ascii="Courier New" w:hAnsi="Courier New" w:cs="Courier New" w:hint="default"/>
+      </w:rPr>
+    </w:lvl>
+    <w:lvl w:ilvl="8" w:tplc="40090005" w:tentative="1">
+      <w:start w:val="1"/>
+      <w:numFmt w:val="bullet"/>
+      <w:lvlText w:val=""/>
+      <w:lvlJc w:val="left"/>
+      <w:pPr>
+        <w:ind w:left="6120" w:hanging="360"/>
+      </w:pPr>
+      <w:rPr>
+        <w:rFonts w:ascii="Wingdings" w:hAnsi="Wingdings" w:hint="default"/>
+      </w:rPr>
     </w:lvl>
   </w:abstractNum>
   <w:num w:numId="1" w16cid:durableId="2116702776">
     <w:abstractNumId w:val="0"/>
   </w:num>
   <w:num w:numId="2" w16cid:durableId="74521518">
-    <w:abstractNumId w:val="5"/>
+    <w:abstractNumId w:val="6"/>
   </w:num>
   <w:num w:numId="3" w16cid:durableId="696739033">
-    <w:abstractNumId w:val="6"/>
+    <w:abstractNumId w:val="7"/>
   </w:num>
   <w:num w:numId="4" w16cid:durableId="396051932">
     <w:abstractNumId w:val="3"/>
@@ -4269,19 +4920,25 @@
     <w:abstractNumId w:val="1"/>
   </w:num>
   <w:num w:numId="6" w16cid:durableId="792485075">
+    <w:abstractNumId w:val="10"/>
+  </w:num>
+  <w:num w:numId="7" w16cid:durableId="1622876310">
     <w:abstractNumId w:val="9"/>
   </w:num>
-  <w:num w:numId="7" w16cid:durableId="1622876310">
+  <w:num w:numId="8" w16cid:durableId="818570542">
     <w:abstractNumId w:val="8"/>
-  </w:num>
-  <w:num w:numId="8" w16cid:durableId="818570542">
-    <w:abstractNumId w:val="7"/>
   </w:num>
   <w:num w:numId="9" w16cid:durableId="344674794">
     <w:abstractNumId w:val="4"/>
   </w:num>
   <w:num w:numId="10" w16cid:durableId="1358579457">
     <w:abstractNumId w:val="2"/>
+  </w:num>
+  <w:num w:numId="11" w16cid:durableId="1725984708">
+    <w:abstractNumId w:val="11"/>
+  </w:num>
+  <w:num w:numId="12" w16cid:durableId="1092355393">
+    <w:abstractNumId w:val="5"/>
   </w:num>
 </w:numbering>
 </file>
@@ -4875,7 +5532,6 @@
   <w:style w:type="character" w:default="1" w:styleId="DefaultParagraphFont">
     <w:name w:val="Default Paragraph Font"/>
     <w:uiPriority w:val="1"/>
-    <w:semiHidden/>
     <w:unhideWhenUsed/>
   </w:style>
   <w:style w:type="table" w:default="1" w:styleId="TableNormal">

</xml_diff>

<commit_message>
Added Links of Transistors, Logic Gates & Boolean Algebra in Links doc
</commit_message>
<xml_diff>
--- a/PSI syllabus Links.docx
+++ b/PSI syllabus Links.docx
@@ -100,29 +100,16 @@
         </w:rPr>
         <w:t xml:space="preserve"> </w:t>
       </w:r>
-      <w:proofErr w:type="gramStart"/>
-      <w:r>
-        <w:rPr>
-          <w:rFonts w:ascii="Times New Roman" w:eastAsia="Times New Roman" w:hAnsi="Times New Roman" w:cs="Times New Roman"/>
-          <w:b/>
-          <w:bCs/>
-          <w:color w:val="000000"/>
-          <w:sz w:val="32"/>
-          <w:szCs w:val="32"/>
-        </w:rPr>
-        <w:t>book :</w:t>
-      </w:r>
-      <w:proofErr w:type="gramEnd"/>
-      <w:r>
-        <w:rPr>
-          <w:rFonts w:ascii="Times New Roman" w:eastAsia="Times New Roman" w:hAnsi="Times New Roman" w:cs="Times New Roman"/>
-          <w:b/>
-          <w:bCs/>
-          <w:color w:val="000000"/>
-          <w:sz w:val="32"/>
-          <w:szCs w:val="32"/>
-        </w:rPr>
-        <w:t xml:space="preserve"> </w:t>
+      <w:r>
+        <w:rPr>
+          <w:rFonts w:ascii="Times New Roman" w:eastAsia="Times New Roman" w:hAnsi="Times New Roman" w:cs="Times New Roman"/>
+          <w:b/>
+          <w:bCs/>
+          <w:color w:val="000000"/>
+          <w:sz w:val="32"/>
+          <w:szCs w:val="32"/>
+        </w:rPr>
+        <w:t xml:space="preserve">book : </w:t>
       </w:r>
       <w:r>
         <w:rPr>
@@ -190,7 +177,6 @@
         </w:rPr>
         <w:t>***</w:t>
       </w:r>
-      <w:proofErr w:type="gramStart"/>
       <w:r>
         <w:rPr>
           <w:rFonts w:ascii="Times New Roman" w:eastAsia="Times New Roman" w:hAnsi="Times New Roman" w:cs="Times New Roman"/>
@@ -210,19 +196,7 @@
           <w:sz w:val="32"/>
           <w:szCs w:val="32"/>
         </w:rPr>
-        <w:t>:</w:t>
-      </w:r>
-      <w:proofErr w:type="gramEnd"/>
-      <w:r>
-        <w:rPr>
-          <w:rFonts w:ascii="Times New Roman" w:eastAsia="Times New Roman" w:hAnsi="Times New Roman" w:cs="Times New Roman"/>
-          <w:b/>
-          <w:bCs/>
-          <w:color w:val="000000"/>
-          <w:sz w:val="32"/>
-          <w:szCs w:val="32"/>
-        </w:rPr>
-        <w:t xml:space="preserve"> </w:t>
+        <w:t xml:space="preserve">: </w:t>
       </w:r>
       <w:hyperlink r:id="rId6" w:history="1">
         <w:r>
@@ -274,6 +248,7 @@
           <w:between w:val="nil"/>
         </w:pBdr>
         <w:spacing w:after="0"/>
+        <w:ind w:left="900" w:hanging="450"/>
         <w:rPr>
           <w:rFonts w:ascii="Times New Roman" w:eastAsia="Times New Roman" w:hAnsi="Times New Roman" w:cs="Times New Roman"/>
           <w:color w:val="000000"/>
@@ -387,6 +362,7 @@
           <w:between w:val="nil"/>
         </w:pBdr>
         <w:spacing w:after="0"/>
+        <w:ind w:left="900" w:hanging="450"/>
         <w:rPr>
           <w:rFonts w:ascii="Times New Roman" w:eastAsia="Times New Roman" w:hAnsi="Times New Roman" w:cs="Times New Roman"/>
           <w:color w:val="000000"/>
@@ -509,27 +485,7 @@
           <w:sz w:val="32"/>
           <w:szCs w:val="32"/>
         </w:rPr>
-        <w:t xml:space="preserve">. 29 to </w:t>
-      </w:r>
-      <w:proofErr w:type="gramStart"/>
-      <w:r>
-        <w:rPr>
-          <w:rFonts w:ascii="Times New Roman" w:eastAsia="Times New Roman" w:hAnsi="Times New Roman" w:cs="Times New Roman"/>
-          <w:color w:val="000000"/>
-          <w:sz w:val="32"/>
-          <w:szCs w:val="32"/>
-        </w:rPr>
-        <w:t>40 :</w:t>
-      </w:r>
-      <w:proofErr w:type="gramEnd"/>
-      <w:r>
-        <w:rPr>
-          <w:rFonts w:ascii="Times New Roman" w:eastAsia="Times New Roman" w:hAnsi="Times New Roman" w:cs="Times New Roman"/>
-          <w:color w:val="000000"/>
-          <w:sz w:val="32"/>
-          <w:szCs w:val="32"/>
-        </w:rPr>
-        <w:t xml:space="preserve"> </w:t>
+        <w:t xml:space="preserve">. 29 to 40 : </w:t>
       </w:r>
       <w:r>
         <w:rPr>
@@ -563,7 +519,7 @@
           <w:between w:val="nil"/>
         </w:pBdr>
         <w:spacing w:after="0"/>
-        <w:ind w:left="1080"/>
+        <w:ind w:left="900" w:hanging="450"/>
         <w:rPr>
           <w:rFonts w:ascii="Times New Roman" w:eastAsia="Times New Roman" w:hAnsi="Times New Roman" w:cs="Times New Roman"/>
           <w:color w:val="000000"/>
@@ -587,6 +543,7 @@
           <w:between w:val="nil"/>
         </w:pBdr>
         <w:spacing w:after="0"/>
+        <w:ind w:left="900" w:hanging="450"/>
         <w:rPr>
           <w:rFonts w:ascii="Times New Roman" w:eastAsia="Times New Roman" w:hAnsi="Times New Roman" w:cs="Times New Roman"/>
           <w:color w:val="000000"/>
@@ -615,7 +572,7 @@
           <w:between w:val="nil"/>
         </w:pBdr>
         <w:spacing w:after="0"/>
-        <w:ind w:left="1080"/>
+        <w:ind w:left="900" w:hanging="450"/>
         <w:rPr>
           <w:rFonts w:ascii="Times New Roman" w:eastAsia="Times New Roman" w:hAnsi="Times New Roman" w:cs="Times New Roman"/>
           <w:color w:val="000000"/>
@@ -646,7 +603,7 @@
           <w:between w:val="nil"/>
         </w:pBdr>
         <w:spacing w:after="0"/>
-        <w:ind w:left="1080"/>
+        <w:ind w:left="900" w:hanging="450"/>
         <w:rPr>
           <w:rFonts w:ascii="Times New Roman" w:eastAsia="Times New Roman" w:hAnsi="Times New Roman" w:cs="Times New Roman"/>
           <w:color w:val="000000"/>
@@ -670,21 +627,591 @@
           <w:between w:val="nil"/>
         </w:pBdr>
         <w:spacing w:after="0"/>
-        <w:rPr>
-          <w:rFonts w:ascii="Times New Roman" w:eastAsia="Times New Roman" w:hAnsi="Times New Roman" w:cs="Times New Roman"/>
-          <w:color w:val="000000"/>
-          <w:sz w:val="32"/>
-          <w:szCs w:val="32"/>
-        </w:rPr>
-      </w:pPr>
-      <w:r>
-        <w:rPr>
-          <w:rFonts w:ascii="Times New Roman" w:eastAsia="Times New Roman" w:hAnsi="Times New Roman" w:cs="Times New Roman"/>
-          <w:color w:val="000000"/>
-          <w:sz w:val="32"/>
-          <w:szCs w:val="32"/>
-        </w:rPr>
-        <w:t>S</w:t>
+        <w:ind w:left="900" w:hanging="450"/>
+        <w:rPr>
+          <w:rFonts w:ascii="Times New Roman" w:eastAsia="Times New Roman" w:hAnsi="Times New Roman" w:cs="Times New Roman"/>
+          <w:color w:val="000000"/>
+          <w:sz w:val="32"/>
+          <w:szCs w:val="32"/>
+        </w:rPr>
+      </w:pPr>
+      <w:r>
+        <w:rPr>
+          <w:rFonts w:ascii="Times New Roman" w:eastAsia="Times New Roman" w:hAnsi="Times New Roman" w:cs="Times New Roman"/>
+          <w:color w:val="000000"/>
+          <w:sz w:val="32"/>
+          <w:szCs w:val="32"/>
+        </w:rPr>
+        <w:t>Transistors :</w:t>
+      </w:r>
+    </w:p>
+    <w:p>
+      <w:pPr>
+        <w:pStyle w:val="ListParagraph"/>
+        <w:numPr>
+          <w:ilvl w:val="0"/>
+          <w:numId w:val="14"/>
+        </w:numPr>
+        <w:pBdr>
+          <w:top w:val="nil"/>
+          <w:left w:val="nil"/>
+          <w:bottom w:val="nil"/>
+          <w:right w:val="nil"/>
+          <w:between w:val="nil"/>
+        </w:pBdr>
+        <w:spacing w:after="0"/>
+        <w:rPr>
+          <w:rFonts w:ascii="Times New Roman" w:eastAsia="Times New Roman" w:hAnsi="Times New Roman" w:cs="Times New Roman"/>
+          <w:color w:val="000000"/>
+          <w:sz w:val="32"/>
+          <w:szCs w:val="32"/>
+        </w:rPr>
+      </w:pPr>
+      <w:r>
+        <w:rPr>
+          <w:rFonts w:ascii="Times New Roman" w:eastAsia="Times New Roman" w:hAnsi="Times New Roman" w:cs="Times New Roman"/>
+          <w:color w:val="000000"/>
+          <w:sz w:val="32"/>
+          <w:szCs w:val="32"/>
+        </w:rPr>
+        <w:t>Intro to BJT :</w:t>
+      </w:r>
+    </w:p>
+    <w:p>
+      <w:pPr>
+        <w:pStyle w:val="ListParagraph"/>
+        <w:pBdr>
+          <w:top w:val="nil"/>
+          <w:left w:val="nil"/>
+          <w:bottom w:val="nil"/>
+          <w:right w:val="nil"/>
+          <w:between w:val="nil"/>
+        </w:pBdr>
+        <w:spacing w:after="0"/>
+        <w:ind w:left="1260"/>
+        <w:rPr>
+          <w:rFonts w:ascii="Times New Roman" w:eastAsia="Times New Roman" w:hAnsi="Times New Roman" w:cs="Times New Roman"/>
+          <w:color w:val="000000"/>
+          <w:sz w:val="32"/>
+          <w:szCs w:val="32"/>
+        </w:rPr>
+      </w:pPr>
+      <w:hyperlink r:id="rId11" w:history="1">
+        <w:r>
+          <w:rPr>
+            <w:rStyle w:val="Hyperlink"/>
+            <w:rFonts w:ascii="Times New Roman" w:eastAsia="Times New Roman" w:hAnsi="Times New Roman" w:cs="Times New Roman"/>
+            <w:sz w:val="32"/>
+            <w:szCs w:val="32"/>
+          </w:rPr>
+          <w:t>https://youtu.be/qFaAk9YPURw?si=bsrd28KDPxIRdOMx</w:t>
+        </w:r>
+      </w:hyperlink>
+    </w:p>
+    <w:p>
+      <w:pPr>
+        <w:pStyle w:val="ListParagraph"/>
+        <w:numPr>
+          <w:ilvl w:val="0"/>
+          <w:numId w:val="14"/>
+        </w:numPr>
+        <w:pBdr>
+          <w:top w:val="nil"/>
+          <w:left w:val="nil"/>
+          <w:bottom w:val="nil"/>
+          <w:right w:val="nil"/>
+          <w:between w:val="nil"/>
+        </w:pBdr>
+        <w:spacing w:after="0"/>
+        <w:rPr>
+          <w:rFonts w:ascii="Times New Roman" w:eastAsia="Times New Roman" w:hAnsi="Times New Roman" w:cs="Times New Roman"/>
+          <w:color w:val="000000"/>
+          <w:sz w:val="32"/>
+          <w:szCs w:val="32"/>
+        </w:rPr>
+      </w:pPr>
+      <w:r>
+        <w:rPr>
+          <w:rFonts w:ascii="Times New Roman" w:eastAsia="Times New Roman" w:hAnsi="Times New Roman" w:cs="Times New Roman"/>
+          <w:color w:val="000000"/>
+          <w:sz w:val="32"/>
+          <w:szCs w:val="32"/>
+        </w:rPr>
+        <w:t>Working of BJT :</w:t>
+      </w:r>
+    </w:p>
+    <w:p>
+      <w:pPr>
+        <w:pStyle w:val="ListParagraph"/>
+        <w:pBdr>
+          <w:top w:val="nil"/>
+          <w:left w:val="nil"/>
+          <w:bottom w:val="nil"/>
+          <w:right w:val="nil"/>
+          <w:between w:val="nil"/>
+        </w:pBdr>
+        <w:spacing w:after="0"/>
+        <w:ind w:left="1260"/>
+        <w:rPr>
+          <w:rFonts w:ascii="Times New Roman" w:eastAsia="Times New Roman" w:hAnsi="Times New Roman" w:cs="Times New Roman"/>
+          <w:color w:val="000000"/>
+          <w:sz w:val="32"/>
+          <w:szCs w:val="32"/>
+        </w:rPr>
+      </w:pPr>
+      <w:hyperlink r:id="rId12" w:history="1">
+        <w:r>
+          <w:rPr>
+            <w:rStyle w:val="Hyperlink"/>
+            <w:rFonts w:ascii="Times New Roman" w:eastAsia="Times New Roman" w:hAnsi="Times New Roman" w:cs="Times New Roman"/>
+            <w:sz w:val="32"/>
+            <w:szCs w:val="32"/>
+          </w:rPr>
+          <w:t>https://youtu.be/sv1Pi-WZgT0?si=yBNR_S0R4NGL_IG7</w:t>
+        </w:r>
+      </w:hyperlink>
+    </w:p>
+    <w:p>
+      <w:pPr>
+        <w:pStyle w:val="ListParagraph"/>
+        <w:numPr>
+          <w:ilvl w:val="0"/>
+          <w:numId w:val="14"/>
+        </w:numPr>
+        <w:pBdr>
+          <w:top w:val="nil"/>
+          <w:left w:val="nil"/>
+          <w:bottom w:val="nil"/>
+          <w:right w:val="nil"/>
+          <w:between w:val="nil"/>
+        </w:pBdr>
+        <w:spacing w:after="0"/>
+        <w:rPr>
+          <w:rFonts w:ascii="Times New Roman" w:eastAsia="Times New Roman" w:hAnsi="Times New Roman" w:cs="Times New Roman"/>
+          <w:color w:val="000000"/>
+          <w:sz w:val="32"/>
+          <w:szCs w:val="32"/>
+        </w:rPr>
+      </w:pPr>
+      <w:r>
+        <w:rPr>
+          <w:rFonts w:ascii="Times New Roman" w:eastAsia="Times New Roman" w:hAnsi="Times New Roman" w:cs="Times New Roman"/>
+          <w:color w:val="000000"/>
+          <w:sz w:val="32"/>
+          <w:szCs w:val="32"/>
+        </w:rPr>
+        <w:t>Common Base Configuration :</w:t>
+      </w:r>
+      <w:r>
+        <w:rPr>
+          <w:rFonts w:ascii="Times New Roman" w:eastAsia="Times New Roman" w:hAnsi="Times New Roman" w:cs="Times New Roman"/>
+          <w:color w:val="000000"/>
+          <w:sz w:val="32"/>
+          <w:szCs w:val="32"/>
+        </w:rPr>
+        <w:br/>
+      </w:r>
+      <w:hyperlink r:id="rId13" w:history="1">
+        <w:r>
+          <w:rPr>
+            <w:rStyle w:val="Hyperlink"/>
+            <w:rFonts w:ascii="Times New Roman" w:eastAsia="Times New Roman" w:hAnsi="Times New Roman" w:cs="Times New Roman"/>
+            <w:sz w:val="32"/>
+            <w:szCs w:val="32"/>
+          </w:rPr>
+          <w:t>https://youtu.be/OAaTeSKvRfs?si=WXyC91BMlN8vyauR</w:t>
+        </w:r>
+      </w:hyperlink>
+    </w:p>
+    <w:p>
+      <w:pPr>
+        <w:pStyle w:val="ListParagraph"/>
+        <w:numPr>
+          <w:ilvl w:val="0"/>
+          <w:numId w:val="14"/>
+        </w:numPr>
+        <w:pBdr>
+          <w:top w:val="nil"/>
+          <w:left w:val="nil"/>
+          <w:bottom w:val="nil"/>
+          <w:right w:val="nil"/>
+          <w:between w:val="nil"/>
+        </w:pBdr>
+        <w:spacing w:after="0"/>
+        <w:rPr>
+          <w:rFonts w:ascii="Times New Roman" w:eastAsia="Times New Roman" w:hAnsi="Times New Roman" w:cs="Times New Roman"/>
+          <w:color w:val="000000"/>
+          <w:sz w:val="32"/>
+          <w:szCs w:val="32"/>
+        </w:rPr>
+      </w:pPr>
+    </w:p>
+    <w:p>
+      <w:pPr>
+        <w:pStyle w:val="ListParagraph"/>
+        <w:pBdr>
+          <w:top w:val="nil"/>
+          <w:left w:val="nil"/>
+          <w:bottom w:val="nil"/>
+          <w:right w:val="nil"/>
+          <w:between w:val="nil"/>
+        </w:pBdr>
+        <w:spacing w:after="0"/>
+        <w:ind w:left="900"/>
+        <w:rPr>
+          <w:rFonts w:ascii="Times New Roman" w:eastAsia="Times New Roman" w:hAnsi="Times New Roman" w:cs="Times New Roman"/>
+          <w:color w:val="000000"/>
+          <w:sz w:val="32"/>
+          <w:szCs w:val="32"/>
+        </w:rPr>
+      </w:pPr>
+    </w:p>
+    <w:p>
+      <w:pPr>
+        <w:pStyle w:val="ListParagraph"/>
+        <w:numPr>
+          <w:ilvl w:val="0"/>
+          <w:numId w:val="10"/>
+        </w:numPr>
+        <w:pBdr>
+          <w:top w:val="nil"/>
+          <w:left w:val="nil"/>
+          <w:bottom w:val="nil"/>
+          <w:right w:val="nil"/>
+          <w:between w:val="nil"/>
+        </w:pBdr>
+        <w:spacing w:after="0"/>
+        <w:ind w:left="900" w:hanging="450"/>
+        <w:rPr>
+          <w:rFonts w:ascii="Times New Roman" w:eastAsia="Times New Roman" w:hAnsi="Times New Roman" w:cs="Times New Roman"/>
+          <w:color w:val="000000"/>
+          <w:sz w:val="32"/>
+          <w:szCs w:val="32"/>
+        </w:rPr>
+      </w:pPr>
+      <w:proofErr w:type="spellStart"/>
+      <w:r>
+        <w:rPr>
+          <w:rFonts w:ascii="Times New Roman" w:eastAsia="Times New Roman" w:hAnsi="Times New Roman" w:cs="Times New Roman"/>
+          <w:color w:val="000000"/>
+          <w:sz w:val="32"/>
+          <w:szCs w:val="32"/>
+        </w:rPr>
+        <w:t>Hj</w:t>
+      </w:r>
+      <w:proofErr w:type="spellEnd"/>
+    </w:p>
+    <w:p>
+      <w:pPr>
+        <w:pStyle w:val="ListParagraph"/>
+        <w:numPr>
+          <w:ilvl w:val="0"/>
+          <w:numId w:val="10"/>
+        </w:numPr>
+        <w:pBdr>
+          <w:top w:val="nil"/>
+          <w:left w:val="nil"/>
+          <w:bottom w:val="nil"/>
+          <w:right w:val="nil"/>
+          <w:between w:val="nil"/>
+        </w:pBdr>
+        <w:spacing w:after="0"/>
+        <w:ind w:left="900" w:hanging="450"/>
+        <w:rPr>
+          <w:rFonts w:ascii="Times New Roman" w:eastAsia="Times New Roman" w:hAnsi="Times New Roman" w:cs="Times New Roman"/>
+          <w:color w:val="000000"/>
+          <w:sz w:val="32"/>
+          <w:szCs w:val="32"/>
+        </w:rPr>
+      </w:pPr>
+      <w:proofErr w:type="spellStart"/>
+      <w:r>
+        <w:rPr>
+          <w:rFonts w:ascii="Times New Roman" w:eastAsia="Times New Roman" w:hAnsi="Times New Roman" w:cs="Times New Roman"/>
+          <w:color w:val="000000"/>
+          <w:sz w:val="32"/>
+          <w:szCs w:val="32"/>
+        </w:rPr>
+        <w:t>Hj</w:t>
+      </w:r>
+      <w:proofErr w:type="spellEnd"/>
+    </w:p>
+    <w:p>
+      <w:pPr>
+        <w:pStyle w:val="ListParagraph"/>
+        <w:numPr>
+          <w:ilvl w:val="0"/>
+          <w:numId w:val="10"/>
+        </w:numPr>
+        <w:pBdr>
+          <w:top w:val="nil"/>
+          <w:left w:val="nil"/>
+          <w:bottom w:val="nil"/>
+          <w:right w:val="nil"/>
+          <w:between w:val="nil"/>
+        </w:pBdr>
+        <w:spacing w:after="0"/>
+        <w:ind w:left="900" w:hanging="450"/>
+        <w:rPr>
+          <w:rFonts w:ascii="Times New Roman" w:eastAsia="Times New Roman" w:hAnsi="Times New Roman" w:cs="Times New Roman"/>
+          <w:color w:val="000000"/>
+          <w:sz w:val="32"/>
+          <w:szCs w:val="32"/>
+        </w:rPr>
+      </w:pPr>
+      <w:proofErr w:type="spellStart"/>
+      <w:r>
+        <w:rPr>
+          <w:rFonts w:ascii="Times New Roman" w:eastAsia="Times New Roman" w:hAnsi="Times New Roman" w:cs="Times New Roman"/>
+          <w:color w:val="000000"/>
+          <w:sz w:val="32"/>
+          <w:szCs w:val="32"/>
+        </w:rPr>
+        <w:t>Hj</w:t>
+      </w:r>
+      <w:proofErr w:type="spellEnd"/>
+    </w:p>
+    <w:p>
+      <w:pPr>
+        <w:pStyle w:val="ListParagraph"/>
+        <w:numPr>
+          <w:ilvl w:val="0"/>
+          <w:numId w:val="10"/>
+        </w:numPr>
+        <w:pBdr>
+          <w:top w:val="nil"/>
+          <w:left w:val="nil"/>
+          <w:bottom w:val="nil"/>
+          <w:right w:val="nil"/>
+          <w:between w:val="nil"/>
+        </w:pBdr>
+        <w:spacing w:after="0"/>
+        <w:ind w:left="900" w:hanging="450"/>
+        <w:rPr>
+          <w:rFonts w:ascii="Times New Roman" w:eastAsia="Times New Roman" w:hAnsi="Times New Roman" w:cs="Times New Roman"/>
+          <w:color w:val="000000"/>
+          <w:sz w:val="32"/>
+          <w:szCs w:val="32"/>
+        </w:rPr>
+      </w:pPr>
+      <w:proofErr w:type="spellStart"/>
+      <w:r>
+        <w:rPr>
+          <w:rFonts w:ascii="Times New Roman" w:eastAsia="Times New Roman" w:hAnsi="Times New Roman" w:cs="Times New Roman"/>
+          <w:color w:val="000000"/>
+          <w:sz w:val="32"/>
+          <w:szCs w:val="32"/>
+        </w:rPr>
+        <w:t>Hj</w:t>
+      </w:r>
+      <w:proofErr w:type="spellEnd"/>
+    </w:p>
+    <w:p>
+      <w:pPr>
+        <w:pStyle w:val="ListParagraph"/>
+        <w:numPr>
+          <w:ilvl w:val="0"/>
+          <w:numId w:val="10"/>
+        </w:numPr>
+        <w:pBdr>
+          <w:top w:val="nil"/>
+          <w:left w:val="nil"/>
+          <w:bottom w:val="nil"/>
+          <w:right w:val="nil"/>
+          <w:between w:val="nil"/>
+        </w:pBdr>
+        <w:spacing w:after="0"/>
+        <w:ind w:left="900" w:hanging="450"/>
+        <w:rPr>
+          <w:rFonts w:ascii="Times New Roman" w:eastAsia="Times New Roman" w:hAnsi="Times New Roman" w:cs="Times New Roman"/>
+          <w:color w:val="000000"/>
+          <w:sz w:val="32"/>
+          <w:szCs w:val="32"/>
+        </w:rPr>
+      </w:pPr>
+      <w:proofErr w:type="spellStart"/>
+      <w:r>
+        <w:rPr>
+          <w:rFonts w:ascii="Times New Roman" w:eastAsia="Times New Roman" w:hAnsi="Times New Roman" w:cs="Times New Roman"/>
+          <w:color w:val="000000"/>
+          <w:sz w:val="32"/>
+          <w:szCs w:val="32"/>
+        </w:rPr>
+        <w:t>Hj</w:t>
+      </w:r>
+      <w:proofErr w:type="spellEnd"/>
+    </w:p>
+    <w:p>
+      <w:pPr>
+        <w:pStyle w:val="ListParagraph"/>
+        <w:numPr>
+          <w:ilvl w:val="0"/>
+          <w:numId w:val="10"/>
+        </w:numPr>
+        <w:pBdr>
+          <w:top w:val="nil"/>
+          <w:left w:val="nil"/>
+          <w:bottom w:val="nil"/>
+          <w:right w:val="nil"/>
+          <w:between w:val="nil"/>
+        </w:pBdr>
+        <w:spacing w:after="0"/>
+        <w:ind w:left="900" w:hanging="450"/>
+        <w:rPr>
+          <w:rFonts w:ascii="Times New Roman" w:eastAsia="Times New Roman" w:hAnsi="Times New Roman" w:cs="Times New Roman"/>
+          <w:color w:val="000000"/>
+          <w:sz w:val="32"/>
+          <w:szCs w:val="32"/>
+        </w:rPr>
+      </w:pPr>
+      <w:proofErr w:type="spellStart"/>
+      <w:r>
+        <w:rPr>
+          <w:rFonts w:ascii="Times New Roman" w:eastAsia="Times New Roman" w:hAnsi="Times New Roman" w:cs="Times New Roman"/>
+          <w:color w:val="000000"/>
+          <w:sz w:val="32"/>
+          <w:szCs w:val="32"/>
+        </w:rPr>
+        <w:t>Hj</w:t>
+      </w:r>
+      <w:proofErr w:type="spellEnd"/>
+    </w:p>
+    <w:p>
+      <w:pPr>
+        <w:pStyle w:val="ListParagraph"/>
+        <w:numPr>
+          <w:ilvl w:val="0"/>
+          <w:numId w:val="10"/>
+        </w:numPr>
+        <w:pBdr>
+          <w:top w:val="nil"/>
+          <w:left w:val="nil"/>
+          <w:bottom w:val="nil"/>
+          <w:right w:val="nil"/>
+          <w:between w:val="nil"/>
+        </w:pBdr>
+        <w:spacing w:after="0"/>
+        <w:ind w:left="900" w:hanging="450"/>
+        <w:rPr>
+          <w:rFonts w:ascii="Times New Roman" w:eastAsia="Times New Roman" w:hAnsi="Times New Roman" w:cs="Times New Roman"/>
+          <w:color w:val="000000"/>
+          <w:sz w:val="32"/>
+          <w:szCs w:val="32"/>
+        </w:rPr>
+      </w:pPr>
+      <w:r>
+        <w:rPr>
+          <w:rFonts w:ascii="Times New Roman" w:eastAsia="Times New Roman" w:hAnsi="Times New Roman" w:cs="Times New Roman"/>
+          <w:color w:val="000000"/>
+          <w:sz w:val="32"/>
+          <w:szCs w:val="32"/>
+        </w:rPr>
+        <w:t>Regulated Power Supply</w:t>
+      </w:r>
+    </w:p>
+    <w:p>
+      <w:pPr>
+        <w:pStyle w:val="ListParagraph"/>
+        <w:pBdr>
+          <w:top w:val="nil"/>
+          <w:left w:val="nil"/>
+          <w:bottom w:val="nil"/>
+          <w:right w:val="nil"/>
+          <w:between w:val="nil"/>
+        </w:pBdr>
+        <w:spacing w:after="0"/>
+        <w:ind w:left="900"/>
+        <w:rPr>
+          <w:rFonts w:ascii="Times New Roman" w:eastAsia="Times New Roman" w:hAnsi="Times New Roman" w:cs="Times New Roman"/>
+          <w:color w:val="000000"/>
+          <w:sz w:val="32"/>
+          <w:szCs w:val="32"/>
+        </w:rPr>
+      </w:pPr>
+      <w:hyperlink r:id="rId14" w:history="1">
+        <w:r>
+          <w:rPr>
+            <w:rStyle w:val="Hyperlink"/>
+            <w:rFonts w:ascii="Times New Roman" w:eastAsia="Times New Roman" w:hAnsi="Times New Roman" w:cs="Times New Roman"/>
+            <w:sz w:val="32"/>
+            <w:szCs w:val="32"/>
+          </w:rPr>
+          <w:t>https://youtu.be/DCtKZqRFjVU?si=Tc04yyNVu_Pq_gMX</w:t>
+        </w:r>
+      </w:hyperlink>
+    </w:p>
+    <w:p>
+      <w:pPr>
+        <w:pStyle w:val="ListParagraph"/>
+        <w:pBdr>
+          <w:top w:val="nil"/>
+          <w:left w:val="nil"/>
+          <w:bottom w:val="nil"/>
+          <w:right w:val="nil"/>
+          <w:between w:val="nil"/>
+        </w:pBdr>
+        <w:spacing w:after="0"/>
+        <w:ind w:left="900" w:hanging="450"/>
+        <w:rPr>
+          <w:rFonts w:ascii="Times New Roman" w:eastAsia="Times New Roman" w:hAnsi="Times New Roman" w:cs="Times New Roman"/>
+          <w:color w:val="000000"/>
+          <w:sz w:val="32"/>
+          <w:szCs w:val="32"/>
+        </w:rPr>
+      </w:pPr>
+    </w:p>
+    <w:p>
+      <w:pPr>
+        <w:pStyle w:val="ListParagraph"/>
+        <w:numPr>
+          <w:ilvl w:val="0"/>
+          <w:numId w:val="10"/>
+        </w:numPr>
+        <w:pBdr>
+          <w:top w:val="nil"/>
+          <w:left w:val="nil"/>
+          <w:bottom w:val="nil"/>
+          <w:right w:val="nil"/>
+          <w:between w:val="nil"/>
+        </w:pBdr>
+        <w:spacing w:after="0"/>
+        <w:ind w:left="900" w:hanging="450"/>
+        <w:rPr>
+          <w:rFonts w:ascii="Times New Roman" w:eastAsia="Times New Roman" w:hAnsi="Times New Roman" w:cs="Times New Roman"/>
+          <w:color w:val="000000"/>
+          <w:sz w:val="32"/>
+          <w:szCs w:val="32"/>
+        </w:rPr>
+      </w:pPr>
+      <w:proofErr w:type="spellStart"/>
+      <w:r>
+        <w:rPr>
+          <w:rFonts w:ascii="Times New Roman" w:eastAsia="Times New Roman" w:hAnsi="Times New Roman" w:cs="Times New Roman"/>
+          <w:color w:val="000000"/>
+          <w:sz w:val="32"/>
+          <w:szCs w:val="32"/>
+        </w:rPr>
+        <w:lastRenderedPageBreak/>
+        <w:t>df</w:t>
+      </w:r>
+      <w:proofErr w:type="spellEnd"/>
+      <w:r>
+        <w:rPr>
+          <w:rFonts w:ascii="Times New Roman" w:eastAsia="Times New Roman" w:hAnsi="Times New Roman" w:cs="Times New Roman"/>
+          <w:color w:val="000000"/>
+          <w:sz w:val="32"/>
+          <w:szCs w:val="32"/>
+        </w:rPr>
+        <w:t xml:space="preserve"> </w:t>
+      </w:r>
+      <w:r>
+        <w:rPr>
+          <w:rFonts w:ascii="Times New Roman" w:eastAsia="Times New Roman" w:hAnsi="Times New Roman" w:cs="Times New Roman"/>
+          <w:color w:val="000000"/>
+          <w:sz w:val="32"/>
+          <w:szCs w:val="32"/>
+        </w:rPr>
+        <w:br/>
       </w:r>
     </w:p>
     <w:p>
@@ -731,29 +1258,16 @@
           <w:szCs w:val="32"/>
         </w:rPr>
       </w:pPr>
-      <w:proofErr w:type="gramStart"/>
-      <w:r>
-        <w:rPr>
-          <w:rFonts w:ascii="Times New Roman" w:eastAsia="Times New Roman" w:hAnsi="Times New Roman" w:cs="Times New Roman"/>
-          <w:b/>
-          <w:bCs/>
-          <w:color w:val="000000"/>
-          <w:sz w:val="32"/>
-          <w:szCs w:val="32"/>
-        </w:rPr>
-        <w:t>Extra :</w:t>
-      </w:r>
-      <w:proofErr w:type="gramEnd"/>
-      <w:r>
-        <w:rPr>
-          <w:rFonts w:ascii="Times New Roman" w:eastAsia="Times New Roman" w:hAnsi="Times New Roman" w:cs="Times New Roman"/>
-          <w:b/>
-          <w:bCs/>
-          <w:color w:val="000000"/>
-          <w:sz w:val="32"/>
-          <w:szCs w:val="32"/>
-        </w:rPr>
-        <w:t>-</w:t>
+      <w:r>
+        <w:rPr>
+          <w:rFonts w:ascii="Times New Roman" w:eastAsia="Times New Roman" w:hAnsi="Times New Roman" w:cs="Times New Roman"/>
+          <w:b/>
+          <w:bCs/>
+          <w:color w:val="000000"/>
+          <w:sz w:val="32"/>
+          <w:szCs w:val="32"/>
+        </w:rPr>
+        <w:t>Extra :-</w:t>
       </w:r>
     </w:p>
     <w:p>
@@ -789,31 +1303,7 @@
           <w:sz w:val="32"/>
           <w:szCs w:val="32"/>
         </w:rPr>
-        <w:t xml:space="preserve">Rectifier diode vs. Schottky diode vs. Zener </w:t>
-      </w:r>
-      <w:proofErr w:type="gramStart"/>
-      <w:r>
-        <w:rPr>
-          <w:rFonts w:ascii="Times New Roman" w:eastAsia="Times New Roman" w:hAnsi="Times New Roman" w:cs="Times New Roman"/>
-          <w:b/>
-          <w:bCs/>
-          <w:color w:val="000000"/>
-          <w:sz w:val="32"/>
-          <w:szCs w:val="32"/>
-        </w:rPr>
-        <w:t>Diode :</w:t>
-      </w:r>
-      <w:proofErr w:type="gramEnd"/>
-      <w:r>
-        <w:rPr>
-          <w:rFonts w:ascii="Times New Roman" w:eastAsia="Times New Roman" w:hAnsi="Times New Roman" w:cs="Times New Roman"/>
-          <w:b/>
-          <w:bCs/>
-          <w:color w:val="000000"/>
-          <w:sz w:val="32"/>
-          <w:szCs w:val="32"/>
-        </w:rPr>
-        <w:t>-</w:t>
+        <w:t>Rectifier diode vs. Schottky diode vs. Zener Diode :-</w:t>
       </w:r>
     </w:p>
     <w:p>
@@ -837,7 +1327,7 @@
           <w:szCs w:val="32"/>
         </w:rPr>
       </w:pPr>
-      <w:hyperlink r:id="rId11" w:history="1">
+      <w:hyperlink r:id="rId15" w:history="1">
         <w:r>
           <w:rPr>
             <w:rStyle w:val="Hyperlink"/>
@@ -847,9 +1337,163 @@
             <w:sz w:val="32"/>
             <w:szCs w:val="32"/>
           </w:rPr>
-          <w:t xml:space="preserve">Rectifier vs Zener vs Schottky </w:t>
+          <w:t>Rectifier vs Zener vs Schottky Diode(Practical Differences)</w:t>
         </w:r>
-        <w:proofErr w:type="gramStart"/>
+      </w:hyperlink>
+    </w:p>
+    <w:p>
+      <w:pPr>
+        <w:pStyle w:val="ListParagraph"/>
+        <w:numPr>
+          <w:ilvl w:val="0"/>
+          <w:numId w:val="12"/>
+        </w:numPr>
+        <w:pBdr>
+          <w:top w:val="nil"/>
+          <w:left w:val="nil"/>
+          <w:bottom w:val="nil"/>
+          <w:right w:val="nil"/>
+          <w:between w:val="nil"/>
+        </w:pBdr>
+        <w:spacing w:after="0"/>
+        <w:rPr>
+          <w:rFonts w:ascii="Times New Roman" w:eastAsia="Times New Roman" w:hAnsi="Times New Roman" w:cs="Times New Roman"/>
+          <w:b/>
+          <w:bCs/>
+          <w:color w:val="000000"/>
+          <w:sz w:val="32"/>
+          <w:szCs w:val="32"/>
+        </w:rPr>
+      </w:pPr>
+      <w:proofErr w:type="spellStart"/>
+      <w:r>
+        <w:rPr>
+          <w:rFonts w:ascii="Times New Roman" w:eastAsia="Times New Roman" w:hAnsi="Times New Roman" w:cs="Times New Roman"/>
+          <w:b/>
+          <w:bCs/>
+          <w:color w:val="000000"/>
+          <w:sz w:val="32"/>
+          <w:szCs w:val="32"/>
+        </w:rPr>
+        <w:t>fd</w:t>
+      </w:r>
+      <w:proofErr w:type="spellEnd"/>
+    </w:p>
+    <w:p>
+      <w:pPr>
+        <w:pStyle w:val="ListParagraph"/>
+        <w:pBdr>
+          <w:top w:val="nil"/>
+          <w:left w:val="nil"/>
+          <w:bottom w:val="nil"/>
+          <w:right w:val="nil"/>
+          <w:between w:val="nil"/>
+        </w:pBdr>
+        <w:spacing w:after="0"/>
+        <w:ind w:left="1440"/>
+        <w:rPr>
+          <w:rFonts w:ascii="Times New Roman" w:eastAsia="Times New Roman" w:hAnsi="Times New Roman" w:cs="Times New Roman"/>
+          <w:b/>
+          <w:bCs/>
+          <w:color w:val="000000"/>
+          <w:sz w:val="32"/>
+          <w:szCs w:val="32"/>
+        </w:rPr>
+      </w:pPr>
+    </w:p>
+    <w:p>
+      <w:pPr>
+        <w:pStyle w:val="ListParagraph"/>
+        <w:numPr>
+          <w:ilvl w:val="0"/>
+          <w:numId w:val="2"/>
+        </w:numPr>
+        <w:pBdr>
+          <w:top w:val="nil"/>
+          <w:left w:val="nil"/>
+          <w:bottom w:val="nil"/>
+          <w:right w:val="nil"/>
+          <w:between w:val="nil"/>
+        </w:pBdr>
+        <w:spacing w:after="0"/>
+        <w:rPr>
+          <w:rFonts w:ascii="Times New Roman" w:eastAsia="Times New Roman" w:hAnsi="Times New Roman" w:cs="Times New Roman"/>
+          <w:b/>
+          <w:bCs/>
+          <w:color w:val="000000"/>
+          <w:sz w:val="32"/>
+          <w:szCs w:val="32"/>
+        </w:rPr>
+      </w:pPr>
+      <w:r>
+        <w:rPr>
+          <w:rFonts w:ascii="Times New Roman" w:eastAsia="Times New Roman" w:hAnsi="Times New Roman" w:cs="Times New Roman"/>
+          <w:b/>
+          <w:bCs/>
+          <w:color w:val="000000"/>
+          <w:sz w:val="32"/>
+          <w:szCs w:val="32"/>
+        </w:rPr>
+        <w:t>Digital Electronics &amp; VLSI</w:t>
+      </w:r>
+    </w:p>
+    <w:p>
+      <w:pPr>
+        <w:pStyle w:val="ListParagraph"/>
+        <w:numPr>
+          <w:ilvl w:val="0"/>
+          <w:numId w:val="13"/>
+        </w:numPr>
+        <w:pBdr>
+          <w:top w:val="nil"/>
+          <w:left w:val="nil"/>
+          <w:bottom w:val="nil"/>
+          <w:right w:val="nil"/>
+          <w:between w:val="nil"/>
+        </w:pBdr>
+        <w:spacing w:after="0"/>
+        <w:rPr>
+          <w:rFonts w:ascii="Times New Roman" w:eastAsia="Times New Roman" w:hAnsi="Times New Roman" w:cs="Times New Roman"/>
+          <w:b/>
+          <w:bCs/>
+          <w:color w:val="000000"/>
+          <w:sz w:val="32"/>
+          <w:szCs w:val="32"/>
+        </w:rPr>
+      </w:pPr>
+      <w:r>
+        <w:rPr>
+          <w:rFonts w:ascii="Times New Roman" w:eastAsia="Times New Roman" w:hAnsi="Times New Roman" w:cs="Times New Roman"/>
+          <w:b/>
+          <w:bCs/>
+          <w:color w:val="000000"/>
+          <w:sz w:val="32"/>
+          <w:szCs w:val="32"/>
+        </w:rPr>
+        <w:t>Logic gates :</w:t>
+      </w:r>
+    </w:p>
+    <w:p>
+      <w:pPr>
+        <w:pStyle w:val="ListParagraph"/>
+        <w:pBdr>
+          <w:top w:val="nil"/>
+          <w:left w:val="nil"/>
+          <w:bottom w:val="nil"/>
+          <w:right w:val="nil"/>
+          <w:between w:val="nil"/>
+        </w:pBdr>
+        <w:spacing w:after="0"/>
+        <w:rPr>
+          <w:rFonts w:ascii="Times New Roman" w:eastAsia="Times New Roman" w:hAnsi="Times New Roman" w:cs="Times New Roman"/>
+          <w:b/>
+          <w:bCs/>
+          <w:color w:val="000000"/>
+          <w:sz w:val="32"/>
+          <w:szCs w:val="32"/>
+        </w:rPr>
+      </w:pPr>
+      <w:hyperlink r:id="rId16" w:history="1">
         <w:r>
           <w:rPr>
             <w:rStyle w:val="Hyperlink"/>
@@ -859,9 +1503,99 @@
             <w:sz w:val="32"/>
             <w:szCs w:val="32"/>
           </w:rPr>
-          <w:t>Diode(</w:t>
+          <w:t>https://www.geeksforgeeks.org/digital-logic/logic-gates/</w:t>
         </w:r>
-        <w:proofErr w:type="gramEnd"/>
+      </w:hyperlink>
+    </w:p>
+    <w:p>
+      <w:pPr>
+        <w:pStyle w:val="ListParagraph"/>
+        <w:pBdr>
+          <w:top w:val="nil"/>
+          <w:left w:val="nil"/>
+          <w:bottom w:val="nil"/>
+          <w:right w:val="nil"/>
+          <w:between w:val="nil"/>
+        </w:pBdr>
+        <w:spacing w:after="0"/>
+        <w:rPr>
+          <w:rFonts w:ascii="Times New Roman" w:eastAsia="Times New Roman" w:hAnsi="Times New Roman" w:cs="Times New Roman"/>
+          <w:b/>
+          <w:bCs/>
+          <w:color w:val="000000"/>
+          <w:sz w:val="32"/>
+          <w:szCs w:val="32"/>
+        </w:rPr>
+      </w:pPr>
+    </w:p>
+    <w:p>
+      <w:pPr>
+        <w:pStyle w:val="ListParagraph"/>
+        <w:numPr>
+          <w:ilvl w:val="0"/>
+          <w:numId w:val="13"/>
+        </w:numPr>
+        <w:pBdr>
+          <w:top w:val="nil"/>
+          <w:left w:val="nil"/>
+          <w:bottom w:val="nil"/>
+          <w:right w:val="nil"/>
+          <w:between w:val="nil"/>
+        </w:pBdr>
+        <w:spacing w:after="0"/>
+        <w:rPr>
+          <w:rFonts w:ascii="Times New Roman" w:eastAsia="Times New Roman" w:hAnsi="Times New Roman" w:cs="Times New Roman"/>
+          <w:b/>
+          <w:bCs/>
+          <w:color w:val="000000"/>
+          <w:sz w:val="32"/>
+          <w:szCs w:val="32"/>
+        </w:rPr>
+      </w:pPr>
+      <w:r>
+        <w:rPr>
+          <w:rFonts w:ascii="Times New Roman" w:eastAsia="Times New Roman" w:hAnsi="Times New Roman" w:cs="Times New Roman"/>
+          <w:b/>
+          <w:bCs/>
+          <w:color w:val="000000"/>
+          <w:sz w:val="32"/>
+          <w:szCs w:val="32"/>
+        </w:rPr>
+        <w:t>Boolean Algebra :</w:t>
+      </w:r>
+    </w:p>
+    <w:p>
+      <w:pPr>
+        <w:pStyle w:val="ListParagraph"/>
+        <w:pBdr>
+          <w:top w:val="nil"/>
+          <w:left w:val="nil"/>
+          <w:bottom w:val="nil"/>
+          <w:right w:val="nil"/>
+          <w:between w:val="nil"/>
+        </w:pBdr>
+        <w:spacing w:after="0"/>
+        <w:rPr>
+          <w:rFonts w:ascii="Times New Roman" w:eastAsia="Times New Roman" w:hAnsi="Times New Roman" w:cs="Times New Roman"/>
+          <w:b/>
+          <w:bCs/>
+          <w:color w:val="000000"/>
+          <w:sz w:val="32"/>
+          <w:szCs w:val="32"/>
+        </w:rPr>
+      </w:pPr>
+      <w:r>
+        <w:rPr>
+          <w:rFonts w:ascii="Times New Roman" w:eastAsia="Times New Roman" w:hAnsi="Times New Roman" w:cs="Times New Roman"/>
+          <w:b/>
+          <w:bCs/>
+          <w:color w:val="000000"/>
+          <w:sz w:val="32"/>
+          <w:szCs w:val="32"/>
+        </w:rPr>
+        <w:t xml:space="preserve">Part 1 : </w:t>
+      </w:r>
+      <w:hyperlink r:id="rId17" w:history="1">
         <w:r>
           <w:rPr>
             <w:rStyle w:val="Hyperlink"/>
@@ -871,16 +1605,172 @@
             <w:sz w:val="32"/>
             <w:szCs w:val="32"/>
           </w:rPr>
-          <w:t>Practical Differences)</w:t>
+          <w:t>https://youtu.be/Ciyml_dytKc?si=WpeAyzwIsd-lPfUc</w:t>
         </w:r>
       </w:hyperlink>
+    </w:p>
+    <w:p>
+      <w:pPr>
+        <w:pStyle w:val="ListParagraph"/>
+        <w:pBdr>
+          <w:top w:val="nil"/>
+          <w:left w:val="nil"/>
+          <w:bottom w:val="nil"/>
+          <w:right w:val="nil"/>
+          <w:between w:val="nil"/>
+        </w:pBdr>
+        <w:spacing w:after="0"/>
+        <w:rPr>
+          <w:rFonts w:ascii="Times New Roman" w:eastAsia="Times New Roman" w:hAnsi="Times New Roman" w:cs="Times New Roman"/>
+          <w:b/>
+          <w:bCs/>
+          <w:color w:val="000000"/>
+          <w:sz w:val="32"/>
+          <w:szCs w:val="32"/>
+        </w:rPr>
+      </w:pPr>
+      <w:r>
+        <w:rPr>
+          <w:rFonts w:ascii="Times New Roman" w:eastAsia="Times New Roman" w:hAnsi="Times New Roman" w:cs="Times New Roman"/>
+          <w:b/>
+          <w:bCs/>
+          <w:color w:val="000000"/>
+          <w:sz w:val="32"/>
+          <w:szCs w:val="32"/>
+        </w:rPr>
+        <w:t xml:space="preserve">Part 2 : </w:t>
+      </w:r>
+      <w:hyperlink r:id="rId18" w:history="1">
+        <w:r>
+          <w:rPr>
+            <w:rStyle w:val="Hyperlink"/>
+            <w:rFonts w:ascii="Times New Roman" w:eastAsia="Times New Roman" w:hAnsi="Times New Roman" w:cs="Times New Roman"/>
+            <w:b/>
+            <w:bCs/>
+            <w:sz w:val="32"/>
+            <w:szCs w:val="32"/>
+          </w:rPr>
+          <w:t>https://youtu.be/_VmFDOyWVLs?si=OWoS1vJJKeXbw1iZ</w:t>
+        </w:r>
+      </w:hyperlink>
+    </w:p>
+    <w:p>
+      <w:pPr>
+        <w:pStyle w:val="ListParagraph"/>
+        <w:pBdr>
+          <w:top w:val="nil"/>
+          <w:left w:val="nil"/>
+          <w:bottom w:val="nil"/>
+          <w:right w:val="nil"/>
+          <w:between w:val="nil"/>
+        </w:pBdr>
+        <w:spacing w:after="0"/>
+        <w:rPr>
+          <w:rFonts w:ascii="Times New Roman" w:eastAsia="Times New Roman" w:hAnsi="Times New Roman" w:cs="Times New Roman"/>
+          <w:b/>
+          <w:bCs/>
+          <w:color w:val="000000"/>
+          <w:sz w:val="32"/>
+          <w:szCs w:val="32"/>
+        </w:rPr>
+      </w:pPr>
+      <w:r>
+        <w:rPr>
+          <w:rFonts w:ascii="Times New Roman" w:eastAsia="Times New Roman" w:hAnsi="Times New Roman" w:cs="Times New Roman"/>
+          <w:b/>
+          <w:bCs/>
+          <w:color w:val="000000"/>
+          <w:sz w:val="32"/>
+          <w:szCs w:val="32"/>
+        </w:rPr>
+        <w:t xml:space="preserve">Part 3 : </w:t>
+      </w:r>
+      <w:hyperlink r:id="rId19" w:history="1">
+        <w:r>
+          <w:rPr>
+            <w:rStyle w:val="Hyperlink"/>
+            <w:rFonts w:ascii="Times New Roman" w:eastAsia="Times New Roman" w:hAnsi="Times New Roman" w:cs="Times New Roman"/>
+            <w:b/>
+            <w:bCs/>
+            <w:sz w:val="32"/>
+            <w:szCs w:val="32"/>
+          </w:rPr>
+          <w:t>https://youtu.be/wr2X0bXTrzc?si=09Tq_Pnz7MMGgig4</w:t>
+        </w:r>
+      </w:hyperlink>
+    </w:p>
+    <w:p>
+      <w:pPr>
+        <w:pStyle w:val="ListParagraph"/>
+        <w:pBdr>
+          <w:top w:val="nil"/>
+          <w:left w:val="nil"/>
+          <w:bottom w:val="nil"/>
+          <w:right w:val="nil"/>
+          <w:between w:val="nil"/>
+        </w:pBdr>
+        <w:spacing w:after="0"/>
+        <w:rPr>
+          <w:rFonts w:ascii="Times New Roman" w:eastAsia="Times New Roman" w:hAnsi="Times New Roman" w:cs="Times New Roman"/>
+          <w:b/>
+          <w:bCs/>
+          <w:color w:val="000000"/>
+          <w:sz w:val="32"/>
+          <w:szCs w:val="32"/>
+        </w:rPr>
+      </w:pPr>
+      <w:r>
+        <w:rPr>
+          <w:rFonts w:ascii="Times New Roman" w:eastAsia="Times New Roman" w:hAnsi="Times New Roman" w:cs="Times New Roman"/>
+          <w:b/>
+          <w:bCs/>
+          <w:color w:val="000000"/>
+          <w:sz w:val="32"/>
+          <w:szCs w:val="32"/>
+        </w:rPr>
+        <w:t xml:space="preserve">Part 4 : </w:t>
+      </w:r>
+      <w:hyperlink r:id="rId20" w:history="1">
+        <w:r>
+          <w:rPr>
+            <w:rStyle w:val="Hyperlink"/>
+            <w:rFonts w:ascii="Times New Roman" w:eastAsia="Times New Roman" w:hAnsi="Times New Roman" w:cs="Times New Roman"/>
+            <w:b/>
+            <w:bCs/>
+            <w:sz w:val="32"/>
+            <w:szCs w:val="32"/>
+          </w:rPr>
+          <w:t>https://youtu.be/zLiL7ytJLRc?si=0Oxo07yV7rhD-1el</w:t>
+        </w:r>
+      </w:hyperlink>
+    </w:p>
+    <w:p>
+      <w:pPr>
+        <w:pStyle w:val="ListParagraph"/>
+        <w:pBdr>
+          <w:top w:val="nil"/>
+          <w:left w:val="nil"/>
+          <w:bottom w:val="nil"/>
+          <w:right w:val="nil"/>
+          <w:between w:val="nil"/>
+        </w:pBdr>
+        <w:spacing w:after="0"/>
+        <w:rPr>
+          <w:rFonts w:ascii="Times New Roman" w:eastAsia="Times New Roman" w:hAnsi="Times New Roman" w:cs="Times New Roman"/>
+          <w:b/>
+          <w:bCs/>
+          <w:color w:val="000000"/>
+          <w:sz w:val="32"/>
+          <w:szCs w:val="32"/>
+        </w:rPr>
+      </w:pPr>
     </w:p>
     <w:p>
       <w:pPr>
         <w:pStyle w:val="ListParagraph"/>
         <w:numPr>
           <w:ilvl w:val="0"/>
-          <w:numId w:val="12"/>
+          <w:numId w:val="13"/>
         </w:numPr>
         <w:pBdr>
           <w:top w:val="nil"/>
@@ -890,98 +1780,6 @@
           <w:between w:val="nil"/>
         </w:pBdr>
         <w:spacing w:after="0"/>
-        <w:rPr>
-          <w:rFonts w:ascii="Times New Roman" w:eastAsia="Times New Roman" w:hAnsi="Times New Roman" w:cs="Times New Roman"/>
-          <w:b/>
-          <w:bCs/>
-          <w:color w:val="000000"/>
-          <w:sz w:val="32"/>
-          <w:szCs w:val="32"/>
-        </w:rPr>
-      </w:pPr>
-      <w:proofErr w:type="spellStart"/>
-      <w:r>
-        <w:rPr>
-          <w:rFonts w:ascii="Times New Roman" w:eastAsia="Times New Roman" w:hAnsi="Times New Roman" w:cs="Times New Roman"/>
-          <w:b/>
-          <w:bCs/>
-          <w:color w:val="000000"/>
-          <w:sz w:val="32"/>
-          <w:szCs w:val="32"/>
-        </w:rPr>
-        <w:t>fd</w:t>
-      </w:r>
-      <w:proofErr w:type="spellEnd"/>
-    </w:p>
-    <w:p>
-      <w:pPr>
-        <w:pStyle w:val="ListParagraph"/>
-        <w:pBdr>
-          <w:top w:val="nil"/>
-          <w:left w:val="nil"/>
-          <w:bottom w:val="nil"/>
-          <w:right w:val="nil"/>
-          <w:between w:val="nil"/>
-        </w:pBdr>
-        <w:spacing w:after="0"/>
-        <w:ind w:left="1440"/>
-        <w:rPr>
-          <w:rFonts w:ascii="Times New Roman" w:eastAsia="Times New Roman" w:hAnsi="Times New Roman" w:cs="Times New Roman"/>
-          <w:b/>
-          <w:bCs/>
-          <w:color w:val="000000"/>
-          <w:sz w:val="32"/>
-          <w:szCs w:val="32"/>
-        </w:rPr>
-      </w:pPr>
-    </w:p>
-    <w:p>
-      <w:pPr>
-        <w:pStyle w:val="ListParagraph"/>
-        <w:numPr>
-          <w:ilvl w:val="0"/>
-          <w:numId w:val="2"/>
-        </w:numPr>
-        <w:pBdr>
-          <w:top w:val="nil"/>
-          <w:left w:val="nil"/>
-          <w:bottom w:val="nil"/>
-          <w:right w:val="nil"/>
-          <w:between w:val="nil"/>
-        </w:pBdr>
-        <w:spacing w:after="0"/>
-        <w:rPr>
-          <w:rFonts w:ascii="Times New Roman" w:eastAsia="Times New Roman" w:hAnsi="Times New Roman" w:cs="Times New Roman"/>
-          <w:b/>
-          <w:bCs/>
-          <w:color w:val="000000"/>
-          <w:sz w:val="32"/>
-          <w:szCs w:val="32"/>
-        </w:rPr>
-      </w:pPr>
-      <w:r>
-        <w:rPr>
-          <w:rFonts w:ascii="Times New Roman" w:eastAsia="Times New Roman" w:hAnsi="Times New Roman" w:cs="Times New Roman"/>
-          <w:b/>
-          <w:bCs/>
-          <w:color w:val="000000"/>
-          <w:sz w:val="32"/>
-          <w:szCs w:val="32"/>
-        </w:rPr>
-        <w:t>Digital Electronics &amp; VLSI</w:t>
-      </w:r>
-    </w:p>
-    <w:p>
-      <w:pPr>
-        <w:pBdr>
-          <w:top w:val="nil"/>
-          <w:left w:val="nil"/>
-          <w:bottom w:val="nil"/>
-          <w:right w:val="nil"/>
-          <w:between w:val="nil"/>
-        </w:pBdr>
-        <w:spacing w:after="0"/>
-        <w:ind w:left="360"/>
         <w:rPr>
           <w:rFonts w:ascii="Times New Roman" w:eastAsia="Times New Roman" w:hAnsi="Times New Roman" w:cs="Times New Roman"/>
           <w:b/>
@@ -1078,36 +1876,16 @@
           <w:sz w:val="32"/>
           <w:szCs w:val="32"/>
         </w:rPr>
-        <w:t xml:space="preserve">Network </w:t>
-      </w:r>
-      <w:proofErr w:type="gramStart"/>
-      <w:r>
-        <w:rPr>
-          <w:rFonts w:ascii="Times New Roman" w:eastAsia="Times New Roman" w:hAnsi="Times New Roman" w:cs="Times New Roman"/>
-          <w:color w:val="000000"/>
-          <w:sz w:val="32"/>
-          <w:szCs w:val="32"/>
-        </w:rPr>
-        <w:t xml:space="preserve">Theorems </w:t>
-      </w:r>
-      <w:r>
-        <w:rPr>
-          <w:rFonts w:ascii="Times New Roman" w:eastAsia="Times New Roman" w:hAnsi="Times New Roman" w:cs="Times New Roman"/>
-          <w:color w:val="000000"/>
-          <w:sz w:val="32"/>
-          <w:szCs w:val="32"/>
-        </w:rPr>
-        <w:t>:</w:t>
-      </w:r>
-      <w:proofErr w:type="gramEnd"/>
-      <w:r>
-        <w:rPr>
-          <w:rFonts w:ascii="Times New Roman" w:eastAsia="Times New Roman" w:hAnsi="Times New Roman" w:cs="Times New Roman"/>
-          <w:color w:val="000000"/>
-          <w:sz w:val="32"/>
-          <w:szCs w:val="32"/>
-        </w:rPr>
-        <w:t>-</w:t>
+        <w:t xml:space="preserve">Network Theorems </w:t>
+      </w:r>
+      <w:r>
+        <w:rPr>
+          <w:rFonts w:ascii="Times New Roman" w:eastAsia="Times New Roman" w:hAnsi="Times New Roman" w:cs="Times New Roman"/>
+          <w:color w:val="000000"/>
+          <w:sz w:val="32"/>
+          <w:szCs w:val="32"/>
+        </w:rPr>
+        <w:t>:-</w:t>
       </w:r>
     </w:p>
     <w:p>
@@ -1141,19 +1919,8 @@
           <w:sz w:val="32"/>
           <w:szCs w:val="32"/>
         </w:rPr>
-        <w:t xml:space="preserve">KCL &amp; </w:t>
-      </w:r>
-      <w:proofErr w:type="gramStart"/>
-      <w:r>
-        <w:rPr>
-          <w:rFonts w:ascii="Times New Roman" w:eastAsia="Times New Roman" w:hAnsi="Times New Roman" w:cs="Times New Roman"/>
-          <w:color w:val="000000"/>
-          <w:sz w:val="32"/>
-          <w:szCs w:val="32"/>
-        </w:rPr>
-        <w:t>KVL :</w:t>
-      </w:r>
-      <w:proofErr w:type="gramEnd"/>
+        <w:t>KCL &amp; KVL :</w:t>
+      </w:r>
       <w:r>
         <w:rPr>
           <w:rFonts w:ascii="Times New Roman" w:eastAsia="Times New Roman" w:hAnsi="Times New Roman" w:cs="Times New Roman"/>
@@ -1176,7 +1943,7 @@
         </w:rPr>
         <w:br/>
       </w:r>
-      <w:hyperlink r:id="rId12" w:history="1">
+      <w:hyperlink r:id="rId21" w:history="1">
         <w:r>
           <w:rPr>
             <w:rStyle w:val="Hyperlink"/>
@@ -1226,19 +1993,8 @@
           <w:sz w:val="32"/>
           <w:szCs w:val="32"/>
         </w:rPr>
-        <w:t xml:space="preserve">Thevenin </w:t>
-      </w:r>
-      <w:proofErr w:type="gramStart"/>
-      <w:r>
-        <w:rPr>
-          <w:rFonts w:ascii="Times New Roman" w:eastAsia="Times New Roman" w:hAnsi="Times New Roman" w:cs="Times New Roman"/>
-          <w:color w:val="000000"/>
-          <w:sz w:val="32"/>
-          <w:szCs w:val="32"/>
-        </w:rPr>
-        <w:t>Theorem :</w:t>
-      </w:r>
-      <w:proofErr w:type="gramEnd"/>
+        <w:t>Thevenin Theorem :</w:t>
+      </w:r>
     </w:p>
     <w:p>
       <w:pPr>
@@ -1513,27 +2269,7 @@
           <w:sz w:val="32"/>
           <w:szCs w:val="32"/>
         </w:rPr>
-        <w:t xml:space="preserve"> Whole </w:t>
-      </w:r>
-      <w:proofErr w:type="gramStart"/>
-      <w:r>
-        <w:rPr>
-          <w:rFonts w:ascii="Times New Roman" w:eastAsia="Times New Roman" w:hAnsi="Times New Roman" w:cs="Times New Roman"/>
-          <w:color w:val="000000"/>
-          <w:sz w:val="32"/>
-          <w:szCs w:val="32"/>
-        </w:rPr>
-        <w:t>Playlist :</w:t>
-      </w:r>
-      <w:proofErr w:type="gramEnd"/>
-      <w:r>
-        <w:rPr>
-          <w:rFonts w:ascii="Times New Roman" w:eastAsia="Times New Roman" w:hAnsi="Times New Roman" w:cs="Times New Roman"/>
-          <w:color w:val="000000"/>
-          <w:sz w:val="32"/>
-          <w:szCs w:val="32"/>
-        </w:rPr>
-        <w:t>-</w:t>
+        <w:t xml:space="preserve"> Whole Playlist :-</w:t>
       </w:r>
     </w:p>
     <w:p>
@@ -1554,7 +2290,7 @@
           <w:szCs w:val="28"/>
         </w:rPr>
       </w:pPr>
-      <w:hyperlink r:id="rId13">
+      <w:hyperlink r:id="rId22">
         <w:r>
           <w:rPr>
             <w:rFonts w:ascii="Times New Roman" w:eastAsia="Times New Roman" w:hAnsi="Times New Roman" w:cs="Times New Roman"/>
@@ -1633,27 +2369,7 @@
           <w:sz w:val="28"/>
           <w:szCs w:val="28"/>
         </w:rPr>
-        <w:t xml:space="preserve">Network </w:t>
-      </w:r>
-      <w:proofErr w:type="gramStart"/>
-      <w:r>
-        <w:rPr>
-          <w:rFonts w:ascii="Times New Roman" w:eastAsia="Times New Roman" w:hAnsi="Times New Roman" w:cs="Times New Roman"/>
-          <w:color w:val="000000"/>
-          <w:sz w:val="28"/>
-          <w:szCs w:val="28"/>
-        </w:rPr>
-        <w:t>Protocols :</w:t>
-      </w:r>
-      <w:proofErr w:type="gramEnd"/>
-      <w:r>
-        <w:rPr>
-          <w:rFonts w:ascii="Times New Roman" w:eastAsia="Times New Roman" w:hAnsi="Times New Roman" w:cs="Times New Roman"/>
-          <w:color w:val="000000"/>
-          <w:sz w:val="28"/>
-          <w:szCs w:val="28"/>
-        </w:rPr>
-        <w:t>-</w:t>
+        <w:t>Network Protocols :-</w:t>
       </w:r>
     </w:p>
     <w:p>
@@ -1673,7 +2389,7 @@
           <w:szCs w:val="28"/>
         </w:rPr>
       </w:pPr>
-      <w:hyperlink r:id="rId14">
+      <w:hyperlink r:id="rId23">
         <w:r>
           <w:rPr>
             <w:rFonts w:ascii="Times New Roman" w:eastAsia="Times New Roman" w:hAnsi="Times New Roman" w:cs="Times New Roman"/>
@@ -1747,25 +2463,7 @@
           <w:sz w:val="28"/>
           <w:szCs w:val="28"/>
         </w:rPr>
-        <w:t xml:space="preserve">OSI model </w:t>
-      </w:r>
-      <w:proofErr w:type="gramStart"/>
-      <w:r>
-        <w:rPr>
-          <w:rFonts w:ascii="Times New Roman" w:eastAsia="Times New Roman" w:hAnsi="Times New Roman" w:cs="Times New Roman"/>
-          <w:sz w:val="28"/>
-          <w:szCs w:val="28"/>
-        </w:rPr>
-        <w:t>animation :</w:t>
-      </w:r>
-      <w:proofErr w:type="gramEnd"/>
-      <w:r>
-        <w:rPr>
-          <w:rFonts w:ascii="Times New Roman" w:eastAsia="Times New Roman" w:hAnsi="Times New Roman" w:cs="Times New Roman"/>
-          <w:sz w:val="28"/>
-          <w:szCs w:val="28"/>
-        </w:rPr>
-        <w:t xml:space="preserve">- </w:t>
+        <w:t xml:space="preserve">OSI model animation :- </w:t>
       </w:r>
     </w:p>
     <w:p>
@@ -1785,7 +2483,7 @@
           <w:szCs w:val="28"/>
         </w:rPr>
       </w:pPr>
-      <w:hyperlink r:id="rId15">
+      <w:hyperlink r:id="rId24">
         <w:r>
           <w:rPr>
             <w:rFonts w:ascii="Times New Roman" w:eastAsia="Times New Roman" w:hAnsi="Times New Roman" w:cs="Times New Roman"/>
@@ -1833,7 +2531,7 @@
           <w:szCs w:val="28"/>
         </w:rPr>
       </w:pPr>
-      <w:hyperlink r:id="rId16">
+      <w:hyperlink r:id="rId25">
         <w:r>
           <w:rPr>
             <w:rFonts w:ascii="Times New Roman" w:eastAsia="Times New Roman" w:hAnsi="Times New Roman" w:cs="Times New Roman"/>
@@ -1889,25 +2587,7 @@
           <w:sz w:val="28"/>
           <w:szCs w:val="28"/>
         </w:rPr>
-        <w:t xml:space="preserve">Other </w:t>
-      </w:r>
-      <w:proofErr w:type="gramStart"/>
-      <w:r>
-        <w:rPr>
-          <w:rFonts w:ascii="Times New Roman" w:eastAsia="Times New Roman" w:hAnsi="Times New Roman" w:cs="Times New Roman"/>
-          <w:sz w:val="28"/>
-          <w:szCs w:val="28"/>
-        </w:rPr>
-        <w:t>Topics :</w:t>
-      </w:r>
-      <w:proofErr w:type="gramEnd"/>
-      <w:r>
-        <w:rPr>
-          <w:rFonts w:ascii="Times New Roman" w:eastAsia="Times New Roman" w:hAnsi="Times New Roman" w:cs="Times New Roman"/>
-          <w:sz w:val="28"/>
-          <w:szCs w:val="28"/>
-        </w:rPr>
-        <w:t>-</w:t>
+        <w:t>Other Topics :-</w:t>
       </w:r>
     </w:p>
     <w:p>
@@ -2009,7 +2689,7 @@
           <w:szCs w:val="28"/>
         </w:rPr>
       </w:pPr>
-      <w:hyperlink r:id="rId17">
+      <w:hyperlink r:id="rId26">
         <w:r>
           <w:rPr>
             <w:rFonts w:ascii="Times New Roman" w:eastAsia="Times New Roman" w:hAnsi="Times New Roman" w:cs="Times New Roman"/>
@@ -2071,7 +2751,7 @@
           <w:szCs w:val="28"/>
         </w:rPr>
       </w:pPr>
-      <w:hyperlink r:id="rId18">
+      <w:hyperlink r:id="rId27">
         <w:r>
           <w:rPr>
             <w:rFonts w:ascii="Times New Roman" w:eastAsia="Times New Roman" w:hAnsi="Times New Roman" w:cs="Times New Roman"/>
@@ -2152,7 +2832,7 @@
           <w:szCs w:val="28"/>
         </w:rPr>
       </w:pPr>
-      <w:hyperlink r:id="rId19">
+      <w:hyperlink r:id="rId28">
         <w:r>
           <w:rPr>
             <w:rFonts w:ascii="Times New Roman" w:eastAsia="Times New Roman" w:hAnsi="Times New Roman" w:cs="Times New Roman"/>
@@ -2250,27 +2930,7 @@
           <w:sz w:val="28"/>
           <w:szCs w:val="28"/>
         </w:rPr>
-        <w:t xml:space="preserve">DNS </w:t>
-      </w:r>
-      <w:proofErr w:type="gramStart"/>
-      <w:r>
-        <w:rPr>
-          <w:rFonts w:ascii="Times New Roman" w:eastAsia="Times New Roman" w:hAnsi="Times New Roman" w:cs="Times New Roman"/>
-          <w:color w:val="000000"/>
-          <w:sz w:val="28"/>
-          <w:szCs w:val="28"/>
-        </w:rPr>
-        <w:t>Records :</w:t>
-      </w:r>
-      <w:proofErr w:type="gramEnd"/>
-      <w:r>
-        <w:rPr>
-          <w:rFonts w:ascii="Times New Roman" w:eastAsia="Times New Roman" w:hAnsi="Times New Roman" w:cs="Times New Roman"/>
-          <w:color w:val="000000"/>
-          <w:sz w:val="28"/>
-          <w:szCs w:val="28"/>
-        </w:rPr>
-        <w:t xml:space="preserve">- </w:t>
+        <w:t xml:space="preserve">DNS Records :- </w:t>
       </w:r>
     </w:p>
     <w:p>
@@ -2286,7 +2946,7 @@
         <w:spacing w:after="0"/>
         <w:ind w:left="1080"/>
       </w:pPr>
-      <w:hyperlink r:id="rId20" w:history="1">
+      <w:hyperlink r:id="rId29" w:history="1">
         <w:r>
           <w:rPr>
             <w:rStyle w:val="Hyperlink"/>
@@ -2345,27 +3005,7 @@
           <w:sz w:val="28"/>
           <w:szCs w:val="28"/>
         </w:rPr>
-        <w:t xml:space="preserve">DHCP </w:t>
-      </w:r>
-      <w:proofErr w:type="gramStart"/>
-      <w:r>
-        <w:rPr>
-          <w:rFonts w:ascii="Times New Roman" w:eastAsia="Times New Roman" w:hAnsi="Times New Roman" w:cs="Times New Roman"/>
-          <w:color w:val="000000"/>
-          <w:sz w:val="28"/>
-          <w:szCs w:val="28"/>
-        </w:rPr>
-        <w:t>protocol :</w:t>
-      </w:r>
-      <w:proofErr w:type="gramEnd"/>
-      <w:r>
-        <w:rPr>
-          <w:rFonts w:ascii="Times New Roman" w:eastAsia="Times New Roman" w:hAnsi="Times New Roman" w:cs="Times New Roman"/>
-          <w:color w:val="000000"/>
-          <w:sz w:val="28"/>
-          <w:szCs w:val="28"/>
-        </w:rPr>
-        <w:t>-</w:t>
+        <w:t>DHCP protocol :-</w:t>
       </w:r>
     </w:p>
     <w:p>
@@ -2386,7 +3026,7 @@
           <w:szCs w:val="28"/>
         </w:rPr>
       </w:pPr>
-      <w:hyperlink r:id="rId21" w:history="1">
+      <w:hyperlink r:id="rId30" w:history="1">
         <w:r>
           <w:rPr>
             <w:rStyle w:val="Hyperlink"/>
@@ -2455,27 +3095,7 @@
           <w:sz w:val="28"/>
           <w:szCs w:val="28"/>
         </w:rPr>
-        <w:t xml:space="preserve">SMTP </w:t>
-      </w:r>
-      <w:proofErr w:type="gramStart"/>
-      <w:r>
-        <w:rPr>
-          <w:rFonts w:ascii="Times New Roman" w:eastAsia="Times New Roman" w:hAnsi="Times New Roman" w:cs="Times New Roman"/>
-          <w:color w:val="000000"/>
-          <w:sz w:val="28"/>
-          <w:szCs w:val="28"/>
-        </w:rPr>
-        <w:t>Protocol :</w:t>
-      </w:r>
-      <w:proofErr w:type="gramEnd"/>
-      <w:r>
-        <w:rPr>
-          <w:rFonts w:ascii="Times New Roman" w:eastAsia="Times New Roman" w:hAnsi="Times New Roman" w:cs="Times New Roman"/>
-          <w:color w:val="000000"/>
-          <w:sz w:val="28"/>
-          <w:szCs w:val="28"/>
-        </w:rPr>
-        <w:t>-</w:t>
+        <w:t>SMTP Protocol :-</w:t>
       </w:r>
     </w:p>
     <w:p>
@@ -2496,7 +3116,7 @@
           <w:szCs w:val="28"/>
         </w:rPr>
       </w:pPr>
-      <w:hyperlink r:id="rId22" w:history="1">
+      <w:hyperlink r:id="rId31" w:history="1">
         <w:r>
           <w:rPr>
             <w:rStyle w:val="Hyperlink"/>
@@ -2614,19 +3234,8 @@
           <w:sz w:val="28"/>
           <w:szCs w:val="28"/>
         </w:rPr>
-        <w:t xml:space="preserve">High Speed </w:t>
-      </w:r>
-      <w:proofErr w:type="gramStart"/>
-      <w:r>
-        <w:rPr>
-          <w:rFonts w:ascii="Times New Roman" w:eastAsia="Times New Roman" w:hAnsi="Times New Roman" w:cs="Times New Roman"/>
-          <w:color w:val="000000"/>
-          <w:sz w:val="28"/>
-          <w:szCs w:val="28"/>
-        </w:rPr>
-        <w:t>Networks :</w:t>
-      </w:r>
-      <w:proofErr w:type="gramEnd"/>
+        <w:t>High Speed Networks :</w:t>
+      </w:r>
     </w:p>
     <w:p>
       <w:pPr>
@@ -2646,7 +3255,7 @@
           <w:szCs w:val="28"/>
         </w:rPr>
       </w:pPr>
-      <w:hyperlink r:id="rId23">
+      <w:hyperlink r:id="rId32">
         <w:r>
           <w:rPr>
             <w:rFonts w:ascii="Times New Roman" w:eastAsia="Times New Roman" w:hAnsi="Times New Roman" w:cs="Times New Roman"/>
@@ -2706,27 +3315,7 @@
           <w:sz w:val="28"/>
           <w:szCs w:val="28"/>
         </w:rPr>
-        <w:t xml:space="preserve">Frame Relay &amp; </w:t>
-      </w:r>
-      <w:proofErr w:type="gramStart"/>
-      <w:r>
-        <w:rPr>
-          <w:rFonts w:ascii="Times New Roman" w:eastAsia="Times New Roman" w:hAnsi="Times New Roman" w:cs="Times New Roman"/>
-          <w:color w:val="000000"/>
-          <w:sz w:val="28"/>
-          <w:szCs w:val="28"/>
-        </w:rPr>
-        <w:t>DSL :</w:t>
-      </w:r>
-      <w:proofErr w:type="gramEnd"/>
-      <w:r>
-        <w:rPr>
-          <w:rFonts w:ascii="Times New Roman" w:eastAsia="Times New Roman" w:hAnsi="Times New Roman" w:cs="Times New Roman"/>
-          <w:color w:val="000000"/>
-          <w:sz w:val="28"/>
-          <w:szCs w:val="28"/>
-        </w:rPr>
-        <w:t>-</w:t>
+        <w:t>Frame Relay &amp; DSL :-</w:t>
       </w:r>
     </w:p>
     <w:p>
@@ -2747,7 +3336,7 @@
           <w:szCs w:val="28"/>
         </w:rPr>
       </w:pPr>
-      <w:hyperlink r:id="rId24">
+      <w:hyperlink r:id="rId33">
         <w:r>
           <w:rPr>
             <w:rFonts w:ascii="Times New Roman" w:eastAsia="Times New Roman" w:hAnsi="Times New Roman" w:cs="Times New Roman"/>
@@ -2826,27 +3415,7 @@
           <w:sz w:val="28"/>
           <w:szCs w:val="28"/>
         </w:rPr>
-        <w:t xml:space="preserve">ATM </w:t>
-      </w:r>
-      <w:proofErr w:type="gramStart"/>
-      <w:r>
-        <w:rPr>
-          <w:rFonts w:ascii="Times New Roman" w:eastAsia="Times New Roman" w:hAnsi="Times New Roman" w:cs="Times New Roman"/>
-          <w:color w:val="000000"/>
-          <w:sz w:val="28"/>
-          <w:szCs w:val="28"/>
-        </w:rPr>
-        <w:t>Network :</w:t>
-      </w:r>
-      <w:proofErr w:type="gramEnd"/>
-      <w:r>
-        <w:rPr>
-          <w:rFonts w:ascii="Times New Roman" w:eastAsia="Times New Roman" w:hAnsi="Times New Roman" w:cs="Times New Roman"/>
-          <w:color w:val="000000"/>
-          <w:sz w:val="28"/>
-          <w:szCs w:val="28"/>
-        </w:rPr>
-        <w:t>-</w:t>
+        <w:t>ATM Network :-</w:t>
       </w:r>
     </w:p>
     <w:p>
@@ -2867,7 +3436,7 @@
           <w:szCs w:val="28"/>
         </w:rPr>
       </w:pPr>
-      <w:hyperlink r:id="rId25">
+      <w:hyperlink r:id="rId34">
         <w:r>
           <w:rPr>
             <w:rFonts w:ascii="Times New Roman" w:eastAsia="Times New Roman" w:hAnsi="Times New Roman" w:cs="Times New Roman"/>
@@ -2917,7 +3486,7 @@
           <w:szCs w:val="28"/>
         </w:rPr>
       </w:pPr>
-      <w:hyperlink r:id="rId26">
+      <w:hyperlink r:id="rId35">
         <w:r>
           <w:rPr>
             <w:rFonts w:ascii="Times New Roman" w:eastAsia="Times New Roman" w:hAnsi="Times New Roman" w:cs="Times New Roman"/>
@@ -2977,27 +3546,7 @@
           <w:sz w:val="28"/>
           <w:szCs w:val="28"/>
         </w:rPr>
-        <w:t xml:space="preserve">Internet </w:t>
-      </w:r>
-      <w:proofErr w:type="gramStart"/>
-      <w:r>
-        <w:rPr>
-          <w:rFonts w:ascii="Times New Roman" w:eastAsia="Times New Roman" w:hAnsi="Times New Roman" w:cs="Times New Roman"/>
-          <w:color w:val="000000"/>
-          <w:sz w:val="28"/>
-          <w:szCs w:val="28"/>
-        </w:rPr>
-        <w:t>Applications :</w:t>
-      </w:r>
-      <w:proofErr w:type="gramEnd"/>
-      <w:r>
-        <w:rPr>
-          <w:rFonts w:ascii="Times New Roman" w:eastAsia="Times New Roman" w:hAnsi="Times New Roman" w:cs="Times New Roman"/>
-          <w:color w:val="000000"/>
-          <w:sz w:val="28"/>
-          <w:szCs w:val="28"/>
-        </w:rPr>
-        <w:t>-</w:t>
+        <w:t>Internet Applications :-</w:t>
       </w:r>
     </w:p>
     <w:p>
@@ -3018,7 +3567,7 @@
           <w:szCs w:val="28"/>
         </w:rPr>
       </w:pPr>
-      <w:hyperlink r:id="rId27">
+      <w:hyperlink r:id="rId36">
         <w:r>
           <w:rPr>
             <w:rFonts w:ascii="Times New Roman" w:eastAsia="Times New Roman" w:hAnsi="Times New Roman" w:cs="Times New Roman"/>
@@ -3043,7 +3592,7 @@
         <w:spacing w:after="0"/>
         <w:ind w:left="1080"/>
       </w:pPr>
-      <w:hyperlink r:id="rId28">
+      <w:hyperlink r:id="rId37">
         <w:r>
           <w:rPr>
             <w:rFonts w:ascii="Times New Roman" w:eastAsia="Times New Roman" w:hAnsi="Times New Roman" w:cs="Times New Roman"/>
@@ -3093,7 +3642,7 @@
           <w:szCs w:val="28"/>
         </w:rPr>
       </w:pPr>
-      <w:hyperlink r:id="rId29">
+      <w:hyperlink r:id="rId38">
         <w:r>
           <w:rPr>
             <w:rFonts w:ascii="Times New Roman" w:eastAsia="Times New Roman" w:hAnsi="Times New Roman" w:cs="Times New Roman"/>
@@ -3227,36 +3776,16 @@
           <w:sz w:val="28"/>
           <w:szCs w:val="28"/>
         </w:rPr>
-        <w:t xml:space="preserve">Introduction of Information </w:t>
-      </w:r>
-      <w:proofErr w:type="gramStart"/>
-      <w:r>
-        <w:rPr>
-          <w:rFonts w:ascii="Times New Roman" w:eastAsia="Times New Roman" w:hAnsi="Times New Roman" w:cs="Times New Roman"/>
-          <w:color w:val="000000"/>
-          <w:sz w:val="28"/>
-          <w:szCs w:val="28"/>
-        </w:rPr>
-        <w:t>Security</w:t>
-      </w:r>
-      <w:r>
-        <w:rPr>
-          <w:rFonts w:ascii="Times New Roman" w:eastAsia="Times New Roman" w:hAnsi="Times New Roman" w:cs="Times New Roman"/>
-          <w:color w:val="000000"/>
-          <w:sz w:val="28"/>
-          <w:szCs w:val="28"/>
-        </w:rPr>
-        <w:t xml:space="preserve"> :</w:t>
-      </w:r>
-      <w:proofErr w:type="gramEnd"/>
-      <w:r>
-        <w:rPr>
-          <w:rFonts w:ascii="Times New Roman" w:eastAsia="Times New Roman" w:hAnsi="Times New Roman" w:cs="Times New Roman"/>
-          <w:color w:val="000000"/>
-          <w:sz w:val="28"/>
-          <w:szCs w:val="28"/>
-        </w:rPr>
-        <w:t>-</w:t>
+        <w:t>Introduction of Information Security</w:t>
+      </w:r>
+      <w:r>
+        <w:rPr>
+          <w:rFonts w:ascii="Times New Roman" w:eastAsia="Times New Roman" w:hAnsi="Times New Roman" w:cs="Times New Roman"/>
+          <w:color w:val="000000"/>
+          <w:sz w:val="28"/>
+          <w:szCs w:val="28"/>
+        </w:rPr>
+        <w:t xml:space="preserve"> :-</w:t>
       </w:r>
     </w:p>
     <w:p>
@@ -3278,7 +3807,7 @@
           <w:szCs w:val="28"/>
         </w:rPr>
       </w:pPr>
-      <w:hyperlink r:id="rId30" w:history="1">
+      <w:hyperlink r:id="rId39" w:history="1">
         <w:r>
           <w:rPr>
             <w:rStyle w:val="Hyperlink"/>
@@ -3361,36 +3890,16 @@
           <w:sz w:val="28"/>
           <w:szCs w:val="28"/>
         </w:rPr>
-        <w:t xml:space="preserve"> in </w:t>
-      </w:r>
-      <w:proofErr w:type="gramStart"/>
-      <w:r>
-        <w:rPr>
-          <w:rFonts w:ascii="Times New Roman" w:eastAsia="Times New Roman" w:hAnsi="Times New Roman" w:cs="Times New Roman"/>
-          <w:color w:val="000000"/>
-          <w:sz w:val="28"/>
-          <w:szCs w:val="28"/>
-        </w:rPr>
-        <w:t>Encryption</w:t>
-      </w:r>
-      <w:r>
-        <w:rPr>
-          <w:rFonts w:ascii="Times New Roman" w:eastAsia="Times New Roman" w:hAnsi="Times New Roman" w:cs="Times New Roman"/>
-          <w:color w:val="000000"/>
-          <w:sz w:val="28"/>
-          <w:szCs w:val="28"/>
-        </w:rPr>
-        <w:t xml:space="preserve"> :</w:t>
-      </w:r>
-      <w:proofErr w:type="gramEnd"/>
-      <w:r>
-        <w:rPr>
-          <w:rFonts w:ascii="Times New Roman" w:eastAsia="Times New Roman" w:hAnsi="Times New Roman" w:cs="Times New Roman"/>
-          <w:color w:val="000000"/>
-          <w:sz w:val="28"/>
-          <w:szCs w:val="28"/>
-        </w:rPr>
-        <w:t>-</w:t>
+        <w:t xml:space="preserve"> in Encryption</w:t>
+      </w:r>
+      <w:r>
+        <w:rPr>
+          <w:rFonts w:ascii="Times New Roman" w:eastAsia="Times New Roman" w:hAnsi="Times New Roman" w:cs="Times New Roman"/>
+          <w:color w:val="000000"/>
+          <w:sz w:val="28"/>
+          <w:szCs w:val="28"/>
+        </w:rPr>
+        <w:t xml:space="preserve"> :-</w:t>
       </w:r>
     </w:p>
     <w:p>
@@ -3412,7 +3921,7 @@
           <w:szCs w:val="28"/>
         </w:rPr>
       </w:pPr>
-      <w:hyperlink r:id="rId31" w:history="1">
+      <w:hyperlink r:id="rId40" w:history="1">
         <w:r>
           <w:rPr>
             <w:rStyle w:val="Hyperlink"/>
@@ -4245,6 +4754,92 @@
     </w:lvl>
   </w:abstractNum>
   <w:abstractNum w:abstractNumId="5" w15:restartNumberingAfterBreak="0">
+    <w:nsid w:val="33CE22B6"/>
+    <w:multiLevelType w:val="hybridMultilevel"/>
+    <w:tmpl w:val="B6102FBC"/>
+    <w:lvl w:ilvl="0" w:tplc="4009000F">
+      <w:start w:val="1"/>
+      <w:numFmt w:val="decimal"/>
+      <w:lvlText w:val="%1."/>
+      <w:lvlJc w:val="left"/>
+      <w:pPr>
+        <w:ind w:left="720" w:hanging="360"/>
+      </w:pPr>
+    </w:lvl>
+    <w:lvl w:ilvl="1" w:tplc="40090019" w:tentative="1">
+      <w:start w:val="1"/>
+      <w:numFmt w:val="lowerLetter"/>
+      <w:lvlText w:val="%2."/>
+      <w:lvlJc w:val="left"/>
+      <w:pPr>
+        <w:ind w:left="1440" w:hanging="360"/>
+      </w:pPr>
+    </w:lvl>
+    <w:lvl w:ilvl="2" w:tplc="4009001B" w:tentative="1">
+      <w:start w:val="1"/>
+      <w:numFmt w:val="lowerRoman"/>
+      <w:lvlText w:val="%3."/>
+      <w:lvlJc w:val="right"/>
+      <w:pPr>
+        <w:ind w:left="2160" w:hanging="180"/>
+      </w:pPr>
+    </w:lvl>
+    <w:lvl w:ilvl="3" w:tplc="4009000F" w:tentative="1">
+      <w:start w:val="1"/>
+      <w:numFmt w:val="decimal"/>
+      <w:lvlText w:val="%4."/>
+      <w:lvlJc w:val="left"/>
+      <w:pPr>
+        <w:ind w:left="2880" w:hanging="360"/>
+      </w:pPr>
+    </w:lvl>
+    <w:lvl w:ilvl="4" w:tplc="40090019" w:tentative="1">
+      <w:start w:val="1"/>
+      <w:numFmt w:val="lowerLetter"/>
+      <w:lvlText w:val="%5."/>
+      <w:lvlJc w:val="left"/>
+      <w:pPr>
+        <w:ind w:left="3600" w:hanging="360"/>
+      </w:pPr>
+    </w:lvl>
+    <w:lvl w:ilvl="5" w:tplc="4009001B" w:tentative="1">
+      <w:start w:val="1"/>
+      <w:numFmt w:val="lowerRoman"/>
+      <w:lvlText w:val="%6."/>
+      <w:lvlJc w:val="right"/>
+      <w:pPr>
+        <w:ind w:left="4320" w:hanging="180"/>
+      </w:pPr>
+    </w:lvl>
+    <w:lvl w:ilvl="6" w:tplc="4009000F" w:tentative="1">
+      <w:start w:val="1"/>
+      <w:numFmt w:val="decimal"/>
+      <w:lvlText w:val="%7."/>
+      <w:lvlJc w:val="left"/>
+      <w:pPr>
+        <w:ind w:left="5040" w:hanging="360"/>
+      </w:pPr>
+    </w:lvl>
+    <w:lvl w:ilvl="7" w:tplc="40090019" w:tentative="1">
+      <w:start w:val="1"/>
+      <w:numFmt w:val="lowerLetter"/>
+      <w:lvlText w:val="%8."/>
+      <w:lvlJc w:val="left"/>
+      <w:pPr>
+        <w:ind w:left="5760" w:hanging="360"/>
+      </w:pPr>
+    </w:lvl>
+    <w:lvl w:ilvl="8" w:tplc="4009001B" w:tentative="1">
+      <w:start w:val="1"/>
+      <w:numFmt w:val="lowerRoman"/>
+      <w:lvlText w:val="%9."/>
+      <w:lvlJc w:val="right"/>
+      <w:pPr>
+        <w:ind w:left="6480" w:hanging="180"/>
+      </w:pPr>
+    </w:lvl>
+  </w:abstractNum>
+  <w:abstractNum w:abstractNumId="6" w15:restartNumberingAfterBreak="0">
     <w:nsid w:val="342958CD"/>
     <w:multiLevelType w:val="hybridMultilevel"/>
     <w:tmpl w:val="CF745382"/>
@@ -4330,7 +4925,96 @@
       </w:pPr>
     </w:lvl>
   </w:abstractNum>
-  <w:abstractNum w:abstractNumId="6" w15:restartNumberingAfterBreak="0">
+  <w:abstractNum w:abstractNumId="7" w15:restartNumberingAfterBreak="0">
+    <w:nsid w:val="3F65527D"/>
+    <w:multiLevelType w:val="hybridMultilevel"/>
+    <w:tmpl w:val="7B4445C0"/>
+    <w:lvl w:ilvl="0" w:tplc="54D6F6C8">
+      <w:start w:val="1"/>
+      <w:numFmt w:val="decimal"/>
+      <w:lvlText w:val="(%1)"/>
+      <w:lvlJc w:val="left"/>
+      <w:pPr>
+        <w:ind w:left="1260" w:hanging="360"/>
+      </w:pPr>
+      <w:rPr>
+        <w:rFonts w:hint="default"/>
+      </w:rPr>
+    </w:lvl>
+    <w:lvl w:ilvl="1" w:tplc="40090019" w:tentative="1">
+      <w:start w:val="1"/>
+      <w:numFmt w:val="lowerLetter"/>
+      <w:lvlText w:val="%2."/>
+      <w:lvlJc w:val="left"/>
+      <w:pPr>
+        <w:ind w:left="1980" w:hanging="360"/>
+      </w:pPr>
+    </w:lvl>
+    <w:lvl w:ilvl="2" w:tplc="4009001B" w:tentative="1">
+      <w:start w:val="1"/>
+      <w:numFmt w:val="lowerRoman"/>
+      <w:lvlText w:val="%3."/>
+      <w:lvlJc w:val="right"/>
+      <w:pPr>
+        <w:ind w:left="2700" w:hanging="180"/>
+      </w:pPr>
+    </w:lvl>
+    <w:lvl w:ilvl="3" w:tplc="4009000F" w:tentative="1">
+      <w:start w:val="1"/>
+      <w:numFmt w:val="decimal"/>
+      <w:lvlText w:val="%4."/>
+      <w:lvlJc w:val="left"/>
+      <w:pPr>
+        <w:ind w:left="3420" w:hanging="360"/>
+      </w:pPr>
+    </w:lvl>
+    <w:lvl w:ilvl="4" w:tplc="40090019" w:tentative="1">
+      <w:start w:val="1"/>
+      <w:numFmt w:val="lowerLetter"/>
+      <w:lvlText w:val="%5."/>
+      <w:lvlJc w:val="left"/>
+      <w:pPr>
+        <w:ind w:left="4140" w:hanging="360"/>
+      </w:pPr>
+    </w:lvl>
+    <w:lvl w:ilvl="5" w:tplc="4009001B" w:tentative="1">
+      <w:start w:val="1"/>
+      <w:numFmt w:val="lowerRoman"/>
+      <w:lvlText w:val="%6."/>
+      <w:lvlJc w:val="right"/>
+      <w:pPr>
+        <w:ind w:left="4860" w:hanging="180"/>
+      </w:pPr>
+    </w:lvl>
+    <w:lvl w:ilvl="6" w:tplc="4009000F" w:tentative="1">
+      <w:start w:val="1"/>
+      <w:numFmt w:val="decimal"/>
+      <w:lvlText w:val="%7."/>
+      <w:lvlJc w:val="left"/>
+      <w:pPr>
+        <w:ind w:left="5580" w:hanging="360"/>
+      </w:pPr>
+    </w:lvl>
+    <w:lvl w:ilvl="7" w:tplc="40090019" w:tentative="1">
+      <w:start w:val="1"/>
+      <w:numFmt w:val="lowerLetter"/>
+      <w:lvlText w:val="%8."/>
+      <w:lvlJc w:val="left"/>
+      <w:pPr>
+        <w:ind w:left="6300" w:hanging="360"/>
+      </w:pPr>
+    </w:lvl>
+    <w:lvl w:ilvl="8" w:tplc="4009001B" w:tentative="1">
+      <w:start w:val="1"/>
+      <w:numFmt w:val="lowerRoman"/>
+      <w:lvlText w:val="%9."/>
+      <w:lvlJc w:val="right"/>
+      <w:pPr>
+        <w:ind w:left="7020" w:hanging="180"/>
+      </w:pPr>
+    </w:lvl>
+  </w:abstractNum>
+  <w:abstractNum w:abstractNumId="8" w15:restartNumberingAfterBreak="0">
     <w:nsid w:val="4C0D43C3"/>
     <w:multiLevelType w:val="multilevel"/>
     <w:tmpl w:val="C194D866"/>
@@ -4416,7 +5100,7 @@
       </w:pPr>
     </w:lvl>
   </w:abstractNum>
-  <w:abstractNum w:abstractNumId="7" w15:restartNumberingAfterBreak="0">
+  <w:abstractNum w:abstractNumId="9" w15:restartNumberingAfterBreak="0">
     <w:nsid w:val="4FE54EE8"/>
     <w:multiLevelType w:val="multilevel"/>
     <w:tmpl w:val="9F307DE2"/>
@@ -4502,7 +5186,7 @@
       </w:pPr>
     </w:lvl>
   </w:abstractNum>
-  <w:abstractNum w:abstractNumId="8" w15:restartNumberingAfterBreak="0">
+  <w:abstractNum w:abstractNumId="10" w15:restartNumberingAfterBreak="0">
     <w:nsid w:val="546329B7"/>
     <w:multiLevelType w:val="hybridMultilevel"/>
     <w:tmpl w:val="F8DCAF18"/>
@@ -4588,7 +5272,7 @@
       </w:pPr>
     </w:lvl>
   </w:abstractNum>
-  <w:abstractNum w:abstractNumId="9" w15:restartNumberingAfterBreak="0">
+  <w:abstractNum w:abstractNumId="11" w15:restartNumberingAfterBreak="0">
     <w:nsid w:val="58C84917"/>
     <w:multiLevelType w:val="hybridMultilevel"/>
     <w:tmpl w:val="567AFC1A"/>
@@ -4701,7 +5385,7 @@
       </w:rPr>
     </w:lvl>
   </w:abstractNum>
-  <w:abstractNum w:abstractNumId="10" w15:restartNumberingAfterBreak="0">
+  <w:abstractNum w:abstractNumId="12" w15:restartNumberingAfterBreak="0">
     <w:nsid w:val="62872F81"/>
     <w:multiLevelType w:val="hybridMultilevel"/>
     <w:tmpl w:val="09963F74"/>
@@ -4791,7 +5475,7 @@
       </w:pPr>
     </w:lvl>
   </w:abstractNum>
-  <w:abstractNum w:abstractNumId="11" w15:restartNumberingAfterBreak="0">
+  <w:abstractNum w:abstractNumId="13" w15:restartNumberingAfterBreak="0">
     <w:nsid w:val="7AB015C5"/>
     <w:multiLevelType w:val="hybridMultilevel"/>
     <w:tmpl w:val="AC70AFD6"/>
@@ -4908,10 +5592,10 @@
     <w:abstractNumId w:val="0"/>
   </w:num>
   <w:num w:numId="2" w16cid:durableId="74521518">
-    <w:abstractNumId w:val="6"/>
+    <w:abstractNumId w:val="8"/>
   </w:num>
   <w:num w:numId="3" w16cid:durableId="696739033">
-    <w:abstractNumId w:val="7"/>
+    <w:abstractNumId w:val="9"/>
   </w:num>
   <w:num w:numId="4" w16cid:durableId="396051932">
     <w:abstractNumId w:val="3"/>
@@ -4920,13 +5604,13 @@
     <w:abstractNumId w:val="1"/>
   </w:num>
   <w:num w:numId="6" w16cid:durableId="792485075">
-    <w:abstractNumId w:val="10"/>
+    <w:abstractNumId w:val="12"/>
   </w:num>
   <w:num w:numId="7" w16cid:durableId="1622876310">
-    <w:abstractNumId w:val="9"/>
+    <w:abstractNumId w:val="11"/>
   </w:num>
   <w:num w:numId="8" w16cid:durableId="818570542">
-    <w:abstractNumId w:val="8"/>
+    <w:abstractNumId w:val="10"/>
   </w:num>
   <w:num w:numId="9" w16cid:durableId="344674794">
     <w:abstractNumId w:val="4"/>
@@ -4935,10 +5619,16 @@
     <w:abstractNumId w:val="2"/>
   </w:num>
   <w:num w:numId="11" w16cid:durableId="1725984708">
-    <w:abstractNumId w:val="11"/>
+    <w:abstractNumId w:val="13"/>
   </w:num>
   <w:num w:numId="12" w16cid:durableId="1092355393">
+    <w:abstractNumId w:val="6"/>
+  </w:num>
+  <w:num w:numId="13" w16cid:durableId="1932377">
     <w:abstractNumId w:val="5"/>
+  </w:num>
+  <w:num w:numId="14" w16cid:durableId="97332818">
+    <w:abstractNumId w:val="7"/>
   </w:num>
 </w:numbering>
 </file>

</xml_diff>

<commit_message>
Added link of Intro to VLSI
</commit_message>
<xml_diff>
--- a/PSI syllabus Links.docx
+++ b/PSI syllabus Links.docx
@@ -100,16 +100,29 @@
         </w:rPr>
         <w:t xml:space="preserve"> </w:t>
       </w:r>
-      <w:r>
-        <w:rPr>
-          <w:rFonts w:ascii="Times New Roman" w:eastAsia="Times New Roman" w:hAnsi="Times New Roman" w:cs="Times New Roman"/>
-          <w:b/>
-          <w:bCs/>
-          <w:color w:val="000000"/>
-          <w:sz w:val="32"/>
-          <w:szCs w:val="32"/>
-        </w:rPr>
-        <w:t xml:space="preserve">book : </w:t>
+      <w:proofErr w:type="gramStart"/>
+      <w:r>
+        <w:rPr>
+          <w:rFonts w:ascii="Times New Roman" w:eastAsia="Times New Roman" w:hAnsi="Times New Roman" w:cs="Times New Roman"/>
+          <w:b/>
+          <w:bCs/>
+          <w:color w:val="000000"/>
+          <w:sz w:val="32"/>
+          <w:szCs w:val="32"/>
+        </w:rPr>
+        <w:t>book :</w:t>
+      </w:r>
+      <w:proofErr w:type="gramEnd"/>
+      <w:r>
+        <w:rPr>
+          <w:rFonts w:ascii="Times New Roman" w:eastAsia="Times New Roman" w:hAnsi="Times New Roman" w:cs="Times New Roman"/>
+          <w:b/>
+          <w:bCs/>
+          <w:color w:val="000000"/>
+          <w:sz w:val="32"/>
+          <w:szCs w:val="32"/>
+        </w:rPr>
+        <w:t xml:space="preserve"> </w:t>
       </w:r>
       <w:r>
         <w:rPr>
@@ -177,6 +190,7 @@
         </w:rPr>
         <w:t>***</w:t>
       </w:r>
+      <w:proofErr w:type="gramStart"/>
       <w:r>
         <w:rPr>
           <w:rFonts w:ascii="Times New Roman" w:eastAsia="Times New Roman" w:hAnsi="Times New Roman" w:cs="Times New Roman"/>
@@ -196,7 +210,19 @@
           <w:sz w:val="32"/>
           <w:szCs w:val="32"/>
         </w:rPr>
-        <w:t xml:space="preserve">: </w:t>
+        <w:t>:</w:t>
+      </w:r>
+      <w:proofErr w:type="gramEnd"/>
+      <w:r>
+        <w:rPr>
+          <w:rFonts w:ascii="Times New Roman" w:eastAsia="Times New Roman" w:hAnsi="Times New Roman" w:cs="Times New Roman"/>
+          <w:b/>
+          <w:bCs/>
+          <w:color w:val="000000"/>
+          <w:sz w:val="32"/>
+          <w:szCs w:val="32"/>
+        </w:rPr>
+        <w:t xml:space="preserve"> </w:t>
       </w:r>
       <w:hyperlink r:id="rId6" w:history="1">
         <w:r>
@@ -485,7 +511,27 @@
           <w:sz w:val="32"/>
           <w:szCs w:val="32"/>
         </w:rPr>
-        <w:t xml:space="preserve">. 29 to 40 : </w:t>
+        <w:t xml:space="preserve">. 29 to </w:t>
+      </w:r>
+      <w:proofErr w:type="gramStart"/>
+      <w:r>
+        <w:rPr>
+          <w:rFonts w:ascii="Times New Roman" w:eastAsia="Times New Roman" w:hAnsi="Times New Roman" w:cs="Times New Roman"/>
+          <w:color w:val="000000"/>
+          <w:sz w:val="32"/>
+          <w:szCs w:val="32"/>
+        </w:rPr>
+        <w:t>40 :</w:t>
+      </w:r>
+      <w:proofErr w:type="gramEnd"/>
+      <w:r>
+        <w:rPr>
+          <w:rFonts w:ascii="Times New Roman" w:eastAsia="Times New Roman" w:hAnsi="Times New Roman" w:cs="Times New Roman"/>
+          <w:color w:val="000000"/>
+          <w:sz w:val="32"/>
+          <w:szCs w:val="32"/>
+        </w:rPr>
+        <w:t xml:space="preserve"> </w:t>
       </w:r>
       <w:r>
         <w:rPr>
@@ -635,6 +681,7 @@
           <w:szCs w:val="32"/>
         </w:rPr>
       </w:pPr>
+      <w:proofErr w:type="gramStart"/>
       <w:r>
         <w:rPr>
           <w:rFonts w:ascii="Times New Roman" w:eastAsia="Times New Roman" w:hAnsi="Times New Roman" w:cs="Times New Roman"/>
@@ -644,6 +691,7 @@
         </w:rPr>
         <w:t>Transistors :</w:t>
       </w:r>
+      <w:proofErr w:type="gramEnd"/>
     </w:p>
     <w:p>
       <w:pPr>
@@ -674,8 +722,19 @@
           <w:sz w:val="32"/>
           <w:szCs w:val="32"/>
         </w:rPr>
-        <w:t>Intro to BJT :</w:t>
-      </w:r>
+        <w:t xml:space="preserve">Intro to </w:t>
+      </w:r>
+      <w:proofErr w:type="gramStart"/>
+      <w:r>
+        <w:rPr>
+          <w:rFonts w:ascii="Times New Roman" w:eastAsia="Times New Roman" w:hAnsi="Times New Roman" w:cs="Times New Roman"/>
+          <w:color w:val="000000"/>
+          <w:sz w:val="32"/>
+          <w:szCs w:val="32"/>
+        </w:rPr>
+        <w:t>BJT :</w:t>
+      </w:r>
+      <w:proofErr w:type="gramEnd"/>
     </w:p>
     <w:p>
       <w:pPr>
@@ -737,8 +796,19 @@
           <w:sz w:val="32"/>
           <w:szCs w:val="32"/>
         </w:rPr>
-        <w:t>Working of BJT :</w:t>
-      </w:r>
+        <w:t xml:space="preserve">Working of </w:t>
+      </w:r>
+      <w:proofErr w:type="gramStart"/>
+      <w:r>
+        <w:rPr>
+          <w:rFonts w:ascii="Times New Roman" w:eastAsia="Times New Roman" w:hAnsi="Times New Roman" w:cs="Times New Roman"/>
+          <w:color w:val="000000"/>
+          <w:sz w:val="32"/>
+          <w:szCs w:val="32"/>
+        </w:rPr>
+        <w:t>BJT :</w:t>
+      </w:r>
+      <w:proofErr w:type="gramEnd"/>
     </w:p>
     <w:p>
       <w:pPr>
@@ -800,8 +870,19 @@
           <w:sz w:val="32"/>
           <w:szCs w:val="32"/>
         </w:rPr>
-        <w:t>Common Base Configuration :</w:t>
-      </w:r>
+        <w:t xml:space="preserve">Common Base </w:t>
+      </w:r>
+      <w:proofErr w:type="gramStart"/>
+      <w:r>
+        <w:rPr>
+          <w:rFonts w:ascii="Times New Roman" w:eastAsia="Times New Roman" w:hAnsi="Times New Roman" w:cs="Times New Roman"/>
+          <w:color w:val="000000"/>
+          <w:sz w:val="32"/>
+          <w:szCs w:val="32"/>
+        </w:rPr>
+        <w:t>Configuration :</w:t>
+      </w:r>
+      <w:proofErr w:type="gramEnd"/>
       <w:r>
         <w:rPr>
           <w:rFonts w:ascii="Times New Roman" w:eastAsia="Times New Roman" w:hAnsi="Times New Roman" w:cs="Times New Roman"/>
@@ -1258,16 +1339,29 @@
           <w:szCs w:val="32"/>
         </w:rPr>
       </w:pPr>
-      <w:r>
-        <w:rPr>
-          <w:rFonts w:ascii="Times New Roman" w:eastAsia="Times New Roman" w:hAnsi="Times New Roman" w:cs="Times New Roman"/>
-          <w:b/>
-          <w:bCs/>
-          <w:color w:val="000000"/>
-          <w:sz w:val="32"/>
-          <w:szCs w:val="32"/>
-        </w:rPr>
-        <w:t>Extra :-</w:t>
+      <w:proofErr w:type="gramStart"/>
+      <w:r>
+        <w:rPr>
+          <w:rFonts w:ascii="Times New Roman" w:eastAsia="Times New Roman" w:hAnsi="Times New Roman" w:cs="Times New Roman"/>
+          <w:b/>
+          <w:bCs/>
+          <w:color w:val="000000"/>
+          <w:sz w:val="32"/>
+          <w:szCs w:val="32"/>
+        </w:rPr>
+        <w:t>Extra :</w:t>
+      </w:r>
+      <w:proofErr w:type="gramEnd"/>
+      <w:r>
+        <w:rPr>
+          <w:rFonts w:ascii="Times New Roman" w:eastAsia="Times New Roman" w:hAnsi="Times New Roman" w:cs="Times New Roman"/>
+          <w:b/>
+          <w:bCs/>
+          <w:color w:val="000000"/>
+          <w:sz w:val="32"/>
+          <w:szCs w:val="32"/>
+        </w:rPr>
+        <w:t>-</w:t>
       </w:r>
     </w:p>
     <w:p>
@@ -1303,7 +1397,31 @@
           <w:sz w:val="32"/>
           <w:szCs w:val="32"/>
         </w:rPr>
-        <w:t>Rectifier diode vs. Schottky diode vs. Zener Diode :-</w:t>
+        <w:t xml:space="preserve">Rectifier diode vs. Schottky diode vs. Zener </w:t>
+      </w:r>
+      <w:proofErr w:type="gramStart"/>
+      <w:r>
+        <w:rPr>
+          <w:rFonts w:ascii="Times New Roman" w:eastAsia="Times New Roman" w:hAnsi="Times New Roman" w:cs="Times New Roman"/>
+          <w:b/>
+          <w:bCs/>
+          <w:color w:val="000000"/>
+          <w:sz w:val="32"/>
+          <w:szCs w:val="32"/>
+        </w:rPr>
+        <w:t>Diode :</w:t>
+      </w:r>
+      <w:proofErr w:type="gramEnd"/>
+      <w:r>
+        <w:rPr>
+          <w:rFonts w:ascii="Times New Roman" w:eastAsia="Times New Roman" w:hAnsi="Times New Roman" w:cs="Times New Roman"/>
+          <w:b/>
+          <w:bCs/>
+          <w:color w:val="000000"/>
+          <w:sz w:val="32"/>
+          <w:szCs w:val="32"/>
+        </w:rPr>
+        <w:t>-</w:t>
       </w:r>
     </w:p>
     <w:p>
@@ -1337,7 +1455,31 @@
             <w:sz w:val="32"/>
             <w:szCs w:val="32"/>
           </w:rPr>
-          <w:t>Rectifier vs Zener vs Schottky Diode(Practical Differences)</w:t>
+          <w:t xml:space="preserve">Rectifier vs Zener vs Schottky </w:t>
+        </w:r>
+        <w:proofErr w:type="gramStart"/>
+        <w:r>
+          <w:rPr>
+            <w:rStyle w:val="Hyperlink"/>
+            <w:rFonts w:ascii="Times New Roman" w:eastAsia="Times New Roman" w:hAnsi="Times New Roman" w:cs="Times New Roman"/>
+            <w:b/>
+            <w:bCs/>
+            <w:sz w:val="32"/>
+            <w:szCs w:val="32"/>
+          </w:rPr>
+          <w:t>Diode(</w:t>
+        </w:r>
+        <w:proofErr w:type="gramEnd"/>
+        <w:r>
+          <w:rPr>
+            <w:rStyle w:val="Hyperlink"/>
+            <w:rFonts w:ascii="Times New Roman" w:eastAsia="Times New Roman" w:hAnsi="Times New Roman" w:cs="Times New Roman"/>
+            <w:b/>
+            <w:bCs/>
+            <w:sz w:val="32"/>
+            <w:szCs w:val="32"/>
+          </w:rPr>
+          <w:t>Practical Differences)</w:t>
         </w:r>
       </w:hyperlink>
     </w:p>
@@ -1470,8 +1612,21 @@
           <w:sz w:val="32"/>
           <w:szCs w:val="32"/>
         </w:rPr>
-        <w:t>Logic gates :</w:t>
-      </w:r>
+        <w:t xml:space="preserve">Logic </w:t>
+      </w:r>
+      <w:proofErr w:type="gramStart"/>
+      <w:r>
+        <w:rPr>
+          <w:rFonts w:ascii="Times New Roman" w:eastAsia="Times New Roman" w:hAnsi="Times New Roman" w:cs="Times New Roman"/>
+          <w:b/>
+          <w:bCs/>
+          <w:color w:val="000000"/>
+          <w:sz w:val="32"/>
+          <w:szCs w:val="32"/>
+        </w:rPr>
+        <w:t>gates :</w:t>
+      </w:r>
+      <w:proofErr w:type="gramEnd"/>
     </w:p>
     <w:p>
       <w:pPr>
@@ -1561,8 +1716,21 @@
           <w:sz w:val="32"/>
           <w:szCs w:val="32"/>
         </w:rPr>
-        <w:t>Boolean Algebra :</w:t>
-      </w:r>
+        <w:t xml:space="preserve">Boolean </w:t>
+      </w:r>
+      <w:proofErr w:type="gramStart"/>
+      <w:r>
+        <w:rPr>
+          <w:rFonts w:ascii="Times New Roman" w:eastAsia="Times New Roman" w:hAnsi="Times New Roman" w:cs="Times New Roman"/>
+          <w:b/>
+          <w:bCs/>
+          <w:color w:val="000000"/>
+          <w:sz w:val="32"/>
+          <w:szCs w:val="32"/>
+        </w:rPr>
+        <w:t>Algebra :</w:t>
+      </w:r>
+      <w:proofErr w:type="gramEnd"/>
     </w:p>
     <w:p>
       <w:pPr>
@@ -1593,7 +1761,31 @@
           <w:sz w:val="32"/>
           <w:szCs w:val="32"/>
         </w:rPr>
-        <w:t xml:space="preserve">Part 1 : </w:t>
+        <w:t xml:space="preserve">Part </w:t>
+      </w:r>
+      <w:proofErr w:type="gramStart"/>
+      <w:r>
+        <w:rPr>
+          <w:rFonts w:ascii="Times New Roman" w:eastAsia="Times New Roman" w:hAnsi="Times New Roman" w:cs="Times New Roman"/>
+          <w:b/>
+          <w:bCs/>
+          <w:color w:val="000000"/>
+          <w:sz w:val="32"/>
+          <w:szCs w:val="32"/>
+        </w:rPr>
+        <w:t>1 :</w:t>
+      </w:r>
+      <w:proofErr w:type="gramEnd"/>
+      <w:r>
+        <w:rPr>
+          <w:rFonts w:ascii="Times New Roman" w:eastAsia="Times New Roman" w:hAnsi="Times New Roman" w:cs="Times New Roman"/>
+          <w:b/>
+          <w:bCs/>
+          <w:color w:val="000000"/>
+          <w:sz w:val="32"/>
+          <w:szCs w:val="32"/>
+        </w:rPr>
+        <w:t xml:space="preserve"> </w:t>
       </w:r>
       <w:hyperlink r:id="rId17" w:history="1">
         <w:r>
@@ -1638,7 +1830,31 @@
           <w:sz w:val="32"/>
           <w:szCs w:val="32"/>
         </w:rPr>
-        <w:t xml:space="preserve">Part 2 : </w:t>
+        <w:t xml:space="preserve">Part </w:t>
+      </w:r>
+      <w:proofErr w:type="gramStart"/>
+      <w:r>
+        <w:rPr>
+          <w:rFonts w:ascii="Times New Roman" w:eastAsia="Times New Roman" w:hAnsi="Times New Roman" w:cs="Times New Roman"/>
+          <w:b/>
+          <w:bCs/>
+          <w:color w:val="000000"/>
+          <w:sz w:val="32"/>
+          <w:szCs w:val="32"/>
+        </w:rPr>
+        <w:t>2 :</w:t>
+      </w:r>
+      <w:proofErr w:type="gramEnd"/>
+      <w:r>
+        <w:rPr>
+          <w:rFonts w:ascii="Times New Roman" w:eastAsia="Times New Roman" w:hAnsi="Times New Roman" w:cs="Times New Roman"/>
+          <w:b/>
+          <w:bCs/>
+          <w:color w:val="000000"/>
+          <w:sz w:val="32"/>
+          <w:szCs w:val="32"/>
+        </w:rPr>
+        <w:t xml:space="preserve"> </w:t>
       </w:r>
       <w:hyperlink r:id="rId18" w:history="1">
         <w:r>
@@ -1683,7 +1899,31 @@
           <w:sz w:val="32"/>
           <w:szCs w:val="32"/>
         </w:rPr>
-        <w:t xml:space="preserve">Part 3 : </w:t>
+        <w:t xml:space="preserve">Part </w:t>
+      </w:r>
+      <w:proofErr w:type="gramStart"/>
+      <w:r>
+        <w:rPr>
+          <w:rFonts w:ascii="Times New Roman" w:eastAsia="Times New Roman" w:hAnsi="Times New Roman" w:cs="Times New Roman"/>
+          <w:b/>
+          <w:bCs/>
+          <w:color w:val="000000"/>
+          <w:sz w:val="32"/>
+          <w:szCs w:val="32"/>
+        </w:rPr>
+        <w:t>3 :</w:t>
+      </w:r>
+      <w:proofErr w:type="gramEnd"/>
+      <w:r>
+        <w:rPr>
+          <w:rFonts w:ascii="Times New Roman" w:eastAsia="Times New Roman" w:hAnsi="Times New Roman" w:cs="Times New Roman"/>
+          <w:b/>
+          <w:bCs/>
+          <w:color w:val="000000"/>
+          <w:sz w:val="32"/>
+          <w:szCs w:val="32"/>
+        </w:rPr>
+        <w:t xml:space="preserve"> </w:t>
       </w:r>
       <w:hyperlink r:id="rId19" w:history="1">
         <w:r>
@@ -1728,7 +1968,31 @@
           <w:sz w:val="32"/>
           <w:szCs w:val="32"/>
         </w:rPr>
-        <w:t xml:space="preserve">Part 4 : </w:t>
+        <w:t xml:space="preserve">Part </w:t>
+      </w:r>
+      <w:proofErr w:type="gramStart"/>
+      <w:r>
+        <w:rPr>
+          <w:rFonts w:ascii="Times New Roman" w:eastAsia="Times New Roman" w:hAnsi="Times New Roman" w:cs="Times New Roman"/>
+          <w:b/>
+          <w:bCs/>
+          <w:color w:val="000000"/>
+          <w:sz w:val="32"/>
+          <w:szCs w:val="32"/>
+        </w:rPr>
+        <w:t>4 :</w:t>
+      </w:r>
+      <w:proofErr w:type="gramEnd"/>
+      <w:r>
+        <w:rPr>
+          <w:rFonts w:ascii="Times New Roman" w:eastAsia="Times New Roman" w:hAnsi="Times New Roman" w:cs="Times New Roman"/>
+          <w:b/>
+          <w:bCs/>
+          <w:color w:val="000000"/>
+          <w:sz w:val="32"/>
+          <w:szCs w:val="32"/>
+        </w:rPr>
+        <w:t xml:space="preserve"> </w:t>
       </w:r>
       <w:hyperlink r:id="rId20" w:history="1">
         <w:r>
@@ -1876,16 +2140,36 @@
           <w:sz w:val="32"/>
           <w:szCs w:val="32"/>
         </w:rPr>
-        <w:t xml:space="preserve">Network Theorems </w:t>
-      </w:r>
-      <w:r>
-        <w:rPr>
-          <w:rFonts w:ascii="Times New Roman" w:eastAsia="Times New Roman" w:hAnsi="Times New Roman" w:cs="Times New Roman"/>
-          <w:color w:val="000000"/>
-          <w:sz w:val="32"/>
-          <w:szCs w:val="32"/>
-        </w:rPr>
-        <w:t>:-</w:t>
+        <w:t xml:space="preserve">Network </w:t>
+      </w:r>
+      <w:proofErr w:type="gramStart"/>
+      <w:r>
+        <w:rPr>
+          <w:rFonts w:ascii="Times New Roman" w:eastAsia="Times New Roman" w:hAnsi="Times New Roman" w:cs="Times New Roman"/>
+          <w:color w:val="000000"/>
+          <w:sz w:val="32"/>
+          <w:szCs w:val="32"/>
+        </w:rPr>
+        <w:t xml:space="preserve">Theorems </w:t>
+      </w:r>
+      <w:r>
+        <w:rPr>
+          <w:rFonts w:ascii="Times New Roman" w:eastAsia="Times New Roman" w:hAnsi="Times New Roman" w:cs="Times New Roman"/>
+          <w:color w:val="000000"/>
+          <w:sz w:val="32"/>
+          <w:szCs w:val="32"/>
+        </w:rPr>
+        <w:t>:</w:t>
+      </w:r>
+      <w:proofErr w:type="gramEnd"/>
+      <w:r>
+        <w:rPr>
+          <w:rFonts w:ascii="Times New Roman" w:eastAsia="Times New Roman" w:hAnsi="Times New Roman" w:cs="Times New Roman"/>
+          <w:color w:val="000000"/>
+          <w:sz w:val="32"/>
+          <w:szCs w:val="32"/>
+        </w:rPr>
+        <w:t>-</w:t>
       </w:r>
     </w:p>
     <w:p>
@@ -1919,8 +2203,19 @@
           <w:sz w:val="32"/>
           <w:szCs w:val="32"/>
         </w:rPr>
-        <w:t>KCL &amp; KVL :</w:t>
-      </w:r>
+        <w:t xml:space="preserve">KCL &amp; </w:t>
+      </w:r>
+      <w:proofErr w:type="gramStart"/>
+      <w:r>
+        <w:rPr>
+          <w:rFonts w:ascii="Times New Roman" w:eastAsia="Times New Roman" w:hAnsi="Times New Roman" w:cs="Times New Roman"/>
+          <w:color w:val="000000"/>
+          <w:sz w:val="32"/>
+          <w:szCs w:val="32"/>
+        </w:rPr>
+        <w:t>KVL :</w:t>
+      </w:r>
+      <w:proofErr w:type="gramEnd"/>
       <w:r>
         <w:rPr>
           <w:rFonts w:ascii="Times New Roman" w:eastAsia="Times New Roman" w:hAnsi="Times New Roman" w:cs="Times New Roman"/>
@@ -1993,21 +2288,300 @@
           <w:sz w:val="32"/>
           <w:szCs w:val="32"/>
         </w:rPr>
-        <w:t>Thevenin Theorem :</w:t>
-      </w:r>
+        <w:t xml:space="preserve">Thevenin </w:t>
+      </w:r>
+      <w:proofErr w:type="gramStart"/>
+      <w:r>
+        <w:rPr>
+          <w:rFonts w:ascii="Times New Roman" w:eastAsia="Times New Roman" w:hAnsi="Times New Roman" w:cs="Times New Roman"/>
+          <w:color w:val="000000"/>
+          <w:sz w:val="32"/>
+          <w:szCs w:val="32"/>
+        </w:rPr>
+        <w:t>Theorem :</w:t>
+      </w:r>
+      <w:proofErr w:type="gramEnd"/>
     </w:p>
     <w:p>
       <w:pPr>
         <w:pStyle w:val="ListParagraph"/>
-        <w:pBdr>
-          <w:top w:val="nil"/>
-          <w:left w:val="nil"/>
-          <w:bottom w:val="nil"/>
-          <w:right w:val="nil"/>
-          <w:between w:val="nil"/>
-        </w:pBdr>
-        <w:spacing w:after="0"/>
-        <w:ind w:left="1080"/>
+        <w:numPr>
+          <w:ilvl w:val="0"/>
+          <w:numId w:val="8"/>
+        </w:numPr>
+        <w:pBdr>
+          <w:top w:val="nil"/>
+          <w:left w:val="nil"/>
+          <w:bottom w:val="nil"/>
+          <w:right w:val="nil"/>
+          <w:between w:val="nil"/>
+        </w:pBdr>
+        <w:spacing w:after="0"/>
+        <w:rPr>
+          <w:rFonts w:ascii="Times New Roman" w:eastAsia="Times New Roman" w:hAnsi="Times New Roman" w:cs="Times New Roman"/>
+          <w:color w:val="000000"/>
+          <w:sz w:val="32"/>
+          <w:szCs w:val="32"/>
+        </w:rPr>
+      </w:pPr>
+      <w:r>
+        <w:rPr>
+          <w:rFonts w:ascii="Times New Roman" w:eastAsia="Times New Roman" w:hAnsi="Times New Roman" w:cs="Times New Roman"/>
+          <w:color w:val="000000"/>
+          <w:sz w:val="32"/>
+          <w:szCs w:val="32"/>
+        </w:rPr>
+        <w:t xml:space="preserve">Resonance &amp; </w:t>
+      </w:r>
+      <w:proofErr w:type="gramStart"/>
+      <w:r>
+        <w:rPr>
+          <w:rFonts w:ascii="Times New Roman" w:eastAsia="Times New Roman" w:hAnsi="Times New Roman" w:cs="Times New Roman"/>
+          <w:color w:val="000000"/>
+          <w:sz w:val="32"/>
+          <w:szCs w:val="32"/>
+        </w:rPr>
+        <w:t>Coupling :</w:t>
+      </w:r>
+      <w:proofErr w:type="gramEnd"/>
+    </w:p>
+    <w:p>
+      <w:pPr>
+        <w:pStyle w:val="ListParagraph"/>
+        <w:pBdr>
+          <w:top w:val="nil"/>
+          <w:left w:val="nil"/>
+          <w:bottom w:val="nil"/>
+          <w:right w:val="nil"/>
+          <w:between w:val="nil"/>
+        </w:pBdr>
+        <w:spacing w:after="0"/>
+        <w:rPr>
+          <w:rFonts w:ascii="Times New Roman" w:eastAsia="Times New Roman" w:hAnsi="Times New Roman" w:cs="Times New Roman"/>
+          <w:b/>
+          <w:bCs/>
+          <w:color w:val="000000"/>
+          <w:sz w:val="32"/>
+          <w:szCs w:val="32"/>
+        </w:rPr>
+      </w:pPr>
+      <w:hyperlink r:id="rId22" w:history="1">
+        <w:r>
+          <w:rPr>
+            <w:rStyle w:val="Hyperlink"/>
+            <w:rFonts w:ascii="Times New Roman" w:eastAsia="Times New Roman" w:hAnsi="Times New Roman" w:cs="Times New Roman"/>
+            <w:b/>
+            <w:bCs/>
+            <w:sz w:val="32"/>
+            <w:szCs w:val="32"/>
+          </w:rPr>
+          <w:t>https://www.youtube.com/watch?v=yUI-oskcasQ&amp;list=PLeyc2ffnyJQ7USuKlhp-rze5yjhxbIp3V</w:t>
+        </w:r>
+      </w:hyperlink>
+    </w:p>
+    <w:p>
+      <w:pPr>
+        <w:pStyle w:val="ListParagraph"/>
+        <w:pBdr>
+          <w:top w:val="nil"/>
+          <w:left w:val="nil"/>
+          <w:bottom w:val="nil"/>
+          <w:right w:val="nil"/>
+          <w:between w:val="nil"/>
+        </w:pBdr>
+        <w:spacing w:after="0"/>
+        <w:rPr>
+          <w:rFonts w:ascii="Times New Roman" w:eastAsia="Times New Roman" w:hAnsi="Times New Roman" w:cs="Times New Roman"/>
+          <w:b/>
+          <w:bCs/>
+          <w:color w:val="000000"/>
+          <w:sz w:val="32"/>
+          <w:szCs w:val="32"/>
+        </w:rPr>
+      </w:pPr>
+    </w:p>
+    <w:p>
+      <w:pPr>
+        <w:pStyle w:val="ListParagraph"/>
+        <w:pBdr>
+          <w:top w:val="nil"/>
+          <w:left w:val="nil"/>
+          <w:bottom w:val="nil"/>
+          <w:right w:val="nil"/>
+          <w:between w:val="nil"/>
+        </w:pBdr>
+        <w:spacing w:after="0"/>
+        <w:rPr>
+          <w:rFonts w:ascii="Times New Roman" w:eastAsia="Times New Roman" w:hAnsi="Times New Roman" w:cs="Times New Roman"/>
+          <w:b/>
+          <w:bCs/>
+          <w:color w:val="000000"/>
+          <w:sz w:val="32"/>
+          <w:szCs w:val="32"/>
+        </w:rPr>
+      </w:pPr>
+      <w:hyperlink r:id="rId23" w:history="1">
+        <w:r>
+          <w:rPr>
+            <w:rStyle w:val="Hyperlink"/>
+            <w:rFonts w:ascii="Times New Roman" w:hAnsi="Times New Roman" w:cs="Times New Roman"/>
+            <w:sz w:val="32"/>
+            <w:szCs w:val="32"/>
+          </w:rPr>
+          <w:t>http://becbapatla.ac.in/wp-content/uploads/Coupled-Circuits-Resonance.pdf</w:t>
+        </w:r>
+      </w:hyperlink>
+    </w:p>
+    <w:p>
+      <w:pPr>
+        <w:pStyle w:val="ListParagraph"/>
+        <w:numPr>
+          <w:ilvl w:val="0"/>
+          <w:numId w:val="8"/>
+        </w:numPr>
+        <w:pBdr>
+          <w:top w:val="nil"/>
+          <w:left w:val="nil"/>
+          <w:bottom w:val="nil"/>
+          <w:right w:val="nil"/>
+          <w:between w:val="nil"/>
+        </w:pBdr>
+        <w:spacing w:after="0"/>
+        <w:rPr>
+          <w:rFonts w:ascii="Times New Roman" w:eastAsia="Times New Roman" w:hAnsi="Times New Roman" w:cs="Times New Roman"/>
+          <w:color w:val="000000"/>
+          <w:sz w:val="32"/>
+          <w:szCs w:val="32"/>
+        </w:rPr>
+      </w:pPr>
+      <w:r>
+        <w:rPr>
+          <w:rFonts w:ascii="Times New Roman" w:eastAsia="Times New Roman" w:hAnsi="Times New Roman" w:cs="Times New Roman"/>
+          <w:color w:val="000000"/>
+          <w:sz w:val="32"/>
+          <w:szCs w:val="32"/>
+        </w:rPr>
+        <w:t>Sd</w:t>
+      </w:r>
+    </w:p>
+    <w:p>
+      <w:pPr>
+        <w:pStyle w:val="ListParagraph"/>
+        <w:numPr>
+          <w:ilvl w:val="0"/>
+          <w:numId w:val="8"/>
+        </w:numPr>
+        <w:pBdr>
+          <w:top w:val="nil"/>
+          <w:left w:val="nil"/>
+          <w:bottom w:val="nil"/>
+          <w:right w:val="nil"/>
+          <w:between w:val="nil"/>
+        </w:pBdr>
+        <w:spacing w:after="0"/>
+        <w:rPr>
+          <w:rFonts w:ascii="Times New Roman" w:eastAsia="Times New Roman" w:hAnsi="Times New Roman" w:cs="Times New Roman"/>
+          <w:color w:val="000000"/>
+          <w:sz w:val="32"/>
+          <w:szCs w:val="32"/>
+        </w:rPr>
+      </w:pPr>
+      <w:r>
+        <w:rPr>
+          <w:rFonts w:ascii="Times New Roman" w:eastAsia="Times New Roman" w:hAnsi="Times New Roman" w:cs="Times New Roman"/>
+          <w:color w:val="000000"/>
+          <w:sz w:val="32"/>
+          <w:szCs w:val="32"/>
+        </w:rPr>
+        <w:t xml:space="preserve">Intro to </w:t>
+      </w:r>
+      <w:proofErr w:type="gramStart"/>
+      <w:r>
+        <w:rPr>
+          <w:rFonts w:ascii="Times New Roman" w:eastAsia="Times New Roman" w:hAnsi="Times New Roman" w:cs="Times New Roman"/>
+          <w:color w:val="000000"/>
+          <w:sz w:val="32"/>
+          <w:szCs w:val="32"/>
+        </w:rPr>
+        <w:t>VLSI :</w:t>
+      </w:r>
+      <w:proofErr w:type="gramEnd"/>
+      <w:r>
+        <w:rPr>
+          <w:rFonts w:ascii="Times New Roman" w:eastAsia="Times New Roman" w:hAnsi="Times New Roman" w:cs="Times New Roman"/>
+          <w:color w:val="000000"/>
+          <w:sz w:val="32"/>
+          <w:szCs w:val="32"/>
+        </w:rPr>
+        <w:t>-</w:t>
+      </w:r>
+    </w:p>
+    <w:p>
+      <w:pPr>
+        <w:pStyle w:val="ListParagraph"/>
+        <w:pBdr>
+          <w:top w:val="nil"/>
+          <w:left w:val="nil"/>
+          <w:bottom w:val="nil"/>
+          <w:right w:val="nil"/>
+          <w:between w:val="nil"/>
+        </w:pBdr>
+        <w:spacing w:after="0"/>
+        <w:rPr>
+          <w:rFonts w:ascii="Times New Roman" w:eastAsia="Times New Roman" w:hAnsi="Times New Roman" w:cs="Times New Roman"/>
+          <w:color w:val="000000"/>
+          <w:sz w:val="32"/>
+          <w:szCs w:val="32"/>
+        </w:rPr>
+      </w:pPr>
+      <w:hyperlink r:id="rId24" w:history="1">
+        <w:r>
+          <w:rPr>
+            <w:rStyle w:val="Hyperlink"/>
+            <w:rFonts w:ascii="Times New Roman" w:eastAsia="Times New Roman" w:hAnsi="Times New Roman" w:cs="Times New Roman"/>
+            <w:sz w:val="32"/>
+            <w:szCs w:val="32"/>
+          </w:rPr>
+          <w:t>https://www.youtube.com/watch?v=ifLNELMfLTA&amp;list=PLgwJf8NK-2e6IH450tjnTBI-GSakRrrrE</w:t>
+        </w:r>
+      </w:hyperlink>
+    </w:p>
+    <w:p>
+      <w:pPr>
+        <w:pStyle w:val="ListParagraph"/>
+        <w:pBdr>
+          <w:top w:val="nil"/>
+          <w:left w:val="nil"/>
+          <w:bottom w:val="nil"/>
+          <w:right w:val="nil"/>
+          <w:between w:val="nil"/>
+        </w:pBdr>
+        <w:spacing w:after="0"/>
+        <w:rPr>
+          <w:rFonts w:ascii="Times New Roman" w:eastAsia="Times New Roman" w:hAnsi="Times New Roman" w:cs="Times New Roman"/>
+          <w:b/>
+          <w:bCs/>
+          <w:color w:val="000000"/>
+          <w:sz w:val="32"/>
+          <w:szCs w:val="32"/>
+        </w:rPr>
+      </w:pPr>
+    </w:p>
+    <w:p>
+      <w:pPr>
+        <w:pStyle w:val="ListParagraph"/>
+        <w:numPr>
+          <w:ilvl w:val="0"/>
+          <w:numId w:val="8"/>
+        </w:numPr>
+        <w:pBdr>
+          <w:top w:val="nil"/>
+          <w:left w:val="nil"/>
+          <w:bottom w:val="nil"/>
+          <w:right w:val="nil"/>
+          <w:between w:val="nil"/>
+        </w:pBdr>
+        <w:spacing w:after="0"/>
         <w:rPr>
           <w:rFonts w:ascii="Times New Roman" w:eastAsia="Times New Roman" w:hAnsi="Times New Roman" w:cs="Times New Roman"/>
           <w:b/>
@@ -2269,7 +2843,27 @@
           <w:sz w:val="32"/>
           <w:szCs w:val="32"/>
         </w:rPr>
-        <w:t xml:space="preserve"> Whole Playlist :-</w:t>
+        <w:t xml:space="preserve"> Whole </w:t>
+      </w:r>
+      <w:proofErr w:type="gramStart"/>
+      <w:r>
+        <w:rPr>
+          <w:rFonts w:ascii="Times New Roman" w:eastAsia="Times New Roman" w:hAnsi="Times New Roman" w:cs="Times New Roman"/>
+          <w:color w:val="000000"/>
+          <w:sz w:val="32"/>
+          <w:szCs w:val="32"/>
+        </w:rPr>
+        <w:t>Playlist :</w:t>
+      </w:r>
+      <w:proofErr w:type="gramEnd"/>
+      <w:r>
+        <w:rPr>
+          <w:rFonts w:ascii="Times New Roman" w:eastAsia="Times New Roman" w:hAnsi="Times New Roman" w:cs="Times New Roman"/>
+          <w:color w:val="000000"/>
+          <w:sz w:val="32"/>
+          <w:szCs w:val="32"/>
+        </w:rPr>
+        <w:t>-</w:t>
       </w:r>
     </w:p>
     <w:p>
@@ -2290,7 +2884,7 @@
           <w:szCs w:val="28"/>
         </w:rPr>
       </w:pPr>
-      <w:hyperlink r:id="rId22">
+      <w:hyperlink r:id="rId25">
         <w:r>
           <w:rPr>
             <w:rFonts w:ascii="Times New Roman" w:eastAsia="Times New Roman" w:hAnsi="Times New Roman" w:cs="Times New Roman"/>
@@ -2369,7 +2963,27 @@
           <w:sz w:val="28"/>
           <w:szCs w:val="28"/>
         </w:rPr>
-        <w:t>Network Protocols :-</w:t>
+        <w:t xml:space="preserve">Network </w:t>
+      </w:r>
+      <w:proofErr w:type="gramStart"/>
+      <w:r>
+        <w:rPr>
+          <w:rFonts w:ascii="Times New Roman" w:eastAsia="Times New Roman" w:hAnsi="Times New Roman" w:cs="Times New Roman"/>
+          <w:color w:val="000000"/>
+          <w:sz w:val="28"/>
+          <w:szCs w:val="28"/>
+        </w:rPr>
+        <w:t>Protocols :</w:t>
+      </w:r>
+      <w:proofErr w:type="gramEnd"/>
+      <w:r>
+        <w:rPr>
+          <w:rFonts w:ascii="Times New Roman" w:eastAsia="Times New Roman" w:hAnsi="Times New Roman" w:cs="Times New Roman"/>
+          <w:color w:val="000000"/>
+          <w:sz w:val="28"/>
+          <w:szCs w:val="28"/>
+        </w:rPr>
+        <w:t>-</w:t>
       </w:r>
     </w:p>
     <w:p>
@@ -2389,7 +3003,7 @@
           <w:szCs w:val="28"/>
         </w:rPr>
       </w:pPr>
-      <w:hyperlink r:id="rId23">
+      <w:hyperlink r:id="rId26">
         <w:r>
           <w:rPr>
             <w:rFonts w:ascii="Times New Roman" w:eastAsia="Times New Roman" w:hAnsi="Times New Roman" w:cs="Times New Roman"/>
@@ -2463,7 +3077,25 @@
           <w:sz w:val="28"/>
           <w:szCs w:val="28"/>
         </w:rPr>
-        <w:t xml:space="preserve">OSI model animation :- </w:t>
+        <w:t xml:space="preserve">OSI model </w:t>
+      </w:r>
+      <w:proofErr w:type="gramStart"/>
+      <w:r>
+        <w:rPr>
+          <w:rFonts w:ascii="Times New Roman" w:eastAsia="Times New Roman" w:hAnsi="Times New Roman" w:cs="Times New Roman"/>
+          <w:sz w:val="28"/>
+          <w:szCs w:val="28"/>
+        </w:rPr>
+        <w:t>animation :</w:t>
+      </w:r>
+      <w:proofErr w:type="gramEnd"/>
+      <w:r>
+        <w:rPr>
+          <w:rFonts w:ascii="Times New Roman" w:eastAsia="Times New Roman" w:hAnsi="Times New Roman" w:cs="Times New Roman"/>
+          <w:sz w:val="28"/>
+          <w:szCs w:val="28"/>
+        </w:rPr>
+        <w:t xml:space="preserve">- </w:t>
       </w:r>
     </w:p>
     <w:p>
@@ -2483,7 +3115,7 @@
           <w:szCs w:val="28"/>
         </w:rPr>
       </w:pPr>
-      <w:hyperlink r:id="rId24">
+      <w:hyperlink r:id="rId27">
         <w:r>
           <w:rPr>
             <w:rFonts w:ascii="Times New Roman" w:eastAsia="Times New Roman" w:hAnsi="Times New Roman" w:cs="Times New Roman"/>
@@ -2531,7 +3163,7 @@
           <w:szCs w:val="28"/>
         </w:rPr>
       </w:pPr>
-      <w:hyperlink r:id="rId25">
+      <w:hyperlink r:id="rId28">
         <w:r>
           <w:rPr>
             <w:rFonts w:ascii="Times New Roman" w:eastAsia="Times New Roman" w:hAnsi="Times New Roman" w:cs="Times New Roman"/>
@@ -2587,7 +3219,25 @@
           <w:sz w:val="28"/>
           <w:szCs w:val="28"/>
         </w:rPr>
-        <w:t>Other Topics :-</w:t>
+        <w:t xml:space="preserve">Other </w:t>
+      </w:r>
+      <w:proofErr w:type="gramStart"/>
+      <w:r>
+        <w:rPr>
+          <w:rFonts w:ascii="Times New Roman" w:eastAsia="Times New Roman" w:hAnsi="Times New Roman" w:cs="Times New Roman"/>
+          <w:sz w:val="28"/>
+          <w:szCs w:val="28"/>
+        </w:rPr>
+        <w:t>Topics :</w:t>
+      </w:r>
+      <w:proofErr w:type="gramEnd"/>
+      <w:r>
+        <w:rPr>
+          <w:rFonts w:ascii="Times New Roman" w:eastAsia="Times New Roman" w:hAnsi="Times New Roman" w:cs="Times New Roman"/>
+          <w:sz w:val="28"/>
+          <w:szCs w:val="28"/>
+        </w:rPr>
+        <w:t>-</w:t>
       </w:r>
     </w:p>
     <w:p>
@@ -2689,7 +3339,7 @@
           <w:szCs w:val="28"/>
         </w:rPr>
       </w:pPr>
-      <w:hyperlink r:id="rId26">
+      <w:hyperlink r:id="rId29">
         <w:r>
           <w:rPr>
             <w:rFonts w:ascii="Times New Roman" w:eastAsia="Times New Roman" w:hAnsi="Times New Roman" w:cs="Times New Roman"/>
@@ -2751,7 +3401,7 @@
           <w:szCs w:val="28"/>
         </w:rPr>
       </w:pPr>
-      <w:hyperlink r:id="rId27">
+      <w:hyperlink r:id="rId30">
         <w:r>
           <w:rPr>
             <w:rFonts w:ascii="Times New Roman" w:eastAsia="Times New Roman" w:hAnsi="Times New Roman" w:cs="Times New Roman"/>
@@ -2832,7 +3482,7 @@
           <w:szCs w:val="28"/>
         </w:rPr>
       </w:pPr>
-      <w:hyperlink r:id="rId28">
+      <w:hyperlink r:id="rId31">
         <w:r>
           <w:rPr>
             <w:rFonts w:ascii="Times New Roman" w:eastAsia="Times New Roman" w:hAnsi="Times New Roman" w:cs="Times New Roman"/>
@@ -2930,7 +3580,27 @@
           <w:sz w:val="28"/>
           <w:szCs w:val="28"/>
         </w:rPr>
-        <w:t xml:space="preserve">DNS Records :- </w:t>
+        <w:t xml:space="preserve">DNS </w:t>
+      </w:r>
+      <w:proofErr w:type="gramStart"/>
+      <w:r>
+        <w:rPr>
+          <w:rFonts w:ascii="Times New Roman" w:eastAsia="Times New Roman" w:hAnsi="Times New Roman" w:cs="Times New Roman"/>
+          <w:color w:val="000000"/>
+          <w:sz w:val="28"/>
+          <w:szCs w:val="28"/>
+        </w:rPr>
+        <w:t>Records :</w:t>
+      </w:r>
+      <w:proofErr w:type="gramEnd"/>
+      <w:r>
+        <w:rPr>
+          <w:rFonts w:ascii="Times New Roman" w:eastAsia="Times New Roman" w:hAnsi="Times New Roman" w:cs="Times New Roman"/>
+          <w:color w:val="000000"/>
+          <w:sz w:val="28"/>
+          <w:szCs w:val="28"/>
+        </w:rPr>
+        <w:t xml:space="preserve">- </w:t>
       </w:r>
     </w:p>
     <w:p>
@@ -2946,7 +3616,7 @@
         <w:spacing w:after="0"/>
         <w:ind w:left="1080"/>
       </w:pPr>
-      <w:hyperlink r:id="rId29" w:history="1">
+      <w:hyperlink r:id="rId32" w:history="1">
         <w:r>
           <w:rPr>
             <w:rStyle w:val="Hyperlink"/>
@@ -3005,7 +3675,27 @@
           <w:sz w:val="28"/>
           <w:szCs w:val="28"/>
         </w:rPr>
-        <w:t>DHCP protocol :-</w:t>
+        <w:t xml:space="preserve">DHCP </w:t>
+      </w:r>
+      <w:proofErr w:type="gramStart"/>
+      <w:r>
+        <w:rPr>
+          <w:rFonts w:ascii="Times New Roman" w:eastAsia="Times New Roman" w:hAnsi="Times New Roman" w:cs="Times New Roman"/>
+          <w:color w:val="000000"/>
+          <w:sz w:val="28"/>
+          <w:szCs w:val="28"/>
+        </w:rPr>
+        <w:t>protocol :</w:t>
+      </w:r>
+      <w:proofErr w:type="gramEnd"/>
+      <w:r>
+        <w:rPr>
+          <w:rFonts w:ascii="Times New Roman" w:eastAsia="Times New Roman" w:hAnsi="Times New Roman" w:cs="Times New Roman"/>
+          <w:color w:val="000000"/>
+          <w:sz w:val="28"/>
+          <w:szCs w:val="28"/>
+        </w:rPr>
+        <w:t>-</w:t>
       </w:r>
     </w:p>
     <w:p>
@@ -3026,7 +3716,7 @@
           <w:szCs w:val="28"/>
         </w:rPr>
       </w:pPr>
-      <w:hyperlink r:id="rId30" w:history="1">
+      <w:hyperlink r:id="rId33" w:history="1">
         <w:r>
           <w:rPr>
             <w:rStyle w:val="Hyperlink"/>
@@ -3095,7 +3785,27 @@
           <w:sz w:val="28"/>
           <w:szCs w:val="28"/>
         </w:rPr>
-        <w:t>SMTP Protocol :-</w:t>
+        <w:t xml:space="preserve">SMTP </w:t>
+      </w:r>
+      <w:proofErr w:type="gramStart"/>
+      <w:r>
+        <w:rPr>
+          <w:rFonts w:ascii="Times New Roman" w:eastAsia="Times New Roman" w:hAnsi="Times New Roman" w:cs="Times New Roman"/>
+          <w:color w:val="000000"/>
+          <w:sz w:val="28"/>
+          <w:szCs w:val="28"/>
+        </w:rPr>
+        <w:t>Protocol :</w:t>
+      </w:r>
+      <w:proofErr w:type="gramEnd"/>
+      <w:r>
+        <w:rPr>
+          <w:rFonts w:ascii="Times New Roman" w:eastAsia="Times New Roman" w:hAnsi="Times New Roman" w:cs="Times New Roman"/>
+          <w:color w:val="000000"/>
+          <w:sz w:val="28"/>
+          <w:szCs w:val="28"/>
+        </w:rPr>
+        <w:t>-</w:t>
       </w:r>
     </w:p>
     <w:p>
@@ -3116,7 +3826,7 @@
           <w:szCs w:val="28"/>
         </w:rPr>
       </w:pPr>
-      <w:hyperlink r:id="rId31" w:history="1">
+      <w:hyperlink r:id="rId34" w:history="1">
         <w:r>
           <w:rPr>
             <w:rStyle w:val="Hyperlink"/>
@@ -3234,8 +3944,19 @@
           <w:sz w:val="28"/>
           <w:szCs w:val="28"/>
         </w:rPr>
-        <w:t>High Speed Networks :</w:t>
-      </w:r>
+        <w:t xml:space="preserve">High Speed </w:t>
+      </w:r>
+      <w:proofErr w:type="gramStart"/>
+      <w:r>
+        <w:rPr>
+          <w:rFonts w:ascii="Times New Roman" w:eastAsia="Times New Roman" w:hAnsi="Times New Roman" w:cs="Times New Roman"/>
+          <w:color w:val="000000"/>
+          <w:sz w:val="28"/>
+          <w:szCs w:val="28"/>
+        </w:rPr>
+        <w:t>Networks :</w:t>
+      </w:r>
+      <w:proofErr w:type="gramEnd"/>
     </w:p>
     <w:p>
       <w:pPr>
@@ -3255,7 +3976,7 @@
           <w:szCs w:val="28"/>
         </w:rPr>
       </w:pPr>
-      <w:hyperlink r:id="rId32">
+      <w:hyperlink r:id="rId35">
         <w:r>
           <w:rPr>
             <w:rFonts w:ascii="Times New Roman" w:eastAsia="Times New Roman" w:hAnsi="Times New Roman" w:cs="Times New Roman"/>
@@ -3315,7 +4036,27 @@
           <w:sz w:val="28"/>
           <w:szCs w:val="28"/>
         </w:rPr>
-        <w:t>Frame Relay &amp; DSL :-</w:t>
+        <w:t xml:space="preserve">Frame Relay &amp; </w:t>
+      </w:r>
+      <w:proofErr w:type="gramStart"/>
+      <w:r>
+        <w:rPr>
+          <w:rFonts w:ascii="Times New Roman" w:eastAsia="Times New Roman" w:hAnsi="Times New Roman" w:cs="Times New Roman"/>
+          <w:color w:val="000000"/>
+          <w:sz w:val="28"/>
+          <w:szCs w:val="28"/>
+        </w:rPr>
+        <w:t>DSL :</w:t>
+      </w:r>
+      <w:proofErr w:type="gramEnd"/>
+      <w:r>
+        <w:rPr>
+          <w:rFonts w:ascii="Times New Roman" w:eastAsia="Times New Roman" w:hAnsi="Times New Roman" w:cs="Times New Roman"/>
+          <w:color w:val="000000"/>
+          <w:sz w:val="28"/>
+          <w:szCs w:val="28"/>
+        </w:rPr>
+        <w:t>-</w:t>
       </w:r>
     </w:p>
     <w:p>
@@ -3336,7 +4077,7 @@
           <w:szCs w:val="28"/>
         </w:rPr>
       </w:pPr>
-      <w:hyperlink r:id="rId33">
+      <w:hyperlink r:id="rId36">
         <w:r>
           <w:rPr>
             <w:rFonts w:ascii="Times New Roman" w:eastAsia="Times New Roman" w:hAnsi="Times New Roman" w:cs="Times New Roman"/>
@@ -3415,7 +4156,27 @@
           <w:sz w:val="28"/>
           <w:szCs w:val="28"/>
         </w:rPr>
-        <w:t>ATM Network :-</w:t>
+        <w:t xml:space="preserve">ATM </w:t>
+      </w:r>
+      <w:proofErr w:type="gramStart"/>
+      <w:r>
+        <w:rPr>
+          <w:rFonts w:ascii="Times New Roman" w:eastAsia="Times New Roman" w:hAnsi="Times New Roman" w:cs="Times New Roman"/>
+          <w:color w:val="000000"/>
+          <w:sz w:val="28"/>
+          <w:szCs w:val="28"/>
+        </w:rPr>
+        <w:t>Network :</w:t>
+      </w:r>
+      <w:proofErr w:type="gramEnd"/>
+      <w:r>
+        <w:rPr>
+          <w:rFonts w:ascii="Times New Roman" w:eastAsia="Times New Roman" w:hAnsi="Times New Roman" w:cs="Times New Roman"/>
+          <w:color w:val="000000"/>
+          <w:sz w:val="28"/>
+          <w:szCs w:val="28"/>
+        </w:rPr>
+        <w:t>-</w:t>
       </w:r>
     </w:p>
     <w:p>
@@ -3436,7 +4197,7 @@
           <w:szCs w:val="28"/>
         </w:rPr>
       </w:pPr>
-      <w:hyperlink r:id="rId34">
+      <w:hyperlink r:id="rId37">
         <w:r>
           <w:rPr>
             <w:rFonts w:ascii="Times New Roman" w:eastAsia="Times New Roman" w:hAnsi="Times New Roman" w:cs="Times New Roman"/>
@@ -3486,7 +4247,7 @@
           <w:szCs w:val="28"/>
         </w:rPr>
       </w:pPr>
-      <w:hyperlink r:id="rId35">
+      <w:hyperlink r:id="rId38">
         <w:r>
           <w:rPr>
             <w:rFonts w:ascii="Times New Roman" w:eastAsia="Times New Roman" w:hAnsi="Times New Roman" w:cs="Times New Roman"/>
@@ -3546,7 +4307,27 @@
           <w:sz w:val="28"/>
           <w:szCs w:val="28"/>
         </w:rPr>
-        <w:t>Internet Applications :-</w:t>
+        <w:t xml:space="preserve">Internet </w:t>
+      </w:r>
+      <w:proofErr w:type="gramStart"/>
+      <w:r>
+        <w:rPr>
+          <w:rFonts w:ascii="Times New Roman" w:eastAsia="Times New Roman" w:hAnsi="Times New Roman" w:cs="Times New Roman"/>
+          <w:color w:val="000000"/>
+          <w:sz w:val="28"/>
+          <w:szCs w:val="28"/>
+        </w:rPr>
+        <w:t>Applications :</w:t>
+      </w:r>
+      <w:proofErr w:type="gramEnd"/>
+      <w:r>
+        <w:rPr>
+          <w:rFonts w:ascii="Times New Roman" w:eastAsia="Times New Roman" w:hAnsi="Times New Roman" w:cs="Times New Roman"/>
+          <w:color w:val="000000"/>
+          <w:sz w:val="28"/>
+          <w:szCs w:val="28"/>
+        </w:rPr>
+        <w:t>-</w:t>
       </w:r>
     </w:p>
     <w:p>
@@ -3567,7 +4348,7 @@
           <w:szCs w:val="28"/>
         </w:rPr>
       </w:pPr>
-      <w:hyperlink r:id="rId36">
+      <w:hyperlink r:id="rId39">
         <w:r>
           <w:rPr>
             <w:rFonts w:ascii="Times New Roman" w:eastAsia="Times New Roman" w:hAnsi="Times New Roman" w:cs="Times New Roman"/>
@@ -3592,7 +4373,7 @@
         <w:spacing w:after="0"/>
         <w:ind w:left="1080"/>
       </w:pPr>
-      <w:hyperlink r:id="rId37">
+      <w:hyperlink r:id="rId40">
         <w:r>
           <w:rPr>
             <w:rFonts w:ascii="Times New Roman" w:eastAsia="Times New Roman" w:hAnsi="Times New Roman" w:cs="Times New Roman"/>
@@ -3642,7 +4423,7 @@
           <w:szCs w:val="28"/>
         </w:rPr>
       </w:pPr>
-      <w:hyperlink r:id="rId38">
+      <w:hyperlink r:id="rId41">
         <w:r>
           <w:rPr>
             <w:rFonts w:ascii="Times New Roman" w:eastAsia="Times New Roman" w:hAnsi="Times New Roman" w:cs="Times New Roman"/>
@@ -3776,16 +4557,36 @@
           <w:sz w:val="28"/>
           <w:szCs w:val="28"/>
         </w:rPr>
-        <w:t>Introduction of Information Security</w:t>
-      </w:r>
-      <w:r>
-        <w:rPr>
-          <w:rFonts w:ascii="Times New Roman" w:eastAsia="Times New Roman" w:hAnsi="Times New Roman" w:cs="Times New Roman"/>
-          <w:color w:val="000000"/>
-          <w:sz w:val="28"/>
-          <w:szCs w:val="28"/>
-        </w:rPr>
-        <w:t xml:space="preserve"> :-</w:t>
+        <w:t xml:space="preserve">Introduction of Information </w:t>
+      </w:r>
+      <w:proofErr w:type="gramStart"/>
+      <w:r>
+        <w:rPr>
+          <w:rFonts w:ascii="Times New Roman" w:eastAsia="Times New Roman" w:hAnsi="Times New Roman" w:cs="Times New Roman"/>
+          <w:color w:val="000000"/>
+          <w:sz w:val="28"/>
+          <w:szCs w:val="28"/>
+        </w:rPr>
+        <w:t>Security</w:t>
+      </w:r>
+      <w:r>
+        <w:rPr>
+          <w:rFonts w:ascii="Times New Roman" w:eastAsia="Times New Roman" w:hAnsi="Times New Roman" w:cs="Times New Roman"/>
+          <w:color w:val="000000"/>
+          <w:sz w:val="28"/>
+          <w:szCs w:val="28"/>
+        </w:rPr>
+        <w:t xml:space="preserve"> :</w:t>
+      </w:r>
+      <w:proofErr w:type="gramEnd"/>
+      <w:r>
+        <w:rPr>
+          <w:rFonts w:ascii="Times New Roman" w:eastAsia="Times New Roman" w:hAnsi="Times New Roman" w:cs="Times New Roman"/>
+          <w:color w:val="000000"/>
+          <w:sz w:val="28"/>
+          <w:szCs w:val="28"/>
+        </w:rPr>
+        <w:t>-</w:t>
       </w:r>
     </w:p>
     <w:p>
@@ -3807,7 +4608,7 @@
           <w:szCs w:val="28"/>
         </w:rPr>
       </w:pPr>
-      <w:hyperlink r:id="rId39" w:history="1">
+      <w:hyperlink r:id="rId42" w:history="1">
         <w:r>
           <w:rPr>
             <w:rStyle w:val="Hyperlink"/>
@@ -3890,16 +4691,36 @@
           <w:sz w:val="28"/>
           <w:szCs w:val="28"/>
         </w:rPr>
-        <w:t xml:space="preserve"> in Encryption</w:t>
-      </w:r>
-      <w:r>
-        <w:rPr>
-          <w:rFonts w:ascii="Times New Roman" w:eastAsia="Times New Roman" w:hAnsi="Times New Roman" w:cs="Times New Roman"/>
-          <w:color w:val="000000"/>
-          <w:sz w:val="28"/>
-          <w:szCs w:val="28"/>
-        </w:rPr>
-        <w:t xml:space="preserve"> :-</w:t>
+        <w:t xml:space="preserve"> in </w:t>
+      </w:r>
+      <w:proofErr w:type="gramStart"/>
+      <w:r>
+        <w:rPr>
+          <w:rFonts w:ascii="Times New Roman" w:eastAsia="Times New Roman" w:hAnsi="Times New Roman" w:cs="Times New Roman"/>
+          <w:color w:val="000000"/>
+          <w:sz w:val="28"/>
+          <w:szCs w:val="28"/>
+        </w:rPr>
+        <w:t>Encryption</w:t>
+      </w:r>
+      <w:r>
+        <w:rPr>
+          <w:rFonts w:ascii="Times New Roman" w:eastAsia="Times New Roman" w:hAnsi="Times New Roman" w:cs="Times New Roman"/>
+          <w:color w:val="000000"/>
+          <w:sz w:val="28"/>
+          <w:szCs w:val="28"/>
+        </w:rPr>
+        <w:t xml:space="preserve"> :</w:t>
+      </w:r>
+      <w:proofErr w:type="gramEnd"/>
+      <w:r>
+        <w:rPr>
+          <w:rFonts w:ascii="Times New Roman" w:eastAsia="Times New Roman" w:hAnsi="Times New Roman" w:cs="Times New Roman"/>
+          <w:color w:val="000000"/>
+          <w:sz w:val="28"/>
+          <w:szCs w:val="28"/>
+        </w:rPr>
+        <w:t>-</w:t>
       </w:r>
     </w:p>
     <w:p>
@@ -3921,7 +4742,7 @@
           <w:szCs w:val="28"/>
         </w:rPr>
       </w:pPr>
-      <w:hyperlink r:id="rId40" w:history="1">
+      <w:hyperlink r:id="rId43" w:history="1">
         <w:r>
           <w:rPr>
             <w:rStyle w:val="Hyperlink"/>
@@ -5189,8 +6010,8 @@
   <w:abstractNum w:abstractNumId="10" w15:restartNumberingAfterBreak="0">
     <w:nsid w:val="546329B7"/>
     <w:multiLevelType w:val="hybridMultilevel"/>
-    <w:tmpl w:val="F8DCAF18"/>
-    <w:lvl w:ilvl="0" w:tplc="4009000F">
+    <w:tmpl w:val="627EEBF0"/>
+    <w:lvl w:ilvl="0" w:tplc="D382D1CC">
       <w:start w:val="1"/>
       <w:numFmt w:val="decimal"/>
       <w:lvlText w:val="%1."/>
@@ -5198,6 +6019,10 @@
       <w:pPr>
         <w:ind w:left="720" w:hanging="360"/>
       </w:pPr>
+      <w:rPr>
+        <w:b w:val="0"/>
+        <w:bCs w:val="0"/>
+      </w:rPr>
     </w:lvl>
     <w:lvl w:ilvl="1" w:tplc="40090019" w:tentative="1">
       <w:start w:val="1"/>
@@ -6222,6 +7047,7 @@
   <w:style w:type="character" w:default="1" w:styleId="DefaultParagraphFont">
     <w:name w:val="Default Paragraph Font"/>
     <w:uiPriority w:val="1"/>
+    <w:semiHidden/>
     <w:unhideWhenUsed/>
   </w:style>
   <w:style w:type="table" w:default="1" w:styleId="TableNormal">

</xml_diff>

<commit_message>
Added Links of Concept & Questions for Thevenin Theorem
</commit_message>
<xml_diff>
--- a/PSI syllabus Links.docx
+++ b/PSI syllabus Links.docx
@@ -100,7 +100,6 @@
         </w:rPr>
         <w:t xml:space="preserve"> </w:t>
       </w:r>
-      <w:proofErr w:type="gramStart"/>
       <w:r>
         <w:rPr>
           <w:rFonts w:ascii="Times New Roman" w:eastAsia="Times New Roman" w:hAnsi="Times New Roman" w:cs="Times New Roman"/>
@@ -110,19 +109,7 @@
           <w:sz w:val="32"/>
           <w:szCs w:val="32"/>
         </w:rPr>
-        <w:t>book :</w:t>
-      </w:r>
-      <w:proofErr w:type="gramEnd"/>
-      <w:r>
-        <w:rPr>
-          <w:rFonts w:ascii="Times New Roman" w:eastAsia="Times New Roman" w:hAnsi="Times New Roman" w:cs="Times New Roman"/>
-          <w:b/>
-          <w:bCs/>
-          <w:color w:val="000000"/>
-          <w:sz w:val="32"/>
-          <w:szCs w:val="32"/>
-        </w:rPr>
-        <w:t xml:space="preserve"> </w:t>
+        <w:t xml:space="preserve">book : </w:t>
       </w:r>
       <w:r>
         <w:rPr>
@@ -190,7 +177,6 @@
         </w:rPr>
         <w:t>***</w:t>
       </w:r>
-      <w:proofErr w:type="gramStart"/>
       <w:r>
         <w:rPr>
           <w:rFonts w:ascii="Times New Roman" w:eastAsia="Times New Roman" w:hAnsi="Times New Roman" w:cs="Times New Roman"/>
@@ -210,19 +196,7 @@
           <w:sz w:val="32"/>
           <w:szCs w:val="32"/>
         </w:rPr>
-        <w:t>:</w:t>
-      </w:r>
-      <w:proofErr w:type="gramEnd"/>
-      <w:r>
-        <w:rPr>
-          <w:rFonts w:ascii="Times New Roman" w:eastAsia="Times New Roman" w:hAnsi="Times New Roman" w:cs="Times New Roman"/>
-          <w:b/>
-          <w:bCs/>
-          <w:color w:val="000000"/>
-          <w:sz w:val="32"/>
-          <w:szCs w:val="32"/>
-        </w:rPr>
-        <w:t xml:space="preserve"> </w:t>
+        <w:t xml:space="preserve">: </w:t>
       </w:r>
       <w:hyperlink r:id="rId6" w:history="1">
         <w:r>
@@ -511,27 +485,7 @@
           <w:sz w:val="32"/>
           <w:szCs w:val="32"/>
         </w:rPr>
-        <w:t xml:space="preserve">. 29 to </w:t>
-      </w:r>
-      <w:proofErr w:type="gramStart"/>
-      <w:r>
-        <w:rPr>
-          <w:rFonts w:ascii="Times New Roman" w:eastAsia="Times New Roman" w:hAnsi="Times New Roman" w:cs="Times New Roman"/>
-          <w:color w:val="000000"/>
-          <w:sz w:val="32"/>
-          <w:szCs w:val="32"/>
-        </w:rPr>
-        <w:t>40 :</w:t>
-      </w:r>
-      <w:proofErr w:type="gramEnd"/>
-      <w:r>
-        <w:rPr>
-          <w:rFonts w:ascii="Times New Roman" w:eastAsia="Times New Roman" w:hAnsi="Times New Roman" w:cs="Times New Roman"/>
-          <w:color w:val="000000"/>
-          <w:sz w:val="32"/>
-          <w:szCs w:val="32"/>
-        </w:rPr>
-        <w:t xml:space="preserve"> </w:t>
+        <w:t xml:space="preserve">. 29 to 40 : </w:t>
       </w:r>
       <w:r>
         <w:rPr>
@@ -681,7 +635,6 @@
           <w:szCs w:val="32"/>
         </w:rPr>
       </w:pPr>
-      <w:proofErr w:type="gramStart"/>
       <w:r>
         <w:rPr>
           <w:rFonts w:ascii="Times New Roman" w:eastAsia="Times New Roman" w:hAnsi="Times New Roman" w:cs="Times New Roman"/>
@@ -691,7 +644,6 @@
         </w:rPr>
         <w:t>Transistors :</w:t>
       </w:r>
-      <w:proofErr w:type="gramEnd"/>
     </w:p>
     <w:p>
       <w:pPr>
@@ -722,19 +674,8 @@
           <w:sz w:val="32"/>
           <w:szCs w:val="32"/>
         </w:rPr>
-        <w:t xml:space="preserve">Intro to </w:t>
-      </w:r>
-      <w:proofErr w:type="gramStart"/>
-      <w:r>
-        <w:rPr>
-          <w:rFonts w:ascii="Times New Roman" w:eastAsia="Times New Roman" w:hAnsi="Times New Roman" w:cs="Times New Roman"/>
-          <w:color w:val="000000"/>
-          <w:sz w:val="32"/>
-          <w:szCs w:val="32"/>
-        </w:rPr>
-        <w:t>BJT :</w:t>
-      </w:r>
-      <w:proofErr w:type="gramEnd"/>
+        <w:t>Intro to BJT :</w:t>
+      </w:r>
     </w:p>
     <w:p>
       <w:pPr>
@@ -796,19 +737,8 @@
           <w:sz w:val="32"/>
           <w:szCs w:val="32"/>
         </w:rPr>
-        <w:t xml:space="preserve">Working of </w:t>
-      </w:r>
-      <w:proofErr w:type="gramStart"/>
-      <w:r>
-        <w:rPr>
-          <w:rFonts w:ascii="Times New Roman" w:eastAsia="Times New Roman" w:hAnsi="Times New Roman" w:cs="Times New Roman"/>
-          <w:color w:val="000000"/>
-          <w:sz w:val="32"/>
-          <w:szCs w:val="32"/>
-        </w:rPr>
-        <w:t>BJT :</w:t>
-      </w:r>
-      <w:proofErr w:type="gramEnd"/>
+        <w:t>Working of BJT :</w:t>
+      </w:r>
     </w:p>
     <w:p>
       <w:pPr>
@@ -870,19 +800,8 @@
           <w:sz w:val="32"/>
           <w:szCs w:val="32"/>
         </w:rPr>
-        <w:t xml:space="preserve">Common Base </w:t>
-      </w:r>
-      <w:proofErr w:type="gramStart"/>
-      <w:r>
-        <w:rPr>
-          <w:rFonts w:ascii="Times New Roman" w:eastAsia="Times New Roman" w:hAnsi="Times New Roman" w:cs="Times New Roman"/>
-          <w:color w:val="000000"/>
-          <w:sz w:val="32"/>
-          <w:szCs w:val="32"/>
-        </w:rPr>
-        <w:t>Configuration :</w:t>
-      </w:r>
-      <w:proofErr w:type="gramEnd"/>
+        <w:t>Common Base Configuration :</w:t>
+      </w:r>
       <w:r>
         <w:rPr>
           <w:rFonts w:ascii="Times New Roman" w:eastAsia="Times New Roman" w:hAnsi="Times New Roman" w:cs="Times New Roman"/>
@@ -1339,7 +1258,6 @@
           <w:szCs w:val="32"/>
         </w:rPr>
       </w:pPr>
-      <w:proofErr w:type="gramStart"/>
       <w:r>
         <w:rPr>
           <w:rFonts w:ascii="Times New Roman" w:eastAsia="Times New Roman" w:hAnsi="Times New Roman" w:cs="Times New Roman"/>
@@ -1349,19 +1267,7 @@
           <w:sz w:val="32"/>
           <w:szCs w:val="32"/>
         </w:rPr>
-        <w:t>Extra :</w:t>
-      </w:r>
-      <w:proofErr w:type="gramEnd"/>
-      <w:r>
-        <w:rPr>
-          <w:rFonts w:ascii="Times New Roman" w:eastAsia="Times New Roman" w:hAnsi="Times New Roman" w:cs="Times New Roman"/>
-          <w:b/>
-          <w:bCs/>
-          <w:color w:val="000000"/>
-          <w:sz w:val="32"/>
-          <w:szCs w:val="32"/>
-        </w:rPr>
-        <w:t>-</w:t>
+        <w:t>Extra :-</w:t>
       </w:r>
     </w:p>
     <w:p>
@@ -1397,31 +1303,7 @@
           <w:sz w:val="32"/>
           <w:szCs w:val="32"/>
         </w:rPr>
-        <w:t xml:space="preserve">Rectifier diode vs. Schottky diode vs. Zener </w:t>
-      </w:r>
-      <w:proofErr w:type="gramStart"/>
-      <w:r>
-        <w:rPr>
-          <w:rFonts w:ascii="Times New Roman" w:eastAsia="Times New Roman" w:hAnsi="Times New Roman" w:cs="Times New Roman"/>
-          <w:b/>
-          <w:bCs/>
-          <w:color w:val="000000"/>
-          <w:sz w:val="32"/>
-          <w:szCs w:val="32"/>
-        </w:rPr>
-        <w:t>Diode :</w:t>
-      </w:r>
-      <w:proofErr w:type="gramEnd"/>
-      <w:r>
-        <w:rPr>
-          <w:rFonts w:ascii="Times New Roman" w:eastAsia="Times New Roman" w:hAnsi="Times New Roman" w:cs="Times New Roman"/>
-          <w:b/>
-          <w:bCs/>
-          <w:color w:val="000000"/>
-          <w:sz w:val="32"/>
-          <w:szCs w:val="32"/>
-        </w:rPr>
-        <w:t>-</w:t>
+        <w:t>Rectifier diode vs. Schottky diode vs. Zener Diode :-</w:t>
       </w:r>
     </w:p>
     <w:p>
@@ -1455,31 +1337,7 @@
             <w:sz w:val="32"/>
             <w:szCs w:val="32"/>
           </w:rPr>
-          <w:t xml:space="preserve">Rectifier vs Zener vs Schottky </w:t>
-        </w:r>
-        <w:proofErr w:type="gramStart"/>
-        <w:r>
-          <w:rPr>
-            <w:rStyle w:val="Hyperlink"/>
-            <w:rFonts w:ascii="Times New Roman" w:eastAsia="Times New Roman" w:hAnsi="Times New Roman" w:cs="Times New Roman"/>
-            <w:b/>
-            <w:bCs/>
-            <w:sz w:val="32"/>
-            <w:szCs w:val="32"/>
-          </w:rPr>
-          <w:t>Diode(</w:t>
-        </w:r>
-        <w:proofErr w:type="gramEnd"/>
-        <w:r>
-          <w:rPr>
-            <w:rStyle w:val="Hyperlink"/>
-            <w:rFonts w:ascii="Times New Roman" w:eastAsia="Times New Roman" w:hAnsi="Times New Roman" w:cs="Times New Roman"/>
-            <w:b/>
-            <w:bCs/>
-            <w:sz w:val="32"/>
-            <w:szCs w:val="32"/>
-          </w:rPr>
-          <w:t>Practical Differences)</w:t>
+          <w:t>Rectifier vs Zener vs Schottky Diode(Practical Differences)</w:t>
         </w:r>
       </w:hyperlink>
     </w:p>
@@ -1612,21 +1470,8 @@
           <w:sz w:val="32"/>
           <w:szCs w:val="32"/>
         </w:rPr>
-        <w:t xml:space="preserve">Logic </w:t>
-      </w:r>
-      <w:proofErr w:type="gramStart"/>
-      <w:r>
-        <w:rPr>
-          <w:rFonts w:ascii="Times New Roman" w:eastAsia="Times New Roman" w:hAnsi="Times New Roman" w:cs="Times New Roman"/>
-          <w:b/>
-          <w:bCs/>
-          <w:color w:val="000000"/>
-          <w:sz w:val="32"/>
-          <w:szCs w:val="32"/>
-        </w:rPr>
-        <w:t>gates :</w:t>
-      </w:r>
-      <w:proofErr w:type="gramEnd"/>
+        <w:t>Logic gates :</w:t>
+      </w:r>
     </w:p>
     <w:p>
       <w:pPr>
@@ -1716,10 +1561,20 @@
           <w:sz w:val="32"/>
           <w:szCs w:val="32"/>
         </w:rPr>
-        <w:t xml:space="preserve">Boolean </w:t>
-      </w:r>
-      <w:proofErr w:type="gramStart"/>
-      <w:r>
+        <w:t>Boolean Algebra :</w:t>
+      </w:r>
+    </w:p>
+    <w:p>
+      <w:pPr>
+        <w:pStyle w:val="ListParagraph"/>
+        <w:pBdr>
+          <w:top w:val="nil"/>
+          <w:left w:val="nil"/>
+          <w:bottom w:val="nil"/>
+          <w:right w:val="nil"/>
+          <w:between w:val="nil"/>
+        </w:pBdr>
+        <w:spacing w:after="0"/>
         <w:rPr>
           <w:rFonts w:ascii="Times New Roman" w:eastAsia="Times New Roman" w:hAnsi="Times New Roman" w:cs="Times New Roman"/>
           <w:b/>
@@ -1728,21 +1583,8 @@
           <w:sz w:val="32"/>
           <w:szCs w:val="32"/>
         </w:rPr>
-        <w:t>Algebra :</w:t>
-      </w:r>
-      <w:proofErr w:type="gramEnd"/>
-    </w:p>
-    <w:p>
-      <w:pPr>
-        <w:pStyle w:val="ListParagraph"/>
-        <w:pBdr>
-          <w:top w:val="nil"/>
-          <w:left w:val="nil"/>
-          <w:bottom w:val="nil"/>
-          <w:right w:val="nil"/>
-          <w:between w:val="nil"/>
-        </w:pBdr>
-        <w:spacing w:after="0"/>
+      </w:pPr>
+      <w:r>
         <w:rPr>
           <w:rFonts w:ascii="Times New Roman" w:eastAsia="Times New Roman" w:hAnsi="Times New Roman" w:cs="Times New Roman"/>
           <w:b/>
@@ -1751,41 +1593,7 @@
           <w:sz w:val="32"/>
           <w:szCs w:val="32"/>
         </w:rPr>
-      </w:pPr>
-      <w:r>
-        <w:rPr>
-          <w:rFonts w:ascii="Times New Roman" w:eastAsia="Times New Roman" w:hAnsi="Times New Roman" w:cs="Times New Roman"/>
-          <w:b/>
-          <w:bCs/>
-          <w:color w:val="000000"/>
-          <w:sz w:val="32"/>
-          <w:szCs w:val="32"/>
-        </w:rPr>
-        <w:t xml:space="preserve">Part </w:t>
-      </w:r>
-      <w:proofErr w:type="gramStart"/>
-      <w:r>
-        <w:rPr>
-          <w:rFonts w:ascii="Times New Roman" w:eastAsia="Times New Roman" w:hAnsi="Times New Roman" w:cs="Times New Roman"/>
-          <w:b/>
-          <w:bCs/>
-          <w:color w:val="000000"/>
-          <w:sz w:val="32"/>
-          <w:szCs w:val="32"/>
-        </w:rPr>
-        <w:t>1 :</w:t>
-      </w:r>
-      <w:proofErr w:type="gramEnd"/>
-      <w:r>
-        <w:rPr>
-          <w:rFonts w:ascii="Times New Roman" w:eastAsia="Times New Roman" w:hAnsi="Times New Roman" w:cs="Times New Roman"/>
-          <w:b/>
-          <w:bCs/>
-          <w:color w:val="000000"/>
-          <w:sz w:val="32"/>
-          <w:szCs w:val="32"/>
-        </w:rPr>
-        <w:t xml:space="preserve"> </w:t>
+        <w:t xml:space="preserve">Part 1 : </w:t>
       </w:r>
       <w:hyperlink r:id="rId17" w:history="1">
         <w:r>
@@ -1830,31 +1638,7 @@
           <w:sz w:val="32"/>
           <w:szCs w:val="32"/>
         </w:rPr>
-        <w:t xml:space="preserve">Part </w:t>
-      </w:r>
-      <w:proofErr w:type="gramStart"/>
-      <w:r>
-        <w:rPr>
-          <w:rFonts w:ascii="Times New Roman" w:eastAsia="Times New Roman" w:hAnsi="Times New Roman" w:cs="Times New Roman"/>
-          <w:b/>
-          <w:bCs/>
-          <w:color w:val="000000"/>
-          <w:sz w:val="32"/>
-          <w:szCs w:val="32"/>
-        </w:rPr>
-        <w:t>2 :</w:t>
-      </w:r>
-      <w:proofErr w:type="gramEnd"/>
-      <w:r>
-        <w:rPr>
-          <w:rFonts w:ascii="Times New Roman" w:eastAsia="Times New Roman" w:hAnsi="Times New Roman" w:cs="Times New Roman"/>
-          <w:b/>
-          <w:bCs/>
-          <w:color w:val="000000"/>
-          <w:sz w:val="32"/>
-          <w:szCs w:val="32"/>
-        </w:rPr>
-        <w:t xml:space="preserve"> </w:t>
+        <w:t xml:space="preserve">Part 2 : </w:t>
       </w:r>
       <w:hyperlink r:id="rId18" w:history="1">
         <w:r>
@@ -1899,31 +1683,7 @@
           <w:sz w:val="32"/>
           <w:szCs w:val="32"/>
         </w:rPr>
-        <w:t xml:space="preserve">Part </w:t>
-      </w:r>
-      <w:proofErr w:type="gramStart"/>
-      <w:r>
-        <w:rPr>
-          <w:rFonts w:ascii="Times New Roman" w:eastAsia="Times New Roman" w:hAnsi="Times New Roman" w:cs="Times New Roman"/>
-          <w:b/>
-          <w:bCs/>
-          <w:color w:val="000000"/>
-          <w:sz w:val="32"/>
-          <w:szCs w:val="32"/>
-        </w:rPr>
-        <w:t>3 :</w:t>
-      </w:r>
-      <w:proofErr w:type="gramEnd"/>
-      <w:r>
-        <w:rPr>
-          <w:rFonts w:ascii="Times New Roman" w:eastAsia="Times New Roman" w:hAnsi="Times New Roman" w:cs="Times New Roman"/>
-          <w:b/>
-          <w:bCs/>
-          <w:color w:val="000000"/>
-          <w:sz w:val="32"/>
-          <w:szCs w:val="32"/>
-        </w:rPr>
-        <w:t xml:space="preserve"> </w:t>
+        <w:t xml:space="preserve">Part 3 : </w:t>
       </w:r>
       <w:hyperlink r:id="rId19" w:history="1">
         <w:r>
@@ -1968,31 +1728,7 @@
           <w:sz w:val="32"/>
           <w:szCs w:val="32"/>
         </w:rPr>
-        <w:t xml:space="preserve">Part </w:t>
-      </w:r>
-      <w:proofErr w:type="gramStart"/>
-      <w:r>
-        <w:rPr>
-          <w:rFonts w:ascii="Times New Roman" w:eastAsia="Times New Roman" w:hAnsi="Times New Roman" w:cs="Times New Roman"/>
-          <w:b/>
-          <w:bCs/>
-          <w:color w:val="000000"/>
-          <w:sz w:val="32"/>
-          <w:szCs w:val="32"/>
-        </w:rPr>
-        <w:t>4 :</w:t>
-      </w:r>
-      <w:proofErr w:type="gramEnd"/>
-      <w:r>
-        <w:rPr>
-          <w:rFonts w:ascii="Times New Roman" w:eastAsia="Times New Roman" w:hAnsi="Times New Roman" w:cs="Times New Roman"/>
-          <w:b/>
-          <w:bCs/>
-          <w:color w:val="000000"/>
-          <w:sz w:val="32"/>
-          <w:szCs w:val="32"/>
-        </w:rPr>
-        <w:t xml:space="preserve"> </w:t>
+        <w:t xml:space="preserve">Part 4 : </w:t>
       </w:r>
       <w:hyperlink r:id="rId20" w:history="1">
         <w:r>
@@ -2140,36 +1876,16 @@
           <w:sz w:val="32"/>
           <w:szCs w:val="32"/>
         </w:rPr>
-        <w:t xml:space="preserve">Network </w:t>
-      </w:r>
-      <w:proofErr w:type="gramStart"/>
-      <w:r>
-        <w:rPr>
-          <w:rFonts w:ascii="Times New Roman" w:eastAsia="Times New Roman" w:hAnsi="Times New Roman" w:cs="Times New Roman"/>
-          <w:color w:val="000000"/>
-          <w:sz w:val="32"/>
-          <w:szCs w:val="32"/>
-        </w:rPr>
-        <w:t xml:space="preserve">Theorems </w:t>
-      </w:r>
-      <w:r>
-        <w:rPr>
-          <w:rFonts w:ascii="Times New Roman" w:eastAsia="Times New Roman" w:hAnsi="Times New Roman" w:cs="Times New Roman"/>
-          <w:color w:val="000000"/>
-          <w:sz w:val="32"/>
-          <w:szCs w:val="32"/>
-        </w:rPr>
-        <w:t>:</w:t>
-      </w:r>
-      <w:proofErr w:type="gramEnd"/>
-      <w:r>
-        <w:rPr>
-          <w:rFonts w:ascii="Times New Roman" w:eastAsia="Times New Roman" w:hAnsi="Times New Roman" w:cs="Times New Roman"/>
-          <w:color w:val="000000"/>
-          <w:sz w:val="32"/>
-          <w:szCs w:val="32"/>
-        </w:rPr>
-        <w:t>-</w:t>
+        <w:t xml:space="preserve">Network Theorems </w:t>
+      </w:r>
+      <w:r>
+        <w:rPr>
+          <w:rFonts w:ascii="Times New Roman" w:eastAsia="Times New Roman" w:hAnsi="Times New Roman" w:cs="Times New Roman"/>
+          <w:color w:val="000000"/>
+          <w:sz w:val="32"/>
+          <w:szCs w:val="32"/>
+        </w:rPr>
+        <w:t>:-</w:t>
       </w:r>
     </w:p>
     <w:p>
@@ -2203,19 +1919,8 @@
           <w:sz w:val="32"/>
           <w:szCs w:val="32"/>
         </w:rPr>
-        <w:t xml:space="preserve">KCL &amp; </w:t>
-      </w:r>
-      <w:proofErr w:type="gramStart"/>
-      <w:r>
-        <w:rPr>
-          <w:rFonts w:ascii="Times New Roman" w:eastAsia="Times New Roman" w:hAnsi="Times New Roman" w:cs="Times New Roman"/>
-          <w:color w:val="000000"/>
-          <w:sz w:val="32"/>
-          <w:szCs w:val="32"/>
-        </w:rPr>
-        <w:t>KVL :</w:t>
-      </w:r>
-      <w:proofErr w:type="gramEnd"/>
+        <w:t>KCL &amp; KVL :</w:t>
+      </w:r>
       <w:r>
         <w:rPr>
           <w:rFonts w:ascii="Times New Roman" w:eastAsia="Times New Roman" w:hAnsi="Times New Roman" w:cs="Times New Roman"/>
@@ -2288,19 +1993,780 @@
           <w:sz w:val="32"/>
           <w:szCs w:val="32"/>
         </w:rPr>
-        <w:t xml:space="preserve">Thevenin </w:t>
-      </w:r>
-      <w:proofErr w:type="gramStart"/>
-      <w:r>
-        <w:rPr>
-          <w:rFonts w:ascii="Times New Roman" w:eastAsia="Times New Roman" w:hAnsi="Times New Roman" w:cs="Times New Roman"/>
-          <w:color w:val="000000"/>
-          <w:sz w:val="32"/>
-          <w:szCs w:val="32"/>
-        </w:rPr>
-        <w:t>Theorem :</w:t>
-      </w:r>
-      <w:proofErr w:type="gramEnd"/>
+        <w:t>Thevenin Theorem :</w:t>
+      </w:r>
+    </w:p>
+    <w:p>
+      <w:pPr>
+        <w:pStyle w:val="ListParagraph"/>
+        <w:numPr>
+          <w:ilvl w:val="0"/>
+          <w:numId w:val="15"/>
+        </w:numPr>
+        <w:pBdr>
+          <w:top w:val="nil"/>
+          <w:left w:val="nil"/>
+          <w:bottom w:val="nil"/>
+          <w:right w:val="nil"/>
+          <w:between w:val="nil"/>
+        </w:pBdr>
+        <w:spacing w:after="0"/>
+        <w:rPr>
+          <w:rFonts w:ascii="Times New Roman" w:eastAsia="Times New Roman" w:hAnsi="Times New Roman" w:cs="Times New Roman"/>
+          <w:color w:val="000000"/>
+          <w:sz w:val="32"/>
+          <w:szCs w:val="32"/>
+        </w:rPr>
+      </w:pPr>
+      <w:r>
+        <w:rPr>
+          <w:rFonts w:ascii="Times New Roman" w:eastAsia="Times New Roman" w:hAnsi="Times New Roman" w:cs="Times New Roman"/>
+          <w:color w:val="000000"/>
+          <w:sz w:val="32"/>
+          <w:szCs w:val="32"/>
+        </w:rPr>
+        <w:t xml:space="preserve">Concept 1: </w:t>
+      </w:r>
+      <w:hyperlink r:id="rId22" w:history="1">
+        <w:r>
+          <w:rPr>
+            <w:rStyle w:val="Hyperlink"/>
+            <w:rFonts w:ascii="Times New Roman" w:eastAsia="Times New Roman" w:hAnsi="Times New Roman" w:cs="Times New Roman"/>
+            <w:sz w:val="32"/>
+            <w:szCs w:val="32"/>
+          </w:rPr>
+          <w:t>https://youtu.be/7tocmbZDx_Q?si=NeZ2VzqBi0VMv8NF</w:t>
+        </w:r>
+      </w:hyperlink>
+    </w:p>
+    <w:p>
+      <w:pPr>
+        <w:pStyle w:val="ListParagraph"/>
+        <w:numPr>
+          <w:ilvl w:val="0"/>
+          <w:numId w:val="15"/>
+        </w:numPr>
+        <w:pBdr>
+          <w:top w:val="nil"/>
+          <w:left w:val="nil"/>
+          <w:bottom w:val="nil"/>
+          <w:right w:val="nil"/>
+          <w:between w:val="nil"/>
+        </w:pBdr>
+        <w:spacing w:after="0"/>
+        <w:rPr>
+          <w:rFonts w:ascii="Times New Roman" w:eastAsia="Times New Roman" w:hAnsi="Times New Roman" w:cs="Times New Roman"/>
+          <w:color w:val="000000"/>
+          <w:sz w:val="32"/>
+          <w:szCs w:val="32"/>
+        </w:rPr>
+      </w:pPr>
+      <w:r>
+        <w:rPr>
+          <w:rFonts w:ascii="Times New Roman" w:eastAsia="Times New Roman" w:hAnsi="Times New Roman" w:cs="Times New Roman"/>
+          <w:color w:val="000000"/>
+          <w:sz w:val="32"/>
+          <w:szCs w:val="32"/>
+        </w:rPr>
+        <w:t xml:space="preserve">Concept 2 : </w:t>
+      </w:r>
+      <w:hyperlink r:id="rId23" w:history="1">
+        <w:r>
+          <w:rPr>
+            <w:rStyle w:val="Hyperlink"/>
+            <w:rFonts w:ascii="Times New Roman" w:eastAsia="Times New Roman" w:hAnsi="Times New Roman" w:cs="Times New Roman"/>
+            <w:sz w:val="32"/>
+            <w:szCs w:val="32"/>
+          </w:rPr>
+          <w:t>https://youtu.be/_h62NLQ33DA?si=Uk-TiZr2Z6bXDvYR</w:t>
+        </w:r>
+      </w:hyperlink>
+    </w:p>
+    <w:p>
+      <w:pPr>
+        <w:pStyle w:val="ListParagraph"/>
+        <w:numPr>
+          <w:ilvl w:val="0"/>
+          <w:numId w:val="15"/>
+        </w:numPr>
+        <w:pBdr>
+          <w:top w:val="nil"/>
+          <w:left w:val="nil"/>
+          <w:bottom w:val="nil"/>
+          <w:right w:val="nil"/>
+          <w:between w:val="nil"/>
+        </w:pBdr>
+        <w:spacing w:after="0"/>
+        <w:rPr>
+          <w:rFonts w:ascii="Times New Roman" w:eastAsia="Times New Roman" w:hAnsi="Times New Roman" w:cs="Times New Roman"/>
+          <w:color w:val="000000"/>
+          <w:sz w:val="32"/>
+          <w:szCs w:val="32"/>
+        </w:rPr>
+      </w:pPr>
+      <w:r>
+        <w:rPr>
+          <w:rFonts w:ascii="Times New Roman" w:eastAsia="Times New Roman" w:hAnsi="Times New Roman" w:cs="Times New Roman"/>
+          <w:color w:val="000000"/>
+          <w:sz w:val="32"/>
+          <w:szCs w:val="32"/>
+        </w:rPr>
+        <w:t xml:space="preserve">Q. 1 : </w:t>
+      </w:r>
+      <w:hyperlink r:id="rId24" w:history="1">
+        <w:r>
+          <w:rPr>
+            <w:rStyle w:val="Hyperlink"/>
+            <w:rFonts w:ascii="Times New Roman" w:eastAsia="Times New Roman" w:hAnsi="Times New Roman" w:cs="Times New Roman"/>
+            <w:sz w:val="32"/>
+            <w:szCs w:val="32"/>
+          </w:rPr>
+          <w:t>https://youtu.be/X9t50SsU1c8?si=kOvR_sSNOXcR64w8</w:t>
+        </w:r>
+      </w:hyperlink>
+    </w:p>
+    <w:p>
+      <w:pPr>
+        <w:pStyle w:val="ListParagraph"/>
+        <w:numPr>
+          <w:ilvl w:val="0"/>
+          <w:numId w:val="15"/>
+        </w:numPr>
+        <w:pBdr>
+          <w:top w:val="nil"/>
+          <w:left w:val="nil"/>
+          <w:bottom w:val="nil"/>
+          <w:right w:val="nil"/>
+          <w:between w:val="nil"/>
+        </w:pBdr>
+        <w:spacing w:after="0"/>
+        <w:rPr>
+          <w:rFonts w:ascii="Times New Roman" w:eastAsia="Times New Roman" w:hAnsi="Times New Roman" w:cs="Times New Roman"/>
+          <w:color w:val="000000"/>
+          <w:sz w:val="32"/>
+          <w:szCs w:val="32"/>
+        </w:rPr>
+      </w:pPr>
+      <w:r>
+        <w:rPr>
+          <w:rFonts w:ascii="Times New Roman" w:eastAsia="Times New Roman" w:hAnsi="Times New Roman" w:cs="Times New Roman"/>
+          <w:color w:val="000000"/>
+          <w:sz w:val="32"/>
+          <w:szCs w:val="32"/>
+        </w:rPr>
+        <w:t xml:space="preserve">Q.2 : </w:t>
+      </w:r>
+      <w:hyperlink r:id="rId25" w:history="1">
+        <w:r>
+          <w:rPr>
+            <w:rStyle w:val="Hyperlink"/>
+            <w:rFonts w:ascii="Times New Roman" w:eastAsia="Times New Roman" w:hAnsi="Times New Roman" w:cs="Times New Roman"/>
+            <w:sz w:val="32"/>
+            <w:szCs w:val="32"/>
+          </w:rPr>
+          <w:t>https://youtu.be/-XxrRHIV7JQ?si=D1rLueg3wOQ1WRBY</w:t>
+        </w:r>
+      </w:hyperlink>
+    </w:p>
+    <w:p>
+      <w:pPr>
+        <w:pStyle w:val="ListParagraph"/>
+        <w:numPr>
+          <w:ilvl w:val="0"/>
+          <w:numId w:val="15"/>
+        </w:numPr>
+        <w:pBdr>
+          <w:top w:val="nil"/>
+          <w:left w:val="nil"/>
+          <w:bottom w:val="nil"/>
+          <w:right w:val="nil"/>
+          <w:between w:val="nil"/>
+        </w:pBdr>
+        <w:spacing w:after="0"/>
+        <w:rPr>
+          <w:rFonts w:ascii="Times New Roman" w:eastAsia="Times New Roman" w:hAnsi="Times New Roman" w:cs="Times New Roman"/>
+          <w:color w:val="000000"/>
+          <w:sz w:val="32"/>
+          <w:szCs w:val="32"/>
+        </w:rPr>
+      </w:pPr>
+      <w:r>
+        <w:rPr>
+          <w:rFonts w:ascii="Times New Roman" w:eastAsia="Times New Roman" w:hAnsi="Times New Roman" w:cs="Times New Roman"/>
+          <w:color w:val="000000"/>
+          <w:sz w:val="32"/>
+          <w:szCs w:val="32"/>
+        </w:rPr>
+        <w:t xml:space="preserve"> </w:t>
+      </w:r>
+      <w:r>
+        <w:rPr>
+          <w:rFonts w:ascii="Times New Roman" w:eastAsia="Times New Roman" w:hAnsi="Times New Roman" w:cs="Times New Roman"/>
+          <w:color w:val="000000"/>
+          <w:sz w:val="32"/>
+          <w:szCs w:val="32"/>
+        </w:rPr>
+        <w:t xml:space="preserve">Q.3 : </w:t>
+      </w:r>
+      <w:hyperlink r:id="rId26" w:history="1">
+        <w:r>
+          <w:rPr>
+            <w:rStyle w:val="Hyperlink"/>
+            <w:rFonts w:ascii="Times New Roman" w:eastAsia="Times New Roman" w:hAnsi="Times New Roman" w:cs="Times New Roman"/>
+            <w:sz w:val="32"/>
+            <w:szCs w:val="32"/>
+          </w:rPr>
+          <w:t>https://youtu.be/-uO7eRi3ZZ4?si=uX84A0FMcfyBHQHp</w:t>
+        </w:r>
+      </w:hyperlink>
+    </w:p>
+    <w:p>
+      <w:pPr>
+        <w:pStyle w:val="ListParagraph"/>
+        <w:numPr>
+          <w:ilvl w:val="0"/>
+          <w:numId w:val="15"/>
+        </w:numPr>
+        <w:pBdr>
+          <w:top w:val="nil"/>
+          <w:left w:val="nil"/>
+          <w:bottom w:val="nil"/>
+          <w:right w:val="nil"/>
+          <w:between w:val="nil"/>
+        </w:pBdr>
+        <w:spacing w:after="0"/>
+        <w:rPr>
+          <w:rFonts w:ascii="Times New Roman" w:eastAsia="Times New Roman" w:hAnsi="Times New Roman" w:cs="Times New Roman"/>
+          <w:color w:val="000000"/>
+          <w:sz w:val="32"/>
+          <w:szCs w:val="32"/>
+        </w:rPr>
+      </w:pPr>
+      <w:r>
+        <w:rPr>
+          <w:rFonts w:ascii="Times New Roman" w:eastAsia="Times New Roman" w:hAnsi="Times New Roman" w:cs="Times New Roman"/>
+          <w:color w:val="000000"/>
+          <w:sz w:val="32"/>
+          <w:szCs w:val="32"/>
+        </w:rPr>
+        <w:t xml:space="preserve">Q.4 : </w:t>
+      </w:r>
+      <w:hyperlink r:id="rId27" w:history="1">
+        <w:r>
+          <w:rPr>
+            <w:rStyle w:val="Hyperlink"/>
+            <w:rFonts w:ascii="Times New Roman" w:eastAsia="Times New Roman" w:hAnsi="Times New Roman" w:cs="Times New Roman"/>
+            <w:sz w:val="32"/>
+            <w:szCs w:val="32"/>
+          </w:rPr>
+          <w:t>https://youtu.be/vf4r_kmyT4g?si=z0le3tXgorT5y8Zq</w:t>
+        </w:r>
+      </w:hyperlink>
+    </w:p>
+    <w:p>
+      <w:pPr>
+        <w:pStyle w:val="ListParagraph"/>
+        <w:numPr>
+          <w:ilvl w:val="0"/>
+          <w:numId w:val="15"/>
+        </w:numPr>
+        <w:pBdr>
+          <w:top w:val="nil"/>
+          <w:left w:val="nil"/>
+          <w:bottom w:val="nil"/>
+          <w:right w:val="nil"/>
+          <w:between w:val="nil"/>
+        </w:pBdr>
+        <w:spacing w:after="0"/>
+        <w:rPr>
+          <w:rFonts w:ascii="Times New Roman" w:eastAsia="Times New Roman" w:hAnsi="Times New Roman" w:cs="Times New Roman"/>
+          <w:color w:val="000000"/>
+          <w:sz w:val="32"/>
+          <w:szCs w:val="32"/>
+        </w:rPr>
+      </w:pPr>
+      <w:r>
+        <w:rPr>
+          <w:rFonts w:ascii="Times New Roman" w:eastAsia="Times New Roman" w:hAnsi="Times New Roman" w:cs="Times New Roman"/>
+          <w:color w:val="000000"/>
+          <w:sz w:val="32"/>
+          <w:szCs w:val="32"/>
+        </w:rPr>
+        <w:t xml:space="preserve">Q.5 : </w:t>
+      </w:r>
+      <w:hyperlink r:id="rId28" w:history="1">
+        <w:r>
+          <w:rPr>
+            <w:rStyle w:val="Hyperlink"/>
+            <w:rFonts w:ascii="Times New Roman" w:eastAsia="Times New Roman" w:hAnsi="Times New Roman" w:cs="Times New Roman"/>
+            <w:sz w:val="32"/>
+            <w:szCs w:val="32"/>
+          </w:rPr>
+          <w:t>https://youtu.be/GnoJwPsk6Dg?si=P3QU6j_yQYD9nQs5</w:t>
+        </w:r>
+      </w:hyperlink>
+    </w:p>
+    <w:p>
+      <w:pPr>
+        <w:pStyle w:val="ListParagraph"/>
+        <w:numPr>
+          <w:ilvl w:val="0"/>
+          <w:numId w:val="15"/>
+        </w:numPr>
+        <w:pBdr>
+          <w:top w:val="nil"/>
+          <w:left w:val="nil"/>
+          <w:bottom w:val="nil"/>
+          <w:right w:val="nil"/>
+          <w:between w:val="nil"/>
+        </w:pBdr>
+        <w:spacing w:after="0"/>
+        <w:rPr>
+          <w:rFonts w:ascii="Times New Roman" w:eastAsia="Times New Roman" w:hAnsi="Times New Roman" w:cs="Times New Roman"/>
+          <w:color w:val="000000"/>
+          <w:sz w:val="32"/>
+          <w:szCs w:val="32"/>
+        </w:rPr>
+      </w:pPr>
+      <w:r>
+        <w:rPr>
+          <w:rFonts w:ascii="Times New Roman" w:eastAsia="Times New Roman" w:hAnsi="Times New Roman" w:cs="Times New Roman"/>
+          <w:color w:val="000000"/>
+          <w:sz w:val="32"/>
+          <w:szCs w:val="32"/>
+        </w:rPr>
+        <w:t xml:space="preserve">Q.6 : </w:t>
+      </w:r>
+      <w:hyperlink r:id="rId29" w:history="1">
+        <w:r>
+          <w:rPr>
+            <w:rStyle w:val="Hyperlink"/>
+            <w:rFonts w:ascii="Times New Roman" w:eastAsia="Times New Roman" w:hAnsi="Times New Roman" w:cs="Times New Roman"/>
+            <w:sz w:val="32"/>
+            <w:szCs w:val="32"/>
+          </w:rPr>
+          <w:t>https://youtu.be/YaX2_S</w:t>
+        </w:r>
+        <w:r>
+          <w:rPr>
+            <w:rStyle w:val="Hyperlink"/>
+            <w:rFonts w:ascii="Times New Roman" w:eastAsia="Times New Roman" w:hAnsi="Times New Roman" w:cs="Times New Roman"/>
+            <w:sz w:val="32"/>
+            <w:szCs w:val="32"/>
+          </w:rPr>
+          <w:t>_</w:t>
+        </w:r>
+        <w:r>
+          <w:rPr>
+            <w:rStyle w:val="Hyperlink"/>
+            <w:rFonts w:ascii="Times New Roman" w:eastAsia="Times New Roman" w:hAnsi="Times New Roman" w:cs="Times New Roman"/>
+            <w:sz w:val="32"/>
+            <w:szCs w:val="32"/>
+          </w:rPr>
+          <w:t>k0_w?si=THUhZd3ben</w:t>
+        </w:r>
+        <w:r>
+          <w:rPr>
+            <w:rStyle w:val="Hyperlink"/>
+            <w:rFonts w:ascii="Times New Roman" w:eastAsia="Times New Roman" w:hAnsi="Times New Roman" w:cs="Times New Roman"/>
+            <w:sz w:val="32"/>
+            <w:szCs w:val="32"/>
+          </w:rPr>
+          <w:t>w</w:t>
+        </w:r>
+        <w:r>
+          <w:rPr>
+            <w:rStyle w:val="Hyperlink"/>
+            <w:rFonts w:ascii="Times New Roman" w:eastAsia="Times New Roman" w:hAnsi="Times New Roman" w:cs="Times New Roman"/>
+            <w:sz w:val="32"/>
+            <w:szCs w:val="32"/>
+          </w:rPr>
+          <w:t>N96fH</w:t>
+        </w:r>
+      </w:hyperlink>
+    </w:p>
+    <w:p>
+      <w:pPr>
+        <w:pStyle w:val="ListParagraph"/>
+        <w:numPr>
+          <w:ilvl w:val="0"/>
+          <w:numId w:val="15"/>
+        </w:numPr>
+        <w:pBdr>
+          <w:top w:val="nil"/>
+          <w:left w:val="nil"/>
+          <w:bottom w:val="nil"/>
+          <w:right w:val="nil"/>
+          <w:between w:val="nil"/>
+        </w:pBdr>
+        <w:spacing w:after="0"/>
+        <w:rPr>
+          <w:rFonts w:ascii="Times New Roman" w:eastAsia="Times New Roman" w:hAnsi="Times New Roman" w:cs="Times New Roman"/>
+          <w:color w:val="000000"/>
+          <w:sz w:val="32"/>
+          <w:szCs w:val="32"/>
+        </w:rPr>
+      </w:pPr>
+      <w:r>
+        <w:rPr>
+          <w:rFonts w:ascii="Times New Roman" w:eastAsia="Times New Roman" w:hAnsi="Times New Roman" w:cs="Times New Roman"/>
+          <w:color w:val="000000"/>
+          <w:sz w:val="32"/>
+          <w:szCs w:val="32"/>
+        </w:rPr>
+        <w:t xml:space="preserve">Q.7 : </w:t>
+      </w:r>
+      <w:hyperlink r:id="rId30" w:history="1">
+        <w:r>
+          <w:rPr>
+            <w:rStyle w:val="Hyperlink"/>
+            <w:rFonts w:ascii="Times New Roman" w:eastAsia="Times New Roman" w:hAnsi="Times New Roman" w:cs="Times New Roman"/>
+            <w:sz w:val="32"/>
+            <w:szCs w:val="32"/>
+          </w:rPr>
+          <w:t>https://youtu.be/ucflgsuG8OA?si=WbJryfsEu8RrT9BJ</w:t>
+        </w:r>
+      </w:hyperlink>
+    </w:p>
+    <w:p>
+      <w:pPr>
+        <w:pStyle w:val="ListParagraph"/>
+        <w:numPr>
+          <w:ilvl w:val="0"/>
+          <w:numId w:val="15"/>
+        </w:numPr>
+        <w:pBdr>
+          <w:top w:val="nil"/>
+          <w:left w:val="nil"/>
+          <w:bottom w:val="nil"/>
+          <w:right w:val="nil"/>
+          <w:between w:val="nil"/>
+        </w:pBdr>
+        <w:spacing w:after="0"/>
+        <w:rPr>
+          <w:rFonts w:ascii="Times New Roman" w:eastAsia="Times New Roman" w:hAnsi="Times New Roman" w:cs="Times New Roman"/>
+          <w:color w:val="000000"/>
+          <w:sz w:val="32"/>
+          <w:szCs w:val="32"/>
+        </w:rPr>
+      </w:pPr>
+      <w:r>
+        <w:rPr>
+          <w:rFonts w:ascii="Times New Roman" w:eastAsia="Times New Roman" w:hAnsi="Times New Roman" w:cs="Times New Roman"/>
+          <w:color w:val="000000"/>
+          <w:sz w:val="32"/>
+          <w:szCs w:val="32"/>
+        </w:rPr>
+        <w:t>Q.8 :</w:t>
+      </w:r>
+      <w:r>
+        <w:t xml:space="preserve"> </w:t>
+      </w:r>
+      <w:hyperlink r:id="rId31" w:history="1">
+        <w:r>
+          <w:rPr>
+            <w:rStyle w:val="Hyperlink"/>
+            <w:rFonts w:ascii="Times New Roman" w:eastAsia="Times New Roman" w:hAnsi="Times New Roman" w:cs="Times New Roman"/>
+            <w:sz w:val="32"/>
+            <w:szCs w:val="32"/>
+          </w:rPr>
+          <w:t>https://youtu.be/2v9qdbbjpS8?</w:t>
+        </w:r>
+        <w:r>
+          <w:rPr>
+            <w:rStyle w:val="Hyperlink"/>
+            <w:rFonts w:ascii="Times New Roman" w:eastAsia="Times New Roman" w:hAnsi="Times New Roman" w:cs="Times New Roman"/>
+            <w:sz w:val="32"/>
+            <w:szCs w:val="32"/>
+          </w:rPr>
+          <w:t>s</w:t>
+        </w:r>
+        <w:r>
+          <w:rPr>
+            <w:rStyle w:val="Hyperlink"/>
+            <w:rFonts w:ascii="Times New Roman" w:eastAsia="Times New Roman" w:hAnsi="Times New Roman" w:cs="Times New Roman"/>
+            <w:sz w:val="32"/>
+            <w:szCs w:val="32"/>
+          </w:rPr>
+          <w:t>i=smr3JcvZhJAfcObc</w:t>
+        </w:r>
+      </w:hyperlink>
+    </w:p>
+    <w:p>
+      <w:pPr>
+        <w:pStyle w:val="ListParagraph"/>
+        <w:numPr>
+          <w:ilvl w:val="0"/>
+          <w:numId w:val="15"/>
+        </w:numPr>
+        <w:pBdr>
+          <w:top w:val="nil"/>
+          <w:left w:val="nil"/>
+          <w:bottom w:val="nil"/>
+          <w:right w:val="nil"/>
+          <w:between w:val="nil"/>
+        </w:pBdr>
+        <w:spacing w:after="0"/>
+        <w:rPr>
+          <w:rFonts w:ascii="Times New Roman" w:eastAsia="Times New Roman" w:hAnsi="Times New Roman" w:cs="Times New Roman"/>
+          <w:color w:val="000000"/>
+          <w:sz w:val="32"/>
+          <w:szCs w:val="32"/>
+        </w:rPr>
+      </w:pPr>
+      <w:r>
+        <w:rPr>
+          <w:rFonts w:ascii="Times New Roman" w:eastAsia="Times New Roman" w:hAnsi="Times New Roman" w:cs="Times New Roman"/>
+          <w:color w:val="000000"/>
+          <w:sz w:val="32"/>
+          <w:szCs w:val="32"/>
+        </w:rPr>
+        <w:t xml:space="preserve">Q.9 : </w:t>
+      </w:r>
+      <w:hyperlink r:id="rId32" w:history="1">
+        <w:r>
+          <w:rPr>
+            <w:rStyle w:val="Hyperlink"/>
+            <w:rFonts w:ascii="Times New Roman" w:eastAsia="Times New Roman" w:hAnsi="Times New Roman" w:cs="Times New Roman"/>
+            <w:sz w:val="32"/>
+            <w:szCs w:val="32"/>
+          </w:rPr>
+          <w:t>https://youtu.be/jZEqtr_aVaE?si=Xil24DXtNG2ov_mJ</w:t>
+        </w:r>
+      </w:hyperlink>
+    </w:p>
+    <w:p>
+      <w:pPr>
+        <w:pStyle w:val="ListParagraph"/>
+        <w:numPr>
+          <w:ilvl w:val="0"/>
+          <w:numId w:val="15"/>
+        </w:numPr>
+        <w:pBdr>
+          <w:top w:val="nil"/>
+          <w:left w:val="nil"/>
+          <w:bottom w:val="nil"/>
+          <w:right w:val="nil"/>
+          <w:between w:val="nil"/>
+        </w:pBdr>
+        <w:spacing w:after="0"/>
+        <w:rPr>
+          <w:rFonts w:ascii="Times New Roman" w:eastAsia="Times New Roman" w:hAnsi="Times New Roman" w:cs="Times New Roman"/>
+          <w:color w:val="000000"/>
+          <w:sz w:val="32"/>
+          <w:szCs w:val="32"/>
+        </w:rPr>
+      </w:pPr>
+      <w:r>
+        <w:rPr>
+          <w:rFonts w:ascii="Times New Roman" w:eastAsia="Times New Roman" w:hAnsi="Times New Roman" w:cs="Times New Roman"/>
+          <w:color w:val="000000"/>
+          <w:sz w:val="32"/>
+          <w:szCs w:val="32"/>
+        </w:rPr>
+        <w:t xml:space="preserve">Q.10 : </w:t>
+      </w:r>
+      <w:hyperlink r:id="rId33" w:history="1">
+        <w:r>
+          <w:rPr>
+            <w:rStyle w:val="Hyperlink"/>
+            <w:rFonts w:ascii="Times New Roman" w:eastAsia="Times New Roman" w:hAnsi="Times New Roman" w:cs="Times New Roman"/>
+            <w:sz w:val="32"/>
+            <w:szCs w:val="32"/>
+          </w:rPr>
+          <w:t>https://youtu</w:t>
+        </w:r>
+        <w:r>
+          <w:rPr>
+            <w:rStyle w:val="Hyperlink"/>
+            <w:rFonts w:ascii="Times New Roman" w:eastAsia="Times New Roman" w:hAnsi="Times New Roman" w:cs="Times New Roman"/>
+            <w:sz w:val="32"/>
+            <w:szCs w:val="32"/>
+          </w:rPr>
+          <w:t>.be/7TUzSSY5790?si=FKtPskw5015M1bXk</w:t>
+        </w:r>
+      </w:hyperlink>
+    </w:p>
+    <w:p>
+      <w:pPr>
+        <w:pStyle w:val="ListParagraph"/>
+        <w:numPr>
+          <w:ilvl w:val="0"/>
+          <w:numId w:val="15"/>
+        </w:numPr>
+        <w:pBdr>
+          <w:top w:val="nil"/>
+          <w:left w:val="nil"/>
+          <w:bottom w:val="nil"/>
+          <w:right w:val="nil"/>
+          <w:between w:val="nil"/>
+        </w:pBdr>
+        <w:spacing w:after="0"/>
+        <w:rPr>
+          <w:rFonts w:ascii="Times New Roman" w:eastAsia="Times New Roman" w:hAnsi="Times New Roman" w:cs="Times New Roman"/>
+          <w:color w:val="000000"/>
+          <w:sz w:val="32"/>
+          <w:szCs w:val="32"/>
+        </w:rPr>
+      </w:pPr>
+      <w:r>
+        <w:rPr>
+          <w:rFonts w:ascii="Times New Roman" w:eastAsia="Times New Roman" w:hAnsi="Times New Roman" w:cs="Times New Roman"/>
+          <w:color w:val="000000"/>
+          <w:sz w:val="32"/>
+          <w:szCs w:val="32"/>
+        </w:rPr>
+        <w:t xml:space="preserve">Q.11 : </w:t>
+      </w:r>
+      <w:hyperlink r:id="rId34" w:history="1">
+        <w:r>
+          <w:rPr>
+            <w:rStyle w:val="Hyperlink"/>
+            <w:rFonts w:ascii="Times New Roman" w:eastAsia="Times New Roman" w:hAnsi="Times New Roman" w:cs="Times New Roman"/>
+            <w:sz w:val="32"/>
+            <w:szCs w:val="32"/>
+          </w:rPr>
+          <w:t>https://youtu.be/cvCFd_4cXoc?si=bseMeXA8BcnzTZz7</w:t>
+        </w:r>
+      </w:hyperlink>
+    </w:p>
+    <w:p>
+      <w:pPr>
+        <w:pStyle w:val="ListParagraph"/>
+        <w:numPr>
+          <w:ilvl w:val="0"/>
+          <w:numId w:val="15"/>
+        </w:numPr>
+        <w:pBdr>
+          <w:top w:val="nil"/>
+          <w:left w:val="nil"/>
+          <w:bottom w:val="nil"/>
+          <w:right w:val="nil"/>
+          <w:between w:val="nil"/>
+        </w:pBdr>
+        <w:spacing w:after="0"/>
+        <w:rPr>
+          <w:rFonts w:ascii="Times New Roman" w:eastAsia="Times New Roman" w:hAnsi="Times New Roman" w:cs="Times New Roman"/>
+          <w:color w:val="000000"/>
+          <w:sz w:val="32"/>
+          <w:szCs w:val="32"/>
+        </w:rPr>
+      </w:pPr>
+      <w:r>
+        <w:rPr>
+          <w:rFonts w:ascii="Times New Roman" w:eastAsia="Times New Roman" w:hAnsi="Times New Roman" w:cs="Times New Roman"/>
+          <w:color w:val="000000"/>
+          <w:sz w:val="32"/>
+          <w:szCs w:val="32"/>
+        </w:rPr>
+        <w:t xml:space="preserve">Q.12 : </w:t>
+      </w:r>
+      <w:hyperlink r:id="rId35" w:history="1">
+        <w:r>
+          <w:rPr>
+            <w:rStyle w:val="Hyperlink"/>
+            <w:rFonts w:ascii="Times New Roman" w:eastAsia="Times New Roman" w:hAnsi="Times New Roman" w:cs="Times New Roman"/>
+            <w:sz w:val="32"/>
+            <w:szCs w:val="32"/>
+          </w:rPr>
+          <w:t>https://youtu.be/aNJJZd7kESA?si=pVJzBcswvKM_F_U4</w:t>
+        </w:r>
+      </w:hyperlink>
+    </w:p>
+    <w:p>
+      <w:pPr>
+        <w:pStyle w:val="ListParagraph"/>
+        <w:pBdr>
+          <w:top w:val="nil"/>
+          <w:left w:val="nil"/>
+          <w:bottom w:val="nil"/>
+          <w:right w:val="nil"/>
+          <w:between w:val="nil"/>
+        </w:pBdr>
+        <w:spacing w:after="0"/>
+        <w:ind w:left="1440"/>
+        <w:rPr>
+          <w:rFonts w:ascii="Times New Roman" w:eastAsia="Times New Roman" w:hAnsi="Times New Roman" w:cs="Times New Roman"/>
+          <w:color w:val="000000"/>
+          <w:sz w:val="32"/>
+          <w:szCs w:val="32"/>
+        </w:rPr>
+      </w:pPr>
+    </w:p>
+    <w:p>
+      <w:pPr>
+        <w:pStyle w:val="ListParagraph"/>
+        <w:numPr>
+          <w:ilvl w:val="0"/>
+          <w:numId w:val="16"/>
+        </w:numPr>
+        <w:pBdr>
+          <w:top w:val="nil"/>
+          <w:left w:val="nil"/>
+          <w:bottom w:val="nil"/>
+          <w:right w:val="nil"/>
+          <w:between w:val="nil"/>
+        </w:pBdr>
+        <w:spacing w:after="0"/>
+        <w:rPr>
+          <w:rFonts w:ascii="Times New Roman" w:eastAsia="Times New Roman" w:hAnsi="Times New Roman" w:cs="Times New Roman"/>
+          <w:color w:val="000000"/>
+          <w:sz w:val="32"/>
+          <w:szCs w:val="32"/>
+        </w:rPr>
+      </w:pPr>
+      <w:r>
+        <w:rPr>
+          <w:rFonts w:ascii="Times New Roman" w:eastAsia="Times New Roman" w:hAnsi="Times New Roman" w:cs="Times New Roman"/>
+          <w:color w:val="000000"/>
+          <w:sz w:val="32"/>
+          <w:szCs w:val="32"/>
+        </w:rPr>
+        <w:t xml:space="preserve">Norton’s Theorem : </w:t>
+      </w:r>
+    </w:p>
+    <w:p>
+      <w:pPr>
+        <w:pStyle w:val="ListParagraph"/>
+        <w:pBdr>
+          <w:top w:val="nil"/>
+          <w:left w:val="nil"/>
+          <w:bottom w:val="nil"/>
+          <w:right w:val="nil"/>
+          <w:between w:val="nil"/>
+        </w:pBdr>
+        <w:spacing w:after="0"/>
+        <w:ind w:left="1080"/>
+        <w:rPr>
+          <w:rFonts w:ascii="Times New Roman" w:eastAsia="Times New Roman" w:hAnsi="Times New Roman" w:cs="Times New Roman"/>
+          <w:color w:val="000000"/>
+          <w:sz w:val="32"/>
+          <w:szCs w:val="32"/>
+        </w:rPr>
+      </w:pPr>
+    </w:p>
+    <w:p>
+      <w:pPr>
+        <w:pStyle w:val="ListParagraph"/>
+        <w:numPr>
+          <w:ilvl w:val="0"/>
+          <w:numId w:val="16"/>
+        </w:numPr>
+        <w:pBdr>
+          <w:top w:val="nil"/>
+          <w:left w:val="nil"/>
+          <w:bottom w:val="nil"/>
+          <w:right w:val="nil"/>
+          <w:between w:val="nil"/>
+        </w:pBdr>
+        <w:spacing w:after="0"/>
+        <w:rPr>
+          <w:rFonts w:ascii="Times New Roman" w:eastAsia="Times New Roman" w:hAnsi="Times New Roman" w:cs="Times New Roman"/>
+          <w:color w:val="000000"/>
+          <w:sz w:val="32"/>
+          <w:szCs w:val="32"/>
+        </w:rPr>
+      </w:pPr>
     </w:p>
     <w:p>
       <w:pPr>
@@ -2331,19 +2797,31 @@
           <w:sz w:val="32"/>
           <w:szCs w:val="32"/>
         </w:rPr>
-        <w:t xml:space="preserve">Resonance &amp; </w:t>
-      </w:r>
-      <w:proofErr w:type="gramStart"/>
-      <w:r>
-        <w:rPr>
-          <w:rFonts w:ascii="Times New Roman" w:eastAsia="Times New Roman" w:hAnsi="Times New Roman" w:cs="Times New Roman"/>
-          <w:color w:val="000000"/>
-          <w:sz w:val="32"/>
-          <w:szCs w:val="32"/>
-        </w:rPr>
-        <w:t>Coupling :</w:t>
-      </w:r>
-      <w:proofErr w:type="gramEnd"/>
+        <w:t>Resonance &amp; Coupling :</w:t>
+      </w:r>
+    </w:p>
+    <w:p>
+      <w:pPr>
+        <w:pStyle w:val="ListParagraph"/>
+        <w:numPr>
+          <w:ilvl w:val="0"/>
+          <w:numId w:val="8"/>
+        </w:numPr>
+        <w:pBdr>
+          <w:top w:val="nil"/>
+          <w:left w:val="nil"/>
+          <w:bottom w:val="nil"/>
+          <w:right w:val="nil"/>
+          <w:between w:val="nil"/>
+        </w:pBdr>
+        <w:spacing w:after="0"/>
+        <w:rPr>
+          <w:rFonts w:ascii="Times New Roman" w:eastAsia="Times New Roman" w:hAnsi="Times New Roman" w:cs="Times New Roman"/>
+          <w:color w:val="000000"/>
+          <w:sz w:val="32"/>
+          <w:szCs w:val="32"/>
+        </w:rPr>
+      </w:pPr>
     </w:p>
     <w:p>
       <w:pPr>
@@ -2365,7 +2843,7 @@
           <w:szCs w:val="32"/>
         </w:rPr>
       </w:pPr>
-      <w:hyperlink r:id="rId22" w:history="1">
+      <w:hyperlink r:id="rId36" w:history="1">
         <w:r>
           <w:rPr>
             <w:rStyle w:val="Hyperlink"/>
@@ -2420,7 +2898,7 @@
           <w:szCs w:val="32"/>
         </w:rPr>
       </w:pPr>
-      <w:hyperlink r:id="rId23" w:history="1">
+      <w:hyperlink r:id="rId37" w:history="1">
         <w:r>
           <w:rPr>
             <w:rStyle w:val="Hyperlink"/>
@@ -2493,48 +2971,28 @@
           <w:sz w:val="32"/>
           <w:szCs w:val="32"/>
         </w:rPr>
-        <w:t xml:space="preserve">Intro to </w:t>
-      </w:r>
-      <w:proofErr w:type="gramStart"/>
-      <w:r>
-        <w:rPr>
-          <w:rFonts w:ascii="Times New Roman" w:eastAsia="Times New Roman" w:hAnsi="Times New Roman" w:cs="Times New Roman"/>
-          <w:color w:val="000000"/>
-          <w:sz w:val="32"/>
-          <w:szCs w:val="32"/>
-        </w:rPr>
-        <w:t>VLSI :</w:t>
-      </w:r>
-      <w:proofErr w:type="gramEnd"/>
-      <w:r>
-        <w:rPr>
-          <w:rFonts w:ascii="Times New Roman" w:eastAsia="Times New Roman" w:hAnsi="Times New Roman" w:cs="Times New Roman"/>
-          <w:color w:val="000000"/>
-          <w:sz w:val="32"/>
-          <w:szCs w:val="32"/>
-        </w:rPr>
-        <w:t>-</w:t>
-      </w:r>
-    </w:p>
-    <w:p>
-      <w:pPr>
-        <w:pStyle w:val="ListParagraph"/>
-        <w:pBdr>
-          <w:top w:val="nil"/>
-          <w:left w:val="nil"/>
-          <w:bottom w:val="nil"/>
-          <w:right w:val="nil"/>
-          <w:between w:val="nil"/>
-        </w:pBdr>
-        <w:spacing w:after="0"/>
-        <w:rPr>
-          <w:rFonts w:ascii="Times New Roman" w:eastAsia="Times New Roman" w:hAnsi="Times New Roman" w:cs="Times New Roman"/>
-          <w:color w:val="000000"/>
-          <w:sz w:val="32"/>
-          <w:szCs w:val="32"/>
-        </w:rPr>
-      </w:pPr>
-      <w:hyperlink r:id="rId24" w:history="1">
+        <w:t>Intro to VLSI :-</w:t>
+      </w:r>
+    </w:p>
+    <w:p>
+      <w:pPr>
+        <w:pStyle w:val="ListParagraph"/>
+        <w:pBdr>
+          <w:top w:val="nil"/>
+          <w:left w:val="nil"/>
+          <w:bottom w:val="nil"/>
+          <w:right w:val="nil"/>
+          <w:between w:val="nil"/>
+        </w:pBdr>
+        <w:spacing w:after="0"/>
+        <w:rPr>
+          <w:rFonts w:ascii="Times New Roman" w:eastAsia="Times New Roman" w:hAnsi="Times New Roman" w:cs="Times New Roman"/>
+          <w:color w:val="000000"/>
+          <w:sz w:val="32"/>
+          <w:szCs w:val="32"/>
+        </w:rPr>
+      </w:pPr>
+      <w:hyperlink r:id="rId38" w:history="1">
         <w:r>
           <w:rPr>
             <w:rStyle w:val="Hyperlink"/>
@@ -2843,27 +3301,7 @@
           <w:sz w:val="32"/>
           <w:szCs w:val="32"/>
         </w:rPr>
-        <w:t xml:space="preserve"> Whole </w:t>
-      </w:r>
-      <w:proofErr w:type="gramStart"/>
-      <w:r>
-        <w:rPr>
-          <w:rFonts w:ascii="Times New Roman" w:eastAsia="Times New Roman" w:hAnsi="Times New Roman" w:cs="Times New Roman"/>
-          <w:color w:val="000000"/>
-          <w:sz w:val="32"/>
-          <w:szCs w:val="32"/>
-        </w:rPr>
-        <w:t>Playlist :</w:t>
-      </w:r>
-      <w:proofErr w:type="gramEnd"/>
-      <w:r>
-        <w:rPr>
-          <w:rFonts w:ascii="Times New Roman" w:eastAsia="Times New Roman" w:hAnsi="Times New Roman" w:cs="Times New Roman"/>
-          <w:color w:val="000000"/>
-          <w:sz w:val="32"/>
-          <w:szCs w:val="32"/>
-        </w:rPr>
-        <w:t>-</w:t>
+        <w:t xml:space="preserve"> Whole Playlist :-</w:t>
       </w:r>
     </w:p>
     <w:p>
@@ -2884,7 +3322,7 @@
           <w:szCs w:val="28"/>
         </w:rPr>
       </w:pPr>
-      <w:hyperlink r:id="rId25">
+      <w:hyperlink r:id="rId39">
         <w:r>
           <w:rPr>
             <w:rFonts w:ascii="Times New Roman" w:eastAsia="Times New Roman" w:hAnsi="Times New Roman" w:cs="Times New Roman"/>
@@ -2963,47 +3401,27 @@
           <w:sz w:val="28"/>
           <w:szCs w:val="28"/>
         </w:rPr>
-        <w:t xml:space="preserve">Network </w:t>
-      </w:r>
-      <w:proofErr w:type="gramStart"/>
-      <w:r>
-        <w:rPr>
-          <w:rFonts w:ascii="Times New Roman" w:eastAsia="Times New Roman" w:hAnsi="Times New Roman" w:cs="Times New Roman"/>
-          <w:color w:val="000000"/>
+        <w:t>Network Protocols :-</w:t>
+      </w:r>
+    </w:p>
+    <w:p>
+      <w:pPr>
+        <w:pBdr>
+          <w:top w:val="nil"/>
+          <w:left w:val="nil"/>
+          <w:bottom w:val="nil"/>
+          <w:right w:val="nil"/>
+          <w:between w:val="nil"/>
+        </w:pBdr>
+        <w:spacing w:after="0"/>
+        <w:ind w:left="720"/>
+        <w:rPr>
+          <w:rFonts w:ascii="Times New Roman" w:eastAsia="Times New Roman" w:hAnsi="Times New Roman" w:cs="Times New Roman"/>
           <w:sz w:val="28"/>
           <w:szCs w:val="28"/>
         </w:rPr>
-        <w:t>Protocols :</w:t>
-      </w:r>
-      <w:proofErr w:type="gramEnd"/>
-      <w:r>
-        <w:rPr>
-          <w:rFonts w:ascii="Times New Roman" w:eastAsia="Times New Roman" w:hAnsi="Times New Roman" w:cs="Times New Roman"/>
-          <w:color w:val="000000"/>
-          <w:sz w:val="28"/>
-          <w:szCs w:val="28"/>
-        </w:rPr>
-        <w:t>-</w:t>
-      </w:r>
-    </w:p>
-    <w:p>
-      <w:pPr>
-        <w:pBdr>
-          <w:top w:val="nil"/>
-          <w:left w:val="nil"/>
-          <w:bottom w:val="nil"/>
-          <w:right w:val="nil"/>
-          <w:between w:val="nil"/>
-        </w:pBdr>
-        <w:spacing w:after="0"/>
-        <w:ind w:left="720"/>
-        <w:rPr>
-          <w:rFonts w:ascii="Times New Roman" w:eastAsia="Times New Roman" w:hAnsi="Times New Roman" w:cs="Times New Roman"/>
-          <w:sz w:val="28"/>
-          <w:szCs w:val="28"/>
-        </w:rPr>
-      </w:pPr>
-      <w:hyperlink r:id="rId26">
+      </w:pPr>
+      <w:hyperlink r:id="rId40">
         <w:r>
           <w:rPr>
             <w:rFonts w:ascii="Times New Roman" w:eastAsia="Times New Roman" w:hAnsi="Times New Roman" w:cs="Times New Roman"/>
@@ -3077,45 +3495,27 @@
           <w:sz w:val="28"/>
           <w:szCs w:val="28"/>
         </w:rPr>
-        <w:t xml:space="preserve">OSI model </w:t>
-      </w:r>
-      <w:proofErr w:type="gramStart"/>
-      <w:r>
+        <w:t xml:space="preserve">OSI model animation :- </w:t>
+      </w:r>
+    </w:p>
+    <w:p>
+      <w:pPr>
+        <w:pBdr>
+          <w:top w:val="nil"/>
+          <w:left w:val="nil"/>
+          <w:bottom w:val="nil"/>
+          <w:right w:val="nil"/>
+          <w:between w:val="nil"/>
+        </w:pBdr>
+        <w:spacing w:after="0"/>
+        <w:ind w:left="720"/>
         <w:rPr>
           <w:rFonts w:ascii="Times New Roman" w:eastAsia="Times New Roman" w:hAnsi="Times New Roman" w:cs="Times New Roman"/>
           <w:sz w:val="28"/>
           <w:szCs w:val="28"/>
         </w:rPr>
-        <w:t>animation :</w:t>
-      </w:r>
-      <w:proofErr w:type="gramEnd"/>
-      <w:r>
-        <w:rPr>
-          <w:rFonts w:ascii="Times New Roman" w:eastAsia="Times New Roman" w:hAnsi="Times New Roman" w:cs="Times New Roman"/>
-          <w:sz w:val="28"/>
-          <w:szCs w:val="28"/>
-        </w:rPr>
-        <w:t xml:space="preserve">- </w:t>
-      </w:r>
-    </w:p>
-    <w:p>
-      <w:pPr>
-        <w:pBdr>
-          <w:top w:val="nil"/>
-          <w:left w:val="nil"/>
-          <w:bottom w:val="nil"/>
-          <w:right w:val="nil"/>
-          <w:between w:val="nil"/>
-        </w:pBdr>
-        <w:spacing w:after="0"/>
-        <w:ind w:left="720"/>
-        <w:rPr>
-          <w:rFonts w:ascii="Times New Roman" w:eastAsia="Times New Roman" w:hAnsi="Times New Roman" w:cs="Times New Roman"/>
-          <w:sz w:val="28"/>
-          <w:szCs w:val="28"/>
-        </w:rPr>
-      </w:pPr>
-      <w:hyperlink r:id="rId27">
+      </w:pPr>
+      <w:hyperlink r:id="rId41">
         <w:r>
           <w:rPr>
             <w:rFonts w:ascii="Times New Roman" w:eastAsia="Times New Roman" w:hAnsi="Times New Roman" w:cs="Times New Roman"/>
@@ -3163,7 +3563,7 @@
           <w:szCs w:val="28"/>
         </w:rPr>
       </w:pPr>
-      <w:hyperlink r:id="rId28">
+      <w:hyperlink r:id="rId42">
         <w:r>
           <w:rPr>
             <w:rFonts w:ascii="Times New Roman" w:eastAsia="Times New Roman" w:hAnsi="Times New Roman" w:cs="Times New Roman"/>
@@ -3219,25 +3619,7 @@
           <w:sz w:val="28"/>
           <w:szCs w:val="28"/>
         </w:rPr>
-        <w:t xml:space="preserve">Other </w:t>
-      </w:r>
-      <w:proofErr w:type="gramStart"/>
-      <w:r>
-        <w:rPr>
-          <w:rFonts w:ascii="Times New Roman" w:eastAsia="Times New Roman" w:hAnsi="Times New Roman" w:cs="Times New Roman"/>
-          <w:sz w:val="28"/>
-          <w:szCs w:val="28"/>
-        </w:rPr>
-        <w:t>Topics :</w:t>
-      </w:r>
-      <w:proofErr w:type="gramEnd"/>
-      <w:r>
-        <w:rPr>
-          <w:rFonts w:ascii="Times New Roman" w:eastAsia="Times New Roman" w:hAnsi="Times New Roman" w:cs="Times New Roman"/>
-          <w:sz w:val="28"/>
-          <w:szCs w:val="28"/>
-        </w:rPr>
-        <w:t>-</w:t>
+        <w:t>Other Topics :-</w:t>
       </w:r>
     </w:p>
     <w:p>
@@ -3339,7 +3721,7 @@
           <w:szCs w:val="28"/>
         </w:rPr>
       </w:pPr>
-      <w:hyperlink r:id="rId29">
+      <w:hyperlink r:id="rId43">
         <w:r>
           <w:rPr>
             <w:rFonts w:ascii="Times New Roman" w:eastAsia="Times New Roman" w:hAnsi="Times New Roman" w:cs="Times New Roman"/>
@@ -3401,7 +3783,7 @@
           <w:szCs w:val="28"/>
         </w:rPr>
       </w:pPr>
-      <w:hyperlink r:id="rId30">
+      <w:hyperlink r:id="rId44">
         <w:r>
           <w:rPr>
             <w:rFonts w:ascii="Times New Roman" w:eastAsia="Times New Roman" w:hAnsi="Times New Roman" w:cs="Times New Roman"/>
@@ -3482,7 +3864,7 @@
           <w:szCs w:val="28"/>
         </w:rPr>
       </w:pPr>
-      <w:hyperlink r:id="rId31">
+      <w:hyperlink r:id="rId45">
         <w:r>
           <w:rPr>
             <w:rFonts w:ascii="Times New Roman" w:eastAsia="Times New Roman" w:hAnsi="Times New Roman" w:cs="Times New Roman"/>
@@ -3580,27 +3962,7 @@
           <w:sz w:val="28"/>
           <w:szCs w:val="28"/>
         </w:rPr>
-        <w:t xml:space="preserve">DNS </w:t>
-      </w:r>
-      <w:proofErr w:type="gramStart"/>
-      <w:r>
-        <w:rPr>
-          <w:rFonts w:ascii="Times New Roman" w:eastAsia="Times New Roman" w:hAnsi="Times New Roman" w:cs="Times New Roman"/>
-          <w:color w:val="000000"/>
-          <w:sz w:val="28"/>
-          <w:szCs w:val="28"/>
-        </w:rPr>
-        <w:t>Records :</w:t>
-      </w:r>
-      <w:proofErr w:type="gramEnd"/>
-      <w:r>
-        <w:rPr>
-          <w:rFonts w:ascii="Times New Roman" w:eastAsia="Times New Roman" w:hAnsi="Times New Roman" w:cs="Times New Roman"/>
-          <w:color w:val="000000"/>
-          <w:sz w:val="28"/>
-          <w:szCs w:val="28"/>
-        </w:rPr>
-        <w:t xml:space="preserve">- </w:t>
+        <w:t xml:space="preserve">DNS Records :- </w:t>
       </w:r>
     </w:p>
     <w:p>
@@ -3616,7 +3978,7 @@
         <w:spacing w:after="0"/>
         <w:ind w:left="1080"/>
       </w:pPr>
-      <w:hyperlink r:id="rId32" w:history="1">
+      <w:hyperlink r:id="rId46" w:history="1">
         <w:r>
           <w:rPr>
             <w:rStyle w:val="Hyperlink"/>
@@ -3675,48 +4037,28 @@
           <w:sz w:val="28"/>
           <w:szCs w:val="28"/>
         </w:rPr>
-        <w:t xml:space="preserve">DHCP </w:t>
-      </w:r>
-      <w:proofErr w:type="gramStart"/>
-      <w:r>
+        <w:t>DHCP protocol :-</w:t>
+      </w:r>
+    </w:p>
+    <w:p>
+      <w:pPr>
+        <w:pBdr>
+          <w:top w:val="nil"/>
+          <w:left w:val="nil"/>
+          <w:bottom w:val="nil"/>
+          <w:right w:val="nil"/>
+          <w:between w:val="nil"/>
+        </w:pBdr>
+        <w:spacing w:after="0"/>
+        <w:ind w:left="1080"/>
         <w:rPr>
           <w:rFonts w:ascii="Times New Roman" w:eastAsia="Times New Roman" w:hAnsi="Times New Roman" w:cs="Times New Roman"/>
           <w:color w:val="000000"/>
           <w:sz w:val="28"/>
           <w:szCs w:val="28"/>
         </w:rPr>
-        <w:t>protocol :</w:t>
-      </w:r>
-      <w:proofErr w:type="gramEnd"/>
-      <w:r>
-        <w:rPr>
-          <w:rFonts w:ascii="Times New Roman" w:eastAsia="Times New Roman" w:hAnsi="Times New Roman" w:cs="Times New Roman"/>
-          <w:color w:val="000000"/>
-          <w:sz w:val="28"/>
-          <w:szCs w:val="28"/>
-        </w:rPr>
-        <w:t>-</w:t>
-      </w:r>
-    </w:p>
-    <w:p>
-      <w:pPr>
-        <w:pBdr>
-          <w:top w:val="nil"/>
-          <w:left w:val="nil"/>
-          <w:bottom w:val="nil"/>
-          <w:right w:val="nil"/>
-          <w:between w:val="nil"/>
-        </w:pBdr>
-        <w:spacing w:after="0"/>
-        <w:ind w:left="1080"/>
-        <w:rPr>
-          <w:rFonts w:ascii="Times New Roman" w:eastAsia="Times New Roman" w:hAnsi="Times New Roman" w:cs="Times New Roman"/>
-          <w:color w:val="000000"/>
-          <w:sz w:val="28"/>
-          <w:szCs w:val="28"/>
-        </w:rPr>
-      </w:pPr>
-      <w:hyperlink r:id="rId33" w:history="1">
+      </w:pPr>
+      <w:hyperlink r:id="rId47" w:history="1">
         <w:r>
           <w:rPr>
             <w:rStyle w:val="Hyperlink"/>
@@ -3785,48 +4127,28 @@
           <w:sz w:val="28"/>
           <w:szCs w:val="28"/>
         </w:rPr>
-        <w:t xml:space="preserve">SMTP </w:t>
-      </w:r>
-      <w:proofErr w:type="gramStart"/>
-      <w:r>
+        <w:t>SMTP Protocol :-</w:t>
+      </w:r>
+    </w:p>
+    <w:p>
+      <w:pPr>
+        <w:pBdr>
+          <w:top w:val="nil"/>
+          <w:left w:val="nil"/>
+          <w:bottom w:val="nil"/>
+          <w:right w:val="nil"/>
+          <w:between w:val="nil"/>
+        </w:pBdr>
+        <w:spacing w:after="0"/>
+        <w:ind w:left="1080"/>
         <w:rPr>
           <w:rFonts w:ascii="Times New Roman" w:eastAsia="Times New Roman" w:hAnsi="Times New Roman" w:cs="Times New Roman"/>
           <w:color w:val="000000"/>
           <w:sz w:val="28"/>
           <w:szCs w:val="28"/>
         </w:rPr>
-        <w:t>Protocol :</w:t>
-      </w:r>
-      <w:proofErr w:type="gramEnd"/>
-      <w:r>
-        <w:rPr>
-          <w:rFonts w:ascii="Times New Roman" w:eastAsia="Times New Roman" w:hAnsi="Times New Roman" w:cs="Times New Roman"/>
-          <w:color w:val="000000"/>
-          <w:sz w:val="28"/>
-          <w:szCs w:val="28"/>
-        </w:rPr>
-        <w:t>-</w:t>
-      </w:r>
-    </w:p>
-    <w:p>
-      <w:pPr>
-        <w:pBdr>
-          <w:top w:val="nil"/>
-          <w:left w:val="nil"/>
-          <w:bottom w:val="nil"/>
-          <w:right w:val="nil"/>
-          <w:between w:val="nil"/>
-        </w:pBdr>
-        <w:spacing w:after="0"/>
-        <w:ind w:left="1080"/>
-        <w:rPr>
-          <w:rFonts w:ascii="Times New Roman" w:eastAsia="Times New Roman" w:hAnsi="Times New Roman" w:cs="Times New Roman"/>
-          <w:color w:val="000000"/>
-          <w:sz w:val="28"/>
-          <w:szCs w:val="28"/>
-        </w:rPr>
-      </w:pPr>
-      <w:hyperlink r:id="rId34" w:history="1">
+      </w:pPr>
+      <w:hyperlink r:id="rId48" w:history="1">
         <w:r>
           <w:rPr>
             <w:rStyle w:val="Hyperlink"/>
@@ -3944,39 +4266,28 @@
           <w:sz w:val="28"/>
           <w:szCs w:val="28"/>
         </w:rPr>
-        <w:t xml:space="preserve">High Speed </w:t>
-      </w:r>
-      <w:proofErr w:type="gramStart"/>
-      <w:r>
+        <w:t>High Speed Networks :</w:t>
+      </w:r>
+    </w:p>
+    <w:p>
+      <w:pPr>
+        <w:pBdr>
+          <w:top w:val="nil"/>
+          <w:left w:val="nil"/>
+          <w:bottom w:val="nil"/>
+          <w:right w:val="nil"/>
+          <w:between w:val="nil"/>
+        </w:pBdr>
+        <w:spacing w:after="0"/>
+        <w:ind w:left="1080"/>
         <w:rPr>
           <w:rFonts w:ascii="Times New Roman" w:eastAsia="Times New Roman" w:hAnsi="Times New Roman" w:cs="Times New Roman"/>
           <w:color w:val="000000"/>
           <w:sz w:val="28"/>
           <w:szCs w:val="28"/>
         </w:rPr>
-        <w:t>Networks :</w:t>
-      </w:r>
-      <w:proofErr w:type="gramEnd"/>
-    </w:p>
-    <w:p>
-      <w:pPr>
-        <w:pBdr>
-          <w:top w:val="nil"/>
-          <w:left w:val="nil"/>
-          <w:bottom w:val="nil"/>
-          <w:right w:val="nil"/>
-          <w:between w:val="nil"/>
-        </w:pBdr>
-        <w:spacing w:after="0"/>
-        <w:ind w:left="1080"/>
-        <w:rPr>
-          <w:rFonts w:ascii="Times New Roman" w:eastAsia="Times New Roman" w:hAnsi="Times New Roman" w:cs="Times New Roman"/>
-          <w:color w:val="000000"/>
-          <w:sz w:val="28"/>
-          <w:szCs w:val="28"/>
-        </w:rPr>
-      </w:pPr>
-      <w:hyperlink r:id="rId35">
+      </w:pPr>
+      <w:hyperlink r:id="rId49">
         <w:r>
           <w:rPr>
             <w:rFonts w:ascii="Times New Roman" w:eastAsia="Times New Roman" w:hAnsi="Times New Roman" w:cs="Times New Roman"/>
@@ -4036,48 +4347,28 @@
           <w:sz w:val="28"/>
           <w:szCs w:val="28"/>
         </w:rPr>
-        <w:t xml:space="preserve">Frame Relay &amp; </w:t>
-      </w:r>
-      <w:proofErr w:type="gramStart"/>
-      <w:r>
+        <w:t>Frame Relay &amp; DSL :-</w:t>
+      </w:r>
+    </w:p>
+    <w:p>
+      <w:pPr>
+        <w:pBdr>
+          <w:top w:val="nil"/>
+          <w:left w:val="nil"/>
+          <w:bottom w:val="nil"/>
+          <w:right w:val="nil"/>
+          <w:between w:val="nil"/>
+        </w:pBdr>
+        <w:spacing w:after="0"/>
+        <w:ind w:left="1080"/>
         <w:rPr>
           <w:rFonts w:ascii="Times New Roman" w:eastAsia="Times New Roman" w:hAnsi="Times New Roman" w:cs="Times New Roman"/>
           <w:color w:val="000000"/>
           <w:sz w:val="28"/>
           <w:szCs w:val="28"/>
         </w:rPr>
-        <w:t>DSL :</w:t>
-      </w:r>
-      <w:proofErr w:type="gramEnd"/>
-      <w:r>
-        <w:rPr>
-          <w:rFonts w:ascii="Times New Roman" w:eastAsia="Times New Roman" w:hAnsi="Times New Roman" w:cs="Times New Roman"/>
-          <w:color w:val="000000"/>
-          <w:sz w:val="28"/>
-          <w:szCs w:val="28"/>
-        </w:rPr>
-        <w:t>-</w:t>
-      </w:r>
-    </w:p>
-    <w:p>
-      <w:pPr>
-        <w:pBdr>
-          <w:top w:val="nil"/>
-          <w:left w:val="nil"/>
-          <w:bottom w:val="nil"/>
-          <w:right w:val="nil"/>
-          <w:between w:val="nil"/>
-        </w:pBdr>
-        <w:spacing w:after="0"/>
-        <w:ind w:left="1080"/>
-        <w:rPr>
-          <w:rFonts w:ascii="Times New Roman" w:eastAsia="Times New Roman" w:hAnsi="Times New Roman" w:cs="Times New Roman"/>
-          <w:color w:val="000000"/>
-          <w:sz w:val="28"/>
-          <w:szCs w:val="28"/>
-        </w:rPr>
-      </w:pPr>
-      <w:hyperlink r:id="rId36">
+      </w:pPr>
+      <w:hyperlink r:id="rId50">
         <w:r>
           <w:rPr>
             <w:rFonts w:ascii="Times New Roman" w:eastAsia="Times New Roman" w:hAnsi="Times New Roman" w:cs="Times New Roman"/>
@@ -4156,48 +4447,28 @@
           <w:sz w:val="28"/>
           <w:szCs w:val="28"/>
         </w:rPr>
-        <w:t xml:space="preserve">ATM </w:t>
-      </w:r>
-      <w:proofErr w:type="gramStart"/>
-      <w:r>
+        <w:t>ATM Network :-</w:t>
+      </w:r>
+    </w:p>
+    <w:p>
+      <w:pPr>
+        <w:pBdr>
+          <w:top w:val="nil"/>
+          <w:left w:val="nil"/>
+          <w:bottom w:val="nil"/>
+          <w:right w:val="nil"/>
+          <w:between w:val="nil"/>
+        </w:pBdr>
+        <w:spacing w:after="0"/>
+        <w:ind w:left="1080"/>
         <w:rPr>
           <w:rFonts w:ascii="Times New Roman" w:eastAsia="Times New Roman" w:hAnsi="Times New Roman" w:cs="Times New Roman"/>
           <w:color w:val="000000"/>
           <w:sz w:val="28"/>
           <w:szCs w:val="28"/>
         </w:rPr>
-        <w:t>Network :</w:t>
-      </w:r>
-      <w:proofErr w:type="gramEnd"/>
-      <w:r>
-        <w:rPr>
-          <w:rFonts w:ascii="Times New Roman" w:eastAsia="Times New Roman" w:hAnsi="Times New Roman" w:cs="Times New Roman"/>
-          <w:color w:val="000000"/>
-          <w:sz w:val="28"/>
-          <w:szCs w:val="28"/>
-        </w:rPr>
-        <w:t>-</w:t>
-      </w:r>
-    </w:p>
-    <w:p>
-      <w:pPr>
-        <w:pBdr>
-          <w:top w:val="nil"/>
-          <w:left w:val="nil"/>
-          <w:bottom w:val="nil"/>
-          <w:right w:val="nil"/>
-          <w:between w:val="nil"/>
-        </w:pBdr>
-        <w:spacing w:after="0"/>
-        <w:ind w:left="1080"/>
-        <w:rPr>
-          <w:rFonts w:ascii="Times New Roman" w:eastAsia="Times New Roman" w:hAnsi="Times New Roman" w:cs="Times New Roman"/>
-          <w:color w:val="000000"/>
-          <w:sz w:val="28"/>
-          <w:szCs w:val="28"/>
-        </w:rPr>
-      </w:pPr>
-      <w:hyperlink r:id="rId37">
+      </w:pPr>
+      <w:hyperlink r:id="rId51">
         <w:r>
           <w:rPr>
             <w:rFonts w:ascii="Times New Roman" w:eastAsia="Times New Roman" w:hAnsi="Times New Roman" w:cs="Times New Roman"/>
@@ -4247,7 +4518,7 @@
           <w:szCs w:val="28"/>
         </w:rPr>
       </w:pPr>
-      <w:hyperlink r:id="rId38">
+      <w:hyperlink r:id="rId52">
         <w:r>
           <w:rPr>
             <w:rFonts w:ascii="Times New Roman" w:eastAsia="Times New Roman" w:hAnsi="Times New Roman" w:cs="Times New Roman"/>
@@ -4307,48 +4578,28 @@
           <w:sz w:val="28"/>
           <w:szCs w:val="28"/>
         </w:rPr>
-        <w:t xml:space="preserve">Internet </w:t>
-      </w:r>
-      <w:proofErr w:type="gramStart"/>
-      <w:r>
+        <w:t>Internet Applications :-</w:t>
+      </w:r>
+    </w:p>
+    <w:p>
+      <w:pPr>
+        <w:pBdr>
+          <w:top w:val="nil"/>
+          <w:left w:val="nil"/>
+          <w:bottom w:val="nil"/>
+          <w:right w:val="nil"/>
+          <w:between w:val="nil"/>
+        </w:pBdr>
+        <w:spacing w:after="0"/>
+        <w:ind w:left="1080"/>
         <w:rPr>
           <w:rFonts w:ascii="Times New Roman" w:eastAsia="Times New Roman" w:hAnsi="Times New Roman" w:cs="Times New Roman"/>
           <w:color w:val="000000"/>
           <w:sz w:val="28"/>
           <w:szCs w:val="28"/>
         </w:rPr>
-        <w:t>Applications :</w:t>
-      </w:r>
-      <w:proofErr w:type="gramEnd"/>
-      <w:r>
-        <w:rPr>
-          <w:rFonts w:ascii="Times New Roman" w:eastAsia="Times New Roman" w:hAnsi="Times New Roman" w:cs="Times New Roman"/>
-          <w:color w:val="000000"/>
-          <w:sz w:val="28"/>
-          <w:szCs w:val="28"/>
-        </w:rPr>
-        <w:t>-</w:t>
-      </w:r>
-    </w:p>
-    <w:p>
-      <w:pPr>
-        <w:pBdr>
-          <w:top w:val="nil"/>
-          <w:left w:val="nil"/>
-          <w:bottom w:val="nil"/>
-          <w:right w:val="nil"/>
-          <w:between w:val="nil"/>
-        </w:pBdr>
-        <w:spacing w:after="0"/>
-        <w:ind w:left="1080"/>
-        <w:rPr>
-          <w:rFonts w:ascii="Times New Roman" w:eastAsia="Times New Roman" w:hAnsi="Times New Roman" w:cs="Times New Roman"/>
-          <w:color w:val="000000"/>
-          <w:sz w:val="28"/>
-          <w:szCs w:val="28"/>
-        </w:rPr>
-      </w:pPr>
-      <w:hyperlink r:id="rId39">
+      </w:pPr>
+      <w:hyperlink r:id="rId53">
         <w:r>
           <w:rPr>
             <w:rFonts w:ascii="Times New Roman" w:eastAsia="Times New Roman" w:hAnsi="Times New Roman" w:cs="Times New Roman"/>
@@ -4373,7 +4624,7 @@
         <w:spacing w:after="0"/>
         <w:ind w:left="1080"/>
       </w:pPr>
-      <w:hyperlink r:id="rId40">
+      <w:hyperlink r:id="rId54">
         <w:r>
           <w:rPr>
             <w:rFonts w:ascii="Times New Roman" w:eastAsia="Times New Roman" w:hAnsi="Times New Roman" w:cs="Times New Roman"/>
@@ -4423,7 +4674,7 @@
           <w:szCs w:val="28"/>
         </w:rPr>
       </w:pPr>
-      <w:hyperlink r:id="rId41">
+      <w:hyperlink r:id="rId55">
         <w:r>
           <w:rPr>
             <w:rFonts w:ascii="Times New Roman" w:eastAsia="Times New Roman" w:hAnsi="Times New Roman" w:cs="Times New Roman"/>
@@ -4557,9 +4808,8 @@
           <w:sz w:val="28"/>
           <w:szCs w:val="28"/>
         </w:rPr>
-        <w:t xml:space="preserve">Introduction of Information </w:t>
-      </w:r>
-      <w:proofErr w:type="gramStart"/>
+        <w:t>Introduction of Information Security</w:t>
+      </w:r>
       <w:r>
         <w:rPr>
           <w:rFonts w:ascii="Times New Roman" w:eastAsia="Times New Roman" w:hAnsi="Times New Roman" w:cs="Times New Roman"/>
@@ -4567,48 +4817,29 @@
           <w:sz w:val="28"/>
           <w:szCs w:val="28"/>
         </w:rPr>
-        <w:t>Security</w:t>
-      </w:r>
-      <w:r>
+        <w:t xml:space="preserve"> :-</w:t>
+      </w:r>
+    </w:p>
+    <w:p>
+      <w:pPr>
+        <w:pStyle w:val="ListParagraph"/>
+        <w:pBdr>
+          <w:top w:val="nil"/>
+          <w:left w:val="nil"/>
+          <w:bottom w:val="nil"/>
+          <w:right w:val="nil"/>
+          <w:between w:val="nil"/>
+        </w:pBdr>
+        <w:spacing w:after="0"/>
+        <w:ind w:left="1080"/>
         <w:rPr>
           <w:rFonts w:ascii="Times New Roman" w:eastAsia="Times New Roman" w:hAnsi="Times New Roman" w:cs="Times New Roman"/>
           <w:color w:val="000000"/>
           <w:sz w:val="28"/>
           <w:szCs w:val="28"/>
         </w:rPr>
-        <w:t xml:space="preserve"> :</w:t>
-      </w:r>
-      <w:proofErr w:type="gramEnd"/>
-      <w:r>
-        <w:rPr>
-          <w:rFonts w:ascii="Times New Roman" w:eastAsia="Times New Roman" w:hAnsi="Times New Roman" w:cs="Times New Roman"/>
-          <w:color w:val="000000"/>
-          <w:sz w:val="28"/>
-          <w:szCs w:val="28"/>
-        </w:rPr>
-        <w:t>-</w:t>
-      </w:r>
-    </w:p>
-    <w:p>
-      <w:pPr>
-        <w:pStyle w:val="ListParagraph"/>
-        <w:pBdr>
-          <w:top w:val="nil"/>
-          <w:left w:val="nil"/>
-          <w:bottom w:val="nil"/>
-          <w:right w:val="nil"/>
-          <w:between w:val="nil"/>
-        </w:pBdr>
-        <w:spacing w:after="0"/>
-        <w:ind w:left="1080"/>
-        <w:rPr>
-          <w:rFonts w:ascii="Times New Roman" w:eastAsia="Times New Roman" w:hAnsi="Times New Roman" w:cs="Times New Roman"/>
-          <w:color w:val="000000"/>
-          <w:sz w:val="28"/>
-          <w:szCs w:val="28"/>
-        </w:rPr>
-      </w:pPr>
-      <w:hyperlink r:id="rId42" w:history="1">
+      </w:pPr>
+      <w:hyperlink r:id="rId56" w:history="1">
         <w:r>
           <w:rPr>
             <w:rStyle w:val="Hyperlink"/>
@@ -4691,9 +4922,8 @@
           <w:sz w:val="28"/>
           <w:szCs w:val="28"/>
         </w:rPr>
-        <w:t xml:space="preserve"> in </w:t>
-      </w:r>
-      <w:proofErr w:type="gramStart"/>
+        <w:t xml:space="preserve"> in Encryption</w:t>
+      </w:r>
       <w:r>
         <w:rPr>
           <w:rFonts w:ascii="Times New Roman" w:eastAsia="Times New Roman" w:hAnsi="Times New Roman" w:cs="Times New Roman"/>
@@ -4701,48 +4931,29 @@
           <w:sz w:val="28"/>
           <w:szCs w:val="28"/>
         </w:rPr>
-        <w:t>Encryption</w:t>
-      </w:r>
-      <w:r>
+        <w:t xml:space="preserve"> :-</w:t>
+      </w:r>
+    </w:p>
+    <w:p>
+      <w:pPr>
+        <w:pStyle w:val="ListParagraph"/>
+        <w:pBdr>
+          <w:top w:val="nil"/>
+          <w:left w:val="nil"/>
+          <w:bottom w:val="nil"/>
+          <w:right w:val="nil"/>
+          <w:between w:val="nil"/>
+        </w:pBdr>
+        <w:spacing w:after="0"/>
+        <w:ind w:left="1080"/>
         <w:rPr>
           <w:rFonts w:ascii="Times New Roman" w:eastAsia="Times New Roman" w:hAnsi="Times New Roman" w:cs="Times New Roman"/>
           <w:color w:val="000000"/>
           <w:sz w:val="28"/>
           <w:szCs w:val="28"/>
         </w:rPr>
-        <w:t xml:space="preserve"> :</w:t>
-      </w:r>
-      <w:proofErr w:type="gramEnd"/>
-      <w:r>
-        <w:rPr>
-          <w:rFonts w:ascii="Times New Roman" w:eastAsia="Times New Roman" w:hAnsi="Times New Roman" w:cs="Times New Roman"/>
-          <w:color w:val="000000"/>
-          <w:sz w:val="28"/>
-          <w:szCs w:val="28"/>
-        </w:rPr>
-        <w:t>-</w:t>
-      </w:r>
-    </w:p>
-    <w:p>
-      <w:pPr>
-        <w:pStyle w:val="ListParagraph"/>
-        <w:pBdr>
-          <w:top w:val="nil"/>
-          <w:left w:val="nil"/>
-          <w:bottom w:val="nil"/>
-          <w:right w:val="nil"/>
-          <w:between w:val="nil"/>
-        </w:pBdr>
-        <w:spacing w:after="0"/>
-        <w:ind w:left="1080"/>
-        <w:rPr>
-          <w:rFonts w:ascii="Times New Roman" w:eastAsia="Times New Roman" w:hAnsi="Times New Roman" w:cs="Times New Roman"/>
-          <w:color w:val="000000"/>
-          <w:sz w:val="28"/>
-          <w:szCs w:val="28"/>
-        </w:rPr>
-      </w:pPr>
-      <w:hyperlink r:id="rId43" w:history="1">
+      </w:pPr>
+      <w:hyperlink r:id="rId57" w:history="1">
         <w:r>
           <w:rPr>
             <w:rStyle w:val="Hyperlink"/>
@@ -6098,6 +6309,119 @@
     </w:lvl>
   </w:abstractNum>
   <w:abstractNum w:abstractNumId="11" w15:restartNumberingAfterBreak="0">
+    <w:nsid w:val="581D2824"/>
+    <w:multiLevelType w:val="hybridMultilevel"/>
+    <w:tmpl w:val="41C0C86A"/>
+    <w:lvl w:ilvl="0" w:tplc="40090003">
+      <w:start w:val="1"/>
+      <w:numFmt w:val="bullet"/>
+      <w:lvlText w:val="o"/>
+      <w:lvlJc w:val="left"/>
+      <w:pPr>
+        <w:ind w:left="1440" w:hanging="360"/>
+      </w:pPr>
+      <w:rPr>
+        <w:rFonts w:ascii="Courier New" w:hAnsi="Courier New" w:cs="Courier New" w:hint="default"/>
+      </w:rPr>
+    </w:lvl>
+    <w:lvl w:ilvl="1" w:tplc="40090003" w:tentative="1">
+      <w:start w:val="1"/>
+      <w:numFmt w:val="bullet"/>
+      <w:lvlText w:val="o"/>
+      <w:lvlJc w:val="left"/>
+      <w:pPr>
+        <w:ind w:left="2160" w:hanging="360"/>
+      </w:pPr>
+      <w:rPr>
+        <w:rFonts w:ascii="Courier New" w:hAnsi="Courier New" w:cs="Courier New" w:hint="default"/>
+      </w:rPr>
+    </w:lvl>
+    <w:lvl w:ilvl="2" w:tplc="40090005" w:tentative="1">
+      <w:start w:val="1"/>
+      <w:numFmt w:val="bullet"/>
+      <w:lvlText w:val=""/>
+      <w:lvlJc w:val="left"/>
+      <w:pPr>
+        <w:ind w:left="2880" w:hanging="360"/>
+      </w:pPr>
+      <w:rPr>
+        <w:rFonts w:ascii="Wingdings" w:hAnsi="Wingdings" w:hint="default"/>
+      </w:rPr>
+    </w:lvl>
+    <w:lvl w:ilvl="3" w:tplc="40090001" w:tentative="1">
+      <w:start w:val="1"/>
+      <w:numFmt w:val="bullet"/>
+      <w:lvlText w:val=""/>
+      <w:lvlJc w:val="left"/>
+      <w:pPr>
+        <w:ind w:left="3600" w:hanging="360"/>
+      </w:pPr>
+      <w:rPr>
+        <w:rFonts w:ascii="Symbol" w:hAnsi="Symbol" w:hint="default"/>
+      </w:rPr>
+    </w:lvl>
+    <w:lvl w:ilvl="4" w:tplc="40090003" w:tentative="1">
+      <w:start w:val="1"/>
+      <w:numFmt w:val="bullet"/>
+      <w:lvlText w:val="o"/>
+      <w:lvlJc w:val="left"/>
+      <w:pPr>
+        <w:ind w:left="4320" w:hanging="360"/>
+      </w:pPr>
+      <w:rPr>
+        <w:rFonts w:ascii="Courier New" w:hAnsi="Courier New" w:cs="Courier New" w:hint="default"/>
+      </w:rPr>
+    </w:lvl>
+    <w:lvl w:ilvl="5" w:tplc="40090005" w:tentative="1">
+      <w:start w:val="1"/>
+      <w:numFmt w:val="bullet"/>
+      <w:lvlText w:val=""/>
+      <w:lvlJc w:val="left"/>
+      <w:pPr>
+        <w:ind w:left="5040" w:hanging="360"/>
+      </w:pPr>
+      <w:rPr>
+        <w:rFonts w:ascii="Wingdings" w:hAnsi="Wingdings" w:hint="default"/>
+      </w:rPr>
+    </w:lvl>
+    <w:lvl w:ilvl="6" w:tplc="40090001" w:tentative="1">
+      <w:start w:val="1"/>
+      <w:numFmt w:val="bullet"/>
+      <w:lvlText w:val=""/>
+      <w:lvlJc w:val="left"/>
+      <w:pPr>
+        <w:ind w:left="5760" w:hanging="360"/>
+      </w:pPr>
+      <w:rPr>
+        <w:rFonts w:ascii="Symbol" w:hAnsi="Symbol" w:hint="default"/>
+      </w:rPr>
+    </w:lvl>
+    <w:lvl w:ilvl="7" w:tplc="40090003" w:tentative="1">
+      <w:start w:val="1"/>
+      <w:numFmt w:val="bullet"/>
+      <w:lvlText w:val="o"/>
+      <w:lvlJc w:val="left"/>
+      <w:pPr>
+        <w:ind w:left="6480" w:hanging="360"/>
+      </w:pPr>
+      <w:rPr>
+        <w:rFonts w:ascii="Courier New" w:hAnsi="Courier New" w:cs="Courier New" w:hint="default"/>
+      </w:rPr>
+    </w:lvl>
+    <w:lvl w:ilvl="8" w:tplc="40090005" w:tentative="1">
+      <w:start w:val="1"/>
+      <w:numFmt w:val="bullet"/>
+      <w:lvlText w:val=""/>
+      <w:lvlJc w:val="left"/>
+      <w:pPr>
+        <w:ind w:left="7200" w:hanging="360"/>
+      </w:pPr>
+      <w:rPr>
+        <w:rFonts w:ascii="Wingdings" w:hAnsi="Wingdings" w:hint="default"/>
+      </w:rPr>
+    </w:lvl>
+  </w:abstractNum>
+  <w:abstractNum w:abstractNumId="12" w15:restartNumberingAfterBreak="0">
     <w:nsid w:val="58C84917"/>
     <w:multiLevelType w:val="hybridMultilevel"/>
     <w:tmpl w:val="567AFC1A"/>
@@ -6210,7 +6534,7 @@
       </w:rPr>
     </w:lvl>
   </w:abstractNum>
-  <w:abstractNum w:abstractNumId="12" w15:restartNumberingAfterBreak="0">
+  <w:abstractNum w:abstractNumId="13" w15:restartNumberingAfterBreak="0">
     <w:nsid w:val="62872F81"/>
     <w:multiLevelType w:val="hybridMultilevel"/>
     <w:tmpl w:val="09963F74"/>
@@ -6300,7 +6624,120 @@
       </w:pPr>
     </w:lvl>
   </w:abstractNum>
-  <w:abstractNum w:abstractNumId="13" w15:restartNumberingAfterBreak="0">
+  <w:abstractNum w:abstractNumId="14" w15:restartNumberingAfterBreak="0">
+    <w:nsid w:val="7397314D"/>
+    <w:multiLevelType w:val="hybridMultilevel"/>
+    <w:tmpl w:val="1AE4F7FA"/>
+    <w:lvl w:ilvl="0" w:tplc="40090001">
+      <w:start w:val="1"/>
+      <w:numFmt w:val="bullet"/>
+      <w:lvlText w:val=""/>
+      <w:lvlJc w:val="left"/>
+      <w:pPr>
+        <w:ind w:left="1080" w:hanging="360"/>
+      </w:pPr>
+      <w:rPr>
+        <w:rFonts w:ascii="Symbol" w:hAnsi="Symbol" w:hint="default"/>
+      </w:rPr>
+    </w:lvl>
+    <w:lvl w:ilvl="1" w:tplc="40090003" w:tentative="1">
+      <w:start w:val="1"/>
+      <w:numFmt w:val="bullet"/>
+      <w:lvlText w:val="o"/>
+      <w:lvlJc w:val="left"/>
+      <w:pPr>
+        <w:ind w:left="1800" w:hanging="360"/>
+      </w:pPr>
+      <w:rPr>
+        <w:rFonts w:ascii="Courier New" w:hAnsi="Courier New" w:cs="Courier New" w:hint="default"/>
+      </w:rPr>
+    </w:lvl>
+    <w:lvl w:ilvl="2" w:tplc="40090005" w:tentative="1">
+      <w:start w:val="1"/>
+      <w:numFmt w:val="bullet"/>
+      <w:lvlText w:val=""/>
+      <w:lvlJc w:val="left"/>
+      <w:pPr>
+        <w:ind w:left="2520" w:hanging="360"/>
+      </w:pPr>
+      <w:rPr>
+        <w:rFonts w:ascii="Wingdings" w:hAnsi="Wingdings" w:hint="default"/>
+      </w:rPr>
+    </w:lvl>
+    <w:lvl w:ilvl="3" w:tplc="40090001" w:tentative="1">
+      <w:start w:val="1"/>
+      <w:numFmt w:val="bullet"/>
+      <w:lvlText w:val=""/>
+      <w:lvlJc w:val="left"/>
+      <w:pPr>
+        <w:ind w:left="3240" w:hanging="360"/>
+      </w:pPr>
+      <w:rPr>
+        <w:rFonts w:ascii="Symbol" w:hAnsi="Symbol" w:hint="default"/>
+      </w:rPr>
+    </w:lvl>
+    <w:lvl w:ilvl="4" w:tplc="40090003" w:tentative="1">
+      <w:start w:val="1"/>
+      <w:numFmt w:val="bullet"/>
+      <w:lvlText w:val="o"/>
+      <w:lvlJc w:val="left"/>
+      <w:pPr>
+        <w:ind w:left="3960" w:hanging="360"/>
+      </w:pPr>
+      <w:rPr>
+        <w:rFonts w:ascii="Courier New" w:hAnsi="Courier New" w:cs="Courier New" w:hint="default"/>
+      </w:rPr>
+    </w:lvl>
+    <w:lvl w:ilvl="5" w:tplc="40090005" w:tentative="1">
+      <w:start w:val="1"/>
+      <w:numFmt w:val="bullet"/>
+      <w:lvlText w:val=""/>
+      <w:lvlJc w:val="left"/>
+      <w:pPr>
+        <w:ind w:left="4680" w:hanging="360"/>
+      </w:pPr>
+      <w:rPr>
+        <w:rFonts w:ascii="Wingdings" w:hAnsi="Wingdings" w:hint="default"/>
+      </w:rPr>
+    </w:lvl>
+    <w:lvl w:ilvl="6" w:tplc="40090001" w:tentative="1">
+      <w:start w:val="1"/>
+      <w:numFmt w:val="bullet"/>
+      <w:lvlText w:val=""/>
+      <w:lvlJc w:val="left"/>
+      <w:pPr>
+        <w:ind w:left="5400" w:hanging="360"/>
+      </w:pPr>
+      <w:rPr>
+        <w:rFonts w:ascii="Symbol" w:hAnsi="Symbol" w:hint="default"/>
+      </w:rPr>
+    </w:lvl>
+    <w:lvl w:ilvl="7" w:tplc="40090003" w:tentative="1">
+      <w:start w:val="1"/>
+      <w:numFmt w:val="bullet"/>
+      <w:lvlText w:val="o"/>
+      <w:lvlJc w:val="left"/>
+      <w:pPr>
+        <w:ind w:left="6120" w:hanging="360"/>
+      </w:pPr>
+      <w:rPr>
+        <w:rFonts w:ascii="Courier New" w:hAnsi="Courier New" w:cs="Courier New" w:hint="default"/>
+      </w:rPr>
+    </w:lvl>
+    <w:lvl w:ilvl="8" w:tplc="40090005" w:tentative="1">
+      <w:start w:val="1"/>
+      <w:numFmt w:val="bullet"/>
+      <w:lvlText w:val=""/>
+      <w:lvlJc w:val="left"/>
+      <w:pPr>
+        <w:ind w:left="6840" w:hanging="360"/>
+      </w:pPr>
+      <w:rPr>
+        <w:rFonts w:ascii="Wingdings" w:hAnsi="Wingdings" w:hint="default"/>
+      </w:rPr>
+    </w:lvl>
+  </w:abstractNum>
+  <w:abstractNum w:abstractNumId="15" w15:restartNumberingAfterBreak="0">
     <w:nsid w:val="7AB015C5"/>
     <w:multiLevelType w:val="hybridMultilevel"/>
     <w:tmpl w:val="AC70AFD6"/>
@@ -6429,10 +6866,10 @@
     <w:abstractNumId w:val="1"/>
   </w:num>
   <w:num w:numId="6" w16cid:durableId="792485075">
-    <w:abstractNumId w:val="12"/>
+    <w:abstractNumId w:val="13"/>
   </w:num>
   <w:num w:numId="7" w16cid:durableId="1622876310">
-    <w:abstractNumId w:val="11"/>
+    <w:abstractNumId w:val="12"/>
   </w:num>
   <w:num w:numId="8" w16cid:durableId="818570542">
     <w:abstractNumId w:val="10"/>
@@ -6444,7 +6881,7 @@
     <w:abstractNumId w:val="2"/>
   </w:num>
   <w:num w:numId="11" w16cid:durableId="1725984708">
-    <w:abstractNumId w:val="13"/>
+    <w:abstractNumId w:val="15"/>
   </w:num>
   <w:num w:numId="12" w16cid:durableId="1092355393">
     <w:abstractNumId w:val="6"/>
@@ -6454,6 +6891,12 @@
   </w:num>
   <w:num w:numId="14" w16cid:durableId="97332818">
     <w:abstractNumId w:val="7"/>
+  </w:num>
+  <w:num w:numId="15" w16cid:durableId="1516533306">
+    <w:abstractNumId w:val="11"/>
+  </w:num>
+  <w:num w:numId="16" w16cid:durableId="556473261">
+    <w:abstractNumId w:val="14"/>
   </w:num>
 </w:numbering>
 </file>

</xml_diff>

<commit_message>
Added Links in Transistor
</commit_message>
<xml_diff>
--- a/PSI syllabus Links.docx
+++ b/PSI syllabus Links.docx
@@ -100,6 +100,7 @@
         </w:rPr>
         <w:t xml:space="preserve"> </w:t>
       </w:r>
+      <w:proofErr w:type="gramStart"/>
       <w:r>
         <w:rPr>
           <w:rFonts w:ascii="Times New Roman" w:eastAsia="Times New Roman" w:hAnsi="Times New Roman" w:cs="Times New Roman"/>
@@ -109,7 +110,19 @@
           <w:sz w:val="32"/>
           <w:szCs w:val="32"/>
         </w:rPr>
-        <w:t xml:space="preserve">book : </w:t>
+        <w:t>book :</w:t>
+      </w:r>
+      <w:proofErr w:type="gramEnd"/>
+      <w:r>
+        <w:rPr>
+          <w:rFonts w:ascii="Times New Roman" w:eastAsia="Times New Roman" w:hAnsi="Times New Roman" w:cs="Times New Roman"/>
+          <w:b/>
+          <w:bCs/>
+          <w:color w:val="000000"/>
+          <w:sz w:val="32"/>
+          <w:szCs w:val="32"/>
+        </w:rPr>
+        <w:t xml:space="preserve"> </w:t>
       </w:r>
       <w:r>
         <w:rPr>
@@ -177,6 +190,7 @@
         </w:rPr>
         <w:t>***</w:t>
       </w:r>
+      <w:proofErr w:type="gramStart"/>
       <w:r>
         <w:rPr>
           <w:rFonts w:ascii="Times New Roman" w:eastAsia="Times New Roman" w:hAnsi="Times New Roman" w:cs="Times New Roman"/>
@@ -196,7 +210,19 @@
           <w:sz w:val="32"/>
           <w:szCs w:val="32"/>
         </w:rPr>
-        <w:t xml:space="preserve">: </w:t>
+        <w:t>:</w:t>
+      </w:r>
+      <w:proofErr w:type="gramEnd"/>
+      <w:r>
+        <w:rPr>
+          <w:rFonts w:ascii="Times New Roman" w:eastAsia="Times New Roman" w:hAnsi="Times New Roman" w:cs="Times New Roman"/>
+          <w:b/>
+          <w:bCs/>
+          <w:color w:val="000000"/>
+          <w:sz w:val="32"/>
+          <w:szCs w:val="32"/>
+        </w:rPr>
+        <w:t xml:space="preserve"> </w:t>
       </w:r>
       <w:hyperlink r:id="rId6" w:history="1">
         <w:r>
@@ -485,7 +511,27 @@
           <w:sz w:val="32"/>
           <w:szCs w:val="32"/>
         </w:rPr>
-        <w:t xml:space="preserve">. 29 to 40 : </w:t>
+        <w:t xml:space="preserve">. 29 to </w:t>
+      </w:r>
+      <w:proofErr w:type="gramStart"/>
+      <w:r>
+        <w:rPr>
+          <w:rFonts w:ascii="Times New Roman" w:eastAsia="Times New Roman" w:hAnsi="Times New Roman" w:cs="Times New Roman"/>
+          <w:color w:val="000000"/>
+          <w:sz w:val="32"/>
+          <w:szCs w:val="32"/>
+        </w:rPr>
+        <w:t>40 :</w:t>
+      </w:r>
+      <w:proofErr w:type="gramEnd"/>
+      <w:r>
+        <w:rPr>
+          <w:rFonts w:ascii="Times New Roman" w:eastAsia="Times New Roman" w:hAnsi="Times New Roman" w:cs="Times New Roman"/>
+          <w:color w:val="000000"/>
+          <w:sz w:val="32"/>
+          <w:szCs w:val="32"/>
+        </w:rPr>
+        <w:t xml:space="preserve"> </w:t>
       </w:r>
       <w:r>
         <w:rPr>
@@ -635,6 +681,7 @@
           <w:szCs w:val="32"/>
         </w:rPr>
       </w:pPr>
+      <w:proofErr w:type="gramStart"/>
       <w:r>
         <w:rPr>
           <w:rFonts w:ascii="Times New Roman" w:eastAsia="Times New Roman" w:hAnsi="Times New Roman" w:cs="Times New Roman"/>
@@ -644,6 +691,7 @@
         </w:rPr>
         <w:t>Transistors :</w:t>
       </w:r>
+      <w:proofErr w:type="gramEnd"/>
     </w:p>
     <w:p>
       <w:pPr>
@@ -674,8 +722,19 @@
           <w:sz w:val="32"/>
           <w:szCs w:val="32"/>
         </w:rPr>
-        <w:t>Intro to BJT :</w:t>
-      </w:r>
+        <w:t xml:space="preserve">Intro to </w:t>
+      </w:r>
+      <w:proofErr w:type="gramStart"/>
+      <w:r>
+        <w:rPr>
+          <w:rFonts w:ascii="Times New Roman" w:eastAsia="Times New Roman" w:hAnsi="Times New Roman" w:cs="Times New Roman"/>
+          <w:color w:val="000000"/>
+          <w:sz w:val="32"/>
+          <w:szCs w:val="32"/>
+        </w:rPr>
+        <w:t>BJT :</w:t>
+      </w:r>
+      <w:proofErr w:type="gramEnd"/>
     </w:p>
     <w:p>
       <w:pPr>
@@ -737,8 +796,19 @@
           <w:sz w:val="32"/>
           <w:szCs w:val="32"/>
         </w:rPr>
-        <w:t>Working of BJT :</w:t>
-      </w:r>
+        <w:t xml:space="preserve">Working of </w:t>
+      </w:r>
+      <w:proofErr w:type="gramStart"/>
+      <w:r>
+        <w:rPr>
+          <w:rFonts w:ascii="Times New Roman" w:eastAsia="Times New Roman" w:hAnsi="Times New Roman" w:cs="Times New Roman"/>
+          <w:color w:val="000000"/>
+          <w:sz w:val="32"/>
+          <w:szCs w:val="32"/>
+        </w:rPr>
+        <w:t>BJT :</w:t>
+      </w:r>
+      <w:proofErr w:type="gramEnd"/>
     </w:p>
     <w:p>
       <w:pPr>
@@ -800,8 +870,19 @@
           <w:sz w:val="32"/>
           <w:szCs w:val="32"/>
         </w:rPr>
-        <w:t>Common Base Configuration :</w:t>
-      </w:r>
+        <w:t xml:space="preserve">Common Base </w:t>
+      </w:r>
+      <w:proofErr w:type="gramStart"/>
+      <w:r>
+        <w:rPr>
+          <w:rFonts w:ascii="Times New Roman" w:eastAsia="Times New Roman" w:hAnsi="Times New Roman" w:cs="Times New Roman"/>
+          <w:color w:val="000000"/>
+          <w:sz w:val="32"/>
+          <w:szCs w:val="32"/>
+        </w:rPr>
+        <w:t>Configuration :</w:t>
+      </w:r>
+      <w:proofErr w:type="gramEnd"/>
       <w:r>
         <w:rPr>
           <w:rFonts w:ascii="Times New Roman" w:eastAsia="Times New Roman" w:hAnsi="Times New Roman" w:cs="Times New Roman"/>
@@ -845,6 +926,842 @@
           <w:szCs w:val="32"/>
         </w:rPr>
       </w:pPr>
+      <w:r>
+        <w:rPr>
+          <w:rFonts w:ascii="Times New Roman" w:eastAsia="Times New Roman" w:hAnsi="Times New Roman" w:cs="Times New Roman"/>
+          <w:color w:val="000000"/>
+          <w:sz w:val="32"/>
+          <w:szCs w:val="32"/>
+        </w:rPr>
+        <w:t xml:space="preserve">CB Early </w:t>
+      </w:r>
+      <w:proofErr w:type="gramStart"/>
+      <w:r>
+        <w:rPr>
+          <w:rFonts w:ascii="Times New Roman" w:eastAsia="Times New Roman" w:hAnsi="Times New Roman" w:cs="Times New Roman"/>
+          <w:color w:val="000000"/>
+          <w:sz w:val="32"/>
+          <w:szCs w:val="32"/>
+        </w:rPr>
+        <w:t>effect :</w:t>
+      </w:r>
+      <w:proofErr w:type="gramEnd"/>
+      <w:r>
+        <w:rPr>
+          <w:rFonts w:ascii="Times New Roman" w:eastAsia="Times New Roman" w:hAnsi="Times New Roman" w:cs="Times New Roman"/>
+          <w:color w:val="000000"/>
+          <w:sz w:val="32"/>
+          <w:szCs w:val="32"/>
+        </w:rPr>
+        <w:t xml:space="preserve"> </w:t>
+      </w:r>
+    </w:p>
+    <w:p>
+      <w:pPr>
+        <w:pStyle w:val="ListParagraph"/>
+        <w:ind w:left="1440"/>
+        <w:rPr>
+          <w:rFonts w:ascii="Times New Roman" w:eastAsia="Times New Roman" w:hAnsi="Times New Roman" w:cs="Times New Roman"/>
+          <w:color w:val="000000"/>
+          <w:sz w:val="32"/>
+          <w:szCs w:val="32"/>
+        </w:rPr>
+      </w:pPr>
+      <w:hyperlink r:id="rId14" w:history="1">
+        <w:r>
+          <w:rPr>
+            <w:rStyle w:val="Hyperlink"/>
+            <w:rFonts w:ascii="Times New Roman" w:eastAsia="Times New Roman" w:hAnsi="Times New Roman" w:cs="Times New Roman"/>
+            <w:sz w:val="32"/>
+            <w:szCs w:val="32"/>
+          </w:rPr>
+          <w:t>https://youtu.be/chLW9bhNDKU?si=W84JVs2LTqvAjqgV</w:t>
+        </w:r>
+      </w:hyperlink>
+    </w:p>
+    <w:p>
+      <w:pPr>
+        <w:pStyle w:val="ListParagraph"/>
+        <w:numPr>
+          <w:ilvl w:val="0"/>
+          <w:numId w:val="14"/>
+        </w:numPr>
+        <w:pBdr>
+          <w:top w:val="nil"/>
+          <w:left w:val="nil"/>
+          <w:bottom w:val="nil"/>
+          <w:right w:val="nil"/>
+          <w:between w:val="nil"/>
+        </w:pBdr>
+        <w:spacing w:after="0"/>
+        <w:rPr>
+          <w:rFonts w:ascii="Times New Roman" w:eastAsia="Times New Roman" w:hAnsi="Times New Roman" w:cs="Times New Roman"/>
+          <w:color w:val="000000"/>
+          <w:sz w:val="32"/>
+          <w:szCs w:val="32"/>
+        </w:rPr>
+      </w:pPr>
+      <w:r>
+        <w:rPr>
+          <w:rFonts w:ascii="Times New Roman" w:eastAsia="Times New Roman" w:hAnsi="Times New Roman" w:cs="Times New Roman"/>
+          <w:color w:val="000000"/>
+          <w:sz w:val="32"/>
+          <w:szCs w:val="32"/>
+        </w:rPr>
+        <w:t>CB I/P &amp; O/P char.:</w:t>
+      </w:r>
+    </w:p>
+    <w:p>
+      <w:pPr>
+        <w:pStyle w:val="ListParagraph"/>
+        <w:pBdr>
+          <w:top w:val="nil"/>
+          <w:left w:val="nil"/>
+          <w:bottom w:val="nil"/>
+          <w:right w:val="nil"/>
+          <w:between w:val="nil"/>
+        </w:pBdr>
+        <w:spacing w:after="0"/>
+        <w:ind w:left="1260"/>
+        <w:rPr>
+          <w:rFonts w:ascii="Times New Roman" w:eastAsia="Times New Roman" w:hAnsi="Times New Roman" w:cs="Times New Roman"/>
+          <w:color w:val="000000"/>
+          <w:sz w:val="32"/>
+          <w:szCs w:val="32"/>
+        </w:rPr>
+      </w:pPr>
+      <w:hyperlink r:id="rId15" w:history="1">
+        <w:r>
+          <w:rPr>
+            <w:rStyle w:val="Hyperlink"/>
+            <w:rFonts w:ascii="Times New Roman" w:eastAsia="Times New Roman" w:hAnsi="Times New Roman" w:cs="Times New Roman"/>
+            <w:sz w:val="32"/>
+            <w:szCs w:val="32"/>
+          </w:rPr>
+          <w:t>https://youtu.be/j6AtSuujbtM?si=lQ1N8WM6WpL-dV8x</w:t>
+        </w:r>
+      </w:hyperlink>
+    </w:p>
+    <w:p>
+      <w:pPr>
+        <w:pStyle w:val="ListParagraph"/>
+        <w:pBdr>
+          <w:top w:val="nil"/>
+          <w:left w:val="nil"/>
+          <w:bottom w:val="nil"/>
+          <w:right w:val="nil"/>
+          <w:between w:val="nil"/>
+        </w:pBdr>
+        <w:spacing w:after="0"/>
+        <w:ind w:left="1260"/>
+        <w:rPr>
+          <w:rFonts w:ascii="Times New Roman" w:eastAsia="Times New Roman" w:hAnsi="Times New Roman" w:cs="Times New Roman"/>
+          <w:color w:val="000000"/>
+          <w:sz w:val="32"/>
+          <w:szCs w:val="32"/>
+        </w:rPr>
+      </w:pPr>
+      <w:hyperlink r:id="rId16" w:history="1">
+        <w:r>
+          <w:rPr>
+            <w:rStyle w:val="Hyperlink"/>
+            <w:rFonts w:ascii="Times New Roman" w:eastAsia="Times New Roman" w:hAnsi="Times New Roman" w:cs="Times New Roman"/>
+            <w:sz w:val="32"/>
+            <w:szCs w:val="32"/>
+          </w:rPr>
+          <w:t>https://youtu.be/va-Nhu-coZc?si=zuidHWWpGX18IP1S</w:t>
+        </w:r>
+      </w:hyperlink>
+    </w:p>
+    <w:p>
+      <w:pPr>
+        <w:pStyle w:val="ListParagraph"/>
+        <w:numPr>
+          <w:ilvl w:val="0"/>
+          <w:numId w:val="14"/>
+        </w:numPr>
+        <w:pBdr>
+          <w:top w:val="nil"/>
+          <w:left w:val="nil"/>
+          <w:bottom w:val="nil"/>
+          <w:right w:val="nil"/>
+          <w:between w:val="nil"/>
+        </w:pBdr>
+        <w:spacing w:after="0"/>
+        <w:rPr>
+          <w:rFonts w:ascii="Times New Roman" w:eastAsia="Times New Roman" w:hAnsi="Times New Roman" w:cs="Times New Roman"/>
+          <w:color w:val="000000"/>
+          <w:sz w:val="32"/>
+          <w:szCs w:val="32"/>
+        </w:rPr>
+      </w:pPr>
+      <w:r>
+        <w:rPr>
+          <w:rFonts w:ascii="Times New Roman" w:eastAsia="Times New Roman" w:hAnsi="Times New Roman" w:cs="Times New Roman"/>
+          <w:color w:val="000000"/>
+          <w:sz w:val="32"/>
+          <w:szCs w:val="32"/>
+        </w:rPr>
+        <w:t xml:space="preserve">Transistor Amplifying </w:t>
+      </w:r>
+      <w:proofErr w:type="gramStart"/>
+      <w:r>
+        <w:rPr>
+          <w:rFonts w:ascii="Times New Roman" w:eastAsia="Times New Roman" w:hAnsi="Times New Roman" w:cs="Times New Roman"/>
+          <w:color w:val="000000"/>
+          <w:sz w:val="32"/>
+          <w:szCs w:val="32"/>
+        </w:rPr>
+        <w:t>Action :</w:t>
+      </w:r>
+      <w:proofErr w:type="gramEnd"/>
+      <w:r>
+        <w:rPr>
+          <w:rFonts w:ascii="Times New Roman" w:eastAsia="Times New Roman" w:hAnsi="Times New Roman" w:cs="Times New Roman"/>
+          <w:color w:val="000000"/>
+          <w:sz w:val="32"/>
+          <w:szCs w:val="32"/>
+        </w:rPr>
+        <w:t xml:space="preserve"> </w:t>
+      </w:r>
+    </w:p>
+    <w:p>
+      <w:pPr>
+        <w:pStyle w:val="ListParagraph"/>
+        <w:pBdr>
+          <w:top w:val="nil"/>
+          <w:left w:val="nil"/>
+          <w:bottom w:val="nil"/>
+          <w:right w:val="nil"/>
+          <w:between w:val="nil"/>
+        </w:pBdr>
+        <w:spacing w:after="0"/>
+        <w:ind w:left="1260"/>
+        <w:rPr>
+          <w:rFonts w:ascii="Times New Roman" w:eastAsia="Times New Roman" w:hAnsi="Times New Roman" w:cs="Times New Roman"/>
+          <w:color w:val="000000"/>
+          <w:sz w:val="32"/>
+          <w:szCs w:val="32"/>
+        </w:rPr>
+      </w:pPr>
+      <w:hyperlink r:id="rId17" w:history="1">
+        <w:r>
+          <w:rPr>
+            <w:rStyle w:val="Hyperlink"/>
+            <w:rFonts w:ascii="Times New Roman" w:eastAsia="Times New Roman" w:hAnsi="Times New Roman" w:cs="Times New Roman"/>
+            <w:sz w:val="32"/>
+            <w:szCs w:val="32"/>
+          </w:rPr>
+          <w:t>https://youtu.be/px5UNreSvps?si=AAByDX5W_zxr0ifP</w:t>
+        </w:r>
+      </w:hyperlink>
+    </w:p>
+    <w:p>
+      <w:pPr>
+        <w:pStyle w:val="ListParagraph"/>
+        <w:numPr>
+          <w:ilvl w:val="0"/>
+          <w:numId w:val="14"/>
+        </w:numPr>
+        <w:pBdr>
+          <w:top w:val="nil"/>
+          <w:left w:val="nil"/>
+          <w:bottom w:val="nil"/>
+          <w:right w:val="nil"/>
+          <w:between w:val="nil"/>
+        </w:pBdr>
+        <w:spacing w:after="0"/>
+        <w:rPr>
+          <w:rFonts w:ascii="Times New Roman" w:eastAsia="Times New Roman" w:hAnsi="Times New Roman" w:cs="Times New Roman"/>
+          <w:color w:val="000000"/>
+          <w:sz w:val="32"/>
+          <w:szCs w:val="32"/>
+        </w:rPr>
+      </w:pPr>
+      <w:r>
+        <w:rPr>
+          <w:rFonts w:ascii="Times New Roman" w:eastAsia="Times New Roman" w:hAnsi="Times New Roman" w:cs="Times New Roman"/>
+          <w:color w:val="000000"/>
+          <w:sz w:val="32"/>
+          <w:szCs w:val="32"/>
+        </w:rPr>
+        <w:t xml:space="preserve">Common Emitter </w:t>
+      </w:r>
+      <w:proofErr w:type="gramStart"/>
+      <w:r>
+        <w:rPr>
+          <w:rFonts w:ascii="Times New Roman" w:eastAsia="Times New Roman" w:hAnsi="Times New Roman" w:cs="Times New Roman"/>
+          <w:color w:val="000000"/>
+          <w:sz w:val="32"/>
+          <w:szCs w:val="32"/>
+        </w:rPr>
+        <w:t>Configuration :</w:t>
+      </w:r>
+      <w:proofErr w:type="gramEnd"/>
+      <w:r>
+        <w:rPr>
+          <w:rFonts w:ascii="Times New Roman" w:eastAsia="Times New Roman" w:hAnsi="Times New Roman" w:cs="Times New Roman"/>
+          <w:color w:val="000000"/>
+          <w:sz w:val="32"/>
+          <w:szCs w:val="32"/>
+        </w:rPr>
+        <w:t xml:space="preserve"> </w:t>
+      </w:r>
+    </w:p>
+    <w:p>
+      <w:pPr>
+        <w:pStyle w:val="ListParagraph"/>
+        <w:pBdr>
+          <w:top w:val="nil"/>
+          <w:left w:val="nil"/>
+          <w:bottom w:val="nil"/>
+          <w:right w:val="nil"/>
+          <w:between w:val="nil"/>
+        </w:pBdr>
+        <w:spacing w:after="0"/>
+        <w:ind w:left="1260"/>
+        <w:rPr>
+          <w:rFonts w:ascii="Times New Roman" w:eastAsia="Times New Roman" w:hAnsi="Times New Roman" w:cs="Times New Roman"/>
+          <w:color w:val="000000"/>
+          <w:sz w:val="32"/>
+          <w:szCs w:val="32"/>
+        </w:rPr>
+      </w:pPr>
+      <w:hyperlink r:id="rId18" w:history="1">
+        <w:r>
+          <w:rPr>
+            <w:rStyle w:val="Hyperlink"/>
+            <w:rFonts w:ascii="Times New Roman" w:eastAsia="Times New Roman" w:hAnsi="Times New Roman" w:cs="Times New Roman"/>
+            <w:sz w:val="32"/>
+            <w:szCs w:val="32"/>
+          </w:rPr>
+          <w:t>https://youtu.be/RQSB_7gAZV4?si=i1e0osI5zce4FwIQ</w:t>
+        </w:r>
+      </w:hyperlink>
+    </w:p>
+    <w:p>
+      <w:pPr>
+        <w:pStyle w:val="ListParagraph"/>
+        <w:numPr>
+          <w:ilvl w:val="0"/>
+          <w:numId w:val="14"/>
+        </w:numPr>
+        <w:pBdr>
+          <w:top w:val="nil"/>
+          <w:left w:val="nil"/>
+          <w:bottom w:val="nil"/>
+          <w:right w:val="nil"/>
+          <w:between w:val="nil"/>
+        </w:pBdr>
+        <w:spacing w:after="0"/>
+        <w:rPr>
+          <w:rFonts w:ascii="Times New Roman" w:eastAsia="Times New Roman" w:hAnsi="Times New Roman" w:cs="Times New Roman"/>
+          <w:color w:val="000000"/>
+          <w:sz w:val="32"/>
+          <w:szCs w:val="32"/>
+        </w:rPr>
+      </w:pPr>
+      <w:r>
+        <w:rPr>
+          <w:rFonts w:ascii="Times New Roman" w:eastAsia="Times New Roman" w:hAnsi="Times New Roman" w:cs="Times New Roman"/>
+          <w:color w:val="000000"/>
+          <w:sz w:val="32"/>
+          <w:szCs w:val="32"/>
+        </w:rPr>
+        <w:t xml:space="preserve">CE I/P &amp; O/P </w:t>
+      </w:r>
+      <w:proofErr w:type="gramStart"/>
+      <w:r>
+        <w:rPr>
+          <w:rFonts w:ascii="Times New Roman" w:eastAsia="Times New Roman" w:hAnsi="Times New Roman" w:cs="Times New Roman"/>
+          <w:color w:val="000000"/>
+          <w:sz w:val="32"/>
+          <w:szCs w:val="32"/>
+        </w:rPr>
+        <w:t>Char. :</w:t>
+      </w:r>
+      <w:proofErr w:type="gramEnd"/>
+    </w:p>
+    <w:p>
+      <w:pPr>
+        <w:pStyle w:val="ListParagraph"/>
+        <w:pBdr>
+          <w:top w:val="nil"/>
+          <w:left w:val="nil"/>
+          <w:bottom w:val="nil"/>
+          <w:right w:val="nil"/>
+          <w:between w:val="nil"/>
+        </w:pBdr>
+        <w:spacing w:after="0"/>
+        <w:ind w:left="1260"/>
+        <w:rPr>
+          <w:rFonts w:ascii="Times New Roman" w:eastAsia="Times New Roman" w:hAnsi="Times New Roman" w:cs="Times New Roman"/>
+          <w:color w:val="000000"/>
+          <w:sz w:val="32"/>
+          <w:szCs w:val="32"/>
+        </w:rPr>
+      </w:pPr>
+      <w:hyperlink r:id="rId19" w:history="1">
+        <w:r>
+          <w:rPr>
+            <w:rStyle w:val="Hyperlink"/>
+            <w:rFonts w:ascii="Times New Roman" w:eastAsia="Times New Roman" w:hAnsi="Times New Roman" w:cs="Times New Roman"/>
+            <w:sz w:val="32"/>
+            <w:szCs w:val="32"/>
+          </w:rPr>
+          <w:t>https://youtu.be/Zrbr0fIUwzE?si=F3A9I05kydN0Uhdb</w:t>
+        </w:r>
+      </w:hyperlink>
+    </w:p>
+    <w:p>
+      <w:pPr>
+        <w:pStyle w:val="ListParagraph"/>
+        <w:pBdr>
+          <w:top w:val="nil"/>
+          <w:left w:val="nil"/>
+          <w:bottom w:val="nil"/>
+          <w:right w:val="nil"/>
+          <w:between w:val="nil"/>
+        </w:pBdr>
+        <w:spacing w:after="0"/>
+        <w:ind w:left="1260"/>
+        <w:rPr>
+          <w:rFonts w:ascii="Times New Roman" w:eastAsia="Times New Roman" w:hAnsi="Times New Roman" w:cs="Times New Roman"/>
+          <w:color w:val="000000"/>
+          <w:sz w:val="32"/>
+          <w:szCs w:val="32"/>
+        </w:rPr>
+      </w:pPr>
+      <w:hyperlink r:id="rId20" w:history="1">
+        <w:r>
+          <w:rPr>
+            <w:rStyle w:val="Hyperlink"/>
+            <w:rFonts w:ascii="Times New Roman" w:eastAsia="Times New Roman" w:hAnsi="Times New Roman" w:cs="Times New Roman"/>
+            <w:sz w:val="32"/>
+            <w:szCs w:val="32"/>
+          </w:rPr>
+          <w:t>https://youtu.be/ZzCgIzbRDr0?si=tORrzrGsnexNbulU</w:t>
+        </w:r>
+      </w:hyperlink>
+    </w:p>
+    <w:p>
+      <w:pPr>
+        <w:pStyle w:val="ListParagraph"/>
+        <w:numPr>
+          <w:ilvl w:val="0"/>
+          <w:numId w:val="14"/>
+        </w:numPr>
+        <w:pBdr>
+          <w:top w:val="nil"/>
+          <w:left w:val="nil"/>
+          <w:bottom w:val="nil"/>
+          <w:right w:val="nil"/>
+          <w:between w:val="nil"/>
+        </w:pBdr>
+        <w:spacing w:after="0"/>
+        <w:rPr>
+          <w:rFonts w:ascii="Times New Roman" w:eastAsia="Times New Roman" w:hAnsi="Times New Roman" w:cs="Times New Roman"/>
+          <w:color w:val="000000"/>
+          <w:sz w:val="32"/>
+          <w:szCs w:val="32"/>
+        </w:rPr>
+      </w:pPr>
+      <w:r>
+        <w:rPr>
+          <w:rFonts w:ascii="Times New Roman" w:eastAsia="Times New Roman" w:hAnsi="Times New Roman" w:cs="Times New Roman"/>
+          <w:color w:val="000000"/>
+          <w:sz w:val="32"/>
+          <w:szCs w:val="32"/>
+        </w:rPr>
+        <w:t xml:space="preserve">Common Collector </w:t>
+      </w:r>
+      <w:proofErr w:type="gramStart"/>
+      <w:r>
+        <w:rPr>
+          <w:rFonts w:ascii="Times New Roman" w:eastAsia="Times New Roman" w:hAnsi="Times New Roman" w:cs="Times New Roman"/>
+          <w:color w:val="000000"/>
+          <w:sz w:val="32"/>
+          <w:szCs w:val="32"/>
+        </w:rPr>
+        <w:t>Configuration :</w:t>
+      </w:r>
+      <w:proofErr w:type="gramEnd"/>
+      <w:r>
+        <w:rPr>
+          <w:rFonts w:ascii="Times New Roman" w:eastAsia="Times New Roman" w:hAnsi="Times New Roman" w:cs="Times New Roman"/>
+          <w:color w:val="000000"/>
+          <w:sz w:val="32"/>
+          <w:szCs w:val="32"/>
+        </w:rPr>
+        <w:t xml:space="preserve"> </w:t>
+      </w:r>
+    </w:p>
+    <w:p>
+      <w:pPr>
+        <w:pStyle w:val="ListParagraph"/>
+        <w:pBdr>
+          <w:top w:val="nil"/>
+          <w:left w:val="nil"/>
+          <w:bottom w:val="nil"/>
+          <w:right w:val="nil"/>
+          <w:between w:val="nil"/>
+        </w:pBdr>
+        <w:spacing w:after="0"/>
+        <w:ind w:left="1260"/>
+        <w:rPr>
+          <w:rFonts w:ascii="Times New Roman" w:eastAsia="Times New Roman" w:hAnsi="Times New Roman" w:cs="Times New Roman"/>
+          <w:color w:val="000000"/>
+          <w:sz w:val="32"/>
+          <w:szCs w:val="32"/>
+        </w:rPr>
+      </w:pPr>
+    </w:p>
+    <w:p>
+      <w:pPr>
+        <w:pStyle w:val="ListParagraph"/>
+        <w:numPr>
+          <w:ilvl w:val="0"/>
+          <w:numId w:val="14"/>
+        </w:numPr>
+        <w:pBdr>
+          <w:top w:val="nil"/>
+          <w:left w:val="nil"/>
+          <w:bottom w:val="nil"/>
+          <w:right w:val="nil"/>
+          <w:between w:val="nil"/>
+        </w:pBdr>
+        <w:spacing w:after="0"/>
+        <w:rPr>
+          <w:rFonts w:ascii="Times New Roman" w:eastAsia="Times New Roman" w:hAnsi="Times New Roman" w:cs="Times New Roman"/>
+          <w:color w:val="000000"/>
+          <w:sz w:val="32"/>
+          <w:szCs w:val="32"/>
+        </w:rPr>
+      </w:pPr>
+      <w:r>
+        <w:rPr>
+          <w:rFonts w:ascii="Times New Roman" w:eastAsia="Times New Roman" w:hAnsi="Times New Roman" w:cs="Times New Roman"/>
+          <w:color w:val="000000"/>
+          <w:sz w:val="32"/>
+          <w:szCs w:val="32"/>
+        </w:rPr>
+        <w:t xml:space="preserve">Relation of α, β and </w:t>
+      </w:r>
+      <w:proofErr w:type="gramStart"/>
+      <w:r>
+        <w:rPr>
+          <w:rFonts w:ascii="Times New Roman" w:eastAsia="Times New Roman" w:hAnsi="Times New Roman" w:cs="Times New Roman"/>
+          <w:color w:val="000000"/>
+          <w:sz w:val="32"/>
+          <w:szCs w:val="32"/>
+        </w:rPr>
+        <w:t>γ :</w:t>
+      </w:r>
+      <w:proofErr w:type="gramEnd"/>
+      <w:r>
+        <w:rPr>
+          <w:rFonts w:ascii="Times New Roman" w:eastAsia="Times New Roman" w:hAnsi="Times New Roman" w:cs="Times New Roman"/>
+          <w:color w:val="000000"/>
+          <w:sz w:val="32"/>
+          <w:szCs w:val="32"/>
+        </w:rPr>
+        <w:t>-</w:t>
+      </w:r>
+    </w:p>
+    <w:p>
+      <w:pPr>
+        <w:pStyle w:val="ListParagraph"/>
+        <w:ind w:left="1440"/>
+        <w:rPr>
+          <w:rFonts w:ascii="Times New Roman" w:eastAsia="Times New Roman" w:hAnsi="Times New Roman" w:cs="Times New Roman"/>
+          <w:color w:val="000000"/>
+          <w:sz w:val="32"/>
+          <w:szCs w:val="32"/>
+        </w:rPr>
+      </w:pPr>
+      <w:hyperlink r:id="rId21" w:history="1">
+        <w:r>
+          <w:rPr>
+            <w:rStyle w:val="Hyperlink"/>
+            <w:rFonts w:ascii="Times New Roman" w:eastAsia="Times New Roman" w:hAnsi="Times New Roman" w:cs="Times New Roman"/>
+            <w:sz w:val="32"/>
+            <w:szCs w:val="32"/>
+          </w:rPr>
+          <w:t>https://youtu.be/wZwikViKYLc?si=IcOjK1Axw6iUPY5p</w:t>
+        </w:r>
+      </w:hyperlink>
+    </w:p>
+    <w:p>
+      <w:pPr>
+        <w:pStyle w:val="ListParagraph"/>
+        <w:numPr>
+          <w:ilvl w:val="0"/>
+          <w:numId w:val="14"/>
+        </w:numPr>
+        <w:pBdr>
+          <w:top w:val="nil"/>
+          <w:left w:val="nil"/>
+          <w:bottom w:val="nil"/>
+          <w:right w:val="nil"/>
+          <w:between w:val="nil"/>
+        </w:pBdr>
+        <w:spacing w:after="0"/>
+        <w:rPr>
+          <w:rFonts w:ascii="Times New Roman" w:eastAsia="Times New Roman" w:hAnsi="Times New Roman" w:cs="Times New Roman"/>
+          <w:color w:val="000000"/>
+          <w:sz w:val="32"/>
+          <w:szCs w:val="32"/>
+        </w:rPr>
+      </w:pPr>
+      <w:r>
+        <w:rPr>
+          <w:rFonts w:ascii="Times New Roman" w:eastAsia="Times New Roman" w:hAnsi="Times New Roman" w:cs="Times New Roman"/>
+          <w:color w:val="000000"/>
+          <w:sz w:val="32"/>
+          <w:szCs w:val="32"/>
+        </w:rPr>
+        <w:t xml:space="preserve">Why CE is used as an </w:t>
+      </w:r>
+      <w:proofErr w:type="gramStart"/>
+      <w:r>
+        <w:rPr>
+          <w:rFonts w:ascii="Times New Roman" w:eastAsia="Times New Roman" w:hAnsi="Times New Roman" w:cs="Times New Roman"/>
+          <w:color w:val="000000"/>
+          <w:sz w:val="32"/>
+          <w:szCs w:val="32"/>
+        </w:rPr>
+        <w:t>Amplifier :</w:t>
+      </w:r>
+      <w:proofErr w:type="gramEnd"/>
+      <w:r>
+        <w:rPr>
+          <w:rFonts w:ascii="Times New Roman" w:eastAsia="Times New Roman" w:hAnsi="Times New Roman" w:cs="Times New Roman"/>
+          <w:color w:val="000000"/>
+          <w:sz w:val="32"/>
+          <w:szCs w:val="32"/>
+        </w:rPr>
+        <w:t xml:space="preserve"> </w:t>
+      </w:r>
+    </w:p>
+    <w:p>
+      <w:pPr>
+        <w:pStyle w:val="ListParagraph"/>
+        <w:pBdr>
+          <w:top w:val="nil"/>
+          <w:left w:val="nil"/>
+          <w:bottom w:val="nil"/>
+          <w:right w:val="nil"/>
+          <w:between w:val="nil"/>
+        </w:pBdr>
+        <w:spacing w:after="0"/>
+        <w:ind w:left="1260"/>
+        <w:rPr>
+          <w:rFonts w:ascii="Times New Roman" w:eastAsia="Times New Roman" w:hAnsi="Times New Roman" w:cs="Times New Roman"/>
+          <w:color w:val="000000"/>
+          <w:sz w:val="32"/>
+          <w:szCs w:val="32"/>
+        </w:rPr>
+      </w:pPr>
+      <w:hyperlink r:id="rId22" w:history="1">
+        <w:r>
+          <w:rPr>
+            <w:rStyle w:val="Hyperlink"/>
+            <w:rFonts w:ascii="Times New Roman" w:eastAsia="Times New Roman" w:hAnsi="Times New Roman" w:cs="Times New Roman"/>
+            <w:sz w:val="32"/>
+            <w:szCs w:val="32"/>
+          </w:rPr>
+          <w:t>https://youtu.be/Kpq5i_ZtdHg?si=_no4GRUfcbciAflF</w:t>
+        </w:r>
+      </w:hyperlink>
+    </w:p>
+    <w:p>
+      <w:pPr>
+        <w:pStyle w:val="ListParagraph"/>
+        <w:numPr>
+          <w:ilvl w:val="0"/>
+          <w:numId w:val="14"/>
+        </w:numPr>
+        <w:pBdr>
+          <w:top w:val="nil"/>
+          <w:left w:val="nil"/>
+          <w:bottom w:val="nil"/>
+          <w:right w:val="nil"/>
+          <w:between w:val="nil"/>
+        </w:pBdr>
+        <w:spacing w:after="0"/>
+        <w:rPr>
+          <w:rFonts w:ascii="Times New Roman" w:eastAsia="Times New Roman" w:hAnsi="Times New Roman" w:cs="Times New Roman"/>
+          <w:color w:val="000000"/>
+          <w:sz w:val="32"/>
+          <w:szCs w:val="32"/>
+        </w:rPr>
+      </w:pPr>
+      <w:r>
+        <w:rPr>
+          <w:rFonts w:ascii="Times New Roman" w:eastAsia="Times New Roman" w:hAnsi="Times New Roman" w:cs="Times New Roman"/>
+          <w:color w:val="000000"/>
+          <w:sz w:val="32"/>
+          <w:szCs w:val="32"/>
+        </w:rPr>
+        <w:t xml:space="preserve">Transistor Biasing Playlist (16 </w:t>
+      </w:r>
+      <w:proofErr w:type="gramStart"/>
+      <w:r>
+        <w:rPr>
+          <w:rFonts w:ascii="Times New Roman" w:eastAsia="Times New Roman" w:hAnsi="Times New Roman" w:cs="Times New Roman"/>
+          <w:color w:val="000000"/>
+          <w:sz w:val="32"/>
+          <w:szCs w:val="32"/>
+        </w:rPr>
+        <w:t>Videos )</w:t>
+      </w:r>
+      <w:proofErr w:type="gramEnd"/>
+      <w:r>
+        <w:rPr>
+          <w:rFonts w:ascii="Times New Roman" w:eastAsia="Times New Roman" w:hAnsi="Times New Roman" w:cs="Times New Roman"/>
+          <w:color w:val="000000"/>
+          <w:sz w:val="32"/>
+          <w:szCs w:val="32"/>
+        </w:rPr>
+        <w:t xml:space="preserve"> :</w:t>
+      </w:r>
+    </w:p>
+    <w:p>
+      <w:pPr>
+        <w:pStyle w:val="ListParagraph"/>
+        <w:pBdr>
+          <w:top w:val="nil"/>
+          <w:left w:val="nil"/>
+          <w:bottom w:val="nil"/>
+          <w:right w:val="nil"/>
+          <w:between w:val="nil"/>
+        </w:pBdr>
+        <w:spacing w:after="0"/>
+        <w:ind w:left="1260"/>
+        <w:rPr>
+          <w:rFonts w:ascii="Times New Roman" w:eastAsia="Times New Roman" w:hAnsi="Times New Roman" w:cs="Times New Roman"/>
+          <w:color w:val="000000"/>
+          <w:sz w:val="32"/>
+          <w:szCs w:val="32"/>
+        </w:rPr>
+      </w:pPr>
+      <w:hyperlink r:id="rId23" w:history="1">
+        <w:r>
+          <w:rPr>
+            <w:rStyle w:val="Hyperlink"/>
+            <w:rFonts w:ascii="Times New Roman" w:eastAsia="Times New Roman" w:hAnsi="Times New Roman" w:cs="Times New Roman"/>
+            <w:sz w:val="32"/>
+            <w:szCs w:val="32"/>
+          </w:rPr>
+          <w:t>https://www.youtube.com/watch?v=E58rxqJB5kA&amp;list=PL-IC1WV1OE4n9gVU3bQfBWsQhnmICRKYM</w:t>
+        </w:r>
+      </w:hyperlink>
+    </w:p>
+    <w:p>
+      <w:pPr>
+        <w:pStyle w:val="ListParagraph"/>
+        <w:numPr>
+          <w:ilvl w:val="0"/>
+          <w:numId w:val="14"/>
+        </w:numPr>
+        <w:pBdr>
+          <w:top w:val="nil"/>
+          <w:left w:val="nil"/>
+          <w:bottom w:val="nil"/>
+          <w:right w:val="nil"/>
+          <w:between w:val="nil"/>
+        </w:pBdr>
+        <w:spacing w:after="0"/>
+        <w:rPr>
+          <w:rFonts w:ascii="Times New Roman" w:eastAsia="Times New Roman" w:hAnsi="Times New Roman" w:cs="Times New Roman"/>
+          <w:color w:val="000000"/>
+          <w:sz w:val="32"/>
+          <w:szCs w:val="32"/>
+        </w:rPr>
+      </w:pPr>
+      <w:r>
+        <w:rPr>
+          <w:rFonts w:ascii="Times New Roman" w:eastAsia="Times New Roman" w:hAnsi="Times New Roman" w:cs="Times New Roman"/>
+          <w:color w:val="000000"/>
+          <w:sz w:val="32"/>
+          <w:szCs w:val="32"/>
+        </w:rPr>
+        <w:t xml:space="preserve">Small Signal BJT </w:t>
+      </w:r>
+      <w:proofErr w:type="gramStart"/>
+      <w:r>
+        <w:rPr>
+          <w:rFonts w:ascii="Times New Roman" w:eastAsia="Times New Roman" w:hAnsi="Times New Roman" w:cs="Times New Roman"/>
+          <w:color w:val="000000"/>
+          <w:sz w:val="32"/>
+          <w:szCs w:val="32"/>
+        </w:rPr>
+        <w:t>Amplifier :</w:t>
+      </w:r>
+      <w:proofErr w:type="gramEnd"/>
+    </w:p>
+    <w:p>
+      <w:pPr>
+        <w:pStyle w:val="ListParagraph"/>
+        <w:pBdr>
+          <w:top w:val="nil"/>
+          <w:left w:val="nil"/>
+          <w:bottom w:val="nil"/>
+          <w:right w:val="nil"/>
+          <w:between w:val="nil"/>
+        </w:pBdr>
+        <w:spacing w:after="0"/>
+        <w:ind w:left="1260"/>
+        <w:rPr>
+          <w:rFonts w:ascii="Times New Roman" w:eastAsia="Times New Roman" w:hAnsi="Times New Roman" w:cs="Times New Roman"/>
+          <w:color w:val="000000"/>
+          <w:sz w:val="32"/>
+          <w:szCs w:val="32"/>
+        </w:rPr>
+      </w:pPr>
+      <w:hyperlink r:id="rId24" w:history="1">
+        <w:r>
+          <w:rPr>
+            <w:rStyle w:val="Hyperlink"/>
+            <w:rFonts w:ascii="Times New Roman" w:eastAsia="Times New Roman" w:hAnsi="Times New Roman" w:cs="Times New Roman"/>
+            <w:sz w:val="32"/>
+            <w:szCs w:val="32"/>
+          </w:rPr>
+          <w:t>https://www.youtube.com/watch?v=5MLVr9r6Vzk&amp;list=PL-IC1WV1OE4kRdcpTfgtNjFpR8XEpDu7O</w:t>
+        </w:r>
+      </w:hyperlink>
+    </w:p>
+    <w:p>
+      <w:pPr>
+        <w:pStyle w:val="ListParagraph"/>
+        <w:numPr>
+          <w:ilvl w:val="0"/>
+          <w:numId w:val="14"/>
+        </w:numPr>
+        <w:pBdr>
+          <w:top w:val="nil"/>
+          <w:left w:val="nil"/>
+          <w:bottom w:val="nil"/>
+          <w:right w:val="nil"/>
+          <w:between w:val="nil"/>
+        </w:pBdr>
+        <w:spacing w:after="0"/>
+        <w:rPr>
+          <w:rFonts w:ascii="Times New Roman" w:eastAsia="Times New Roman" w:hAnsi="Times New Roman" w:cs="Times New Roman"/>
+          <w:color w:val="000000"/>
+          <w:sz w:val="32"/>
+          <w:szCs w:val="32"/>
+        </w:rPr>
+      </w:pPr>
+      <w:r>
+        <w:rPr>
+          <w:rFonts w:ascii="Times New Roman" w:eastAsia="Times New Roman" w:hAnsi="Times New Roman" w:cs="Times New Roman"/>
+          <w:color w:val="000000"/>
+          <w:sz w:val="32"/>
+          <w:szCs w:val="32"/>
+        </w:rPr>
+        <w:t xml:space="preserve"> </w:t>
+      </w:r>
     </w:p>
     <w:p>
       <w:pPr>
@@ -1128,7 +2045,7 @@
           <w:szCs w:val="32"/>
         </w:rPr>
       </w:pPr>
-      <w:hyperlink r:id="rId14" w:history="1">
+      <w:hyperlink r:id="rId25" w:history="1">
         <w:r>
           <w:rPr>
             <w:rStyle w:val="Hyperlink"/>
@@ -1191,7 +2108,6 @@
           <w:sz w:val="32"/>
           <w:szCs w:val="32"/>
         </w:rPr>
-        <w:lastRenderedPageBreak/>
         <w:t>df</w:t>
       </w:r>
       <w:proofErr w:type="spellEnd"/>
@@ -1258,6 +2174,7 @@
           <w:szCs w:val="32"/>
         </w:rPr>
       </w:pPr>
+      <w:proofErr w:type="gramStart"/>
       <w:r>
         <w:rPr>
           <w:rFonts w:ascii="Times New Roman" w:eastAsia="Times New Roman" w:hAnsi="Times New Roman" w:cs="Times New Roman"/>
@@ -1267,7 +2184,19 @@
           <w:sz w:val="32"/>
           <w:szCs w:val="32"/>
         </w:rPr>
-        <w:t>Extra :-</w:t>
+        <w:t>Extra :</w:t>
+      </w:r>
+      <w:proofErr w:type="gramEnd"/>
+      <w:r>
+        <w:rPr>
+          <w:rFonts w:ascii="Times New Roman" w:eastAsia="Times New Roman" w:hAnsi="Times New Roman" w:cs="Times New Roman"/>
+          <w:b/>
+          <w:bCs/>
+          <w:color w:val="000000"/>
+          <w:sz w:val="32"/>
+          <w:szCs w:val="32"/>
+        </w:rPr>
+        <w:t>-</w:t>
       </w:r>
     </w:p>
     <w:p>
@@ -1303,21 +2232,10 @@
           <w:sz w:val="32"/>
           <w:szCs w:val="32"/>
         </w:rPr>
-        <w:t>Rectifier diode vs. Schottky diode vs. Zener Diode :-</w:t>
-      </w:r>
-    </w:p>
-    <w:p>
-      <w:pPr>
-        <w:pStyle w:val="ListParagraph"/>
-        <w:pBdr>
-          <w:top w:val="nil"/>
-          <w:left w:val="nil"/>
-          <w:bottom w:val="nil"/>
-          <w:right w:val="nil"/>
-          <w:between w:val="nil"/>
-        </w:pBdr>
-        <w:spacing w:after="0"/>
-        <w:ind w:left="1080"/>
+        <w:t xml:space="preserve">Rectifier diode vs. Schottky diode vs. Zener </w:t>
+      </w:r>
+      <w:proofErr w:type="gramStart"/>
+      <w:r>
         <w:rPr>
           <w:rFonts w:ascii="Times New Roman" w:eastAsia="Times New Roman" w:hAnsi="Times New Roman" w:cs="Times New Roman"/>
           <w:b/>
@@ -1326,8 +2244,43 @@
           <w:sz w:val="32"/>
           <w:szCs w:val="32"/>
         </w:rPr>
-      </w:pPr>
-      <w:hyperlink r:id="rId15" w:history="1">
+        <w:t>Diode :</w:t>
+      </w:r>
+      <w:proofErr w:type="gramEnd"/>
+      <w:r>
+        <w:rPr>
+          <w:rFonts w:ascii="Times New Roman" w:eastAsia="Times New Roman" w:hAnsi="Times New Roman" w:cs="Times New Roman"/>
+          <w:b/>
+          <w:bCs/>
+          <w:color w:val="000000"/>
+          <w:sz w:val="32"/>
+          <w:szCs w:val="32"/>
+        </w:rPr>
+        <w:t>-</w:t>
+      </w:r>
+    </w:p>
+    <w:p>
+      <w:pPr>
+        <w:pStyle w:val="ListParagraph"/>
+        <w:pBdr>
+          <w:top w:val="nil"/>
+          <w:left w:val="nil"/>
+          <w:bottom w:val="nil"/>
+          <w:right w:val="nil"/>
+          <w:between w:val="nil"/>
+        </w:pBdr>
+        <w:spacing w:after="0"/>
+        <w:ind w:left="1080"/>
+        <w:rPr>
+          <w:rFonts w:ascii="Times New Roman" w:eastAsia="Times New Roman" w:hAnsi="Times New Roman" w:cs="Times New Roman"/>
+          <w:b/>
+          <w:bCs/>
+          <w:color w:val="000000"/>
+          <w:sz w:val="32"/>
+          <w:szCs w:val="32"/>
+        </w:rPr>
+      </w:pPr>
+      <w:hyperlink r:id="rId26" w:history="1">
         <w:r>
           <w:rPr>
             <w:rStyle w:val="Hyperlink"/>
@@ -1337,7 +2290,31 @@
             <w:sz w:val="32"/>
             <w:szCs w:val="32"/>
           </w:rPr>
-          <w:t>Rectifier vs Zener vs Schottky Diode(Practical Differences)</w:t>
+          <w:t xml:space="preserve">Rectifier vs Zener vs Schottky </w:t>
+        </w:r>
+        <w:proofErr w:type="gramStart"/>
+        <w:r>
+          <w:rPr>
+            <w:rStyle w:val="Hyperlink"/>
+            <w:rFonts w:ascii="Times New Roman" w:eastAsia="Times New Roman" w:hAnsi="Times New Roman" w:cs="Times New Roman"/>
+            <w:b/>
+            <w:bCs/>
+            <w:sz w:val="32"/>
+            <w:szCs w:val="32"/>
+          </w:rPr>
+          <w:t>Diode(</w:t>
+        </w:r>
+        <w:proofErr w:type="gramEnd"/>
+        <w:r>
+          <w:rPr>
+            <w:rStyle w:val="Hyperlink"/>
+            <w:rFonts w:ascii="Times New Roman" w:eastAsia="Times New Roman" w:hAnsi="Times New Roman" w:cs="Times New Roman"/>
+            <w:b/>
+            <w:bCs/>
+            <w:sz w:val="32"/>
+            <w:szCs w:val="32"/>
+          </w:rPr>
+          <w:t>Practical Differences)</w:t>
         </w:r>
       </w:hyperlink>
     </w:p>
@@ -1470,20 +2447,10 @@
           <w:sz w:val="32"/>
           <w:szCs w:val="32"/>
         </w:rPr>
-        <w:t>Logic gates :</w:t>
-      </w:r>
-    </w:p>
-    <w:p>
-      <w:pPr>
-        <w:pStyle w:val="ListParagraph"/>
-        <w:pBdr>
-          <w:top w:val="nil"/>
-          <w:left w:val="nil"/>
-          <w:bottom w:val="nil"/>
-          <w:right w:val="nil"/>
-          <w:between w:val="nil"/>
-        </w:pBdr>
-        <w:spacing w:after="0"/>
+        <w:t xml:space="preserve">Logic </w:t>
+      </w:r>
+      <w:proofErr w:type="gramStart"/>
+      <w:r>
         <w:rPr>
           <w:rFonts w:ascii="Times New Roman" w:eastAsia="Times New Roman" w:hAnsi="Times New Roman" w:cs="Times New Roman"/>
           <w:b/>
@@ -1492,8 +2459,31 @@
           <w:sz w:val="32"/>
           <w:szCs w:val="32"/>
         </w:rPr>
-      </w:pPr>
-      <w:hyperlink r:id="rId16" w:history="1">
+        <w:t>gates :</w:t>
+      </w:r>
+      <w:proofErr w:type="gramEnd"/>
+    </w:p>
+    <w:p>
+      <w:pPr>
+        <w:pStyle w:val="ListParagraph"/>
+        <w:pBdr>
+          <w:top w:val="nil"/>
+          <w:left w:val="nil"/>
+          <w:bottom w:val="nil"/>
+          <w:right w:val="nil"/>
+          <w:between w:val="nil"/>
+        </w:pBdr>
+        <w:spacing w:after="0"/>
+        <w:rPr>
+          <w:rFonts w:ascii="Times New Roman" w:eastAsia="Times New Roman" w:hAnsi="Times New Roman" w:cs="Times New Roman"/>
+          <w:b/>
+          <w:bCs/>
+          <w:color w:val="000000"/>
+          <w:sz w:val="32"/>
+          <w:szCs w:val="32"/>
+        </w:rPr>
+      </w:pPr>
+      <w:hyperlink r:id="rId27" w:history="1">
         <w:r>
           <w:rPr>
             <w:rStyle w:val="Hyperlink"/>
@@ -1561,20 +2551,10 @@
           <w:sz w:val="32"/>
           <w:szCs w:val="32"/>
         </w:rPr>
-        <w:t>Boolean Algebra :</w:t>
-      </w:r>
-    </w:p>
-    <w:p>
-      <w:pPr>
-        <w:pStyle w:val="ListParagraph"/>
-        <w:pBdr>
-          <w:top w:val="nil"/>
-          <w:left w:val="nil"/>
-          <w:bottom w:val="nil"/>
-          <w:right w:val="nil"/>
-          <w:between w:val="nil"/>
-        </w:pBdr>
-        <w:spacing w:after="0"/>
+        <w:t xml:space="preserve">Boolean </w:t>
+      </w:r>
+      <w:proofErr w:type="gramStart"/>
+      <w:r>
         <w:rPr>
           <w:rFonts w:ascii="Times New Roman" w:eastAsia="Times New Roman" w:hAnsi="Times New Roman" w:cs="Times New Roman"/>
           <w:b/>
@@ -1583,8 +2563,21 @@
           <w:sz w:val="32"/>
           <w:szCs w:val="32"/>
         </w:rPr>
-      </w:pPr>
-      <w:r>
+        <w:t>Algebra :</w:t>
+      </w:r>
+      <w:proofErr w:type="gramEnd"/>
+    </w:p>
+    <w:p>
+      <w:pPr>
+        <w:pStyle w:val="ListParagraph"/>
+        <w:pBdr>
+          <w:top w:val="nil"/>
+          <w:left w:val="nil"/>
+          <w:bottom w:val="nil"/>
+          <w:right w:val="nil"/>
+          <w:between w:val="nil"/>
+        </w:pBdr>
+        <w:spacing w:after="0"/>
         <w:rPr>
           <w:rFonts w:ascii="Times New Roman" w:eastAsia="Times New Roman" w:hAnsi="Times New Roman" w:cs="Times New Roman"/>
           <w:b/>
@@ -1593,9 +2586,43 @@
           <w:sz w:val="32"/>
           <w:szCs w:val="32"/>
         </w:rPr>
-        <w:t xml:space="preserve">Part 1 : </w:t>
-      </w:r>
-      <w:hyperlink r:id="rId17" w:history="1">
+      </w:pPr>
+      <w:r>
+        <w:rPr>
+          <w:rFonts w:ascii="Times New Roman" w:eastAsia="Times New Roman" w:hAnsi="Times New Roman" w:cs="Times New Roman"/>
+          <w:b/>
+          <w:bCs/>
+          <w:color w:val="000000"/>
+          <w:sz w:val="32"/>
+          <w:szCs w:val="32"/>
+        </w:rPr>
+        <w:t xml:space="preserve">Part </w:t>
+      </w:r>
+      <w:proofErr w:type="gramStart"/>
+      <w:r>
+        <w:rPr>
+          <w:rFonts w:ascii="Times New Roman" w:eastAsia="Times New Roman" w:hAnsi="Times New Roman" w:cs="Times New Roman"/>
+          <w:b/>
+          <w:bCs/>
+          <w:color w:val="000000"/>
+          <w:sz w:val="32"/>
+          <w:szCs w:val="32"/>
+        </w:rPr>
+        <w:t>1 :</w:t>
+      </w:r>
+      <w:proofErr w:type="gramEnd"/>
+      <w:r>
+        <w:rPr>
+          <w:rFonts w:ascii="Times New Roman" w:eastAsia="Times New Roman" w:hAnsi="Times New Roman" w:cs="Times New Roman"/>
+          <w:b/>
+          <w:bCs/>
+          <w:color w:val="000000"/>
+          <w:sz w:val="32"/>
+          <w:szCs w:val="32"/>
+        </w:rPr>
+        <w:t xml:space="preserve"> </w:t>
+      </w:r>
+      <w:hyperlink r:id="rId28" w:history="1">
         <w:r>
           <w:rPr>
             <w:rStyle w:val="Hyperlink"/>
@@ -1638,9 +2665,33 @@
           <w:sz w:val="32"/>
           <w:szCs w:val="32"/>
         </w:rPr>
-        <w:t xml:space="preserve">Part 2 : </w:t>
-      </w:r>
-      <w:hyperlink r:id="rId18" w:history="1">
+        <w:t xml:space="preserve">Part </w:t>
+      </w:r>
+      <w:proofErr w:type="gramStart"/>
+      <w:r>
+        <w:rPr>
+          <w:rFonts w:ascii="Times New Roman" w:eastAsia="Times New Roman" w:hAnsi="Times New Roman" w:cs="Times New Roman"/>
+          <w:b/>
+          <w:bCs/>
+          <w:color w:val="000000"/>
+          <w:sz w:val="32"/>
+          <w:szCs w:val="32"/>
+        </w:rPr>
+        <w:t>2 :</w:t>
+      </w:r>
+      <w:proofErr w:type="gramEnd"/>
+      <w:r>
+        <w:rPr>
+          <w:rFonts w:ascii="Times New Roman" w:eastAsia="Times New Roman" w:hAnsi="Times New Roman" w:cs="Times New Roman"/>
+          <w:b/>
+          <w:bCs/>
+          <w:color w:val="000000"/>
+          <w:sz w:val="32"/>
+          <w:szCs w:val="32"/>
+        </w:rPr>
+        <w:t xml:space="preserve"> </w:t>
+      </w:r>
+      <w:hyperlink r:id="rId29" w:history="1">
         <w:r>
           <w:rPr>
             <w:rStyle w:val="Hyperlink"/>
@@ -1683,9 +2734,33 @@
           <w:sz w:val="32"/>
           <w:szCs w:val="32"/>
         </w:rPr>
-        <w:t xml:space="preserve">Part 3 : </w:t>
-      </w:r>
-      <w:hyperlink r:id="rId19" w:history="1">
+        <w:t xml:space="preserve">Part </w:t>
+      </w:r>
+      <w:proofErr w:type="gramStart"/>
+      <w:r>
+        <w:rPr>
+          <w:rFonts w:ascii="Times New Roman" w:eastAsia="Times New Roman" w:hAnsi="Times New Roman" w:cs="Times New Roman"/>
+          <w:b/>
+          <w:bCs/>
+          <w:color w:val="000000"/>
+          <w:sz w:val="32"/>
+          <w:szCs w:val="32"/>
+        </w:rPr>
+        <w:t>3 :</w:t>
+      </w:r>
+      <w:proofErr w:type="gramEnd"/>
+      <w:r>
+        <w:rPr>
+          <w:rFonts w:ascii="Times New Roman" w:eastAsia="Times New Roman" w:hAnsi="Times New Roman" w:cs="Times New Roman"/>
+          <w:b/>
+          <w:bCs/>
+          <w:color w:val="000000"/>
+          <w:sz w:val="32"/>
+          <w:szCs w:val="32"/>
+        </w:rPr>
+        <w:t xml:space="preserve"> </w:t>
+      </w:r>
+      <w:hyperlink r:id="rId30" w:history="1">
         <w:r>
           <w:rPr>
             <w:rStyle w:val="Hyperlink"/>
@@ -1728,9 +2803,33 @@
           <w:sz w:val="32"/>
           <w:szCs w:val="32"/>
         </w:rPr>
-        <w:t xml:space="preserve">Part 4 : </w:t>
-      </w:r>
-      <w:hyperlink r:id="rId20" w:history="1">
+        <w:t xml:space="preserve">Part </w:t>
+      </w:r>
+      <w:proofErr w:type="gramStart"/>
+      <w:r>
+        <w:rPr>
+          <w:rFonts w:ascii="Times New Roman" w:eastAsia="Times New Roman" w:hAnsi="Times New Roman" w:cs="Times New Roman"/>
+          <w:b/>
+          <w:bCs/>
+          <w:color w:val="000000"/>
+          <w:sz w:val="32"/>
+          <w:szCs w:val="32"/>
+        </w:rPr>
+        <w:t>4 :</w:t>
+      </w:r>
+      <w:proofErr w:type="gramEnd"/>
+      <w:r>
+        <w:rPr>
+          <w:rFonts w:ascii="Times New Roman" w:eastAsia="Times New Roman" w:hAnsi="Times New Roman" w:cs="Times New Roman"/>
+          <w:b/>
+          <w:bCs/>
+          <w:color w:val="000000"/>
+          <w:sz w:val="32"/>
+          <w:szCs w:val="32"/>
+        </w:rPr>
+        <w:t xml:space="preserve"> </w:t>
+      </w:r>
+      <w:hyperlink r:id="rId31" w:history="1">
         <w:r>
           <w:rPr>
             <w:rStyle w:val="Hyperlink"/>
@@ -1876,16 +2975,36 @@
           <w:sz w:val="32"/>
           <w:szCs w:val="32"/>
         </w:rPr>
-        <w:t xml:space="preserve">Network Theorems </w:t>
-      </w:r>
-      <w:r>
-        <w:rPr>
-          <w:rFonts w:ascii="Times New Roman" w:eastAsia="Times New Roman" w:hAnsi="Times New Roman" w:cs="Times New Roman"/>
-          <w:color w:val="000000"/>
-          <w:sz w:val="32"/>
-          <w:szCs w:val="32"/>
-        </w:rPr>
-        <w:t>:-</w:t>
+        <w:t xml:space="preserve">Network </w:t>
+      </w:r>
+      <w:proofErr w:type="gramStart"/>
+      <w:r>
+        <w:rPr>
+          <w:rFonts w:ascii="Times New Roman" w:eastAsia="Times New Roman" w:hAnsi="Times New Roman" w:cs="Times New Roman"/>
+          <w:color w:val="000000"/>
+          <w:sz w:val="32"/>
+          <w:szCs w:val="32"/>
+        </w:rPr>
+        <w:t xml:space="preserve">Theorems </w:t>
+      </w:r>
+      <w:r>
+        <w:rPr>
+          <w:rFonts w:ascii="Times New Roman" w:eastAsia="Times New Roman" w:hAnsi="Times New Roman" w:cs="Times New Roman"/>
+          <w:color w:val="000000"/>
+          <w:sz w:val="32"/>
+          <w:szCs w:val="32"/>
+        </w:rPr>
+        <w:t>:</w:t>
+      </w:r>
+      <w:proofErr w:type="gramEnd"/>
+      <w:r>
+        <w:rPr>
+          <w:rFonts w:ascii="Times New Roman" w:eastAsia="Times New Roman" w:hAnsi="Times New Roman" w:cs="Times New Roman"/>
+          <w:color w:val="000000"/>
+          <w:sz w:val="32"/>
+          <w:szCs w:val="32"/>
+        </w:rPr>
+        <w:t>-</w:t>
       </w:r>
     </w:p>
     <w:p>
@@ -1919,8 +3038,19 @@
           <w:sz w:val="32"/>
           <w:szCs w:val="32"/>
         </w:rPr>
-        <w:t>KCL &amp; KVL :</w:t>
-      </w:r>
+        <w:t xml:space="preserve">KCL &amp; </w:t>
+      </w:r>
+      <w:proofErr w:type="gramStart"/>
+      <w:r>
+        <w:rPr>
+          <w:rFonts w:ascii="Times New Roman" w:eastAsia="Times New Roman" w:hAnsi="Times New Roman" w:cs="Times New Roman"/>
+          <w:color w:val="000000"/>
+          <w:sz w:val="32"/>
+          <w:szCs w:val="32"/>
+        </w:rPr>
+        <w:t>KVL :</w:t>
+      </w:r>
+      <w:proofErr w:type="gramEnd"/>
       <w:r>
         <w:rPr>
           <w:rFonts w:ascii="Times New Roman" w:eastAsia="Times New Roman" w:hAnsi="Times New Roman" w:cs="Times New Roman"/>
@@ -1943,7 +3073,7 @@
         </w:rPr>
         <w:br/>
       </w:r>
-      <w:hyperlink r:id="rId21" w:history="1">
+      <w:hyperlink r:id="rId32" w:history="1">
         <w:r>
           <w:rPr>
             <w:rStyle w:val="Hyperlink"/>
@@ -1993,8 +3123,19 @@
           <w:sz w:val="32"/>
           <w:szCs w:val="32"/>
         </w:rPr>
-        <w:t>Thevenin Theorem :</w:t>
-      </w:r>
+        <w:t xml:space="preserve">Thevenin </w:t>
+      </w:r>
+      <w:proofErr w:type="gramStart"/>
+      <w:r>
+        <w:rPr>
+          <w:rFonts w:ascii="Times New Roman" w:eastAsia="Times New Roman" w:hAnsi="Times New Roman" w:cs="Times New Roman"/>
+          <w:color w:val="000000"/>
+          <w:sz w:val="32"/>
+          <w:szCs w:val="32"/>
+        </w:rPr>
+        <w:t>Theorem :</w:t>
+      </w:r>
+      <w:proofErr w:type="gramEnd"/>
     </w:p>
     <w:p>
       <w:pPr>
@@ -2027,7 +3168,7 @@
         </w:rPr>
         <w:t xml:space="preserve">Concept 1: </w:t>
       </w:r>
-      <w:hyperlink r:id="rId22" w:history="1">
+      <w:hyperlink r:id="rId33" w:history="1">
         <w:r>
           <w:rPr>
             <w:rStyle w:val="Hyperlink"/>
@@ -2068,9 +3209,29 @@
           <w:sz w:val="32"/>
           <w:szCs w:val="32"/>
         </w:rPr>
-        <w:t xml:space="preserve">Concept 2 : </w:t>
-      </w:r>
-      <w:hyperlink r:id="rId23" w:history="1">
+        <w:t xml:space="preserve">Concept </w:t>
+      </w:r>
+      <w:proofErr w:type="gramStart"/>
+      <w:r>
+        <w:rPr>
+          <w:rFonts w:ascii="Times New Roman" w:eastAsia="Times New Roman" w:hAnsi="Times New Roman" w:cs="Times New Roman"/>
+          <w:color w:val="000000"/>
+          <w:sz w:val="32"/>
+          <w:szCs w:val="32"/>
+        </w:rPr>
+        <w:t>2 :</w:t>
+      </w:r>
+      <w:proofErr w:type="gramEnd"/>
+      <w:r>
+        <w:rPr>
+          <w:rFonts w:ascii="Times New Roman" w:eastAsia="Times New Roman" w:hAnsi="Times New Roman" w:cs="Times New Roman"/>
+          <w:color w:val="000000"/>
+          <w:sz w:val="32"/>
+          <w:szCs w:val="32"/>
+        </w:rPr>
+        <w:t xml:space="preserve"> </w:t>
+      </w:r>
+      <w:hyperlink r:id="rId34" w:history="1">
         <w:r>
           <w:rPr>
             <w:rStyle w:val="Hyperlink"/>
@@ -2111,9 +3272,29 @@
           <w:sz w:val="32"/>
           <w:szCs w:val="32"/>
         </w:rPr>
-        <w:t xml:space="preserve">Q. 1 : </w:t>
-      </w:r>
-      <w:hyperlink r:id="rId24" w:history="1">
+        <w:t xml:space="preserve">Q. </w:t>
+      </w:r>
+      <w:proofErr w:type="gramStart"/>
+      <w:r>
+        <w:rPr>
+          <w:rFonts w:ascii="Times New Roman" w:eastAsia="Times New Roman" w:hAnsi="Times New Roman" w:cs="Times New Roman"/>
+          <w:color w:val="000000"/>
+          <w:sz w:val="32"/>
+          <w:szCs w:val="32"/>
+        </w:rPr>
+        <w:t>1 :</w:t>
+      </w:r>
+      <w:proofErr w:type="gramEnd"/>
+      <w:r>
+        <w:rPr>
+          <w:rFonts w:ascii="Times New Roman" w:eastAsia="Times New Roman" w:hAnsi="Times New Roman" w:cs="Times New Roman"/>
+          <w:color w:val="000000"/>
+          <w:sz w:val="32"/>
+          <w:szCs w:val="32"/>
+        </w:rPr>
+        <w:t xml:space="preserve"> </w:t>
+      </w:r>
+      <w:hyperlink r:id="rId35" w:history="1">
         <w:r>
           <w:rPr>
             <w:rStyle w:val="Hyperlink"/>
@@ -2147,16 +3328,27 @@
           <w:szCs w:val="32"/>
         </w:rPr>
       </w:pPr>
-      <w:r>
-        <w:rPr>
-          <w:rFonts w:ascii="Times New Roman" w:eastAsia="Times New Roman" w:hAnsi="Times New Roman" w:cs="Times New Roman"/>
-          <w:color w:val="000000"/>
-          <w:sz w:val="32"/>
-          <w:szCs w:val="32"/>
-        </w:rPr>
-        <w:t xml:space="preserve">Q.2 : </w:t>
-      </w:r>
-      <w:hyperlink r:id="rId25" w:history="1">
+      <w:proofErr w:type="gramStart"/>
+      <w:r>
+        <w:rPr>
+          <w:rFonts w:ascii="Times New Roman" w:eastAsia="Times New Roman" w:hAnsi="Times New Roman" w:cs="Times New Roman"/>
+          <w:color w:val="000000"/>
+          <w:sz w:val="32"/>
+          <w:szCs w:val="32"/>
+        </w:rPr>
+        <w:t>Q.2 :</w:t>
+      </w:r>
+      <w:proofErr w:type="gramEnd"/>
+      <w:r>
+        <w:rPr>
+          <w:rFonts w:ascii="Times New Roman" w:eastAsia="Times New Roman" w:hAnsi="Times New Roman" w:cs="Times New Roman"/>
+          <w:color w:val="000000"/>
+          <w:sz w:val="32"/>
+          <w:szCs w:val="32"/>
+        </w:rPr>
+        <w:t xml:space="preserve"> </w:t>
+      </w:r>
+      <w:hyperlink r:id="rId36" w:history="1">
         <w:r>
           <w:rPr>
             <w:rStyle w:val="Hyperlink"/>
@@ -2199,16 +3391,27 @@
         </w:rPr>
         <w:t xml:space="preserve"> </w:t>
       </w:r>
-      <w:r>
-        <w:rPr>
-          <w:rFonts w:ascii="Times New Roman" w:eastAsia="Times New Roman" w:hAnsi="Times New Roman" w:cs="Times New Roman"/>
-          <w:color w:val="000000"/>
-          <w:sz w:val="32"/>
-          <w:szCs w:val="32"/>
-        </w:rPr>
-        <w:t xml:space="preserve">Q.3 : </w:t>
-      </w:r>
-      <w:hyperlink r:id="rId26" w:history="1">
+      <w:proofErr w:type="gramStart"/>
+      <w:r>
+        <w:rPr>
+          <w:rFonts w:ascii="Times New Roman" w:eastAsia="Times New Roman" w:hAnsi="Times New Roman" w:cs="Times New Roman"/>
+          <w:color w:val="000000"/>
+          <w:sz w:val="32"/>
+          <w:szCs w:val="32"/>
+        </w:rPr>
+        <w:t>Q.3 :</w:t>
+      </w:r>
+      <w:proofErr w:type="gramEnd"/>
+      <w:r>
+        <w:rPr>
+          <w:rFonts w:ascii="Times New Roman" w:eastAsia="Times New Roman" w:hAnsi="Times New Roman" w:cs="Times New Roman"/>
+          <w:color w:val="000000"/>
+          <w:sz w:val="32"/>
+          <w:szCs w:val="32"/>
+        </w:rPr>
+        <w:t xml:space="preserve"> </w:t>
+      </w:r>
+      <w:hyperlink r:id="rId37" w:history="1">
         <w:r>
           <w:rPr>
             <w:rStyle w:val="Hyperlink"/>
@@ -2242,16 +3445,27 @@
           <w:szCs w:val="32"/>
         </w:rPr>
       </w:pPr>
-      <w:r>
-        <w:rPr>
-          <w:rFonts w:ascii="Times New Roman" w:eastAsia="Times New Roman" w:hAnsi="Times New Roman" w:cs="Times New Roman"/>
-          <w:color w:val="000000"/>
-          <w:sz w:val="32"/>
-          <w:szCs w:val="32"/>
-        </w:rPr>
-        <w:t xml:space="preserve">Q.4 : </w:t>
-      </w:r>
-      <w:hyperlink r:id="rId27" w:history="1">
+      <w:proofErr w:type="gramStart"/>
+      <w:r>
+        <w:rPr>
+          <w:rFonts w:ascii="Times New Roman" w:eastAsia="Times New Roman" w:hAnsi="Times New Roman" w:cs="Times New Roman"/>
+          <w:color w:val="000000"/>
+          <w:sz w:val="32"/>
+          <w:szCs w:val="32"/>
+        </w:rPr>
+        <w:t>Q.4 :</w:t>
+      </w:r>
+      <w:proofErr w:type="gramEnd"/>
+      <w:r>
+        <w:rPr>
+          <w:rFonts w:ascii="Times New Roman" w:eastAsia="Times New Roman" w:hAnsi="Times New Roman" w:cs="Times New Roman"/>
+          <w:color w:val="000000"/>
+          <w:sz w:val="32"/>
+          <w:szCs w:val="32"/>
+        </w:rPr>
+        <w:t xml:space="preserve"> </w:t>
+      </w:r>
+      <w:hyperlink r:id="rId38" w:history="1">
         <w:r>
           <w:rPr>
             <w:rStyle w:val="Hyperlink"/>
@@ -2285,16 +3499,27 @@
           <w:szCs w:val="32"/>
         </w:rPr>
       </w:pPr>
-      <w:r>
-        <w:rPr>
-          <w:rFonts w:ascii="Times New Roman" w:eastAsia="Times New Roman" w:hAnsi="Times New Roman" w:cs="Times New Roman"/>
-          <w:color w:val="000000"/>
-          <w:sz w:val="32"/>
-          <w:szCs w:val="32"/>
-        </w:rPr>
-        <w:t xml:space="preserve">Q.5 : </w:t>
-      </w:r>
-      <w:hyperlink r:id="rId28" w:history="1">
+      <w:proofErr w:type="gramStart"/>
+      <w:r>
+        <w:rPr>
+          <w:rFonts w:ascii="Times New Roman" w:eastAsia="Times New Roman" w:hAnsi="Times New Roman" w:cs="Times New Roman"/>
+          <w:color w:val="000000"/>
+          <w:sz w:val="32"/>
+          <w:szCs w:val="32"/>
+        </w:rPr>
+        <w:t>Q.5 :</w:t>
+      </w:r>
+      <w:proofErr w:type="gramEnd"/>
+      <w:r>
+        <w:rPr>
+          <w:rFonts w:ascii="Times New Roman" w:eastAsia="Times New Roman" w:hAnsi="Times New Roman" w:cs="Times New Roman"/>
+          <w:color w:val="000000"/>
+          <w:sz w:val="32"/>
+          <w:szCs w:val="32"/>
+        </w:rPr>
+        <w:t xml:space="preserve"> </w:t>
+      </w:r>
+      <w:hyperlink r:id="rId39" w:history="1">
         <w:r>
           <w:rPr>
             <w:rStyle w:val="Hyperlink"/>
@@ -2328,16 +3553,27 @@
           <w:szCs w:val="32"/>
         </w:rPr>
       </w:pPr>
-      <w:r>
-        <w:rPr>
-          <w:rFonts w:ascii="Times New Roman" w:eastAsia="Times New Roman" w:hAnsi="Times New Roman" w:cs="Times New Roman"/>
-          <w:color w:val="000000"/>
-          <w:sz w:val="32"/>
-          <w:szCs w:val="32"/>
-        </w:rPr>
-        <w:t xml:space="preserve">Q.6 : </w:t>
-      </w:r>
-      <w:hyperlink r:id="rId29" w:history="1">
+      <w:proofErr w:type="gramStart"/>
+      <w:r>
+        <w:rPr>
+          <w:rFonts w:ascii="Times New Roman" w:eastAsia="Times New Roman" w:hAnsi="Times New Roman" w:cs="Times New Roman"/>
+          <w:color w:val="000000"/>
+          <w:sz w:val="32"/>
+          <w:szCs w:val="32"/>
+        </w:rPr>
+        <w:t>Q.6 :</w:t>
+      </w:r>
+      <w:proofErr w:type="gramEnd"/>
+      <w:r>
+        <w:rPr>
+          <w:rFonts w:ascii="Times New Roman" w:eastAsia="Times New Roman" w:hAnsi="Times New Roman" w:cs="Times New Roman"/>
+          <w:color w:val="000000"/>
+          <w:sz w:val="32"/>
+          <w:szCs w:val="32"/>
+        </w:rPr>
+        <w:t xml:space="preserve"> </w:t>
+      </w:r>
+      <w:hyperlink r:id="rId40" w:history="1">
         <w:r>
           <w:rPr>
             <w:rStyle w:val="Hyperlink"/>
@@ -2407,16 +3643,27 @@
           <w:szCs w:val="32"/>
         </w:rPr>
       </w:pPr>
-      <w:r>
-        <w:rPr>
-          <w:rFonts w:ascii="Times New Roman" w:eastAsia="Times New Roman" w:hAnsi="Times New Roman" w:cs="Times New Roman"/>
-          <w:color w:val="000000"/>
-          <w:sz w:val="32"/>
-          <w:szCs w:val="32"/>
-        </w:rPr>
-        <w:t xml:space="preserve">Q.7 : </w:t>
-      </w:r>
-      <w:hyperlink r:id="rId30" w:history="1">
+      <w:proofErr w:type="gramStart"/>
+      <w:r>
+        <w:rPr>
+          <w:rFonts w:ascii="Times New Roman" w:eastAsia="Times New Roman" w:hAnsi="Times New Roman" w:cs="Times New Roman"/>
+          <w:color w:val="000000"/>
+          <w:sz w:val="32"/>
+          <w:szCs w:val="32"/>
+        </w:rPr>
+        <w:t>Q.7 :</w:t>
+      </w:r>
+      <w:proofErr w:type="gramEnd"/>
+      <w:r>
+        <w:rPr>
+          <w:rFonts w:ascii="Times New Roman" w:eastAsia="Times New Roman" w:hAnsi="Times New Roman" w:cs="Times New Roman"/>
+          <w:color w:val="000000"/>
+          <w:sz w:val="32"/>
+          <w:szCs w:val="32"/>
+        </w:rPr>
+        <w:t xml:space="preserve"> </w:t>
+      </w:r>
+      <w:hyperlink r:id="rId41" w:history="1">
         <w:r>
           <w:rPr>
             <w:rStyle w:val="Hyperlink"/>
@@ -2450,6 +3697,7 @@
           <w:szCs w:val="32"/>
         </w:rPr>
       </w:pPr>
+      <w:proofErr w:type="gramStart"/>
       <w:r>
         <w:rPr>
           <w:rFonts w:ascii="Times New Roman" w:eastAsia="Times New Roman" w:hAnsi="Times New Roman" w:cs="Times New Roman"/>
@@ -2459,10 +3707,11 @@
         </w:rPr>
         <w:t>Q.8 :</w:t>
       </w:r>
+      <w:proofErr w:type="gramEnd"/>
       <w:r>
         <w:t xml:space="preserve"> </w:t>
       </w:r>
-      <w:hyperlink r:id="rId31" w:history="1">
+      <w:hyperlink r:id="rId42" w:history="1">
         <w:r>
           <w:rPr>
             <w:rStyle w:val="Hyperlink"/>
@@ -2514,16 +3763,27 @@
           <w:szCs w:val="32"/>
         </w:rPr>
       </w:pPr>
-      <w:r>
-        <w:rPr>
-          <w:rFonts w:ascii="Times New Roman" w:eastAsia="Times New Roman" w:hAnsi="Times New Roman" w:cs="Times New Roman"/>
-          <w:color w:val="000000"/>
-          <w:sz w:val="32"/>
-          <w:szCs w:val="32"/>
-        </w:rPr>
-        <w:t xml:space="preserve">Q.9 : </w:t>
-      </w:r>
-      <w:hyperlink r:id="rId32" w:history="1">
+      <w:proofErr w:type="gramStart"/>
+      <w:r>
+        <w:rPr>
+          <w:rFonts w:ascii="Times New Roman" w:eastAsia="Times New Roman" w:hAnsi="Times New Roman" w:cs="Times New Roman"/>
+          <w:color w:val="000000"/>
+          <w:sz w:val="32"/>
+          <w:szCs w:val="32"/>
+        </w:rPr>
+        <w:t>Q.9 :</w:t>
+      </w:r>
+      <w:proofErr w:type="gramEnd"/>
+      <w:r>
+        <w:rPr>
+          <w:rFonts w:ascii="Times New Roman" w:eastAsia="Times New Roman" w:hAnsi="Times New Roman" w:cs="Times New Roman"/>
+          <w:color w:val="000000"/>
+          <w:sz w:val="32"/>
+          <w:szCs w:val="32"/>
+        </w:rPr>
+        <w:t xml:space="preserve"> </w:t>
+      </w:r>
+      <w:hyperlink r:id="rId43" w:history="1">
         <w:r>
           <w:rPr>
             <w:rStyle w:val="Hyperlink"/>
@@ -2557,16 +3817,27 @@
           <w:szCs w:val="32"/>
         </w:rPr>
       </w:pPr>
-      <w:r>
-        <w:rPr>
-          <w:rFonts w:ascii="Times New Roman" w:eastAsia="Times New Roman" w:hAnsi="Times New Roman" w:cs="Times New Roman"/>
-          <w:color w:val="000000"/>
-          <w:sz w:val="32"/>
-          <w:szCs w:val="32"/>
-        </w:rPr>
-        <w:t xml:space="preserve">Q.10 : </w:t>
-      </w:r>
-      <w:hyperlink r:id="rId33" w:history="1">
+      <w:proofErr w:type="gramStart"/>
+      <w:r>
+        <w:rPr>
+          <w:rFonts w:ascii="Times New Roman" w:eastAsia="Times New Roman" w:hAnsi="Times New Roman" w:cs="Times New Roman"/>
+          <w:color w:val="000000"/>
+          <w:sz w:val="32"/>
+          <w:szCs w:val="32"/>
+        </w:rPr>
+        <w:t>Q.10 :</w:t>
+      </w:r>
+      <w:proofErr w:type="gramEnd"/>
+      <w:r>
+        <w:rPr>
+          <w:rFonts w:ascii="Times New Roman" w:eastAsia="Times New Roman" w:hAnsi="Times New Roman" w:cs="Times New Roman"/>
+          <w:color w:val="000000"/>
+          <w:sz w:val="32"/>
+          <w:szCs w:val="32"/>
+        </w:rPr>
+        <w:t xml:space="preserve"> </w:t>
+      </w:r>
+      <w:hyperlink r:id="rId44" w:history="1">
         <w:r>
           <w:rPr>
             <w:rStyle w:val="Hyperlink"/>
@@ -2609,16 +3880,27 @@
           <w:szCs w:val="32"/>
         </w:rPr>
       </w:pPr>
-      <w:r>
-        <w:rPr>
-          <w:rFonts w:ascii="Times New Roman" w:eastAsia="Times New Roman" w:hAnsi="Times New Roman" w:cs="Times New Roman"/>
-          <w:color w:val="000000"/>
-          <w:sz w:val="32"/>
-          <w:szCs w:val="32"/>
-        </w:rPr>
-        <w:t xml:space="preserve">Q.11 : </w:t>
-      </w:r>
-      <w:hyperlink r:id="rId34" w:history="1">
+      <w:proofErr w:type="gramStart"/>
+      <w:r>
+        <w:rPr>
+          <w:rFonts w:ascii="Times New Roman" w:eastAsia="Times New Roman" w:hAnsi="Times New Roman" w:cs="Times New Roman"/>
+          <w:color w:val="000000"/>
+          <w:sz w:val="32"/>
+          <w:szCs w:val="32"/>
+        </w:rPr>
+        <w:t>Q.11 :</w:t>
+      </w:r>
+      <w:proofErr w:type="gramEnd"/>
+      <w:r>
+        <w:rPr>
+          <w:rFonts w:ascii="Times New Roman" w:eastAsia="Times New Roman" w:hAnsi="Times New Roman" w:cs="Times New Roman"/>
+          <w:color w:val="000000"/>
+          <w:sz w:val="32"/>
+          <w:szCs w:val="32"/>
+        </w:rPr>
+        <w:t xml:space="preserve"> </w:t>
+      </w:r>
+      <w:hyperlink r:id="rId45" w:history="1">
         <w:r>
           <w:rPr>
             <w:rStyle w:val="Hyperlink"/>
@@ -2652,16 +3934,27 @@
           <w:szCs w:val="32"/>
         </w:rPr>
       </w:pPr>
-      <w:r>
-        <w:rPr>
-          <w:rFonts w:ascii="Times New Roman" w:eastAsia="Times New Roman" w:hAnsi="Times New Roman" w:cs="Times New Roman"/>
-          <w:color w:val="000000"/>
-          <w:sz w:val="32"/>
-          <w:szCs w:val="32"/>
-        </w:rPr>
-        <w:t xml:space="preserve">Q.12 : </w:t>
-      </w:r>
-      <w:hyperlink r:id="rId35" w:history="1">
+      <w:proofErr w:type="gramStart"/>
+      <w:r>
+        <w:rPr>
+          <w:rFonts w:ascii="Times New Roman" w:eastAsia="Times New Roman" w:hAnsi="Times New Roman" w:cs="Times New Roman"/>
+          <w:color w:val="000000"/>
+          <w:sz w:val="32"/>
+          <w:szCs w:val="32"/>
+        </w:rPr>
+        <w:t>Q.12 :</w:t>
+      </w:r>
+      <w:proofErr w:type="gramEnd"/>
+      <w:r>
+        <w:rPr>
+          <w:rFonts w:ascii="Times New Roman" w:eastAsia="Times New Roman" w:hAnsi="Times New Roman" w:cs="Times New Roman"/>
+          <w:color w:val="000000"/>
+          <w:sz w:val="32"/>
+          <w:szCs w:val="32"/>
+        </w:rPr>
+        <w:t xml:space="preserve"> </w:t>
+      </w:r>
+      <w:hyperlink r:id="rId46" w:history="1">
         <w:r>
           <w:rPr>
             <w:rStyle w:val="Hyperlink"/>
@@ -2722,7 +4015,27 @@
           <w:sz w:val="32"/>
           <w:szCs w:val="32"/>
         </w:rPr>
-        <w:t xml:space="preserve">Norton’s Theorem : </w:t>
+        <w:t xml:space="preserve">Norton’s </w:t>
+      </w:r>
+      <w:proofErr w:type="gramStart"/>
+      <w:r>
+        <w:rPr>
+          <w:rFonts w:ascii="Times New Roman" w:eastAsia="Times New Roman" w:hAnsi="Times New Roman" w:cs="Times New Roman"/>
+          <w:color w:val="000000"/>
+          <w:sz w:val="32"/>
+          <w:szCs w:val="32"/>
+        </w:rPr>
+        <w:t>Theorem :</w:t>
+      </w:r>
+      <w:proofErr w:type="gramEnd"/>
+      <w:r>
+        <w:rPr>
+          <w:rFonts w:ascii="Times New Roman" w:eastAsia="Times New Roman" w:hAnsi="Times New Roman" w:cs="Times New Roman"/>
+          <w:color w:val="000000"/>
+          <w:sz w:val="32"/>
+          <w:szCs w:val="32"/>
+        </w:rPr>
+        <w:t xml:space="preserve"> </w:t>
       </w:r>
     </w:p>
     <w:p>
@@ -2797,8 +4110,19 @@
           <w:sz w:val="32"/>
           <w:szCs w:val="32"/>
         </w:rPr>
-        <w:t>Resonance &amp; Coupling :</w:t>
-      </w:r>
+        <w:t xml:space="preserve">Resonance &amp; </w:t>
+      </w:r>
+      <w:proofErr w:type="gramStart"/>
+      <w:r>
+        <w:rPr>
+          <w:rFonts w:ascii="Times New Roman" w:eastAsia="Times New Roman" w:hAnsi="Times New Roman" w:cs="Times New Roman"/>
+          <w:color w:val="000000"/>
+          <w:sz w:val="32"/>
+          <w:szCs w:val="32"/>
+        </w:rPr>
+        <w:t>Coupling :</w:t>
+      </w:r>
+      <w:proofErr w:type="gramEnd"/>
     </w:p>
     <w:p>
       <w:pPr>
@@ -2843,7 +4167,7 @@
           <w:szCs w:val="32"/>
         </w:rPr>
       </w:pPr>
-      <w:hyperlink r:id="rId36" w:history="1">
+      <w:hyperlink r:id="rId47" w:history="1">
         <w:r>
           <w:rPr>
             <w:rStyle w:val="Hyperlink"/>
@@ -2898,7 +4222,7 @@
           <w:szCs w:val="32"/>
         </w:rPr>
       </w:pPr>
-      <w:hyperlink r:id="rId37" w:history="1">
+      <w:hyperlink r:id="rId48" w:history="1">
         <w:r>
           <w:rPr>
             <w:rStyle w:val="Hyperlink"/>
@@ -2971,28 +4295,48 @@
           <w:sz w:val="32"/>
           <w:szCs w:val="32"/>
         </w:rPr>
-        <w:t>Intro to VLSI :-</w:t>
-      </w:r>
-    </w:p>
-    <w:p>
-      <w:pPr>
-        <w:pStyle w:val="ListParagraph"/>
-        <w:pBdr>
-          <w:top w:val="nil"/>
-          <w:left w:val="nil"/>
-          <w:bottom w:val="nil"/>
-          <w:right w:val="nil"/>
-          <w:between w:val="nil"/>
-        </w:pBdr>
-        <w:spacing w:after="0"/>
-        <w:rPr>
-          <w:rFonts w:ascii="Times New Roman" w:eastAsia="Times New Roman" w:hAnsi="Times New Roman" w:cs="Times New Roman"/>
-          <w:color w:val="000000"/>
-          <w:sz w:val="32"/>
-          <w:szCs w:val="32"/>
-        </w:rPr>
-      </w:pPr>
-      <w:hyperlink r:id="rId38" w:history="1">
+        <w:t xml:space="preserve">Intro to </w:t>
+      </w:r>
+      <w:proofErr w:type="gramStart"/>
+      <w:r>
+        <w:rPr>
+          <w:rFonts w:ascii="Times New Roman" w:eastAsia="Times New Roman" w:hAnsi="Times New Roman" w:cs="Times New Roman"/>
+          <w:color w:val="000000"/>
+          <w:sz w:val="32"/>
+          <w:szCs w:val="32"/>
+        </w:rPr>
+        <w:t>VLSI :</w:t>
+      </w:r>
+      <w:proofErr w:type="gramEnd"/>
+      <w:r>
+        <w:rPr>
+          <w:rFonts w:ascii="Times New Roman" w:eastAsia="Times New Roman" w:hAnsi="Times New Roman" w:cs="Times New Roman"/>
+          <w:color w:val="000000"/>
+          <w:sz w:val="32"/>
+          <w:szCs w:val="32"/>
+        </w:rPr>
+        <w:t>-</w:t>
+      </w:r>
+    </w:p>
+    <w:p>
+      <w:pPr>
+        <w:pStyle w:val="ListParagraph"/>
+        <w:pBdr>
+          <w:top w:val="nil"/>
+          <w:left w:val="nil"/>
+          <w:bottom w:val="nil"/>
+          <w:right w:val="nil"/>
+          <w:between w:val="nil"/>
+        </w:pBdr>
+        <w:spacing w:after="0"/>
+        <w:rPr>
+          <w:rFonts w:ascii="Times New Roman" w:eastAsia="Times New Roman" w:hAnsi="Times New Roman" w:cs="Times New Roman"/>
+          <w:color w:val="000000"/>
+          <w:sz w:val="32"/>
+          <w:szCs w:val="32"/>
+        </w:rPr>
+      </w:pPr>
+      <w:hyperlink r:id="rId49" w:history="1">
         <w:r>
           <w:rPr>
             <w:rStyle w:val="Hyperlink"/>
@@ -3301,7 +4645,27 @@
           <w:sz w:val="32"/>
           <w:szCs w:val="32"/>
         </w:rPr>
-        <w:t xml:space="preserve"> Whole Playlist :-</w:t>
+        <w:t xml:space="preserve"> Whole </w:t>
+      </w:r>
+      <w:proofErr w:type="gramStart"/>
+      <w:r>
+        <w:rPr>
+          <w:rFonts w:ascii="Times New Roman" w:eastAsia="Times New Roman" w:hAnsi="Times New Roman" w:cs="Times New Roman"/>
+          <w:color w:val="000000"/>
+          <w:sz w:val="32"/>
+          <w:szCs w:val="32"/>
+        </w:rPr>
+        <w:t>Playlist :</w:t>
+      </w:r>
+      <w:proofErr w:type="gramEnd"/>
+      <w:r>
+        <w:rPr>
+          <w:rFonts w:ascii="Times New Roman" w:eastAsia="Times New Roman" w:hAnsi="Times New Roman" w:cs="Times New Roman"/>
+          <w:color w:val="000000"/>
+          <w:sz w:val="32"/>
+          <w:szCs w:val="32"/>
+        </w:rPr>
+        <w:t>-</w:t>
       </w:r>
     </w:p>
     <w:p>
@@ -3322,7 +4686,7 @@
           <w:szCs w:val="28"/>
         </w:rPr>
       </w:pPr>
-      <w:hyperlink r:id="rId39">
+      <w:hyperlink r:id="rId50">
         <w:r>
           <w:rPr>
             <w:rFonts w:ascii="Times New Roman" w:eastAsia="Times New Roman" w:hAnsi="Times New Roman" w:cs="Times New Roman"/>
@@ -3401,7 +4765,27 @@
           <w:sz w:val="28"/>
           <w:szCs w:val="28"/>
         </w:rPr>
-        <w:t>Network Protocols :-</w:t>
+        <w:t xml:space="preserve">Network </w:t>
+      </w:r>
+      <w:proofErr w:type="gramStart"/>
+      <w:r>
+        <w:rPr>
+          <w:rFonts w:ascii="Times New Roman" w:eastAsia="Times New Roman" w:hAnsi="Times New Roman" w:cs="Times New Roman"/>
+          <w:color w:val="000000"/>
+          <w:sz w:val="28"/>
+          <w:szCs w:val="28"/>
+        </w:rPr>
+        <w:t>Protocols :</w:t>
+      </w:r>
+      <w:proofErr w:type="gramEnd"/>
+      <w:r>
+        <w:rPr>
+          <w:rFonts w:ascii="Times New Roman" w:eastAsia="Times New Roman" w:hAnsi="Times New Roman" w:cs="Times New Roman"/>
+          <w:color w:val="000000"/>
+          <w:sz w:val="28"/>
+          <w:szCs w:val="28"/>
+        </w:rPr>
+        <w:t>-</w:t>
       </w:r>
     </w:p>
     <w:p>
@@ -3421,7 +4805,7 @@
           <w:szCs w:val="28"/>
         </w:rPr>
       </w:pPr>
-      <w:hyperlink r:id="rId40">
+      <w:hyperlink r:id="rId51">
         <w:r>
           <w:rPr>
             <w:rFonts w:ascii="Times New Roman" w:eastAsia="Times New Roman" w:hAnsi="Times New Roman" w:cs="Times New Roman"/>
@@ -3495,7 +4879,25 @@
           <w:sz w:val="28"/>
           <w:szCs w:val="28"/>
         </w:rPr>
-        <w:t xml:space="preserve">OSI model animation :- </w:t>
+        <w:t xml:space="preserve">OSI model </w:t>
+      </w:r>
+      <w:proofErr w:type="gramStart"/>
+      <w:r>
+        <w:rPr>
+          <w:rFonts w:ascii="Times New Roman" w:eastAsia="Times New Roman" w:hAnsi="Times New Roman" w:cs="Times New Roman"/>
+          <w:sz w:val="28"/>
+          <w:szCs w:val="28"/>
+        </w:rPr>
+        <w:t>animation :</w:t>
+      </w:r>
+      <w:proofErr w:type="gramEnd"/>
+      <w:r>
+        <w:rPr>
+          <w:rFonts w:ascii="Times New Roman" w:eastAsia="Times New Roman" w:hAnsi="Times New Roman" w:cs="Times New Roman"/>
+          <w:sz w:val="28"/>
+          <w:szCs w:val="28"/>
+        </w:rPr>
+        <w:t xml:space="preserve">- </w:t>
       </w:r>
     </w:p>
     <w:p>
@@ -3515,7 +4917,7 @@
           <w:szCs w:val="28"/>
         </w:rPr>
       </w:pPr>
-      <w:hyperlink r:id="rId41">
+      <w:hyperlink r:id="rId52">
         <w:r>
           <w:rPr>
             <w:rFonts w:ascii="Times New Roman" w:eastAsia="Times New Roman" w:hAnsi="Times New Roman" w:cs="Times New Roman"/>
@@ -3563,7 +4965,7 @@
           <w:szCs w:val="28"/>
         </w:rPr>
       </w:pPr>
-      <w:hyperlink r:id="rId42">
+      <w:hyperlink r:id="rId53">
         <w:r>
           <w:rPr>
             <w:rFonts w:ascii="Times New Roman" w:eastAsia="Times New Roman" w:hAnsi="Times New Roman" w:cs="Times New Roman"/>
@@ -3619,7 +5021,25 @@
           <w:sz w:val="28"/>
           <w:szCs w:val="28"/>
         </w:rPr>
-        <w:t>Other Topics :-</w:t>
+        <w:t xml:space="preserve">Other </w:t>
+      </w:r>
+      <w:proofErr w:type="gramStart"/>
+      <w:r>
+        <w:rPr>
+          <w:rFonts w:ascii="Times New Roman" w:eastAsia="Times New Roman" w:hAnsi="Times New Roman" w:cs="Times New Roman"/>
+          <w:sz w:val="28"/>
+          <w:szCs w:val="28"/>
+        </w:rPr>
+        <w:t>Topics :</w:t>
+      </w:r>
+      <w:proofErr w:type="gramEnd"/>
+      <w:r>
+        <w:rPr>
+          <w:rFonts w:ascii="Times New Roman" w:eastAsia="Times New Roman" w:hAnsi="Times New Roman" w:cs="Times New Roman"/>
+          <w:sz w:val="28"/>
+          <w:szCs w:val="28"/>
+        </w:rPr>
+        <w:t>-</w:t>
       </w:r>
     </w:p>
     <w:p>
@@ -3721,7 +5141,7 @@
           <w:szCs w:val="28"/>
         </w:rPr>
       </w:pPr>
-      <w:hyperlink r:id="rId43">
+      <w:hyperlink r:id="rId54">
         <w:r>
           <w:rPr>
             <w:rFonts w:ascii="Times New Roman" w:eastAsia="Times New Roman" w:hAnsi="Times New Roman" w:cs="Times New Roman"/>
@@ -3783,7 +5203,7 @@
           <w:szCs w:val="28"/>
         </w:rPr>
       </w:pPr>
-      <w:hyperlink r:id="rId44">
+      <w:hyperlink r:id="rId55">
         <w:r>
           <w:rPr>
             <w:rFonts w:ascii="Times New Roman" w:eastAsia="Times New Roman" w:hAnsi="Times New Roman" w:cs="Times New Roman"/>
@@ -3864,7 +5284,7 @@
           <w:szCs w:val="28"/>
         </w:rPr>
       </w:pPr>
-      <w:hyperlink r:id="rId45">
+      <w:hyperlink r:id="rId56">
         <w:r>
           <w:rPr>
             <w:rFonts w:ascii="Times New Roman" w:eastAsia="Times New Roman" w:hAnsi="Times New Roman" w:cs="Times New Roman"/>
@@ -3962,7 +5382,27 @@
           <w:sz w:val="28"/>
           <w:szCs w:val="28"/>
         </w:rPr>
-        <w:t xml:space="preserve">DNS Records :- </w:t>
+        <w:t xml:space="preserve">DNS </w:t>
+      </w:r>
+      <w:proofErr w:type="gramStart"/>
+      <w:r>
+        <w:rPr>
+          <w:rFonts w:ascii="Times New Roman" w:eastAsia="Times New Roman" w:hAnsi="Times New Roman" w:cs="Times New Roman"/>
+          <w:color w:val="000000"/>
+          <w:sz w:val="28"/>
+          <w:szCs w:val="28"/>
+        </w:rPr>
+        <w:t>Records :</w:t>
+      </w:r>
+      <w:proofErr w:type="gramEnd"/>
+      <w:r>
+        <w:rPr>
+          <w:rFonts w:ascii="Times New Roman" w:eastAsia="Times New Roman" w:hAnsi="Times New Roman" w:cs="Times New Roman"/>
+          <w:color w:val="000000"/>
+          <w:sz w:val="28"/>
+          <w:szCs w:val="28"/>
+        </w:rPr>
+        <w:t xml:space="preserve">- </w:t>
       </w:r>
     </w:p>
     <w:p>
@@ -3978,7 +5418,7 @@
         <w:spacing w:after="0"/>
         <w:ind w:left="1080"/>
       </w:pPr>
-      <w:hyperlink r:id="rId46" w:history="1">
+      <w:hyperlink r:id="rId57" w:history="1">
         <w:r>
           <w:rPr>
             <w:rStyle w:val="Hyperlink"/>
@@ -4037,7 +5477,27 @@
           <w:sz w:val="28"/>
           <w:szCs w:val="28"/>
         </w:rPr>
-        <w:t>DHCP protocol :-</w:t>
+        <w:t xml:space="preserve">DHCP </w:t>
+      </w:r>
+      <w:proofErr w:type="gramStart"/>
+      <w:r>
+        <w:rPr>
+          <w:rFonts w:ascii="Times New Roman" w:eastAsia="Times New Roman" w:hAnsi="Times New Roman" w:cs="Times New Roman"/>
+          <w:color w:val="000000"/>
+          <w:sz w:val="28"/>
+          <w:szCs w:val="28"/>
+        </w:rPr>
+        <w:t>protocol :</w:t>
+      </w:r>
+      <w:proofErr w:type="gramEnd"/>
+      <w:r>
+        <w:rPr>
+          <w:rFonts w:ascii="Times New Roman" w:eastAsia="Times New Roman" w:hAnsi="Times New Roman" w:cs="Times New Roman"/>
+          <w:color w:val="000000"/>
+          <w:sz w:val="28"/>
+          <w:szCs w:val="28"/>
+        </w:rPr>
+        <w:t>-</w:t>
       </w:r>
     </w:p>
     <w:p>
@@ -4058,7 +5518,7 @@
           <w:szCs w:val="28"/>
         </w:rPr>
       </w:pPr>
-      <w:hyperlink r:id="rId47" w:history="1">
+      <w:hyperlink r:id="rId58" w:history="1">
         <w:r>
           <w:rPr>
             <w:rStyle w:val="Hyperlink"/>
@@ -4127,7 +5587,27 @@
           <w:sz w:val="28"/>
           <w:szCs w:val="28"/>
         </w:rPr>
-        <w:t>SMTP Protocol :-</w:t>
+        <w:t xml:space="preserve">SMTP </w:t>
+      </w:r>
+      <w:proofErr w:type="gramStart"/>
+      <w:r>
+        <w:rPr>
+          <w:rFonts w:ascii="Times New Roman" w:eastAsia="Times New Roman" w:hAnsi="Times New Roman" w:cs="Times New Roman"/>
+          <w:color w:val="000000"/>
+          <w:sz w:val="28"/>
+          <w:szCs w:val="28"/>
+        </w:rPr>
+        <w:t>Protocol :</w:t>
+      </w:r>
+      <w:proofErr w:type="gramEnd"/>
+      <w:r>
+        <w:rPr>
+          <w:rFonts w:ascii="Times New Roman" w:eastAsia="Times New Roman" w:hAnsi="Times New Roman" w:cs="Times New Roman"/>
+          <w:color w:val="000000"/>
+          <w:sz w:val="28"/>
+          <w:szCs w:val="28"/>
+        </w:rPr>
+        <w:t>-</w:t>
       </w:r>
     </w:p>
     <w:p>
@@ -4148,7 +5628,7 @@
           <w:szCs w:val="28"/>
         </w:rPr>
       </w:pPr>
-      <w:hyperlink r:id="rId48" w:history="1">
+      <w:hyperlink r:id="rId59" w:history="1">
         <w:r>
           <w:rPr>
             <w:rStyle w:val="Hyperlink"/>
@@ -4266,8 +5746,19 @@
           <w:sz w:val="28"/>
           <w:szCs w:val="28"/>
         </w:rPr>
-        <w:t>High Speed Networks :</w:t>
-      </w:r>
+        <w:t xml:space="preserve">High Speed </w:t>
+      </w:r>
+      <w:proofErr w:type="gramStart"/>
+      <w:r>
+        <w:rPr>
+          <w:rFonts w:ascii="Times New Roman" w:eastAsia="Times New Roman" w:hAnsi="Times New Roman" w:cs="Times New Roman"/>
+          <w:color w:val="000000"/>
+          <w:sz w:val="28"/>
+          <w:szCs w:val="28"/>
+        </w:rPr>
+        <w:t>Networks :</w:t>
+      </w:r>
+      <w:proofErr w:type="gramEnd"/>
     </w:p>
     <w:p>
       <w:pPr>
@@ -4287,7 +5778,7 @@
           <w:szCs w:val="28"/>
         </w:rPr>
       </w:pPr>
-      <w:hyperlink r:id="rId49">
+      <w:hyperlink r:id="rId60">
         <w:r>
           <w:rPr>
             <w:rFonts w:ascii="Times New Roman" w:eastAsia="Times New Roman" w:hAnsi="Times New Roman" w:cs="Times New Roman"/>
@@ -4347,7 +5838,27 @@
           <w:sz w:val="28"/>
           <w:szCs w:val="28"/>
         </w:rPr>
-        <w:t>Frame Relay &amp; DSL :-</w:t>
+        <w:t xml:space="preserve">Frame Relay &amp; </w:t>
+      </w:r>
+      <w:proofErr w:type="gramStart"/>
+      <w:r>
+        <w:rPr>
+          <w:rFonts w:ascii="Times New Roman" w:eastAsia="Times New Roman" w:hAnsi="Times New Roman" w:cs="Times New Roman"/>
+          <w:color w:val="000000"/>
+          <w:sz w:val="28"/>
+          <w:szCs w:val="28"/>
+        </w:rPr>
+        <w:t>DSL :</w:t>
+      </w:r>
+      <w:proofErr w:type="gramEnd"/>
+      <w:r>
+        <w:rPr>
+          <w:rFonts w:ascii="Times New Roman" w:eastAsia="Times New Roman" w:hAnsi="Times New Roman" w:cs="Times New Roman"/>
+          <w:color w:val="000000"/>
+          <w:sz w:val="28"/>
+          <w:szCs w:val="28"/>
+        </w:rPr>
+        <w:t>-</w:t>
       </w:r>
     </w:p>
     <w:p>
@@ -4368,7 +5879,7 @@
           <w:szCs w:val="28"/>
         </w:rPr>
       </w:pPr>
-      <w:hyperlink r:id="rId50">
+      <w:hyperlink r:id="rId61">
         <w:r>
           <w:rPr>
             <w:rFonts w:ascii="Times New Roman" w:eastAsia="Times New Roman" w:hAnsi="Times New Roman" w:cs="Times New Roman"/>
@@ -4447,7 +5958,27 @@
           <w:sz w:val="28"/>
           <w:szCs w:val="28"/>
         </w:rPr>
-        <w:t>ATM Network :-</w:t>
+        <w:t xml:space="preserve">ATM </w:t>
+      </w:r>
+      <w:proofErr w:type="gramStart"/>
+      <w:r>
+        <w:rPr>
+          <w:rFonts w:ascii="Times New Roman" w:eastAsia="Times New Roman" w:hAnsi="Times New Roman" w:cs="Times New Roman"/>
+          <w:color w:val="000000"/>
+          <w:sz w:val="28"/>
+          <w:szCs w:val="28"/>
+        </w:rPr>
+        <w:t>Network :</w:t>
+      </w:r>
+      <w:proofErr w:type="gramEnd"/>
+      <w:r>
+        <w:rPr>
+          <w:rFonts w:ascii="Times New Roman" w:eastAsia="Times New Roman" w:hAnsi="Times New Roman" w:cs="Times New Roman"/>
+          <w:color w:val="000000"/>
+          <w:sz w:val="28"/>
+          <w:szCs w:val="28"/>
+        </w:rPr>
+        <w:t>-</w:t>
       </w:r>
     </w:p>
     <w:p>
@@ -4468,7 +5999,7 @@
           <w:szCs w:val="28"/>
         </w:rPr>
       </w:pPr>
-      <w:hyperlink r:id="rId51">
+      <w:hyperlink r:id="rId62">
         <w:r>
           <w:rPr>
             <w:rFonts w:ascii="Times New Roman" w:eastAsia="Times New Roman" w:hAnsi="Times New Roman" w:cs="Times New Roman"/>
@@ -4518,7 +6049,7 @@
           <w:szCs w:val="28"/>
         </w:rPr>
       </w:pPr>
-      <w:hyperlink r:id="rId52">
+      <w:hyperlink r:id="rId63">
         <w:r>
           <w:rPr>
             <w:rFonts w:ascii="Times New Roman" w:eastAsia="Times New Roman" w:hAnsi="Times New Roman" w:cs="Times New Roman"/>
@@ -4578,7 +6109,27 @@
           <w:sz w:val="28"/>
           <w:szCs w:val="28"/>
         </w:rPr>
-        <w:t>Internet Applications :-</w:t>
+        <w:t xml:space="preserve">Internet </w:t>
+      </w:r>
+      <w:proofErr w:type="gramStart"/>
+      <w:r>
+        <w:rPr>
+          <w:rFonts w:ascii="Times New Roman" w:eastAsia="Times New Roman" w:hAnsi="Times New Roman" w:cs="Times New Roman"/>
+          <w:color w:val="000000"/>
+          <w:sz w:val="28"/>
+          <w:szCs w:val="28"/>
+        </w:rPr>
+        <w:t>Applications :</w:t>
+      </w:r>
+      <w:proofErr w:type="gramEnd"/>
+      <w:r>
+        <w:rPr>
+          <w:rFonts w:ascii="Times New Roman" w:eastAsia="Times New Roman" w:hAnsi="Times New Roman" w:cs="Times New Roman"/>
+          <w:color w:val="000000"/>
+          <w:sz w:val="28"/>
+          <w:szCs w:val="28"/>
+        </w:rPr>
+        <w:t>-</w:t>
       </w:r>
     </w:p>
     <w:p>
@@ -4599,7 +6150,7 @@
           <w:szCs w:val="28"/>
         </w:rPr>
       </w:pPr>
-      <w:hyperlink r:id="rId53">
+      <w:hyperlink r:id="rId64">
         <w:r>
           <w:rPr>
             <w:rFonts w:ascii="Times New Roman" w:eastAsia="Times New Roman" w:hAnsi="Times New Roman" w:cs="Times New Roman"/>
@@ -4624,7 +6175,7 @@
         <w:spacing w:after="0"/>
         <w:ind w:left="1080"/>
       </w:pPr>
-      <w:hyperlink r:id="rId54">
+      <w:hyperlink r:id="rId65">
         <w:r>
           <w:rPr>
             <w:rFonts w:ascii="Times New Roman" w:eastAsia="Times New Roman" w:hAnsi="Times New Roman" w:cs="Times New Roman"/>
@@ -4674,7 +6225,7 @@
           <w:szCs w:val="28"/>
         </w:rPr>
       </w:pPr>
-      <w:hyperlink r:id="rId55">
+      <w:hyperlink r:id="rId66">
         <w:r>
           <w:rPr>
             <w:rFonts w:ascii="Times New Roman" w:eastAsia="Times New Roman" w:hAnsi="Times New Roman" w:cs="Times New Roman"/>
@@ -4808,16 +6359,36 @@
           <w:sz w:val="28"/>
           <w:szCs w:val="28"/>
         </w:rPr>
-        <w:t>Introduction of Information Security</w:t>
-      </w:r>
-      <w:r>
-        <w:rPr>
-          <w:rFonts w:ascii="Times New Roman" w:eastAsia="Times New Roman" w:hAnsi="Times New Roman" w:cs="Times New Roman"/>
-          <w:color w:val="000000"/>
-          <w:sz w:val="28"/>
-          <w:szCs w:val="28"/>
-        </w:rPr>
-        <w:t xml:space="preserve"> :-</w:t>
+        <w:t xml:space="preserve">Introduction of Information </w:t>
+      </w:r>
+      <w:proofErr w:type="gramStart"/>
+      <w:r>
+        <w:rPr>
+          <w:rFonts w:ascii="Times New Roman" w:eastAsia="Times New Roman" w:hAnsi="Times New Roman" w:cs="Times New Roman"/>
+          <w:color w:val="000000"/>
+          <w:sz w:val="28"/>
+          <w:szCs w:val="28"/>
+        </w:rPr>
+        <w:t>Security</w:t>
+      </w:r>
+      <w:r>
+        <w:rPr>
+          <w:rFonts w:ascii="Times New Roman" w:eastAsia="Times New Roman" w:hAnsi="Times New Roman" w:cs="Times New Roman"/>
+          <w:color w:val="000000"/>
+          <w:sz w:val="28"/>
+          <w:szCs w:val="28"/>
+        </w:rPr>
+        <w:t xml:space="preserve"> :</w:t>
+      </w:r>
+      <w:proofErr w:type="gramEnd"/>
+      <w:r>
+        <w:rPr>
+          <w:rFonts w:ascii="Times New Roman" w:eastAsia="Times New Roman" w:hAnsi="Times New Roman" w:cs="Times New Roman"/>
+          <w:color w:val="000000"/>
+          <w:sz w:val="28"/>
+          <w:szCs w:val="28"/>
+        </w:rPr>
+        <w:t>-</w:t>
       </w:r>
     </w:p>
     <w:p>
@@ -4839,7 +6410,7 @@
           <w:szCs w:val="28"/>
         </w:rPr>
       </w:pPr>
-      <w:hyperlink r:id="rId56" w:history="1">
+      <w:hyperlink r:id="rId67" w:history="1">
         <w:r>
           <w:rPr>
             <w:rStyle w:val="Hyperlink"/>
@@ -4922,16 +6493,36 @@
           <w:sz w:val="28"/>
           <w:szCs w:val="28"/>
         </w:rPr>
-        <w:t xml:space="preserve"> in Encryption</w:t>
-      </w:r>
-      <w:r>
-        <w:rPr>
-          <w:rFonts w:ascii="Times New Roman" w:eastAsia="Times New Roman" w:hAnsi="Times New Roman" w:cs="Times New Roman"/>
-          <w:color w:val="000000"/>
-          <w:sz w:val="28"/>
-          <w:szCs w:val="28"/>
-        </w:rPr>
-        <w:t xml:space="preserve"> :-</w:t>
+        <w:t xml:space="preserve"> in </w:t>
+      </w:r>
+      <w:proofErr w:type="gramStart"/>
+      <w:r>
+        <w:rPr>
+          <w:rFonts w:ascii="Times New Roman" w:eastAsia="Times New Roman" w:hAnsi="Times New Roman" w:cs="Times New Roman"/>
+          <w:color w:val="000000"/>
+          <w:sz w:val="28"/>
+          <w:szCs w:val="28"/>
+        </w:rPr>
+        <w:t>Encryption</w:t>
+      </w:r>
+      <w:r>
+        <w:rPr>
+          <w:rFonts w:ascii="Times New Roman" w:eastAsia="Times New Roman" w:hAnsi="Times New Roman" w:cs="Times New Roman"/>
+          <w:color w:val="000000"/>
+          <w:sz w:val="28"/>
+          <w:szCs w:val="28"/>
+        </w:rPr>
+        <w:t xml:space="preserve"> :</w:t>
+      </w:r>
+      <w:proofErr w:type="gramEnd"/>
+      <w:r>
+        <w:rPr>
+          <w:rFonts w:ascii="Times New Roman" w:eastAsia="Times New Roman" w:hAnsi="Times New Roman" w:cs="Times New Roman"/>
+          <w:color w:val="000000"/>
+          <w:sz w:val="28"/>
+          <w:szCs w:val="28"/>
+        </w:rPr>
+        <w:t>-</w:t>
       </w:r>
     </w:p>
     <w:p>
@@ -4953,7 +6544,7 @@
           <w:szCs w:val="28"/>
         </w:rPr>
       </w:pPr>
-      <w:hyperlink r:id="rId57" w:history="1">
+      <w:hyperlink r:id="rId68" w:history="1">
         <w:r>
           <w:rPr>
             <w:rStyle w:val="Hyperlink"/>

</xml_diff>